<commit_message>
padding added below numbers in table.
</commit_message>
<xml_diff>
--- a/release/gff/gff_blin/source/BlinTyping-English.docx
+++ b/release/gff/gff_blin/source/BlinTyping-English.docx
@@ -57,15 +57,7 @@
         <w:t>Blin</w:t>
       </w:r>
       <w:r>
-        <w:t xml:space="preserve"> sounds </w:t>
-      </w:r>
-      <w:proofErr w:type="gramStart"/>
-      <w:r>
-        <w:t>are matched</w:t>
-      </w:r>
-      <w:proofErr w:type="gramEnd"/>
-      <w:r>
-        <w:t xml:space="preserve"> to the English letters (a style called “phonetic”). </w:t>
+        <w:t xml:space="preserve"> sounds are matched to the English letters (a style called “phonetic”). </w:t>
       </w:r>
       <w:r>
         <w:t>Y</w:t>
@@ -88,7 +80,6 @@
       <w:r>
         <w:t xml:space="preserve">Example: typing </w:t>
       </w:r>
-      <w:proofErr w:type="spellStart"/>
       <w:r>
         <w:rPr>
           <w:b/>
@@ -96,18 +87,15 @@
         </w:rPr>
         <w:t>selam</w:t>
       </w:r>
-      <w:proofErr w:type="spellEnd"/>
       <w:r>
         <w:t xml:space="preserve"> becomes </w:t>
       </w:r>
-      <w:proofErr w:type="spellStart"/>
       <w:r>
         <w:rPr>
           <w:rFonts w:ascii="Abyssinica SIL" w:hAnsi="Abyssinica SIL" w:cs="Abyssinica SIL test"/>
         </w:rPr>
         <w:t>ሰላም</w:t>
       </w:r>
-      <w:proofErr w:type="spellEnd"/>
     </w:p>
     <w:p/>
     <w:p>
@@ -174,7 +162,6 @@
       <w:r>
         <w:t xml:space="preserve">Example: typing </w:t>
       </w:r>
-      <w:proofErr w:type="spellStart"/>
       <w:r>
         <w:rPr>
           <w:b/>
@@ -182,11 +169,9 @@
         </w:rPr>
         <w:t>xGKuulen</w:t>
       </w:r>
-      <w:proofErr w:type="spellEnd"/>
       <w:r>
         <w:t xml:space="preserve"> becomes </w:t>
       </w:r>
-      <w:proofErr w:type="spellStart"/>
       <w:r>
         <w:rPr>
           <w:rFonts w:ascii="Abyssinica SIL" w:hAnsi="Abyssinica SIL" w:cs="Abyssinica SIL test"/>
@@ -209,7 +194,6 @@
         </w:rPr>
         <w:t>ለን</w:t>
       </w:r>
-      <w:proofErr w:type="spellEnd"/>
     </w:p>
     <w:p>
       <w:pPr>
@@ -242,19 +226,10 @@
         <w:t xml:space="preserve">’ and we needed both </w:t>
       </w:r>
       <w:r>
-        <w:t>“</w:t>
+        <w:t>“uu</w:t>
       </w:r>
-      <w:proofErr w:type="spellStart"/>
       <w:r>
-        <w:t>uu</w:t>
-      </w:r>
-      <w:proofErr w:type="spellEnd"/>
-      <w:r>
-        <w:t xml:space="preserve">” together to make the </w:t>
-      </w:r>
-      <w:proofErr w:type="gramStart"/>
-      <w:r>
-        <w:t>5</w:t>
+        <w:t>” together to make the 5</w:t>
       </w:r>
       <w:r>
         <w:rPr>
@@ -262,7 +237,6 @@
         </w:rPr>
         <w:t>th</w:t>
       </w:r>
-      <w:proofErr w:type="gramEnd"/>
       <w:r>
         <w:t xml:space="preserve"> ‘</w:t>
       </w:r>
@@ -353,7 +327,6 @@
       <w:r>
         <w:t xml:space="preserve">Example: typing </w:t>
       </w:r>
-      <w:proofErr w:type="spellStart"/>
       <w:r>
         <w:rPr>
           <w:b/>
@@ -361,7 +334,6 @@
         </w:rPr>
         <w:t>mua</w:t>
       </w:r>
-      <w:proofErr w:type="spellEnd"/>
       <w:r>
         <w:t xml:space="preserve"> becomes </w:t>
       </w:r>
@@ -379,7 +351,6 @@
       <w:r>
         <w:t xml:space="preserve">Example: typing </w:t>
       </w:r>
-      <w:proofErr w:type="spellStart"/>
       <w:r>
         <w:rPr>
           <w:b/>
@@ -387,7 +358,6 @@
         </w:rPr>
         <w:t>Kuu</w:t>
       </w:r>
-      <w:proofErr w:type="spellEnd"/>
       <w:r>
         <w:t xml:space="preserve"> becomes </w:t>
       </w:r>
@@ -404,24 +374,14 @@
         <w:jc w:val="both"/>
       </w:pPr>
       <w:r>
-        <w:t xml:space="preserve">Finally, we must introduce a special rule for ' (apostrophe). Some words </w:t>
+        <w:t xml:space="preserve">Finally, we must introduce a special rule for ' (apostrophe). Some words are spelt with a </w:t>
       </w:r>
-      <w:proofErr w:type="gramStart"/>
-      <w:r>
-        <w:t>are spelt</w:t>
-      </w:r>
-      <w:proofErr w:type="gramEnd"/>
-      <w:r>
-        <w:t xml:space="preserve"> with a </w:t>
-      </w:r>
-      <w:proofErr w:type="spellStart"/>
       <w:r>
         <w:rPr>
           <w:rFonts w:ascii="Abyssinica SIL" w:hAnsi="Abyssinica SIL" w:cs="Abyssinica SIL test"/>
         </w:rPr>
         <w:t>ሳድስ</w:t>
       </w:r>
-      <w:proofErr w:type="spellEnd"/>
       <w:r>
         <w:t xml:space="preserve"> (6</w:t>
       </w:r>
@@ -434,18 +394,15 @@
       <w:r>
         <w:t xml:space="preserve">) letter followed by a vowel, like </w:t>
       </w:r>
-      <w:proofErr w:type="spellStart"/>
       <w:r>
         <w:rPr>
           <w:rFonts w:ascii="Abyssinica SIL" w:hAnsi="Abyssinica SIL" w:cs="Abyssinica SIL test"/>
         </w:rPr>
         <w:t>ርኤ</w:t>
       </w:r>
-      <w:proofErr w:type="spellEnd"/>
       <w:r>
         <w:t xml:space="preserve"> in </w:t>
       </w:r>
-      <w:proofErr w:type="spellStart"/>
       <w:r>
         <w:rPr>
           <w:rFonts w:ascii="Abyssinica SIL" w:hAnsi="Abyssinica SIL" w:cs="Abyssinica SIL test"/>
@@ -465,13 +422,8 @@
         </w:rPr>
         <w:t>ል</w:t>
       </w:r>
-      <w:proofErr w:type="spellEnd"/>
       <w:r>
-        <w:t>. We use the apostrophe here to type “</w:t>
-      </w:r>
-      <w:proofErr w:type="spellStart"/>
-      <w:r>
-        <w:t>geb</w:t>
+        <w:t>. We use the apostrophe here to type “geb</w:t>
       </w:r>
       <w:r>
         <w:rPr>
@@ -486,20 +438,14 @@
         <w:t>ie</w:t>
       </w:r>
       <w:r>
-        <w:t>l</w:t>
+        <w:t>l” to make sure we get “</w:t>
       </w:r>
-      <w:proofErr w:type="spellEnd"/>
-      <w:r>
-        <w:t>” to make sure we get “</w:t>
-      </w:r>
-      <w:proofErr w:type="spellStart"/>
       <w:r>
         <w:rPr>
           <w:rFonts w:ascii="Abyssinica SIL test" w:hAnsi="Abyssinica SIL test" w:cs="Abyssinica SIL test"/>
         </w:rPr>
         <w:t>ርኤ</w:t>
       </w:r>
-      <w:proofErr w:type="spellEnd"/>
       <w:r>
         <w:t>” instead of ‘</w:t>
       </w:r>
@@ -525,7 +471,6 @@
       <w:r>
         <w:t xml:space="preserve">Example: typing </w:t>
       </w:r>
-      <w:proofErr w:type="spellStart"/>
       <w:r>
         <w:rPr>
           <w:b/>
@@ -533,11 +478,9 @@
         </w:rPr>
         <w:t>mel'ak</w:t>
       </w:r>
-      <w:proofErr w:type="spellEnd"/>
       <w:r>
         <w:t xml:space="preserve"> becomes </w:t>
       </w:r>
-      <w:proofErr w:type="spellStart"/>
       <w:r>
         <w:rPr>
           <w:rFonts w:ascii="Abyssinica SIL" w:hAnsi="Abyssinica SIL" w:cs="Abyssinica SIL test"/>
@@ -556,12 +499,10 @@
         </w:rPr>
         <w:t>ክ</w:t>
       </w:r>
-      <w:proofErr w:type="spellEnd"/>
       <w:r>
         <w:br/>
         <w:t xml:space="preserve">Example: typing </w:t>
       </w:r>
-      <w:proofErr w:type="spellStart"/>
       <w:r>
         <w:rPr>
           <w:b/>
@@ -569,18 +510,15 @@
         </w:rPr>
         <w:t>m'eeraf</w:t>
       </w:r>
-      <w:proofErr w:type="spellEnd"/>
       <w:r>
         <w:t xml:space="preserve"> becomes </w:t>
       </w:r>
-      <w:proofErr w:type="spellStart"/>
       <w:r>
         <w:rPr>
           <w:rFonts w:ascii="Abyssinica SIL" w:hAnsi="Abyssinica SIL" w:cs="Abyssinica SIL test"/>
         </w:rPr>
         <w:t>ምዕራፍ</w:t>
       </w:r>
-      <w:proofErr w:type="spellEnd"/>
     </w:p>
     <w:p/>
     <w:p>
@@ -690,7 +628,6 @@
                 <w:bCs/>
               </w:rPr>
             </w:pPr>
-            <w:proofErr w:type="spellStart"/>
             <w:r>
               <w:rPr>
                 <w:rFonts w:ascii="Abyssinica SIL" w:hAnsi="Abyssinica SIL" w:cs="Abyssinica SIL test"/>
@@ -698,7 +635,6 @@
               </w:rPr>
               <w:t>ቤተሰብ</w:t>
             </w:r>
-            <w:proofErr w:type="spellEnd"/>
           </w:p>
         </w:tc>
         <w:tc>
@@ -719,7 +655,6 @@
                 <w:bCs/>
               </w:rPr>
             </w:pPr>
-            <w:proofErr w:type="spellStart"/>
             <w:r>
               <w:rPr>
                 <w:rFonts w:ascii="Abyssinica SIL" w:hAnsi="Abyssinica SIL" w:cs="Abyssinica SIL test"/>
@@ -727,7 +662,6 @@
               </w:rPr>
               <w:t>ግዕዝ</w:t>
             </w:r>
-            <w:proofErr w:type="spellEnd"/>
           </w:p>
         </w:tc>
         <w:tc>
@@ -748,7 +682,6 @@
                 <w:bCs/>
               </w:rPr>
             </w:pPr>
-            <w:proofErr w:type="spellStart"/>
             <w:r>
               <w:rPr>
                 <w:rFonts w:ascii="Abyssinica SIL" w:hAnsi="Abyssinica SIL" w:cs="Abyssinica SIL test"/>
@@ -756,7 +689,6 @@
               </w:rPr>
               <w:t>ካዕብ</w:t>
             </w:r>
-            <w:proofErr w:type="spellEnd"/>
           </w:p>
         </w:tc>
         <w:tc>
@@ -777,7 +709,6 @@
                 <w:bCs/>
               </w:rPr>
             </w:pPr>
-            <w:proofErr w:type="spellStart"/>
             <w:r>
               <w:rPr>
                 <w:rFonts w:ascii="Abyssinica SIL" w:hAnsi="Abyssinica SIL" w:cs="Abyssinica SIL test"/>
@@ -785,7 +716,6 @@
               </w:rPr>
               <w:t>ሣልስ</w:t>
             </w:r>
-            <w:proofErr w:type="spellEnd"/>
           </w:p>
         </w:tc>
         <w:tc>
@@ -806,7 +736,6 @@
                 <w:bCs/>
               </w:rPr>
             </w:pPr>
-            <w:proofErr w:type="spellStart"/>
             <w:r>
               <w:rPr>
                 <w:rFonts w:ascii="Abyssinica SIL" w:hAnsi="Abyssinica SIL" w:cs="Abyssinica SIL test"/>
@@ -814,7 +743,6 @@
               </w:rPr>
               <w:t>ራብዕ</w:t>
             </w:r>
-            <w:proofErr w:type="spellEnd"/>
           </w:p>
         </w:tc>
         <w:tc>
@@ -835,7 +763,6 @@
                 <w:bCs/>
               </w:rPr>
             </w:pPr>
-            <w:proofErr w:type="spellStart"/>
             <w:r>
               <w:rPr>
                 <w:rFonts w:ascii="Abyssinica SIL" w:hAnsi="Abyssinica SIL" w:cs="Abyssinica SIL test"/>
@@ -843,7 +770,6 @@
               </w:rPr>
               <w:t>ኃምስ</w:t>
             </w:r>
-            <w:proofErr w:type="spellEnd"/>
           </w:p>
         </w:tc>
         <w:tc>
@@ -864,7 +790,6 @@
                 <w:bCs/>
               </w:rPr>
             </w:pPr>
-            <w:proofErr w:type="spellStart"/>
             <w:r>
               <w:rPr>
                 <w:rFonts w:ascii="Abyssinica SIL" w:hAnsi="Abyssinica SIL" w:cs="Abyssinica SIL test"/>
@@ -872,7 +797,6 @@
               </w:rPr>
               <w:t>ሳድስ</w:t>
             </w:r>
-            <w:proofErr w:type="spellEnd"/>
           </w:p>
         </w:tc>
         <w:tc>
@@ -893,7 +817,6 @@
                 <w:bCs/>
               </w:rPr>
             </w:pPr>
-            <w:proofErr w:type="spellStart"/>
             <w:r>
               <w:rPr>
                 <w:rFonts w:ascii="Abyssinica SIL" w:hAnsi="Abyssinica SIL" w:cs="Abyssinica SIL test"/>
@@ -901,7 +824,6 @@
               </w:rPr>
               <w:t>ሳብዕ</w:t>
             </w:r>
-            <w:proofErr w:type="spellEnd"/>
           </w:p>
         </w:tc>
         <w:tc>
@@ -922,7 +844,6 @@
                 <w:bCs/>
               </w:rPr>
             </w:pPr>
-            <w:proofErr w:type="spellStart"/>
             <w:r>
               <w:rPr>
                 <w:rFonts w:ascii="Abyssinica SIL" w:hAnsi="Abyssinica SIL" w:cs="Abyssinica SIL test"/>
@@ -930,7 +851,6 @@
               </w:rPr>
               <w:t>ዘመደ</w:t>
             </w:r>
-            <w:proofErr w:type="spellEnd"/>
             <w:r>
               <w:rPr>
                 <w:rFonts w:ascii="Abyssinica SIL" w:hAnsi="Abyssinica SIL"/>
@@ -945,7 +865,6 @@
               </w:rPr>
               <w:br/>
             </w:r>
-            <w:proofErr w:type="spellStart"/>
             <w:r>
               <w:rPr>
                 <w:rFonts w:ascii="Abyssinica SIL" w:hAnsi="Abyssinica SIL" w:cs="Abyssinica SIL test"/>
@@ -953,7 +872,6 @@
               </w:rPr>
               <w:t>ግዕዝ</w:t>
             </w:r>
-            <w:proofErr w:type="spellEnd"/>
           </w:p>
         </w:tc>
         <w:tc>
@@ -974,7 +892,6 @@
                 <w:bCs/>
               </w:rPr>
             </w:pPr>
-            <w:proofErr w:type="spellStart"/>
             <w:r>
               <w:rPr>
                 <w:rFonts w:ascii="Abyssinica SIL" w:hAnsi="Abyssinica SIL" w:cs="Abyssinica SIL test"/>
@@ -982,7 +899,6 @@
               </w:rPr>
               <w:t>ዘመደ</w:t>
             </w:r>
-            <w:proofErr w:type="spellEnd"/>
             <w:r>
               <w:rPr>
                 <w:rFonts w:ascii="Abyssinica SIL" w:hAnsi="Abyssinica SIL"/>
@@ -997,7 +913,6 @@
               </w:rPr>
               <w:br/>
             </w:r>
-            <w:proofErr w:type="spellStart"/>
             <w:r>
               <w:rPr>
                 <w:rFonts w:ascii="Abyssinica SIL" w:hAnsi="Abyssinica SIL" w:cs="Abyssinica SIL test"/>
@@ -1005,7 +920,6 @@
               </w:rPr>
               <w:t>ካዕብ</w:t>
             </w:r>
-            <w:proofErr w:type="spellEnd"/>
           </w:p>
         </w:tc>
         <w:tc>
@@ -1026,7 +940,6 @@
                 <w:bCs/>
               </w:rPr>
             </w:pPr>
-            <w:proofErr w:type="spellStart"/>
             <w:r>
               <w:rPr>
                 <w:rFonts w:ascii="Abyssinica SIL" w:hAnsi="Abyssinica SIL" w:cs="Abyssinica SIL test"/>
@@ -1034,7 +947,6 @@
               </w:rPr>
               <w:t>ዘመደ</w:t>
             </w:r>
-            <w:proofErr w:type="spellEnd"/>
             <w:r>
               <w:rPr>
                 <w:rFonts w:ascii="Abyssinica SIL" w:hAnsi="Abyssinica SIL"/>
@@ -1049,7 +961,6 @@
               </w:rPr>
               <w:br/>
             </w:r>
-            <w:proofErr w:type="spellStart"/>
             <w:r>
               <w:rPr>
                 <w:rFonts w:ascii="Abyssinica SIL" w:hAnsi="Abyssinica SIL" w:cs="Abyssinica SIL test"/>
@@ -1057,7 +968,6 @@
               </w:rPr>
               <w:t>ሣልስ</w:t>
             </w:r>
-            <w:proofErr w:type="spellEnd"/>
           </w:p>
         </w:tc>
         <w:tc>
@@ -1078,7 +988,6 @@
                 <w:bCs/>
               </w:rPr>
             </w:pPr>
-            <w:proofErr w:type="spellStart"/>
             <w:r>
               <w:rPr>
                 <w:rFonts w:ascii="Abyssinica SIL" w:hAnsi="Abyssinica SIL" w:cs="Abyssinica SIL test"/>
@@ -1086,7 +995,6 @@
               </w:rPr>
               <w:t>ዘመደ</w:t>
             </w:r>
-            <w:proofErr w:type="spellEnd"/>
             <w:r>
               <w:rPr>
                 <w:rFonts w:ascii="Abyssinica SIL" w:hAnsi="Abyssinica SIL"/>
@@ -1101,7 +1009,6 @@
               </w:rPr>
               <w:br/>
             </w:r>
-            <w:proofErr w:type="spellStart"/>
             <w:r>
               <w:rPr>
                 <w:rFonts w:ascii="Abyssinica SIL" w:hAnsi="Abyssinica SIL" w:cs="Abyssinica SIL test"/>
@@ -1109,7 +1016,6 @@
               </w:rPr>
               <w:t>ራብዕ</w:t>
             </w:r>
-            <w:proofErr w:type="spellEnd"/>
           </w:p>
         </w:tc>
         <w:tc>
@@ -1130,7 +1036,6 @@
                 <w:bCs/>
               </w:rPr>
             </w:pPr>
-            <w:proofErr w:type="spellStart"/>
             <w:r>
               <w:rPr>
                 <w:rFonts w:ascii="Abyssinica SIL" w:hAnsi="Abyssinica SIL" w:cs="Abyssinica SIL test"/>
@@ -1138,7 +1043,6 @@
               </w:rPr>
               <w:t>ዘመደ</w:t>
             </w:r>
-            <w:proofErr w:type="spellEnd"/>
             <w:r>
               <w:rPr>
                 <w:rFonts w:ascii="Abyssinica SIL" w:hAnsi="Abyssinica SIL"/>
@@ -1153,7 +1057,6 @@
               </w:rPr>
               <w:br/>
             </w:r>
-            <w:proofErr w:type="spellStart"/>
             <w:r>
               <w:rPr>
                 <w:rFonts w:ascii="Abyssinica SIL" w:hAnsi="Abyssinica SIL" w:cs="Abyssinica SIL test"/>
@@ -1161,7 +1064,6 @@
               </w:rPr>
               <w:t>ኃምስ</w:t>
             </w:r>
-            <w:proofErr w:type="spellEnd"/>
           </w:p>
         </w:tc>
       </w:tr>
@@ -1184,7 +1086,6 @@
                 <w:bCs/>
               </w:rPr>
             </w:pPr>
-            <w:proofErr w:type="spellStart"/>
             <w:r>
               <w:rPr>
                 <w:rFonts w:ascii="Abyssinica SIL" w:hAnsi="Abyssinica SIL"/>
@@ -1192,7 +1093,6 @@
               </w:rPr>
               <w:t>ሆይ</w:t>
             </w:r>
-            <w:proofErr w:type="spellEnd"/>
           </w:p>
         </w:tc>
         <w:tc>
@@ -1256,11 +1156,9 @@
               </w:rPr>
               <w:br/>
             </w:r>
-            <w:proofErr w:type="spellStart"/>
             <w:r>
               <w:t>hu</w:t>
             </w:r>
-            <w:proofErr w:type="spellEnd"/>
           </w:p>
         </w:tc>
         <w:tc>
@@ -1357,11 +1255,9 @@
               </w:rPr>
               <w:br/>
             </w:r>
-            <w:proofErr w:type="spellStart"/>
             <w:r>
               <w:t>hie</w:t>
             </w:r>
-            <w:proofErr w:type="spellEnd"/>
           </w:p>
         </w:tc>
         <w:tc>
@@ -1570,7 +1466,6 @@
                 <w:bCs/>
               </w:rPr>
             </w:pPr>
-            <w:proofErr w:type="spellStart"/>
             <w:r>
               <w:rPr>
                 <w:rFonts w:ascii="Abyssinica SIL" w:hAnsi="Abyssinica SIL" w:cs="Abyssinica SIL test"/>
@@ -1578,7 +1473,6 @@
               </w:rPr>
               <w:t>ላዊ</w:t>
             </w:r>
-            <w:proofErr w:type="spellEnd"/>
           </w:p>
         </w:tc>
         <w:tc>
@@ -1642,11 +1536,9 @@
               </w:rPr>
               <w:br/>
             </w:r>
-            <w:proofErr w:type="spellStart"/>
             <w:r>
               <w:t>lu</w:t>
             </w:r>
-            <w:proofErr w:type="spellEnd"/>
           </w:p>
         </w:tc>
         <w:tc>
@@ -1914,11 +1806,9 @@
               </w:rPr>
               <w:br/>
             </w:r>
-            <w:proofErr w:type="spellStart"/>
             <w:r>
               <w:t>lua</w:t>
             </w:r>
-            <w:proofErr w:type="spellEnd"/>
           </w:p>
         </w:tc>
         <w:tc>
@@ -1965,7 +1855,6 @@
                 <w:bCs/>
               </w:rPr>
             </w:pPr>
-            <w:proofErr w:type="spellStart"/>
             <w:r>
               <w:rPr>
                 <w:rFonts w:ascii="Abyssinica SIL" w:hAnsi="Abyssinica SIL" w:cs="Abyssinica SIL test"/>
@@ -1973,7 +1862,6 @@
               </w:rPr>
               <w:t>ሐውት</w:t>
             </w:r>
-            <w:proofErr w:type="spellEnd"/>
           </w:p>
         </w:tc>
         <w:tc>
@@ -2136,11 +2024,9 @@
               </w:rPr>
               <w:br/>
             </w:r>
-            <w:proofErr w:type="spellStart"/>
             <w:r>
               <w:t>Hie</w:t>
             </w:r>
-            <w:proofErr w:type="spellEnd"/>
           </w:p>
         </w:tc>
         <w:tc>
@@ -2358,7 +2244,6 @@
                 <w:bCs/>
               </w:rPr>
             </w:pPr>
-            <w:proofErr w:type="spellStart"/>
             <w:r>
               <w:rPr>
                 <w:rFonts w:ascii="Abyssinica SIL" w:hAnsi="Abyssinica SIL" w:cs="Abyssinica SIL test"/>
@@ -2366,7 +2251,6 @@
               </w:rPr>
               <w:t>ማይ</w:t>
             </w:r>
-            <w:proofErr w:type="spellEnd"/>
           </w:p>
         </w:tc>
         <w:tc>
@@ -2529,11 +2413,9 @@
               </w:rPr>
               <w:br/>
             </w:r>
-            <w:proofErr w:type="spellStart"/>
             <w:r>
               <w:t>mie</w:t>
             </w:r>
-            <w:proofErr w:type="spellEnd"/>
           </w:p>
         </w:tc>
         <w:tc>
@@ -2597,11 +2479,9 @@
               </w:rPr>
               <w:br/>
             </w:r>
-            <w:proofErr w:type="spellStart"/>
             <w:r>
               <w:t>mo</w:t>
             </w:r>
-            <w:proofErr w:type="spellEnd"/>
           </w:p>
         </w:tc>
         <w:tc>
@@ -2704,11 +2584,9 @@
               </w:rPr>
               <w:br/>
             </w:r>
-            <w:proofErr w:type="spellStart"/>
             <w:r>
               <w:t>mua</w:t>
             </w:r>
-            <w:proofErr w:type="spellEnd"/>
           </w:p>
         </w:tc>
         <w:tc>
@@ -2755,7 +2633,6 @@
                 <w:bCs/>
               </w:rPr>
             </w:pPr>
-            <w:proofErr w:type="spellStart"/>
             <w:r>
               <w:rPr>
                 <w:rFonts w:ascii="Abyssinica SIL" w:hAnsi="Abyssinica SIL" w:cs="Abyssinica SIL test"/>
@@ -2763,7 +2640,6 @@
               </w:rPr>
               <w:t>ሳት</w:t>
             </w:r>
-            <w:proofErr w:type="spellEnd"/>
           </w:p>
         </w:tc>
         <w:tc>
@@ -2827,11 +2703,9 @@
               </w:rPr>
               <w:br/>
             </w:r>
-            <w:proofErr w:type="spellStart"/>
             <w:r>
               <w:t>su</w:t>
             </w:r>
-            <w:proofErr w:type="spellEnd"/>
           </w:p>
         </w:tc>
         <w:tc>
@@ -2862,11 +2736,9 @@
               </w:rPr>
               <w:br/>
             </w:r>
-            <w:proofErr w:type="spellStart"/>
             <w:r>
               <w:t>si</w:t>
             </w:r>
-            <w:proofErr w:type="spellEnd"/>
           </w:p>
         </w:tc>
         <w:tc>
@@ -2897,11 +2769,9 @@
               </w:rPr>
               <w:br/>
             </w:r>
-            <w:proofErr w:type="spellStart"/>
             <w:r>
               <w:t>sa</w:t>
             </w:r>
-            <w:proofErr w:type="spellEnd"/>
           </w:p>
         </w:tc>
         <w:tc>
@@ -2932,11 +2802,9 @@
               </w:rPr>
               <w:br/>
             </w:r>
-            <w:proofErr w:type="spellStart"/>
             <w:r>
               <w:t>sie</w:t>
             </w:r>
-            <w:proofErr w:type="spellEnd"/>
           </w:p>
         </w:tc>
         <w:tc>
@@ -3105,11 +2973,9 @@
               </w:rPr>
               <w:br/>
             </w:r>
-            <w:proofErr w:type="spellStart"/>
             <w:r>
               <w:t>sua</w:t>
             </w:r>
-            <w:proofErr w:type="spellEnd"/>
           </w:p>
         </w:tc>
         <w:tc>
@@ -3156,7 +3022,6 @@
                 <w:bCs/>
               </w:rPr>
             </w:pPr>
-            <w:proofErr w:type="spellStart"/>
             <w:r>
               <w:rPr>
                 <w:rFonts w:ascii="Abyssinica SIL" w:hAnsi="Abyssinica SIL" w:cs="Abyssinica SIL test"/>
@@ -3164,7 +3029,6 @@
               </w:rPr>
               <w:t>ርእስ</w:t>
             </w:r>
-            <w:proofErr w:type="spellEnd"/>
           </w:p>
         </w:tc>
         <w:tc>
@@ -3228,11 +3092,9 @@
               </w:rPr>
               <w:br/>
             </w:r>
-            <w:proofErr w:type="spellStart"/>
             <w:r>
               <w:t>ru</w:t>
             </w:r>
-            <w:proofErr w:type="spellEnd"/>
           </w:p>
         </w:tc>
         <w:tc>
@@ -3263,11 +3125,9 @@
               </w:rPr>
               <w:br/>
             </w:r>
-            <w:proofErr w:type="spellStart"/>
             <w:r>
               <w:t>ri</w:t>
             </w:r>
-            <w:proofErr w:type="spellEnd"/>
           </w:p>
         </w:tc>
         <w:tc>
@@ -3298,11 +3158,9 @@
               </w:rPr>
               <w:br/>
             </w:r>
-            <w:proofErr w:type="spellStart"/>
             <w:r>
               <w:t>ra</w:t>
             </w:r>
-            <w:proofErr w:type="spellEnd"/>
           </w:p>
         </w:tc>
         <w:tc>
@@ -3333,11 +3191,9 @@
               </w:rPr>
               <w:br/>
             </w:r>
-            <w:proofErr w:type="spellStart"/>
             <w:r>
               <w:t>rie</w:t>
             </w:r>
-            <w:proofErr w:type="spellEnd"/>
           </w:p>
         </w:tc>
         <w:tc>
@@ -3401,11 +3257,9 @@
               </w:rPr>
               <w:br/>
             </w:r>
-            <w:proofErr w:type="spellStart"/>
             <w:r>
               <w:t>ro</w:t>
             </w:r>
-            <w:proofErr w:type="spellEnd"/>
           </w:p>
         </w:tc>
         <w:tc>
@@ -3508,11 +3362,9 @@
               </w:rPr>
               <w:br/>
             </w:r>
-            <w:proofErr w:type="spellStart"/>
             <w:r>
               <w:t>rua</w:t>
             </w:r>
-            <w:proofErr w:type="spellEnd"/>
           </w:p>
         </w:tc>
         <w:tc>
@@ -3573,7 +3425,6 @@
               </w:rPr>
               <w:t>-</w:t>
             </w:r>
-            <w:proofErr w:type="spellStart"/>
             <w:r>
               <w:rPr>
                 <w:rFonts w:ascii="Abyssinica SIL" w:hAnsi="Abyssinica SIL" w:cs="Abyssinica SIL test"/>
@@ -3581,7 +3432,6 @@
               </w:rPr>
               <w:t>ሳት</w:t>
             </w:r>
-            <w:proofErr w:type="spellEnd"/>
           </w:p>
         </w:tc>
         <w:tc>
@@ -3612,11 +3462,9 @@
               </w:rPr>
               <w:br/>
             </w:r>
-            <w:proofErr w:type="spellStart"/>
             <w:r>
               <w:t>xe</w:t>
             </w:r>
-            <w:proofErr w:type="spellEnd"/>
           </w:p>
         </w:tc>
         <w:tc>
@@ -3647,11 +3495,9 @@
               </w:rPr>
               <w:br/>
             </w:r>
-            <w:proofErr w:type="spellStart"/>
             <w:r>
               <w:t>xu</w:t>
             </w:r>
-            <w:proofErr w:type="spellEnd"/>
           </w:p>
         </w:tc>
         <w:tc>
@@ -3715,11 +3561,9 @@
               </w:rPr>
               <w:br/>
             </w:r>
-            <w:proofErr w:type="spellStart"/>
             <w:r>
               <w:t>xa</w:t>
             </w:r>
-            <w:proofErr w:type="spellEnd"/>
           </w:p>
         </w:tc>
         <w:tc>
@@ -3750,11 +3594,9 @@
               </w:rPr>
               <w:br/>
             </w:r>
-            <w:proofErr w:type="spellStart"/>
             <w:r>
               <w:t>xie</w:t>
             </w:r>
-            <w:proofErr w:type="spellEnd"/>
           </w:p>
         </w:tc>
         <w:tc>
@@ -3923,11 +3765,9 @@
               </w:rPr>
               <w:br/>
             </w:r>
-            <w:proofErr w:type="spellStart"/>
             <w:r>
               <w:t>xua</w:t>
             </w:r>
-            <w:proofErr w:type="spellEnd"/>
           </w:p>
         </w:tc>
         <w:tc>
@@ -3974,7 +3814,6 @@
                 <w:bCs/>
               </w:rPr>
             </w:pPr>
-            <w:proofErr w:type="spellStart"/>
             <w:r>
               <w:rPr>
                 <w:rFonts w:ascii="Abyssinica SIL" w:hAnsi="Abyssinica SIL" w:cs="Abyssinica SIL test"/>
@@ -3982,7 +3821,6 @@
               </w:rPr>
               <w:t>ቃፍ</w:t>
             </w:r>
-            <w:proofErr w:type="spellEnd"/>
           </w:p>
         </w:tc>
         <w:tc>
@@ -4013,11 +3851,9 @@
               </w:rPr>
               <w:br/>
             </w:r>
-            <w:proofErr w:type="spellStart"/>
             <w:r>
               <w:t>qe</w:t>
             </w:r>
-            <w:proofErr w:type="spellEnd"/>
           </w:p>
         </w:tc>
         <w:tc>
@@ -4048,11 +3884,9 @@
               </w:rPr>
               <w:br/>
             </w:r>
-            <w:proofErr w:type="spellStart"/>
             <w:r>
               <w:t>qu</w:t>
             </w:r>
-            <w:proofErr w:type="spellEnd"/>
           </w:p>
         </w:tc>
         <w:tc>
@@ -4116,11 +3950,9 @@
               </w:rPr>
               <w:br/>
             </w:r>
-            <w:proofErr w:type="spellStart"/>
             <w:r>
               <w:t>qa</w:t>
             </w:r>
-            <w:proofErr w:type="spellEnd"/>
           </w:p>
         </w:tc>
         <w:tc>
@@ -4151,11 +3983,9 @@
               </w:rPr>
               <w:br/>
             </w:r>
-            <w:proofErr w:type="spellStart"/>
             <w:r>
               <w:t>qie</w:t>
             </w:r>
-            <w:proofErr w:type="spellEnd"/>
           </w:p>
         </w:tc>
         <w:tc>
@@ -4219,11 +4049,9 @@
               </w:rPr>
               <w:br/>
             </w:r>
-            <w:proofErr w:type="spellStart"/>
             <w:r>
               <w:t>qo</w:t>
             </w:r>
-            <w:proofErr w:type="spellEnd"/>
           </w:p>
         </w:tc>
         <w:tc>
@@ -4320,11 +4148,9 @@
               </w:rPr>
               <w:br/>
             </w:r>
-            <w:proofErr w:type="spellStart"/>
             <w:r>
               <w:t>quu</w:t>
             </w:r>
-            <w:proofErr w:type="spellEnd"/>
           </w:p>
         </w:tc>
         <w:tc>
@@ -4388,11 +4214,9 @@
               </w:rPr>
               <w:br/>
             </w:r>
-            <w:proofErr w:type="spellStart"/>
             <w:r>
               <w:t>quie</w:t>
             </w:r>
-            <w:proofErr w:type="spellEnd"/>
           </w:p>
         </w:tc>
       </w:tr>
@@ -4420,7 +4244,6 @@
               </w:rPr>
               <w:t>ቓ-</w:t>
             </w:r>
-            <w:proofErr w:type="spellStart"/>
             <w:r>
               <w:rPr>
                 <w:rFonts w:ascii="Abyssinica SIL" w:hAnsi="Abyssinica SIL" w:cs="Abyssinica SIL test"/>
@@ -4428,7 +4251,6 @@
               </w:rPr>
               <w:t>ቃፍ</w:t>
             </w:r>
-            <w:proofErr w:type="spellEnd"/>
           </w:p>
         </w:tc>
         <w:tc>
@@ -4457,11 +4279,9 @@
             <w:pPr>
               <w:jc w:val="center"/>
             </w:pPr>
-            <w:proofErr w:type="spellStart"/>
             <w:r>
               <w:t>Qe</w:t>
             </w:r>
-            <w:proofErr w:type="spellEnd"/>
           </w:p>
         </w:tc>
         <w:tc>
@@ -4561,11 +4381,9 @@
                 <w:rFonts w:ascii="Abyssinica SIL" w:hAnsi="Abyssinica SIL"/>
               </w:rPr>
             </w:pPr>
-            <w:proofErr w:type="spellStart"/>
             <w:r>
               <w:t>Qa</w:t>
             </w:r>
-            <w:proofErr w:type="spellEnd"/>
           </w:p>
         </w:tc>
         <w:tc>
@@ -4597,11 +4415,9 @@
                 <w:rFonts w:ascii="Abyssinica SIL" w:hAnsi="Abyssinica SIL"/>
               </w:rPr>
             </w:pPr>
-            <w:proofErr w:type="spellStart"/>
             <w:r>
               <w:t>Qie</w:t>
             </w:r>
-            <w:proofErr w:type="spellEnd"/>
           </w:p>
         </w:tc>
         <w:tc>
@@ -4667,11 +4483,9 @@
                 <w:rFonts w:ascii="Abyssinica SIL" w:hAnsi="Abyssinica SIL"/>
               </w:rPr>
             </w:pPr>
-            <w:proofErr w:type="spellStart"/>
             <w:r>
               <w:t>Qo</w:t>
             </w:r>
-            <w:proofErr w:type="spellEnd"/>
           </w:p>
         </w:tc>
         <w:tc>
@@ -4734,11 +4548,9 @@
                 <w:rFonts w:ascii="Abyssinica SIL" w:hAnsi="Abyssinica SIL" w:cs="ES 781"/>
               </w:rPr>
             </w:pPr>
-            <w:proofErr w:type="spellStart"/>
             <w:r>
               <w:t>Quu</w:t>
             </w:r>
-            <w:proofErr w:type="spellEnd"/>
           </w:p>
         </w:tc>
         <w:tc>
@@ -4829,11 +4641,9 @@
                 <w:rFonts w:ascii="Abyssinica SIL" w:hAnsi="Abyssinica SIL"/>
               </w:rPr>
             </w:pPr>
-            <w:proofErr w:type="spellStart"/>
             <w:r>
               <w:t>Quie</w:t>
             </w:r>
-            <w:proofErr w:type="spellEnd"/>
           </w:p>
         </w:tc>
       </w:tr>
@@ -4856,7 +4666,6 @@
                 <w:bCs/>
               </w:rPr>
             </w:pPr>
-            <w:proofErr w:type="spellStart"/>
             <w:r>
               <w:rPr>
                 <w:rFonts w:ascii="Abyssinica SIL" w:hAnsi="Abyssinica SIL" w:cs="Abyssinica SIL test"/>
@@ -4864,7 +4673,6 @@
               </w:rPr>
               <w:t>ቤት</w:t>
             </w:r>
-            <w:proofErr w:type="spellEnd"/>
           </w:p>
         </w:tc>
         <w:tc>
@@ -4928,11 +4736,9 @@
               </w:rPr>
               <w:br/>
             </w:r>
-            <w:proofErr w:type="spellStart"/>
             <w:r>
               <w:t>bu</w:t>
             </w:r>
-            <w:proofErr w:type="spellEnd"/>
           </w:p>
         </w:tc>
         <w:tc>
@@ -4996,11 +4802,9 @@
               </w:rPr>
               <w:br/>
             </w:r>
-            <w:proofErr w:type="spellStart"/>
             <w:r>
               <w:t>ba</w:t>
             </w:r>
-            <w:proofErr w:type="spellEnd"/>
           </w:p>
         </w:tc>
         <w:tc>
@@ -5031,11 +4835,9 @@
               </w:rPr>
               <w:br/>
             </w:r>
-            <w:proofErr w:type="spellStart"/>
             <w:r>
               <w:t>bie</w:t>
             </w:r>
-            <w:proofErr w:type="spellEnd"/>
           </w:p>
         </w:tc>
         <w:tc>
@@ -5099,11 +4901,9 @@
               </w:rPr>
               <w:br/>
             </w:r>
-            <w:proofErr w:type="spellStart"/>
             <w:r>
               <w:t>bo</w:t>
             </w:r>
-            <w:proofErr w:type="spellEnd"/>
           </w:p>
         </w:tc>
         <w:tc>
@@ -5206,11 +5006,9 @@
               </w:rPr>
               <w:br/>
             </w:r>
-            <w:proofErr w:type="spellStart"/>
             <w:r>
               <w:t>bua</w:t>
             </w:r>
-            <w:proofErr w:type="spellEnd"/>
           </w:p>
         </w:tc>
         <w:tc>
@@ -5257,7 +5055,6 @@
                 <w:bCs/>
               </w:rPr>
             </w:pPr>
-            <w:proofErr w:type="spellStart"/>
             <w:r>
               <w:rPr>
                 <w:rFonts w:ascii="Abyssinica SIL" w:hAnsi="Abyssinica SIL" w:cs="Abyssinica SIL test"/>
@@ -5265,7 +5062,6 @@
               </w:rPr>
               <w:t>ታው</w:t>
             </w:r>
-            <w:proofErr w:type="spellEnd"/>
           </w:p>
         </w:tc>
         <w:tc>
@@ -5296,11 +5092,9 @@
               </w:rPr>
               <w:br/>
             </w:r>
-            <w:proofErr w:type="spellStart"/>
             <w:r>
               <w:t>te</w:t>
             </w:r>
-            <w:proofErr w:type="spellEnd"/>
           </w:p>
         </w:tc>
         <w:tc>
@@ -5331,11 +5125,9 @@
               </w:rPr>
               <w:br/>
             </w:r>
-            <w:proofErr w:type="spellStart"/>
             <w:r>
               <w:t>tu</w:t>
             </w:r>
-            <w:proofErr w:type="spellEnd"/>
           </w:p>
         </w:tc>
         <w:tc>
@@ -5366,11 +5158,9 @@
               </w:rPr>
               <w:br/>
             </w:r>
-            <w:proofErr w:type="spellStart"/>
             <w:r>
               <w:t>ti</w:t>
             </w:r>
-            <w:proofErr w:type="spellEnd"/>
           </w:p>
         </w:tc>
         <w:tc>
@@ -5605,11 +5395,9 @@
               </w:rPr>
               <w:br/>
             </w:r>
-            <w:proofErr w:type="spellStart"/>
             <w:r>
               <w:t>tua</w:t>
             </w:r>
-            <w:proofErr w:type="spellEnd"/>
           </w:p>
         </w:tc>
         <w:tc>
@@ -5656,7 +5444,6 @@
                 <w:bCs/>
               </w:rPr>
             </w:pPr>
-            <w:proofErr w:type="spellStart"/>
             <w:r>
               <w:rPr>
                 <w:rFonts w:ascii="Abyssinica SIL" w:hAnsi="Abyssinica SIL" w:cs="Abyssinica SIL test"/>
@@ -5664,7 +5451,6 @@
               </w:rPr>
               <w:t>ነሐስ</w:t>
             </w:r>
-            <w:proofErr w:type="spellEnd"/>
           </w:p>
         </w:tc>
         <w:tc>
@@ -5761,11 +5547,9 @@
               </w:rPr>
               <w:br/>
             </w:r>
-            <w:proofErr w:type="spellStart"/>
             <w:r>
               <w:t>ni</w:t>
             </w:r>
-            <w:proofErr w:type="spellEnd"/>
           </w:p>
         </w:tc>
         <w:tc>
@@ -5796,11 +5580,9 @@
               </w:rPr>
               <w:br/>
             </w:r>
-            <w:proofErr w:type="spellStart"/>
             <w:r>
               <w:t>na</w:t>
             </w:r>
-            <w:proofErr w:type="spellEnd"/>
           </w:p>
         </w:tc>
         <w:tc>
@@ -5831,11 +5613,9 @@
               </w:rPr>
               <w:br/>
             </w:r>
-            <w:proofErr w:type="spellStart"/>
             <w:r>
               <w:t>nie</w:t>
             </w:r>
-            <w:proofErr w:type="spellEnd"/>
           </w:p>
         </w:tc>
         <w:tc>
@@ -6004,11 +5784,9 @@
               </w:rPr>
               <w:br/>
             </w:r>
-            <w:proofErr w:type="spellStart"/>
             <w:r>
               <w:t>nua</w:t>
             </w:r>
-            <w:proofErr w:type="spellEnd"/>
           </w:p>
         </w:tc>
         <w:tc>
@@ -6055,7 +5833,6 @@
                 <w:bCs/>
               </w:rPr>
             </w:pPr>
-            <w:proofErr w:type="spellStart"/>
             <w:r>
               <w:rPr>
                 <w:rFonts w:ascii="Abyssinica SIL" w:hAnsi="Abyssinica SIL" w:cs="Abyssinica SIL test"/>
@@ -6063,7 +5840,6 @@
               </w:rPr>
               <w:t>አልፍ</w:t>
             </w:r>
-            <w:proofErr w:type="spellEnd"/>
           </w:p>
         </w:tc>
         <w:tc>
@@ -6095,14 +5871,12 @@
               </w:rPr>
               <w:br/>
             </w:r>
-            <w:proofErr w:type="spellStart"/>
             <w:r>
               <w:t>a</w:t>
             </w:r>
             <w:r>
               <w:t>aaa</w:t>
             </w:r>
-            <w:proofErr w:type="spellEnd"/>
           </w:p>
         </w:tc>
         <w:tc>
@@ -6168,11 +5942,9 @@
               </w:rPr>
               <w:br/>
             </w:r>
-            <w:proofErr w:type="spellStart"/>
             <w:r>
               <w:t>i</w:t>
             </w:r>
-            <w:proofErr w:type="spellEnd"/>
           </w:p>
         </w:tc>
         <w:tc>
@@ -6238,11 +6010,9 @@
               </w:rPr>
               <w:br/>
             </w:r>
-            <w:proofErr w:type="spellStart"/>
             <w:r>
               <w:t>ie</w:t>
             </w:r>
-            <w:proofErr w:type="spellEnd"/>
           </w:p>
         </w:tc>
         <w:tc>
@@ -6448,7 +6218,6 @@
                 <w:bCs/>
               </w:rPr>
             </w:pPr>
-            <w:proofErr w:type="spellStart"/>
             <w:r>
               <w:rPr>
                 <w:rFonts w:ascii="Abyssinica SIL" w:hAnsi="Abyssinica SIL" w:cs="Abyssinica SIL test"/>
@@ -6456,7 +6225,6 @@
               </w:rPr>
               <w:t>ካፍ</w:t>
             </w:r>
-            <w:proofErr w:type="spellEnd"/>
           </w:p>
         </w:tc>
         <w:tc>
@@ -6487,11 +6255,9 @@
               </w:rPr>
               <w:br/>
             </w:r>
-            <w:proofErr w:type="spellStart"/>
             <w:r>
               <w:t>ke</w:t>
             </w:r>
-            <w:proofErr w:type="spellEnd"/>
           </w:p>
         </w:tc>
         <w:tc>
@@ -6522,11 +6288,9 @@
               </w:rPr>
               <w:br/>
             </w:r>
-            <w:proofErr w:type="spellStart"/>
             <w:r>
               <w:t>ku</w:t>
             </w:r>
-            <w:proofErr w:type="spellEnd"/>
           </w:p>
         </w:tc>
         <w:tc>
@@ -6557,11 +6321,9 @@
               </w:rPr>
               <w:br/>
             </w:r>
-            <w:proofErr w:type="spellStart"/>
             <w:r>
               <w:t>ki</w:t>
             </w:r>
-            <w:proofErr w:type="spellEnd"/>
           </w:p>
         </w:tc>
         <w:tc>
@@ -6592,11 +6354,9 @@
               </w:rPr>
               <w:br/>
             </w:r>
-            <w:proofErr w:type="spellStart"/>
             <w:r>
               <w:t>ka</w:t>
             </w:r>
-            <w:proofErr w:type="spellEnd"/>
           </w:p>
         </w:tc>
         <w:tc>
@@ -6627,11 +6387,9 @@
               </w:rPr>
               <w:br/>
             </w:r>
-            <w:proofErr w:type="spellStart"/>
             <w:r>
               <w:t>kie</w:t>
             </w:r>
-            <w:proofErr w:type="spellEnd"/>
           </w:p>
         </w:tc>
         <w:tc>
@@ -6695,11 +6453,9 @@
               </w:rPr>
               <w:br/>
             </w:r>
-            <w:proofErr w:type="spellStart"/>
             <w:r>
               <w:t>ko</w:t>
             </w:r>
-            <w:proofErr w:type="spellEnd"/>
           </w:p>
         </w:tc>
         <w:tc>
@@ -6730,11 +6486,9 @@
               </w:rPr>
               <w:br/>
             </w:r>
-            <w:proofErr w:type="spellStart"/>
             <w:r>
               <w:t>kue</w:t>
             </w:r>
-            <w:proofErr w:type="spellEnd"/>
           </w:p>
         </w:tc>
         <w:tc>
@@ -6765,11 +6519,9 @@
               </w:rPr>
               <w:br/>
             </w:r>
-            <w:proofErr w:type="spellStart"/>
             <w:r>
               <w:t>kui</w:t>
             </w:r>
-            <w:proofErr w:type="spellEnd"/>
           </w:p>
         </w:tc>
         <w:tc>
@@ -6800,11 +6552,9 @@
               </w:rPr>
               <w:br/>
             </w:r>
-            <w:proofErr w:type="spellStart"/>
             <w:r>
               <w:t>kuu</w:t>
             </w:r>
-            <w:proofErr w:type="spellEnd"/>
           </w:p>
         </w:tc>
         <w:tc>
@@ -6835,11 +6585,9 @@
               </w:rPr>
               <w:br/>
             </w:r>
-            <w:proofErr w:type="spellStart"/>
             <w:r>
               <w:t>kua</w:t>
             </w:r>
-            <w:proofErr w:type="spellEnd"/>
           </w:p>
         </w:tc>
         <w:tc>
@@ -6870,11 +6618,9 @@
               </w:rPr>
               <w:br/>
             </w:r>
-            <w:proofErr w:type="spellStart"/>
             <w:r>
               <w:t>kuie</w:t>
             </w:r>
-            <w:proofErr w:type="spellEnd"/>
           </w:p>
         </w:tc>
       </w:tr>
@@ -6911,7 +6657,6 @@
               </w:rPr>
               <w:t>-</w:t>
             </w:r>
-            <w:proofErr w:type="spellStart"/>
             <w:r>
               <w:rPr>
                 <w:rFonts w:ascii="Abyssinica SIL" w:hAnsi="Abyssinica SIL" w:cs="Abyssinica SIL test"/>
@@ -6919,7 +6664,6 @@
               </w:rPr>
               <w:t>ካፍ</w:t>
             </w:r>
-            <w:proofErr w:type="spellEnd"/>
           </w:p>
         </w:tc>
         <w:tc>
@@ -6950,11 +6694,9 @@
               </w:rPr>
               <w:br/>
             </w:r>
-            <w:proofErr w:type="spellStart"/>
             <w:r>
               <w:t>Ke</w:t>
             </w:r>
-            <w:proofErr w:type="spellEnd"/>
           </w:p>
         </w:tc>
         <w:tc>
@@ -7051,11 +6793,9 @@
               </w:rPr>
               <w:br/>
             </w:r>
-            <w:proofErr w:type="spellStart"/>
             <w:r>
               <w:t>Ka</w:t>
             </w:r>
-            <w:proofErr w:type="spellEnd"/>
           </w:p>
         </w:tc>
         <w:tc>
@@ -7086,11 +6826,9 @@
               </w:rPr>
               <w:br/>
             </w:r>
-            <w:proofErr w:type="spellStart"/>
             <w:r>
               <w:t>Kie</w:t>
             </w:r>
-            <w:proofErr w:type="spellEnd"/>
           </w:p>
         </w:tc>
         <w:tc>
@@ -7154,11 +6892,9 @@
               </w:rPr>
               <w:br/>
             </w:r>
-            <w:proofErr w:type="spellStart"/>
             <w:r>
               <w:t>Ko</w:t>
             </w:r>
-            <w:proofErr w:type="spellEnd"/>
           </w:p>
         </w:tc>
         <w:tc>
@@ -7192,11 +6928,9 @@
                 <w:szCs w:val="32"/>
               </w:rPr>
             </w:pPr>
-            <w:proofErr w:type="spellStart"/>
             <w:r>
               <w:t>Kue</w:t>
             </w:r>
-            <w:proofErr w:type="spellEnd"/>
           </w:p>
         </w:tc>
         <w:tc>
@@ -7225,11 +6959,9 @@
                 <w:rFonts w:ascii="Abyssinica SIL" w:hAnsi="Abyssinica SIL" w:cs="ES 781"/>
               </w:rPr>
             </w:pPr>
-            <w:proofErr w:type="spellStart"/>
             <w:r>
               <w:t>Kuu</w:t>
             </w:r>
-            <w:proofErr w:type="spellEnd"/>
           </w:p>
         </w:tc>
         <w:tc>
@@ -7258,11 +6990,9 @@
                 <w:rFonts w:ascii="Abyssinica SIL" w:hAnsi="Abyssinica SIL"/>
               </w:rPr>
             </w:pPr>
-            <w:proofErr w:type="spellStart"/>
             <w:r>
               <w:t>Kui</w:t>
             </w:r>
-            <w:proofErr w:type="spellEnd"/>
           </w:p>
         </w:tc>
         <w:tc>
@@ -7291,11 +7021,9 @@
                 <w:rFonts w:ascii="Abyssinica SIL" w:hAnsi="Abyssinica SIL"/>
               </w:rPr>
             </w:pPr>
-            <w:proofErr w:type="spellStart"/>
             <w:r>
               <w:t>Kua</w:t>
             </w:r>
-            <w:proofErr w:type="spellEnd"/>
           </w:p>
         </w:tc>
         <w:tc>
@@ -7324,11 +7052,9 @@
                 <w:rFonts w:ascii="Abyssinica SIL" w:hAnsi="Abyssinica SIL"/>
               </w:rPr>
             </w:pPr>
-            <w:proofErr w:type="spellStart"/>
             <w:r>
               <w:t>Kuie</w:t>
             </w:r>
-            <w:proofErr w:type="spellEnd"/>
           </w:p>
         </w:tc>
       </w:tr>
@@ -7351,7 +7077,6 @@
                 <w:bCs/>
               </w:rPr>
             </w:pPr>
-            <w:proofErr w:type="spellStart"/>
             <w:r>
               <w:rPr>
                 <w:rFonts w:ascii="Abyssinica SIL" w:hAnsi="Abyssinica SIL" w:cs="Abyssinica SIL test"/>
@@ -7359,7 +7084,6 @@
               </w:rPr>
               <w:t>ወዌ</w:t>
             </w:r>
-            <w:proofErr w:type="spellEnd"/>
           </w:p>
         </w:tc>
         <w:tc>
@@ -7429,11 +7153,9 @@
               </w:rPr>
               <w:br/>
             </w:r>
-            <w:proofErr w:type="spellStart"/>
             <w:r>
               <w:t>wu</w:t>
             </w:r>
-            <w:proofErr w:type="spellEnd"/>
           </w:p>
         </w:tc>
         <w:tc>
@@ -7467,11 +7189,9 @@
               </w:rPr>
               <w:br/>
             </w:r>
-            <w:proofErr w:type="spellStart"/>
             <w:r>
               <w:t>wi</w:t>
             </w:r>
-            <w:proofErr w:type="spellEnd"/>
           </w:p>
         </w:tc>
         <w:tc>
@@ -7505,11 +7225,9 @@
               </w:rPr>
               <w:br/>
             </w:r>
-            <w:proofErr w:type="spellStart"/>
             <w:r>
               <w:t>wa</w:t>
             </w:r>
-            <w:proofErr w:type="spellEnd"/>
           </w:p>
         </w:tc>
         <w:tc>
@@ -7543,11 +7261,9 @@
               </w:rPr>
               <w:br/>
             </w:r>
-            <w:proofErr w:type="spellStart"/>
             <w:r>
               <w:t>wie</w:t>
             </w:r>
-            <w:proofErr w:type="spellEnd"/>
           </w:p>
         </w:tc>
         <w:tc>
@@ -7762,7 +7478,6 @@
                 <w:bCs/>
               </w:rPr>
             </w:pPr>
-            <w:proofErr w:type="spellStart"/>
             <w:r>
               <w:rPr>
                 <w:rFonts w:ascii="Abyssinica SIL" w:hAnsi="Abyssinica SIL" w:cs="Abyssinica SIL test"/>
@@ -7770,7 +7485,6 @@
               </w:rPr>
               <w:t>ዐይን</w:t>
             </w:r>
-            <w:proofErr w:type="spellEnd"/>
           </w:p>
         </w:tc>
         <w:tc>
@@ -7821,11 +7535,9 @@
               </w:rPr>
               <w:br/>
             </w:r>
-            <w:proofErr w:type="spellStart"/>
             <w:r>
               <w:t>aaa</w:t>
             </w:r>
-            <w:proofErr w:type="spellEnd"/>
           </w:p>
         </w:tc>
         <w:tc>
@@ -7876,11 +7588,9 @@
               </w:rPr>
               <w:br/>
             </w:r>
-            <w:proofErr w:type="spellStart"/>
             <w:r>
               <w:t>uu</w:t>
             </w:r>
-            <w:proofErr w:type="spellEnd"/>
           </w:p>
         </w:tc>
         <w:tc>
@@ -8019,11 +7729,9 @@
               </w:rPr>
               <w:br/>
             </w:r>
-            <w:proofErr w:type="spellStart"/>
             <w:r>
               <w:t>Aie</w:t>
             </w:r>
-            <w:proofErr w:type="spellEnd"/>
             <w:r>
               <w:rPr>
                 <w:rFonts w:ascii="Abyssinica SIL" w:hAnsi="Abyssinica SIL"/>
@@ -8039,11 +7747,9 @@
               </w:rPr>
               <w:br/>
             </w:r>
-            <w:proofErr w:type="spellStart"/>
             <w:r>
               <w:t>iie</w:t>
             </w:r>
-            <w:proofErr w:type="spellEnd"/>
           </w:p>
         </w:tc>
         <w:tc>
@@ -8094,11 +7800,9 @@
               </w:rPr>
               <w:br/>
             </w:r>
-            <w:proofErr w:type="spellStart"/>
             <w:r>
               <w:t>ee</w:t>
             </w:r>
-            <w:proofErr w:type="spellEnd"/>
           </w:p>
         </w:tc>
         <w:tc>
@@ -8131,11 +7835,9 @@
               </w:rPr>
               <w:br/>
             </w:r>
-            <w:proofErr w:type="spellStart"/>
             <w:r>
               <w:t>Ao</w:t>
             </w:r>
-            <w:proofErr w:type="spellEnd"/>
             <w:r>
               <w:rPr>
                 <w:rFonts w:ascii="Abyssinica SIL" w:hAnsi="Abyssinica SIL"/>
@@ -8151,11 +7853,9 @@
               </w:rPr>
               <w:br/>
             </w:r>
-            <w:proofErr w:type="spellStart"/>
             <w:r>
               <w:t>oo</w:t>
             </w:r>
-            <w:proofErr w:type="spellEnd"/>
           </w:p>
         </w:tc>
         <w:tc>
@@ -8298,7 +7998,6 @@
                 <w:bCs/>
               </w:rPr>
             </w:pPr>
-            <w:proofErr w:type="spellStart"/>
             <w:r>
               <w:rPr>
                 <w:rFonts w:ascii="Abyssinica SIL" w:hAnsi="Abyssinica SIL" w:cs="Abyssinica SIL test"/>
@@ -8306,7 +8005,6 @@
               </w:rPr>
               <w:t>የመነ</w:t>
             </w:r>
-            <w:proofErr w:type="spellEnd"/>
           </w:p>
         </w:tc>
         <w:tc>
@@ -8372,11 +8070,9 @@
               </w:rPr>
               <w:br/>
             </w:r>
-            <w:proofErr w:type="spellStart"/>
             <w:r>
               <w:t>yu</w:t>
             </w:r>
-            <w:proofErr w:type="spellEnd"/>
           </w:p>
         </w:tc>
         <w:tc>
@@ -8408,11 +8104,9 @@
               </w:rPr>
               <w:br/>
             </w:r>
-            <w:proofErr w:type="spellStart"/>
             <w:r>
               <w:t>yi</w:t>
             </w:r>
-            <w:proofErr w:type="spellEnd"/>
           </w:p>
         </w:tc>
         <w:tc>
@@ -8444,11 +8138,9 @@
               </w:rPr>
               <w:br/>
             </w:r>
-            <w:proofErr w:type="spellStart"/>
             <w:r>
               <w:t>ya</w:t>
             </w:r>
-            <w:proofErr w:type="spellEnd"/>
           </w:p>
         </w:tc>
         <w:tc>
@@ -8480,11 +8172,9 @@
               </w:rPr>
               <w:br/>
             </w:r>
-            <w:proofErr w:type="spellStart"/>
             <w:r>
               <w:t>yie</w:t>
             </w:r>
-            <w:proofErr w:type="spellEnd"/>
           </w:p>
         </w:tc>
         <w:tc>
@@ -8550,11 +8240,9 @@
               </w:rPr>
               <w:br/>
             </w:r>
-            <w:proofErr w:type="spellStart"/>
             <w:r>
               <w:t>yo</w:t>
             </w:r>
-            <w:proofErr w:type="spellEnd"/>
           </w:p>
         </w:tc>
         <w:tc>
@@ -8742,7 +8430,6 @@
                 <w:bCs/>
               </w:rPr>
             </w:pPr>
-            <w:proofErr w:type="spellStart"/>
             <w:r>
               <w:rPr>
                 <w:rFonts w:ascii="Abyssinica SIL" w:hAnsi="Abyssinica SIL" w:cs="Abyssinica SIL test"/>
@@ -8751,7 +8438,6 @@
               <w:lastRenderedPageBreak/>
               <w:t>ድንት</w:t>
             </w:r>
-            <w:proofErr w:type="spellEnd"/>
           </w:p>
         </w:tc>
         <w:tc>
@@ -9085,11 +8771,9 @@
               </w:rPr>
               <w:br/>
             </w:r>
-            <w:proofErr w:type="spellStart"/>
             <w:r>
               <w:t>dua</w:t>
             </w:r>
-            <w:proofErr w:type="spellEnd"/>
           </w:p>
         </w:tc>
         <w:tc>
@@ -9150,7 +8834,6 @@
               </w:rPr>
               <w:t>-</w:t>
             </w:r>
-            <w:proofErr w:type="spellStart"/>
             <w:r>
               <w:rPr>
                 <w:rFonts w:ascii="Abyssinica SIL" w:hAnsi="Abyssinica SIL" w:cs="Abyssinica SIL test"/>
@@ -9158,7 +8841,6 @@
               </w:rPr>
               <w:t>ድንት</w:t>
             </w:r>
-            <w:proofErr w:type="spellEnd"/>
           </w:p>
         </w:tc>
         <w:tc>
@@ -9222,11 +8904,9 @@
               </w:rPr>
               <w:br/>
             </w:r>
-            <w:proofErr w:type="spellStart"/>
             <w:r>
               <w:t>ju</w:t>
             </w:r>
-            <w:proofErr w:type="spellEnd"/>
           </w:p>
         </w:tc>
         <w:tc>
@@ -9257,11 +8937,9 @@
               </w:rPr>
               <w:br/>
             </w:r>
-            <w:proofErr w:type="spellStart"/>
             <w:r>
               <w:t>ji</w:t>
             </w:r>
-            <w:proofErr w:type="spellEnd"/>
           </w:p>
         </w:tc>
         <w:tc>
@@ -9325,11 +9003,9 @@
               </w:rPr>
               <w:br/>
             </w:r>
-            <w:proofErr w:type="spellStart"/>
             <w:r>
               <w:t>jie</w:t>
             </w:r>
-            <w:proofErr w:type="spellEnd"/>
           </w:p>
         </w:tc>
         <w:tc>
@@ -9498,11 +9174,9 @@
               </w:rPr>
               <w:br/>
             </w:r>
-            <w:proofErr w:type="spellStart"/>
             <w:r>
               <w:t>jua</w:t>
             </w:r>
-            <w:proofErr w:type="spellEnd"/>
           </w:p>
         </w:tc>
         <w:tc>
@@ -9549,7 +9223,6 @@
                 <w:bCs/>
               </w:rPr>
             </w:pPr>
-            <w:proofErr w:type="spellStart"/>
             <w:r>
               <w:rPr>
                 <w:rFonts w:ascii="Abyssinica SIL" w:hAnsi="Abyssinica SIL" w:cs="Abyssinica SIL test"/>
@@ -9557,7 +9230,6 @@
               </w:rPr>
               <w:t>ገምል</w:t>
             </w:r>
-            <w:proofErr w:type="spellEnd"/>
           </w:p>
         </w:tc>
         <w:tc>
@@ -9588,11 +9260,9 @@
               </w:rPr>
               <w:br/>
             </w:r>
-            <w:proofErr w:type="spellStart"/>
             <w:r>
               <w:t>ge</w:t>
             </w:r>
-            <w:proofErr w:type="spellEnd"/>
           </w:p>
         </w:tc>
         <w:tc>
@@ -9623,11 +9293,9 @@
               </w:rPr>
               <w:br/>
             </w:r>
-            <w:proofErr w:type="spellStart"/>
             <w:r>
               <w:t>gu</w:t>
             </w:r>
-            <w:proofErr w:type="spellEnd"/>
           </w:p>
         </w:tc>
         <w:tc>
@@ -9658,11 +9326,9 @@
               </w:rPr>
               <w:br/>
             </w:r>
-            <w:proofErr w:type="spellStart"/>
             <w:r>
               <w:t>gi</w:t>
             </w:r>
-            <w:proofErr w:type="spellEnd"/>
           </w:p>
         </w:tc>
         <w:tc>
@@ -9693,11 +9359,9 @@
               </w:rPr>
               <w:br/>
             </w:r>
-            <w:proofErr w:type="spellStart"/>
             <w:r>
               <w:t>ga</w:t>
             </w:r>
-            <w:proofErr w:type="spellEnd"/>
           </w:p>
         </w:tc>
         <w:tc>
@@ -9728,11 +9392,9 @@
               </w:rPr>
               <w:br/>
             </w:r>
-            <w:proofErr w:type="spellStart"/>
             <w:r>
               <w:t>gie</w:t>
             </w:r>
-            <w:proofErr w:type="spellEnd"/>
           </w:p>
         </w:tc>
         <w:tc>
@@ -9829,11 +9491,9 @@
               </w:rPr>
               <w:br/>
             </w:r>
-            <w:proofErr w:type="spellStart"/>
             <w:r>
               <w:t>gue</w:t>
             </w:r>
-            <w:proofErr w:type="spellEnd"/>
           </w:p>
         </w:tc>
         <w:tc>
@@ -9864,11 +9524,9 @@
               </w:rPr>
               <w:br/>
             </w:r>
-            <w:proofErr w:type="spellStart"/>
             <w:r>
               <w:t>gui</w:t>
             </w:r>
-            <w:proofErr w:type="spellEnd"/>
           </w:p>
         </w:tc>
         <w:tc>
@@ -9899,11 +9557,9 @@
               </w:rPr>
               <w:br/>
             </w:r>
-            <w:proofErr w:type="spellStart"/>
             <w:r>
               <w:t>guu</w:t>
             </w:r>
-            <w:proofErr w:type="spellEnd"/>
           </w:p>
         </w:tc>
         <w:tc>
@@ -9934,11 +9590,9 @@
               </w:rPr>
               <w:br/>
             </w:r>
-            <w:proofErr w:type="spellStart"/>
             <w:r>
               <w:t>gua</w:t>
             </w:r>
-            <w:proofErr w:type="spellEnd"/>
           </w:p>
         </w:tc>
         <w:tc>
@@ -9969,11 +9623,9 @@
               </w:rPr>
               <w:br/>
             </w:r>
-            <w:proofErr w:type="spellStart"/>
             <w:r>
               <w:t>guie</w:t>
             </w:r>
-            <w:proofErr w:type="spellEnd"/>
           </w:p>
         </w:tc>
       </w:tr>
@@ -10001,7 +9653,6 @@
               </w:rPr>
               <w:t>ጘ-</w:t>
             </w:r>
-            <w:proofErr w:type="spellStart"/>
             <w:r>
               <w:rPr>
                 <w:rFonts w:ascii="Abyssinica SIL" w:hAnsi="Abyssinica SIL" w:cs="Abyssinica SIL test"/>
@@ -10009,7 +9660,6 @@
               </w:rPr>
               <w:t>ገምል</w:t>
             </w:r>
-            <w:proofErr w:type="spellEnd"/>
           </w:p>
         </w:tc>
         <w:tc>
@@ -10072,11 +9722,9 @@
                 <w:rFonts w:ascii="Abyssinica SIL" w:hAnsi="Abyssinica SIL"/>
               </w:rPr>
             </w:pPr>
-            <w:proofErr w:type="spellStart"/>
             <w:r>
               <w:t>Gu</w:t>
             </w:r>
-            <w:proofErr w:type="spellEnd"/>
           </w:p>
         </w:tc>
         <w:tc>
@@ -10108,11 +9756,9 @@
                 <w:rFonts w:ascii="Abyssinica SIL" w:hAnsi="Abyssinica SIL"/>
               </w:rPr>
             </w:pPr>
-            <w:proofErr w:type="spellStart"/>
             <w:r>
               <w:t>Gi</w:t>
             </w:r>
-            <w:proofErr w:type="spellEnd"/>
           </w:p>
         </w:tc>
         <w:tc>
@@ -10178,11 +9824,9 @@
                 <w:rFonts w:ascii="Abyssinica SIL" w:hAnsi="Abyssinica SIL"/>
               </w:rPr>
             </w:pPr>
-            <w:proofErr w:type="spellStart"/>
             <w:r>
               <w:t>Gie</w:t>
             </w:r>
-            <w:proofErr w:type="spellEnd"/>
           </w:p>
         </w:tc>
         <w:tc>
@@ -10282,11 +9926,9 @@
                 <w:rFonts w:ascii="Abyssinica SIL" w:hAnsi="Abyssinica SIL"/>
               </w:rPr>
             </w:pPr>
-            <w:proofErr w:type="spellStart"/>
             <w:r>
               <w:t>Gue</w:t>
             </w:r>
-            <w:proofErr w:type="spellEnd"/>
           </w:p>
         </w:tc>
         <w:tc>
@@ -10315,11 +9957,9 @@
                 <w:rFonts w:ascii="Abyssinica SIL" w:hAnsi="Abyssinica SIL"/>
               </w:rPr>
             </w:pPr>
-            <w:proofErr w:type="spellStart"/>
             <w:r>
               <w:t>Guu</w:t>
             </w:r>
-            <w:proofErr w:type="spellEnd"/>
           </w:p>
         </w:tc>
         <w:tc>
@@ -10348,11 +9988,9 @@
                 <w:rFonts w:ascii="Abyssinica SIL" w:hAnsi="Abyssinica SIL"/>
               </w:rPr>
             </w:pPr>
-            <w:proofErr w:type="spellStart"/>
             <w:r>
               <w:t>Gui</w:t>
             </w:r>
-            <w:proofErr w:type="spellEnd"/>
           </w:p>
         </w:tc>
         <w:tc>
@@ -10381,11 +10019,9 @@
                 <w:rFonts w:ascii="Abyssinica SIL" w:hAnsi="Abyssinica SIL"/>
               </w:rPr>
             </w:pPr>
-            <w:proofErr w:type="spellStart"/>
             <w:r>
               <w:t>Gua</w:t>
             </w:r>
-            <w:proofErr w:type="spellEnd"/>
           </w:p>
         </w:tc>
         <w:tc>
@@ -10414,11 +10050,9 @@
                 <w:rFonts w:ascii="Abyssinica SIL" w:hAnsi="Abyssinica SIL"/>
               </w:rPr>
             </w:pPr>
-            <w:proofErr w:type="spellStart"/>
             <w:r>
               <w:t>Guie</w:t>
             </w:r>
-            <w:proofErr w:type="spellEnd"/>
           </w:p>
         </w:tc>
       </w:tr>
@@ -10441,7 +10075,6 @@
                 <w:bCs/>
               </w:rPr>
             </w:pPr>
-            <w:proofErr w:type="spellStart"/>
             <w:r>
               <w:rPr>
                 <w:rFonts w:ascii="Abyssinica SIL" w:hAnsi="Abyssinica SIL" w:cs="Abyssinica SIL test"/>
@@ -10449,7 +10082,6 @@
               </w:rPr>
               <w:t>ጠይት</w:t>
             </w:r>
-            <w:proofErr w:type="spellEnd"/>
           </w:p>
         </w:tc>
         <w:tc>
@@ -10480,11 +10112,9 @@
               </w:rPr>
               <w:br/>
             </w:r>
-            <w:proofErr w:type="spellStart"/>
             <w:r>
               <w:t>Te</w:t>
             </w:r>
-            <w:proofErr w:type="spellEnd"/>
           </w:p>
         </w:tc>
         <w:tc>
@@ -10515,11 +10145,9 @@
               </w:rPr>
               <w:br/>
             </w:r>
-            <w:proofErr w:type="spellStart"/>
             <w:r>
               <w:t>Tu</w:t>
             </w:r>
-            <w:proofErr w:type="spellEnd"/>
           </w:p>
         </w:tc>
         <w:tc>
@@ -10550,11 +10178,9 @@
               </w:rPr>
               <w:br/>
             </w:r>
-            <w:proofErr w:type="spellStart"/>
             <w:r>
               <w:t>Ti</w:t>
             </w:r>
-            <w:proofErr w:type="spellEnd"/>
           </w:p>
         </w:tc>
         <w:tc>
@@ -10789,11 +10415,9 @@
               </w:rPr>
               <w:br/>
             </w:r>
-            <w:proofErr w:type="spellStart"/>
             <w:r>
               <w:t>Tua</w:t>
             </w:r>
-            <w:proofErr w:type="spellEnd"/>
           </w:p>
         </w:tc>
         <w:tc>
@@ -10854,7 +10478,6 @@
               </w:rPr>
               <w:t>-</w:t>
             </w:r>
-            <w:proofErr w:type="spellStart"/>
             <w:r>
               <w:rPr>
                 <w:rFonts w:ascii="Abyssinica SIL" w:hAnsi="Abyssinica SIL" w:cs="Abyssinica SIL test"/>
@@ -10862,7 +10485,6 @@
               </w:rPr>
               <w:t>ጠይት</w:t>
             </w:r>
-            <w:proofErr w:type="spellEnd"/>
           </w:p>
         </w:tc>
         <w:tc>
@@ -11025,11 +10647,9 @@
               </w:rPr>
               <w:br/>
             </w:r>
-            <w:proofErr w:type="spellStart"/>
             <w:r>
               <w:t>Cie</w:t>
             </w:r>
-            <w:proofErr w:type="spellEnd"/>
           </w:p>
         </w:tc>
         <w:tc>
@@ -11198,11 +10818,9 @@
               </w:rPr>
               <w:br/>
             </w:r>
-            <w:proofErr w:type="spellStart"/>
             <w:r>
               <w:t>Cua</w:t>
             </w:r>
-            <w:proofErr w:type="spellEnd"/>
           </w:p>
         </w:tc>
         <w:tc>
@@ -11263,7 +10881,6 @@
               </w:rPr>
               <w:t>-</w:t>
             </w:r>
-            <w:proofErr w:type="spellStart"/>
             <w:r>
               <w:rPr>
                 <w:rFonts w:ascii="Abyssinica SIL" w:hAnsi="Abyssinica SIL" w:cs="Abyssinica SIL test"/>
@@ -11271,7 +10888,6 @@
               </w:rPr>
               <w:t>ታው</w:t>
             </w:r>
-            <w:proofErr w:type="spellEnd"/>
           </w:p>
         </w:tc>
         <w:tc>
@@ -11302,11 +10918,9 @@
               </w:rPr>
               <w:br/>
             </w:r>
-            <w:proofErr w:type="spellStart"/>
             <w:r>
               <w:t>ce</w:t>
             </w:r>
-            <w:proofErr w:type="spellEnd"/>
           </w:p>
         </w:tc>
         <w:tc>
@@ -11436,11 +11050,9 @@
               </w:rPr>
               <w:br/>
             </w:r>
-            <w:proofErr w:type="spellStart"/>
             <w:r>
               <w:t>cie</w:t>
             </w:r>
-            <w:proofErr w:type="spellEnd"/>
           </w:p>
         </w:tc>
         <w:tc>
@@ -11609,11 +11221,9 @@
               </w:rPr>
               <w:br/>
             </w:r>
-            <w:proofErr w:type="spellStart"/>
             <w:r>
               <w:t>cua</w:t>
             </w:r>
-            <w:proofErr w:type="spellEnd"/>
           </w:p>
         </w:tc>
         <w:tc>
@@ -11674,7 +11284,6 @@
               </w:rPr>
               <w:t>-</w:t>
             </w:r>
-            <w:proofErr w:type="spellStart"/>
             <w:r>
               <w:rPr>
                 <w:rFonts w:ascii="Abyssinica SIL" w:hAnsi="Abyssinica SIL" w:cs="Abyssinica SIL test"/>
@@ -11682,7 +11291,6 @@
               </w:rPr>
               <w:t>ነሐስ</w:t>
             </w:r>
-            <w:proofErr w:type="spellEnd"/>
           </w:p>
         </w:tc>
         <w:tc>
@@ -11860,11 +11468,9 @@
               </w:rPr>
               <w:br/>
             </w:r>
-            <w:proofErr w:type="spellStart"/>
             <w:r>
               <w:t>Nie</w:t>
             </w:r>
-            <w:proofErr w:type="spellEnd"/>
           </w:p>
         </w:tc>
         <w:tc>
@@ -12042,11 +11648,9 @@
               </w:rPr>
               <w:br/>
             </w:r>
-            <w:proofErr w:type="spellStart"/>
             <w:r>
               <w:t>Nua</w:t>
             </w:r>
-            <w:proofErr w:type="spellEnd"/>
           </w:p>
         </w:tc>
         <w:tc>
@@ -12093,7 +11697,6 @@
                 <w:bCs/>
               </w:rPr>
             </w:pPr>
-            <w:proofErr w:type="spellStart"/>
             <w:r>
               <w:rPr>
                 <w:rFonts w:ascii="Abyssinica SIL" w:hAnsi="Abyssinica SIL" w:cs="Abyssinica SIL test"/>
@@ -12101,7 +11704,6 @@
               </w:rPr>
               <w:t>ዘይ</w:t>
             </w:r>
-            <w:proofErr w:type="spellEnd"/>
           </w:p>
         </w:tc>
         <w:tc>
@@ -12132,11 +11734,9 @@
               </w:rPr>
               <w:br/>
             </w:r>
-            <w:proofErr w:type="spellStart"/>
             <w:r>
               <w:t>ze</w:t>
             </w:r>
-            <w:proofErr w:type="spellEnd"/>
           </w:p>
         </w:tc>
         <w:tc>
@@ -12167,11 +11767,9 @@
               </w:rPr>
               <w:br/>
             </w:r>
-            <w:proofErr w:type="spellStart"/>
             <w:r>
               <w:t>zu</w:t>
             </w:r>
-            <w:proofErr w:type="spellEnd"/>
           </w:p>
         </w:tc>
         <w:tc>
@@ -12202,11 +11800,9 @@
               </w:rPr>
               <w:br/>
             </w:r>
-            <w:proofErr w:type="spellStart"/>
             <w:r>
               <w:t>zi</w:t>
             </w:r>
-            <w:proofErr w:type="spellEnd"/>
           </w:p>
         </w:tc>
         <w:tc>
@@ -12237,11 +11833,9 @@
               </w:rPr>
               <w:br/>
             </w:r>
-            <w:proofErr w:type="spellStart"/>
             <w:r>
               <w:t>za</w:t>
             </w:r>
-            <w:proofErr w:type="spellEnd"/>
           </w:p>
         </w:tc>
         <w:tc>
@@ -12272,11 +11866,9 @@
               </w:rPr>
               <w:br/>
             </w:r>
-            <w:proofErr w:type="spellStart"/>
             <w:r>
               <w:t>zie</w:t>
             </w:r>
-            <w:proofErr w:type="spellEnd"/>
           </w:p>
         </w:tc>
         <w:tc>
@@ -12445,11 +12037,9 @@
               </w:rPr>
               <w:br/>
             </w:r>
-            <w:proofErr w:type="spellStart"/>
             <w:r>
               <w:t>zua</w:t>
             </w:r>
-            <w:proofErr w:type="spellEnd"/>
           </w:p>
         </w:tc>
         <w:tc>
@@ -12510,7 +12100,6 @@
               </w:rPr>
               <w:t>-</w:t>
             </w:r>
-            <w:proofErr w:type="spellStart"/>
             <w:r>
               <w:rPr>
                 <w:rFonts w:ascii="Abyssinica SIL" w:hAnsi="Abyssinica SIL" w:cs="Abyssinica SIL test"/>
@@ -12518,7 +12107,6 @@
               </w:rPr>
               <w:t>ዘይ</w:t>
             </w:r>
-            <w:proofErr w:type="spellEnd"/>
           </w:p>
         </w:tc>
         <w:tc>
@@ -12549,11 +12137,9 @@
               </w:rPr>
               <w:br/>
             </w:r>
-            <w:proofErr w:type="spellStart"/>
             <w:r>
               <w:t>Ze</w:t>
             </w:r>
-            <w:proofErr w:type="spellEnd"/>
           </w:p>
         </w:tc>
         <w:tc>
@@ -12584,11 +12170,9 @@
               </w:rPr>
               <w:br/>
             </w:r>
-            <w:proofErr w:type="spellStart"/>
             <w:r>
               <w:t>Zu</w:t>
             </w:r>
-            <w:proofErr w:type="spellEnd"/>
           </w:p>
         </w:tc>
         <w:tc>
@@ -12619,11 +12203,9 @@
               </w:rPr>
               <w:br/>
             </w:r>
-            <w:proofErr w:type="spellStart"/>
             <w:r>
               <w:t>Zi</w:t>
             </w:r>
-            <w:proofErr w:type="spellEnd"/>
           </w:p>
         </w:tc>
         <w:tc>
@@ -12654,11 +12236,9 @@
               </w:rPr>
               <w:br/>
             </w:r>
-            <w:proofErr w:type="spellStart"/>
             <w:r>
               <w:t>Za</w:t>
             </w:r>
-            <w:proofErr w:type="spellEnd"/>
           </w:p>
         </w:tc>
         <w:tc>
@@ -12689,11 +12269,9 @@
               </w:rPr>
               <w:br/>
             </w:r>
-            <w:proofErr w:type="spellStart"/>
             <w:r>
               <w:t>Zie</w:t>
             </w:r>
-            <w:proofErr w:type="spellEnd"/>
           </w:p>
         </w:tc>
         <w:tc>
@@ -12862,11 +12440,9 @@
               </w:rPr>
               <w:br/>
             </w:r>
-            <w:proofErr w:type="spellStart"/>
             <w:r>
               <w:t>Zua</w:t>
             </w:r>
-            <w:proofErr w:type="spellEnd"/>
           </w:p>
         </w:tc>
         <w:tc>
@@ -12913,7 +12489,6 @@
                 <w:bCs/>
               </w:rPr>
             </w:pPr>
-            <w:proofErr w:type="spellStart"/>
             <w:r>
               <w:rPr>
                 <w:rFonts w:ascii="Abyssinica SIL" w:hAnsi="Abyssinica SIL" w:cs="Abyssinica SIL test"/>
@@ -12921,7 +12496,6 @@
               </w:rPr>
               <w:t>ጸደይ</w:t>
             </w:r>
-            <w:proofErr w:type="spellEnd"/>
           </w:p>
         </w:tc>
         <w:tc>
@@ -13084,11 +12658,9 @@
               </w:rPr>
               <w:br/>
             </w:r>
-            <w:proofErr w:type="spellStart"/>
             <w:r>
               <w:t>Sie</w:t>
             </w:r>
-            <w:proofErr w:type="spellEnd"/>
           </w:p>
         </w:tc>
         <w:tc>
@@ -13257,11 +12829,9 @@
               </w:rPr>
               <w:br/>
             </w:r>
-            <w:proofErr w:type="spellStart"/>
             <w:r>
               <w:t>Sua</w:t>
             </w:r>
-            <w:proofErr w:type="spellEnd"/>
           </w:p>
         </w:tc>
         <w:tc>
@@ -13308,7 +12878,6 @@
                 <w:bCs/>
               </w:rPr>
             </w:pPr>
-            <w:proofErr w:type="spellStart"/>
             <w:r>
               <w:rPr>
                 <w:rFonts w:ascii="Abyssinica SIL" w:hAnsi="Abyssinica SIL" w:cs="Abyssinica SIL test"/>
@@ -13316,7 +12885,6 @@
               </w:rPr>
               <w:t>ጰይት</w:t>
             </w:r>
-            <w:proofErr w:type="spellEnd"/>
           </w:p>
         </w:tc>
         <w:tc>
@@ -13347,11 +12915,9 @@
               </w:rPr>
               <w:br/>
             </w:r>
-            <w:proofErr w:type="spellStart"/>
             <w:r>
               <w:t>Pe</w:t>
             </w:r>
-            <w:proofErr w:type="spellEnd"/>
           </w:p>
         </w:tc>
         <w:tc>
@@ -13652,11 +13218,9 @@
               </w:rPr>
               <w:br/>
             </w:r>
-            <w:proofErr w:type="spellStart"/>
             <w:r>
               <w:t>Pua</w:t>
             </w:r>
-            <w:proofErr w:type="spellEnd"/>
           </w:p>
         </w:tc>
         <w:tc>
@@ -13703,7 +13267,6 @@
                 <w:bCs/>
               </w:rPr>
             </w:pPr>
-            <w:proofErr w:type="spellStart"/>
             <w:r>
               <w:rPr>
                 <w:rFonts w:ascii="Abyssinica SIL" w:hAnsi="Abyssinica SIL" w:cs="Abyssinica SIL test"/>
@@ -13711,7 +13274,6 @@
               </w:rPr>
               <w:t>አፍ</w:t>
             </w:r>
-            <w:proofErr w:type="spellEnd"/>
           </w:p>
         </w:tc>
         <w:tc>
@@ -13742,11 +13304,9 @@
               </w:rPr>
               <w:br/>
             </w:r>
-            <w:proofErr w:type="spellStart"/>
             <w:r>
               <w:t>fe</w:t>
             </w:r>
-            <w:proofErr w:type="spellEnd"/>
           </w:p>
         </w:tc>
         <w:tc>
@@ -13777,11 +13337,9 @@
               </w:rPr>
               <w:br/>
             </w:r>
-            <w:proofErr w:type="spellStart"/>
             <w:r>
               <w:t>fu</w:t>
             </w:r>
-            <w:proofErr w:type="spellEnd"/>
           </w:p>
         </w:tc>
         <w:tc>
@@ -13944,11 +13502,9 @@
               </w:rPr>
               <w:br/>
             </w:r>
-            <w:proofErr w:type="spellStart"/>
             <w:r>
               <w:t>fo</w:t>
             </w:r>
-            <w:proofErr w:type="spellEnd"/>
           </w:p>
         </w:tc>
         <w:tc>
@@ -14051,11 +13607,9 @@
               </w:rPr>
               <w:br/>
             </w:r>
-            <w:proofErr w:type="spellStart"/>
             <w:r>
               <w:t>fua</w:t>
             </w:r>
-            <w:proofErr w:type="spellEnd"/>
           </w:p>
         </w:tc>
         <w:tc>
@@ -14102,7 +13656,6 @@
                 <w:bCs/>
               </w:rPr>
             </w:pPr>
-            <w:proofErr w:type="spellStart"/>
             <w:r>
               <w:rPr>
                 <w:rFonts w:ascii="Abyssinica SIL" w:hAnsi="Abyssinica SIL" w:cs="Abyssinica SIL test"/>
@@ -14110,7 +13663,6 @@
               </w:rPr>
               <w:t>ፕሳ</w:t>
             </w:r>
-            <w:proofErr w:type="spellEnd"/>
           </w:p>
         </w:tc>
         <w:tc>
@@ -14141,11 +13693,9 @@
               </w:rPr>
               <w:br/>
             </w:r>
-            <w:proofErr w:type="spellStart"/>
             <w:r>
               <w:t>pe</w:t>
             </w:r>
-            <w:proofErr w:type="spellEnd"/>
           </w:p>
         </w:tc>
         <w:tc>
@@ -14176,11 +13726,9 @@
               </w:rPr>
               <w:br/>
             </w:r>
-            <w:proofErr w:type="spellStart"/>
             <w:r>
               <w:t>pu</w:t>
             </w:r>
-            <w:proofErr w:type="spellEnd"/>
           </w:p>
         </w:tc>
         <w:tc>
@@ -14343,11 +13891,9 @@
               </w:rPr>
               <w:br/>
             </w:r>
-            <w:proofErr w:type="spellStart"/>
             <w:r>
               <w:t>po</w:t>
             </w:r>
-            <w:proofErr w:type="spellEnd"/>
           </w:p>
         </w:tc>
         <w:tc>
@@ -14450,11 +13996,9 @@
               </w:rPr>
               <w:br/>
             </w:r>
-            <w:proofErr w:type="spellStart"/>
             <w:r>
               <w:t>pua</w:t>
             </w:r>
-            <w:proofErr w:type="spellEnd"/>
           </w:p>
         </w:tc>
         <w:tc>
@@ -14519,7 +14063,6 @@
               </w:rPr>
               <w:t>-</w:t>
             </w:r>
-            <w:proofErr w:type="spellStart"/>
             <w:r>
               <w:rPr>
                 <w:rFonts w:ascii="Abyssinica SIL" w:hAnsi="Abyssinica SIL" w:cs="Abyssinica SIL test"/>
@@ -14527,7 +14070,6 @@
               </w:rPr>
               <w:t>ቤት</w:t>
             </w:r>
-            <w:proofErr w:type="spellEnd"/>
           </w:p>
         </w:tc>
         <w:tc>
@@ -14562,11 +14104,9 @@
               </w:rPr>
               <w:br/>
             </w:r>
-            <w:proofErr w:type="spellStart"/>
             <w:r>
               <w:t>ve</w:t>
             </w:r>
-            <w:proofErr w:type="spellEnd"/>
           </w:p>
         </w:tc>
         <w:tc>
@@ -14675,11 +14215,9 @@
               </w:rPr>
               <w:br/>
             </w:r>
-            <w:proofErr w:type="spellStart"/>
             <w:r>
               <w:t>va</w:t>
             </w:r>
-            <w:proofErr w:type="spellEnd"/>
           </w:p>
         </w:tc>
         <w:tc>
@@ -14788,11 +14326,9 @@
               </w:rPr>
               <w:br/>
             </w:r>
-            <w:proofErr w:type="spellStart"/>
             <w:r>
               <w:t>vo</w:t>
             </w:r>
-            <w:proofErr w:type="spellEnd"/>
           </w:p>
         </w:tc>
         <w:tc>
@@ -14911,11 +14447,9 @@
               </w:rPr>
               <w:br/>
             </w:r>
-            <w:proofErr w:type="spellStart"/>
             <w:r>
               <w:t>vua</w:t>
             </w:r>
-            <w:proofErr w:type="spellEnd"/>
           </w:p>
         </w:tc>
         <w:tc>
@@ -14960,8 +14494,6 @@
       <w:r>
         <w:br w:type="page"/>
       </w:r>
-      <w:bookmarkStart w:id="2" w:name="_GoBack"/>
-      <w:bookmarkEnd w:id="2"/>
     </w:p>
     <w:p>
       <w:pPr>
@@ -15426,23 +14958,7 @@
         <w:jc w:val="both"/>
       </w:pPr>
       <w:r>
-        <w:t xml:space="preserve">All regular punctuation on your keyboard remains available. Most punctuation </w:t>
-      </w:r>
-      <w:proofErr w:type="gramStart"/>
-      <w:r>
-        <w:t>can be typed</w:t>
-      </w:r>
-      <w:proofErr w:type="gramEnd"/>
-      <w:r>
-        <w:t xml:space="preserve"> with a single keystroke as usual. Those used to input Ethiopic symbols </w:t>
-      </w:r>
-      <w:proofErr w:type="gramStart"/>
-      <w:r>
-        <w:t>can be entered</w:t>
-      </w:r>
-      <w:proofErr w:type="gramEnd"/>
-      <w:r>
-        <w:t xml:space="preserve"> by hitting the </w:t>
+        <w:t xml:space="preserve">All regular punctuation on your keyboard remains available. Most punctuation can be typed with a single keystroke as usual. Those used to input Ethiopic symbols can be entered by hitting the </w:t>
       </w:r>
       <w:r>
         <w:t>punctuation</w:t>
@@ -15536,13 +15052,8 @@
         <w:t>’</w:t>
       </w:r>
       <w:r>
-        <w:t xml:space="preserve"> </w:t>
+        <w:t xml:space="preserve"> is needed</w:t>
       </w:r>
-      <w:proofErr w:type="gramStart"/>
-      <w:r>
-        <w:t>is needed</w:t>
-      </w:r>
-      <w:proofErr w:type="gramEnd"/>
       <w:r>
         <w:t xml:space="preserve"> </w:t>
       </w:r>
@@ -15630,6 +15141,7 @@
           </w:tcPr>
           <w:p>
             <w:pPr>
+              <w:spacing w:after="60"/>
               <w:jc w:val="center"/>
               <w:rPr>
                 <w:rFonts w:ascii="Abyssinica SIL" w:hAnsi="Abyssinica SIL"/>
@@ -15669,6 +15181,7 @@
           </w:tcPr>
           <w:p>
             <w:pPr>
+              <w:spacing w:after="60"/>
               <w:jc w:val="center"/>
               <w:rPr>
                 <w:rFonts w:ascii="Abyssinica SIL" w:hAnsi="Abyssinica SIL"/>
@@ -15708,6 +15221,7 @@
           </w:tcPr>
           <w:p>
             <w:pPr>
+              <w:spacing w:after="60"/>
               <w:jc w:val="center"/>
               <w:rPr>
                 <w:rFonts w:ascii="Abyssinica SIL" w:hAnsi="Abyssinica SIL"/>
@@ -15747,6 +15261,7 @@
           </w:tcPr>
           <w:p>
             <w:pPr>
+              <w:spacing w:after="60"/>
               <w:jc w:val="center"/>
               <w:rPr>
                 <w:rFonts w:ascii="Abyssinica SIL" w:hAnsi="Abyssinica SIL"/>
@@ -15786,6 +15301,7 @@
           </w:tcPr>
           <w:p>
             <w:pPr>
+              <w:spacing w:after="60"/>
               <w:jc w:val="center"/>
               <w:rPr>
                 <w:rFonts w:ascii="Abyssinica SIL" w:hAnsi="Abyssinica SIL"/>
@@ -15825,6 +15341,7 @@
           </w:tcPr>
           <w:p>
             <w:pPr>
+              <w:spacing w:after="60"/>
               <w:jc w:val="center"/>
               <w:rPr>
                 <w:rFonts w:ascii="Abyssinica SIL" w:hAnsi="Abyssinica SIL"/>
@@ -15864,6 +15381,7 @@
           </w:tcPr>
           <w:p>
             <w:pPr>
+              <w:spacing w:after="60"/>
               <w:jc w:val="center"/>
               <w:rPr>
                 <w:rFonts w:ascii="Abyssinica SIL" w:hAnsi="Abyssinica SIL"/>
@@ -15903,6 +15421,7 @@
           </w:tcPr>
           <w:p>
             <w:pPr>
+              <w:spacing w:after="60"/>
               <w:jc w:val="center"/>
               <w:rPr>
                 <w:rFonts w:ascii="Abyssinica SIL" w:hAnsi="Abyssinica SIL"/>
@@ -15942,6 +15461,7 @@
           </w:tcPr>
           <w:p>
             <w:pPr>
+              <w:spacing w:after="60"/>
               <w:jc w:val="center"/>
               <w:rPr>
                 <w:rFonts w:ascii="Abyssinica SIL" w:hAnsi="Abyssinica SIL"/>
@@ -15985,6 +15505,7 @@
           </w:tcPr>
           <w:p>
             <w:pPr>
+              <w:spacing w:after="60"/>
               <w:jc w:val="center"/>
               <w:rPr>
                 <w:rFonts w:ascii="Abyssinica SIL" w:hAnsi="Abyssinica SIL"/>
@@ -16009,6 +15530,7 @@
           </w:tcPr>
           <w:p>
             <w:pPr>
+              <w:spacing w:after="60"/>
               <w:jc w:val="center"/>
               <w:rPr>
                 <w:rFonts w:ascii="Abyssinica SIL" w:hAnsi="Abyssinica SIL"/>
@@ -16033,6 +15555,7 @@
           </w:tcPr>
           <w:p>
             <w:pPr>
+              <w:spacing w:after="60"/>
               <w:jc w:val="center"/>
               <w:rPr>
                 <w:rFonts w:ascii="Abyssinica SIL" w:hAnsi="Abyssinica SIL"/>
@@ -16054,6 +15577,7 @@
           </w:tcPr>
           <w:p>
             <w:pPr>
+              <w:spacing w:after="60"/>
               <w:jc w:val="center"/>
               <w:rPr>
                 <w:rFonts w:ascii="Abyssinica SIL" w:hAnsi="Abyssinica SIL"/>
@@ -16093,6 +15617,7 @@
           </w:tcPr>
           <w:p>
             <w:pPr>
+              <w:spacing w:after="60"/>
               <w:jc w:val="center"/>
               <w:rPr>
                 <w:rFonts w:ascii="Abyssinica SIL" w:hAnsi="Abyssinica SIL"/>
@@ -16132,6 +15657,7 @@
           </w:tcPr>
           <w:p>
             <w:pPr>
+              <w:spacing w:after="60"/>
               <w:jc w:val="center"/>
               <w:rPr>
                 <w:rFonts w:ascii="Abyssinica SIL" w:hAnsi="Abyssinica SIL"/>
@@ -16171,6 +15697,7 @@
           </w:tcPr>
           <w:p>
             <w:pPr>
+              <w:spacing w:after="60"/>
               <w:jc w:val="center"/>
               <w:rPr>
                 <w:rFonts w:ascii="Abyssinica SIL" w:hAnsi="Abyssinica SIL"/>
@@ -16210,6 +15737,7 @@
           </w:tcPr>
           <w:p>
             <w:pPr>
+              <w:spacing w:after="60"/>
               <w:jc w:val="center"/>
               <w:rPr>
                 <w:rFonts w:ascii="Abyssinica SIL" w:hAnsi="Abyssinica SIL"/>
@@ -16249,6 +15777,7 @@
           </w:tcPr>
           <w:p>
             <w:pPr>
+              <w:spacing w:after="60"/>
               <w:jc w:val="center"/>
               <w:rPr>
                 <w:rFonts w:ascii="Abyssinica SIL" w:hAnsi="Abyssinica SIL"/>
@@ -16288,6 +15817,7 @@
           </w:tcPr>
           <w:p>
             <w:pPr>
+              <w:spacing w:after="60"/>
               <w:jc w:val="center"/>
               <w:rPr>
                 <w:rFonts w:ascii="Abyssinica SIL" w:hAnsi="Abyssinica SIL"/>
@@ -16327,6 +15857,7 @@
           </w:tcPr>
           <w:p>
             <w:pPr>
+              <w:spacing w:after="60"/>
               <w:jc w:val="center"/>
               <w:rPr>
                 <w:rFonts w:ascii="Abyssinica SIL" w:hAnsi="Abyssinica SIL"/>
@@ -16366,6 +15897,7 @@
           </w:tcPr>
           <w:p>
             <w:pPr>
+              <w:spacing w:after="60"/>
               <w:jc w:val="center"/>
               <w:rPr>
                 <w:rFonts w:ascii="Abyssinica SIL" w:hAnsi="Abyssinica SIL"/>
@@ -16405,6 +15937,7 @@
           </w:tcPr>
           <w:p>
             <w:pPr>
+              <w:spacing w:after="60"/>
               <w:jc w:val="center"/>
               <w:rPr>
                 <w:rFonts w:ascii="Abyssinica SIL" w:hAnsi="Abyssinica SIL"/>
@@ -16444,6 +15977,7 @@
           </w:tcPr>
           <w:p>
             <w:pPr>
+              <w:spacing w:after="60"/>
               <w:jc w:val="center"/>
               <w:rPr>
                 <w:rFonts w:ascii="Abyssinica SIL" w:hAnsi="Abyssinica SIL"/>
@@ -16483,6 +16017,7 @@
           </w:tcPr>
           <w:p>
             <w:pPr>
+              <w:spacing w:after="60"/>
               <w:jc w:val="center"/>
               <w:rPr>
                 <w:rFonts w:ascii="Abyssinica SIL" w:hAnsi="Abyssinica SIL"/>
@@ -16515,15 +16050,7 @@
     <w:p/>
     <w:p>
       <w:r>
-        <w:t xml:space="preserve">Numeral composition will continue as </w:t>
-      </w:r>
-      <w:proofErr w:type="gramStart"/>
-      <w:r>
-        <w:t>0s</w:t>
-      </w:r>
-      <w:proofErr w:type="gramEnd"/>
-      <w:r>
-        <w:t xml:space="preserve"> are entered up to </w:t>
+        <w:t xml:space="preserve">Numeral composition will continue as 0s are entered up to </w:t>
       </w:r>
       <w:r>
         <w:rPr>
@@ -16543,6 +16070,8 @@
       <w:r>
         <w:t xml:space="preserve"> </w:t>
       </w:r>
+      <w:bookmarkStart w:id="2" w:name="_GoBack"/>
+      <w:bookmarkEnd w:id="2"/>
     </w:p>
     <w:sectPr>
       <w:pgSz w:w="11909" w:h="16834" w:code="9"/>
@@ -17814,6 +17343,50 @@
     <w:lsdException w:name="Subtitle" w:qFormat="1"/>
     <w:lsdException w:name="Strong" w:qFormat="1"/>
     <w:lsdException w:name="Emphasis" w:qFormat="1"/>
+    <w:lsdException w:name="Normal Table" w:semiHidden="1" w:unhideWhenUsed="1"/>
+    <w:lsdException w:name="Table Simple 1" w:semiHidden="1" w:unhideWhenUsed="1"/>
+    <w:lsdException w:name="Table Simple 2" w:semiHidden="1" w:unhideWhenUsed="1"/>
+    <w:lsdException w:name="Table Simple 3" w:semiHidden="1" w:unhideWhenUsed="1"/>
+    <w:lsdException w:name="Table Classic 1" w:semiHidden="1" w:unhideWhenUsed="1"/>
+    <w:lsdException w:name="Table Classic 2" w:semiHidden="1" w:unhideWhenUsed="1"/>
+    <w:lsdException w:name="Table Classic 3" w:semiHidden="1" w:unhideWhenUsed="1"/>
+    <w:lsdException w:name="Table Classic 4" w:semiHidden="1" w:unhideWhenUsed="1"/>
+    <w:lsdException w:name="Table Colorful 1" w:semiHidden="1" w:unhideWhenUsed="1"/>
+    <w:lsdException w:name="Table Colorful 2" w:semiHidden="1" w:unhideWhenUsed="1"/>
+    <w:lsdException w:name="Table Colorful 3" w:semiHidden="1" w:unhideWhenUsed="1"/>
+    <w:lsdException w:name="Table Columns 1" w:semiHidden="1" w:unhideWhenUsed="1"/>
+    <w:lsdException w:name="Table Columns 2" w:semiHidden="1" w:unhideWhenUsed="1"/>
+    <w:lsdException w:name="Table Columns 3" w:semiHidden="1" w:unhideWhenUsed="1"/>
+    <w:lsdException w:name="Table Columns 4" w:semiHidden="1" w:unhideWhenUsed="1"/>
+    <w:lsdException w:name="Table Columns 5" w:semiHidden="1" w:unhideWhenUsed="1"/>
+    <w:lsdException w:name="Table Grid 1" w:semiHidden="1" w:unhideWhenUsed="1"/>
+    <w:lsdException w:name="Table Grid 2" w:semiHidden="1" w:unhideWhenUsed="1"/>
+    <w:lsdException w:name="Table Grid 3" w:semiHidden="1" w:unhideWhenUsed="1"/>
+    <w:lsdException w:name="Table Grid 4" w:semiHidden="1" w:unhideWhenUsed="1"/>
+    <w:lsdException w:name="Table Grid 5" w:semiHidden="1" w:unhideWhenUsed="1"/>
+    <w:lsdException w:name="Table Grid 6" w:semiHidden="1" w:unhideWhenUsed="1"/>
+    <w:lsdException w:name="Table Grid 7" w:semiHidden="1" w:unhideWhenUsed="1"/>
+    <w:lsdException w:name="Table Grid 8" w:semiHidden="1" w:unhideWhenUsed="1"/>
+    <w:lsdException w:name="Table List 1" w:semiHidden="1" w:unhideWhenUsed="1"/>
+    <w:lsdException w:name="Table List 2" w:semiHidden="1" w:unhideWhenUsed="1"/>
+    <w:lsdException w:name="Table List 3" w:semiHidden="1" w:unhideWhenUsed="1"/>
+    <w:lsdException w:name="Table List 4" w:semiHidden="1" w:unhideWhenUsed="1"/>
+    <w:lsdException w:name="Table List 5" w:semiHidden="1" w:unhideWhenUsed="1"/>
+    <w:lsdException w:name="Table List 6" w:semiHidden="1" w:unhideWhenUsed="1"/>
+    <w:lsdException w:name="Table List 7" w:semiHidden="1" w:unhideWhenUsed="1"/>
+    <w:lsdException w:name="Table List 8" w:semiHidden="1" w:unhideWhenUsed="1"/>
+    <w:lsdException w:name="Table 3D effects 1" w:semiHidden="1" w:unhideWhenUsed="1"/>
+    <w:lsdException w:name="Table 3D effects 2" w:semiHidden="1" w:unhideWhenUsed="1"/>
+    <w:lsdException w:name="Table 3D effects 3" w:semiHidden="1" w:unhideWhenUsed="1"/>
+    <w:lsdException w:name="Table Contemporary" w:semiHidden="1" w:unhideWhenUsed="1"/>
+    <w:lsdException w:name="Table Elegant" w:semiHidden="1" w:unhideWhenUsed="1"/>
+    <w:lsdException w:name="Table Professional" w:semiHidden="1" w:unhideWhenUsed="1"/>
+    <w:lsdException w:name="Table Subtle 1" w:semiHidden="1" w:unhideWhenUsed="1"/>
+    <w:lsdException w:name="Table Subtle 2" w:semiHidden="1" w:unhideWhenUsed="1"/>
+    <w:lsdException w:name="Table Web 1" w:semiHidden="1" w:unhideWhenUsed="1"/>
+    <w:lsdException w:name="Table Web 2" w:semiHidden="1" w:unhideWhenUsed="1"/>
+    <w:lsdException w:name="Table Web 3" w:semiHidden="1" w:unhideWhenUsed="1"/>
+    <w:lsdException w:name="Table Theme" w:semiHidden="1" w:unhideWhenUsed="1"/>
     <w:lsdException w:name="Placeholder Text" w:semiHidden="1" w:uiPriority="99"/>
     <w:lsdException w:name="No Spacing" w:uiPriority="1" w:qFormat="1"/>
     <w:lsdException w:name="Light Shading" w:uiPriority="60"/>
@@ -18078,11 +17651,15 @@
   </w:style>
   <w:style w:type="character" w:default="1" w:styleId="DefaultParagraphFont">
     <w:name w:val="Default Paragraph Font"/>
+    <w:uiPriority w:val="1"/>
     <w:semiHidden/>
+    <w:unhideWhenUsed/>
   </w:style>
   <w:style w:type="table" w:default="1" w:styleId="TableNormal">
     <w:name w:val="Normal Table"/>
+    <w:uiPriority w:val="99"/>
     <w:semiHidden/>
+    <w:unhideWhenUsed/>
     <w:tblPr>
       <w:tblInd w:w="0" w:type="dxa"/>
       <w:tblCellMar>
@@ -18095,7 +17672,9 @@
   </w:style>
   <w:style w:type="numbering" w:default="1" w:styleId="NoList">
     <w:name w:val="No List"/>
+    <w:uiPriority w:val="99"/>
     <w:semiHidden/>
+    <w:unhideWhenUsed/>
   </w:style>
   <w:style w:type="paragraph" w:styleId="NormalWeb">
     <w:name w:val="Normal (Web)"/>
@@ -18454,7 +18033,7 @@
 </file>
 
 <file path=customXml/itemProps1.xml><?xml version="1.0" encoding="utf-8"?>
-<ds:datastoreItem xmlns:ds="http://schemas.openxmlformats.org/officeDocument/2006/customXml" ds:itemID="{676C352C-C5F5-41B8-9D19-E016407971AF}">
+<ds:datastoreItem xmlns:ds="http://schemas.openxmlformats.org/officeDocument/2006/customXml" ds:itemID="{0751449D-46C5-4233-9ACE-B36440B9903C}">
   <ds:schemaRefs>
     <ds:schemaRef ds:uri="http://schemas.openxmlformats.org/officeDocument/2006/bibliography"/>
   </ds:schemaRefs>

</xml_diff>

<commit_message>
Documentation updates and over-dot input.
</commit_message>
<xml_diff>
--- a/release/gff/gff_blin/source/BlinTyping-English.docx
+++ b/release/gff/gff_blin/source/BlinTyping-English.docx
@@ -1,6 +1,6 @@
 
 <file path=word/document.xml><?xml version="1.0" encoding="utf-8"?>
-<w:document xmlns:wpc="http://schemas.microsoft.com/office/word/2010/wordprocessingCanvas" xmlns:cx="http://schemas.microsoft.com/office/drawing/2014/chartex" xmlns:cx1="http://schemas.microsoft.com/office/drawing/2015/9/8/chartex" xmlns:cx2="http://schemas.microsoft.com/office/drawing/2015/10/21/chartex" xmlns:cx3="http://schemas.microsoft.com/office/drawing/2016/5/9/chartex" xmlns:cx4="http://schemas.microsoft.com/office/drawing/2016/5/10/chartex" xmlns:cx5="http://schemas.microsoft.com/office/drawing/2016/5/11/chartex" xmlns:cx6="http://schemas.microsoft.com/office/drawing/2016/5/12/chartex" xmlns:cx7="http://schemas.microsoft.com/office/drawing/2016/5/13/chartex" xmlns:cx8="http://schemas.microsoft.com/office/drawing/2016/5/14/chartex" xmlns:mc="http://schemas.openxmlformats.org/markup-compatibility/2006" xmlns:aink="http://schemas.microsoft.com/office/drawing/2016/ink" xmlns:am3d="http://schemas.microsoft.com/office/drawing/2017/model3d" xmlns:o="urn:schemas-microsoft-com:office:office" xmlns:r="http://schemas.openxmlformats.org/officeDocument/2006/relationships" xmlns:m="http://schemas.openxmlformats.org/officeDocument/2006/math" xmlns:v="urn:schemas-microsoft-com:vml" xmlns:wp14="http://schemas.microsoft.com/office/word/2010/wordprocessingDrawing" xmlns:wp="http://schemas.openxmlformats.org/drawingml/2006/wordprocessingDrawing" xmlns:w10="urn:schemas-microsoft-com:office:word" xmlns:w="http://schemas.openxmlformats.org/wordprocessingml/2006/main" xmlns:w14="http://schemas.microsoft.com/office/word/2010/wordml" xmlns:w15="http://schemas.microsoft.com/office/word/2012/wordml" xmlns:w16cid="http://schemas.microsoft.com/office/word/2016/wordml/cid" xmlns:w16se="http://schemas.microsoft.com/office/word/2015/wordml/symex" xmlns:wpg="http://schemas.microsoft.com/office/word/2010/wordprocessingGroup" xmlns:wpi="http://schemas.microsoft.com/office/word/2010/wordprocessingInk" xmlns:wne="http://schemas.microsoft.com/office/word/2006/wordml" xmlns:wps="http://schemas.microsoft.com/office/word/2010/wordprocessingShape" mc:Ignorable="w14 w15 w16se w16cid wp14">
+<w:document xmlns:wpc="http://schemas.microsoft.com/office/word/2010/wordprocessingCanvas" xmlns:cx="http://schemas.microsoft.com/office/drawing/2014/chartex" xmlns:cx1="http://schemas.microsoft.com/office/drawing/2015/9/8/chartex" xmlns:cx2="http://schemas.microsoft.com/office/drawing/2015/10/21/chartex" xmlns:cx3="http://schemas.microsoft.com/office/drawing/2016/5/9/chartex" xmlns:cx4="http://schemas.microsoft.com/office/drawing/2016/5/10/chartex" xmlns:cx5="http://schemas.microsoft.com/office/drawing/2016/5/11/chartex" xmlns:cx6="http://schemas.microsoft.com/office/drawing/2016/5/12/chartex" xmlns:cx7="http://schemas.microsoft.com/office/drawing/2016/5/13/chartex" xmlns:cx8="http://schemas.microsoft.com/office/drawing/2016/5/14/chartex" xmlns:mc="http://schemas.openxmlformats.org/markup-compatibility/2006" xmlns:aink="http://schemas.microsoft.com/office/drawing/2016/ink" xmlns:am3d="http://schemas.microsoft.com/office/drawing/2017/model3d" xmlns:o="urn:schemas-microsoft-com:office:office" xmlns:oel="http://schemas.microsoft.com/office/2019/extlst" xmlns:r="http://schemas.openxmlformats.org/officeDocument/2006/relationships" xmlns:m="http://schemas.openxmlformats.org/officeDocument/2006/math" xmlns:v="urn:schemas-microsoft-com:vml" xmlns:wp14="http://schemas.microsoft.com/office/word/2010/wordprocessingDrawing" xmlns:wp="http://schemas.openxmlformats.org/drawingml/2006/wordprocessingDrawing" xmlns:w10="urn:schemas-microsoft-com:office:word" xmlns:w="http://schemas.openxmlformats.org/wordprocessingml/2006/main" xmlns:w14="http://schemas.microsoft.com/office/word/2010/wordml" xmlns:w15="http://schemas.microsoft.com/office/word/2012/wordml" xmlns:w16cex="http://schemas.microsoft.com/office/word/2018/wordml/cex" xmlns:w16cid="http://schemas.microsoft.com/office/word/2016/wordml/cid" xmlns:w16="http://schemas.microsoft.com/office/word/2018/wordml" xmlns:w16du="http://schemas.microsoft.com/office/word/2023/wordml/word16du" xmlns:w16sdtdh="http://schemas.microsoft.com/office/word/2020/wordml/sdtdatahash" xmlns:w16se="http://schemas.microsoft.com/office/word/2015/wordml/symex" xmlns:wpg="http://schemas.microsoft.com/office/word/2010/wordprocessingGroup" xmlns:wpi="http://schemas.microsoft.com/office/word/2010/wordprocessingInk" xmlns:wne="http://schemas.microsoft.com/office/word/2006/wordml" xmlns:wps="http://schemas.microsoft.com/office/word/2010/wordprocessingShape" mc:Ignorable="w14 w15 w16se w16cid w16 w16cex w16sdtdh wp14">
   <w:body>
     <w:p>
       <w:pPr>
@@ -36,7 +36,7 @@
       <w:r>
         <w:rPr>
           <w:rFonts w:ascii="Abyssinica SIL" w:hAnsi="Abyssinica SIL" w:cs="Abyssinica SIL test"/>
-          <w:color w:val="00C5CD"/>
+          <w:color w:val="E66926"/>
           <w:sz w:val="36"/>
           <w:szCs w:val="36"/>
           <w14:shadow w14:blurRad="50800" w14:dist="38100" w14:dir="2700000" w14:sx="100000" w14:sy="100000" w14:kx="0" w14:ky="0" w14:algn="tl">
@@ -71,8 +71,6 @@
       <w:r>
         <w:t xml:space="preserve"> and then type it out with English.</w:t>
       </w:r>
-      <w:bookmarkStart w:id="0" w:name="_GoBack"/>
-      <w:bookmarkEnd w:id="0"/>
     </w:p>
     <w:p/>
     <w:p>
@@ -180,16 +178,16 @@
         </w:rPr>
         <w:t>ሽጝ</w:t>
       </w:r>
-      <w:bookmarkStart w:id="1" w:name="OLE_LINK3"/>
-      <w:bookmarkStart w:id="2" w:name="OLE_LINK4"/>
+      <w:bookmarkStart w:id="0" w:name="OLE_LINK3"/>
+      <w:bookmarkStart w:id="1" w:name="OLE_LINK4"/>
       <w:r>
         <w:rPr>
           <w:rFonts w:ascii="Abyssinica SIL" w:hAnsi="Abyssinica SIL" w:cs="Abyssinica SIL test"/>
         </w:rPr>
         <w:t>ዅ</w:t>
       </w:r>
+      <w:bookmarkEnd w:id="0"/>
       <w:bookmarkEnd w:id="1"/>
-      <w:bookmarkEnd w:id="2"/>
       <w:r>
         <w:rPr>
           <w:rFonts w:ascii="Abyssinica SIL" w:hAnsi="Abyssinica SIL" w:cs="Abyssinica SIL test"/>
@@ -7514,44 +7512,31 @@
           <w:p>
             <w:pPr>
               <w:jc w:val="center"/>
+            </w:pPr>
+            <w:r>
+              <w:rPr>
+                <w:rFonts w:ascii="Abyssinica SIL" w:hAnsi="Abyssinica SIL" w:cs="Abyssinica SIL test"/>
+              </w:rPr>
+              <w:t>ዐ</w:t>
+            </w:r>
+            <w:r>
+              <w:rPr>
+                <w:rFonts w:ascii="Abyssinica SIL" w:hAnsi="Abyssinica SIL"/>
+              </w:rPr>
+              <w:br/>
+            </w:r>
+            <w:r>
+              <w:t>A</w:t>
+            </w:r>
+          </w:p>
+          <w:p>
+            <w:pPr>
+              <w:jc w:val="center"/>
               <w:rPr>
                 <w:rFonts w:ascii="Abyssinica SIL" w:hAnsi="Abyssinica SIL"/>
                 <w:lang w:eastAsia="ko-KR"/>
               </w:rPr>
             </w:pPr>
-            <w:r>
-              <w:rPr>
-                <w:rFonts w:ascii="Abyssinica SIL" w:hAnsi="Abyssinica SIL" w:cs="Abyssinica SIL test"/>
-              </w:rPr>
-              <w:t>ዐ</w:t>
-            </w:r>
-            <w:r>
-              <w:rPr>
-                <w:rFonts w:ascii="Abyssinica SIL" w:hAnsi="Abyssinica SIL"/>
-              </w:rPr>
-              <w:br/>
-            </w:r>
-            <w:r>
-              <w:t>A</w:t>
-            </w:r>
-            <w:r>
-              <w:rPr>
-                <w:rFonts w:ascii="Abyssinica SIL" w:hAnsi="Abyssinica SIL"/>
-              </w:rPr>
-              <w:t xml:space="preserve"> </w:t>
-            </w:r>
-            <w:r>
-              <w:t>/</w:t>
-            </w:r>
-            <w:r>
-              <w:rPr>
-                <w:rFonts w:ascii="Abyssinica SIL" w:hAnsi="Abyssinica SIL"/>
-              </w:rPr>
-              <w:br/>
-            </w:r>
-            <w:r>
-              <w:t>aaa</w:t>
-            </w:r>
           </w:p>
         </w:tc>
         <w:tc>
@@ -7603,7 +7588,11 @@
               <w:br/>
             </w:r>
             <w:r>
-              <w:t>uu</w:t>
+              <w:rPr>
+                <w:rFonts w:ascii="Abyssinica SIL" w:hAnsi="Abyssinica SIL"/>
+                <w:lang w:eastAsia="ko-KR"/>
+              </w:rPr>
+              <w:t>U</w:t>
             </w:r>
           </w:p>
         </w:tc>
@@ -7656,7 +7645,7 @@
               <w:br/>
             </w:r>
             <w:r>
-              <w:t>ii</w:t>
+              <w:t>I</w:t>
             </w:r>
           </w:p>
         </w:tc>
@@ -7673,44 +7662,31 @@
           <w:p>
             <w:pPr>
               <w:jc w:val="center"/>
+            </w:pPr>
+            <w:r>
+              <w:rPr>
+                <w:rFonts w:ascii="Abyssinica SIL" w:hAnsi="Abyssinica SIL" w:cs="Abyssinica SIL test"/>
+              </w:rPr>
+              <w:t>ዓ</w:t>
+            </w:r>
+            <w:r>
+              <w:rPr>
+                <w:rFonts w:ascii="Abyssinica SIL" w:hAnsi="Abyssinica SIL"/>
+              </w:rPr>
+              <w:br/>
+            </w:r>
+            <w:r>
+              <w:t>Aa</w:t>
+            </w:r>
+          </w:p>
+          <w:p>
+            <w:pPr>
+              <w:jc w:val="center"/>
               <w:rPr>
                 <w:rFonts w:ascii="Abyssinica SIL" w:hAnsi="Abyssinica SIL"/>
                 <w:lang w:eastAsia="ko-KR"/>
               </w:rPr>
             </w:pPr>
-            <w:r>
-              <w:rPr>
-                <w:rFonts w:ascii="Abyssinica SIL" w:hAnsi="Abyssinica SIL" w:cs="Abyssinica SIL test"/>
-              </w:rPr>
-              <w:t>ዓ</w:t>
-            </w:r>
-            <w:r>
-              <w:rPr>
-                <w:rFonts w:ascii="Abyssinica SIL" w:hAnsi="Abyssinica SIL"/>
-              </w:rPr>
-              <w:br/>
-            </w:r>
-            <w:r>
-              <w:t>Aa</w:t>
-            </w:r>
-            <w:r>
-              <w:rPr>
-                <w:rFonts w:ascii="Abyssinica SIL" w:hAnsi="Abyssinica SIL"/>
-              </w:rPr>
-              <w:t xml:space="preserve"> </w:t>
-            </w:r>
-            <w:r>
-              <w:t>/</w:t>
-            </w:r>
-            <w:r>
-              <w:rPr>
-                <w:rFonts w:ascii="Abyssinica SIL" w:hAnsi="Abyssinica SIL"/>
-              </w:rPr>
-              <w:br/>
-            </w:r>
-            <w:r>
-              <w:t>aa</w:t>
-            </w:r>
           </w:p>
         </w:tc>
         <w:tc>
@@ -7762,7 +7738,10 @@
               <w:br/>
             </w:r>
             <w:r>
-              <w:t>iie</w:t>
+              <w:t>A</w:t>
+            </w:r>
+            <w:r>
+              <w:t>ie</w:t>
             </w:r>
           </w:p>
         </w:tc>
@@ -7815,7 +7794,11 @@
               <w:br/>
             </w:r>
             <w:r>
-              <w:t>ee</w:t>
+              <w:rPr>
+                <w:rFonts w:ascii="Abyssinica SIL" w:hAnsi="Abyssinica SIL"/>
+                <w:lang w:eastAsia="ko-KR"/>
+              </w:rPr>
+              <w:t>E</w:t>
             </w:r>
           </w:p>
         </w:tc>
@@ -7853,22 +7836,11 @@
               <w:t>Ao</w:t>
             </w:r>
             <w:r>
-              <w:rPr>
-                <w:rFonts w:ascii="Abyssinica SIL" w:hAnsi="Abyssinica SIL"/>
-              </w:rPr>
-              <w:t xml:space="preserve"> </w:t>
-            </w:r>
-            <w:r>
-              <w:t>/</w:t>
-            </w:r>
-            <w:r>
-              <w:rPr>
-                <w:rFonts w:ascii="Abyssinica SIL" w:hAnsi="Abyssinica SIL"/>
-              </w:rPr>
-              <w:br/>
-            </w:r>
-            <w:r>
-              <w:t>oo</w:t>
+              <w:t xml:space="preserve"> /</w:t>
+            </w:r>
+            <w:r>
+              <w:br/>
+              <w:t>O</w:t>
             </w:r>
           </w:p>
         </w:tc>
@@ -14504,26 +14476,6 @@
     <w:p>
       <w:pPr>
         <w:spacing w:after="240"/>
-        <w:rPr>
-          <w:rFonts w:ascii="Arial" w:hAnsi="Arial" w:cs="Arial"/>
-          <w:b/>
-          <w:sz w:val="27"/>
-          <w:szCs w:val="27"/>
-        </w:rPr>
-      </w:pPr>
-      <w:r>
-        <w:br w:type="page"/>
-      </w:r>
-    </w:p>
-    <w:p>
-      <w:pPr>
-        <w:spacing w:after="240"/>
-        <w:rPr>
-          <w:rFonts w:ascii="Arial" w:hAnsi="Arial" w:cs="Arial"/>
-          <w:b/>
-          <w:sz w:val="27"/>
-          <w:szCs w:val="27"/>
-        </w:rPr>
       </w:pPr>
     </w:p>
     <w:p>
@@ -14540,9 +14492,407 @@
         <w:rPr>
           <w:rFonts w:ascii="Arial" w:hAnsi="Arial" w:cs="Arial"/>
           <w:b/>
+          <w:bCs/>
+          <w:sz w:val="28"/>
+          <w:szCs w:val="28"/>
+        </w:rPr>
+        <w:t>Consonant and Vowel Marks</w:t>
+      </w:r>
+    </w:p>
+    <w:p>
+      <w:pPr>
+        <w:spacing w:after="240"/>
+        <w:rPr>
+          <w:bCs/>
+        </w:rPr>
+      </w:pPr>
+      <w:r>
+        <w:rPr>
+          <w:bCs/>
+        </w:rPr>
+        <w:t>Dots can be added above letters to indicate a stressed vowel or consonant using “</w:t>
+      </w:r>
+      <w:r>
+        <w:rPr>
+          <w:rFonts w:ascii="Courier New" w:hAnsi="Courier New" w:cs="Courier New"/>
+          <w:b/>
+        </w:rPr>
+        <w:t xml:space="preserve">CTRL + . </w:t>
+      </w:r>
+      <w:r>
+        <w:rPr>
+          <w:bCs/>
+        </w:rPr>
+        <w:t>”. For example:</w:t>
+      </w:r>
+    </w:p>
+    <w:p>
+      <w:pPr>
+        <w:tabs>
+          <w:tab w:val="left" w:pos="720"/>
+          <w:tab w:val="left" w:pos="2160"/>
+          <w:tab w:val="left" w:pos="2250"/>
+          <w:tab w:val="left" w:pos="2700"/>
+        </w:tabs>
+        <w:spacing w:after="240"/>
+        <w:ind w:firstLine="720"/>
+        <w:rPr>
+          <w:rFonts w:ascii="Abyssinica SIL" w:hAnsi="Abyssinica SIL" w:cs="Abyssinica SIL"/>
+          <w:bCs/>
+        </w:rPr>
+      </w:pPr>
+      <w:r>
+        <w:rPr>
+          <w:rFonts w:ascii="Abyssinica SIL" w:hAnsi="Abyssinica SIL" w:cs="Abyssinica SIL"/>
+          <w:bCs/>
+        </w:rPr>
+        <w:t xml:space="preserve">ኣባ </w:t>
+      </w:r>
+      <w:r>
+        <w:rPr>
+          <w:rFonts w:ascii="Courier New" w:hAnsi="Courier New" w:cs="Courier New"/>
+          <w:b/>
+        </w:rPr>
+        <w:t>CTRL</w:t>
+      </w:r>
+      <w:r>
+        <w:rPr>
+          <w:b/>
+        </w:rPr>
+        <w:t xml:space="preserve"> </w:t>
+      </w:r>
+      <w:r>
+        <w:rPr>
+          <w:rFonts w:ascii="Courier New" w:hAnsi="Courier New" w:cs="Courier New"/>
+          <w:b/>
+        </w:rPr>
+        <w:t>.</w:t>
+      </w:r>
+      <w:r>
+        <w:rPr>
+          <w:rFonts w:ascii="Abyssinica SIL" w:hAnsi="Abyssinica SIL" w:cs="Abyssinica SIL"/>
+          <w:bCs/>
+        </w:rPr>
+        <w:tab/>
+      </w:r>
+      <w:r>
+        <w:rPr>
+          <w:rFonts w:ascii="Cambria Math" w:hAnsi="Cambria Math" w:cs="Cambria Math"/>
+          <w:color w:val="000000"/>
+        </w:rPr>
+        <w:t>⇒</w:t>
+      </w:r>
+      <w:r>
+        <w:rPr>
+          <w:color w:val="000000"/>
+        </w:rPr>
+        <w:tab/>
+      </w:r>
+      <w:r>
+        <w:rPr>
+          <w:rFonts w:ascii="Abyssinica SIL" w:hAnsi="Abyssinica SIL" w:cs="Abyssinica SIL"/>
+          <w:color w:val="000000"/>
+        </w:rPr>
+        <w:t>ኣባ፞</w:t>
+      </w:r>
+      <w:r>
+        <w:rPr>
+          <w:rFonts w:ascii="Abyssinica SIL" w:hAnsi="Abyssinica SIL" w:cs="Abyssinica SIL"/>
+          <w:color w:val="000000"/>
+        </w:rPr>
+        <w:t xml:space="preserve"> </w:t>
+      </w:r>
+      <w:r>
+        <w:rPr>
+          <w:color w:val="000000"/>
+        </w:rPr>
+        <w:t>(</w:t>
+      </w:r>
+      <w:r>
+        <w:rPr>
+          <w:color w:val="000000"/>
+        </w:rPr>
+        <w:t>“ab</w:t>
+      </w:r>
+      <w:r>
+        <w:rPr>
+          <w:color w:val="000000"/>
+          <w:u w:val="single"/>
+        </w:rPr>
+        <w:t>aa</w:t>
+      </w:r>
+      <w:r>
+        <w:rPr>
+          <w:color w:val="000000"/>
+        </w:rPr>
+        <w:t>”, “a” is stressed)</w:t>
+      </w:r>
+      <w:r>
+        <w:rPr>
+          <w:rFonts w:ascii="Abyssinica SIL" w:hAnsi="Abyssinica SIL" w:cs="Abyssinica SIL"/>
+          <w:color w:val="000000"/>
+        </w:rPr>
+        <w:br/>
+      </w:r>
+      <w:r>
+        <w:rPr>
+          <w:rFonts w:ascii="Abyssinica SIL" w:hAnsi="Abyssinica SIL" w:cs="Abyssinica SIL"/>
+          <w:color w:val="000000"/>
+        </w:rPr>
+        <w:tab/>
+        <w:t xml:space="preserve">ኣባ፞ </w:t>
+      </w:r>
+      <w:r>
+        <w:rPr>
+          <w:rFonts w:ascii="Courier New" w:hAnsi="Courier New" w:cs="Courier New"/>
+          <w:b/>
+        </w:rPr>
+        <w:t>CTRL</w:t>
+      </w:r>
+      <w:r>
+        <w:rPr>
+          <w:b/>
+        </w:rPr>
+        <w:t xml:space="preserve"> </w:t>
+      </w:r>
+      <w:r>
+        <w:rPr>
+          <w:rFonts w:ascii="Courier New" w:hAnsi="Courier New" w:cs="Courier New"/>
+          <w:b/>
+        </w:rPr>
+        <w:t>.</w:t>
+      </w:r>
+      <w:r>
+        <w:rPr>
+          <w:rFonts w:ascii="Courier New" w:hAnsi="Courier New" w:cs="Courier New"/>
+          <w:b/>
+        </w:rPr>
+        <w:tab/>
+      </w:r>
+      <w:r>
+        <w:rPr>
+          <w:rFonts w:ascii="Cambria Math" w:hAnsi="Cambria Math" w:cs="Cambria Math"/>
+          <w:color w:val="000000"/>
+        </w:rPr>
+        <w:t>⇒</w:t>
+      </w:r>
+      <w:r>
+        <w:rPr>
+          <w:color w:val="000000"/>
+        </w:rPr>
+        <w:tab/>
+      </w:r>
+      <w:r>
+        <w:rPr>
+          <w:rFonts w:ascii="Abyssinica SIL" w:hAnsi="Abyssinica SIL" w:cs="Abyssinica SIL"/>
+          <w:color w:val="000000"/>
+        </w:rPr>
+        <w:t>ኣባ፟</w:t>
+      </w:r>
+      <w:r>
+        <w:rPr>
+          <w:rFonts w:ascii="Abyssinica SIL" w:hAnsi="Abyssinica SIL" w:cs="Abyssinica SIL"/>
+          <w:color w:val="000000"/>
+        </w:rPr>
+        <w:t xml:space="preserve"> (</w:t>
+      </w:r>
+      <w:r>
+        <w:rPr>
+          <w:color w:val="000000"/>
+        </w:rPr>
+        <w:t>“a</w:t>
+      </w:r>
+      <w:r>
+        <w:rPr>
+          <w:color w:val="000000"/>
+          <w:u w:val="single"/>
+        </w:rPr>
+        <w:t>bb</w:t>
+      </w:r>
+      <w:r>
+        <w:rPr>
+          <w:color w:val="000000"/>
+        </w:rPr>
+        <w:t>a”, “</w:t>
+      </w:r>
+      <w:r>
+        <w:rPr>
+          <w:color w:val="000000"/>
+        </w:rPr>
+        <w:t>b</w:t>
+      </w:r>
+      <w:r>
+        <w:rPr>
+          <w:color w:val="000000"/>
+        </w:rPr>
+        <w:t>” is stressed)</w:t>
+      </w:r>
+      <w:r>
+        <w:rPr>
+          <w:rFonts w:ascii="Abyssinica SIL" w:hAnsi="Abyssinica SIL" w:cs="Abyssinica SIL"/>
+          <w:color w:val="000000"/>
+        </w:rPr>
+        <w:br/>
+      </w:r>
+      <w:r>
+        <w:rPr>
+          <w:rFonts w:ascii="Abyssinica SIL" w:hAnsi="Abyssinica SIL" w:cs="Abyssinica SIL"/>
+          <w:color w:val="000000"/>
+        </w:rPr>
+        <w:tab/>
+        <w:t xml:space="preserve">ኣባ፟ </w:t>
+      </w:r>
+      <w:r>
+        <w:rPr>
+          <w:rFonts w:ascii="Courier New" w:hAnsi="Courier New" w:cs="Courier New"/>
+          <w:b/>
+        </w:rPr>
+        <w:t>CTRL</w:t>
+      </w:r>
+      <w:r>
+        <w:rPr>
+          <w:b/>
+        </w:rPr>
+        <w:t xml:space="preserve"> </w:t>
+      </w:r>
+      <w:r>
+        <w:rPr>
+          <w:rFonts w:ascii="Courier New" w:hAnsi="Courier New" w:cs="Courier New"/>
+          <w:b/>
+        </w:rPr>
+        <w:t>.</w:t>
+      </w:r>
+      <w:r>
+        <w:rPr>
+          <w:rFonts w:ascii="Courier New" w:hAnsi="Courier New" w:cs="Courier New"/>
+          <w:b/>
+        </w:rPr>
+        <w:tab/>
+      </w:r>
+      <w:r>
+        <w:rPr>
+          <w:rFonts w:ascii="Cambria Math" w:hAnsi="Cambria Math" w:cs="Cambria Math"/>
+          <w:color w:val="000000"/>
+        </w:rPr>
+        <w:t>⇒</w:t>
+      </w:r>
+      <w:r>
+        <w:rPr>
+          <w:color w:val="000000"/>
+        </w:rPr>
+        <w:tab/>
+      </w:r>
+      <w:r>
+        <w:rPr>
+          <w:rFonts w:ascii="Abyssinica SIL" w:hAnsi="Abyssinica SIL" w:cs="Abyssinica SIL"/>
+          <w:color w:val="000000"/>
+        </w:rPr>
+        <w:t>ኣባ፝</w:t>
+      </w:r>
+      <w:r>
+        <w:rPr>
+          <w:rFonts w:ascii="Abyssinica SIL" w:hAnsi="Abyssinica SIL" w:cs="Abyssinica SIL"/>
+          <w:color w:val="000000"/>
+        </w:rPr>
+        <w:t xml:space="preserve"> (</w:t>
+      </w:r>
+      <w:r>
+        <w:rPr>
+          <w:color w:val="000000"/>
+        </w:rPr>
+        <w:t>“a</w:t>
+      </w:r>
+      <w:r>
+        <w:rPr>
+          <w:color w:val="000000"/>
+          <w:u w:val="single"/>
+        </w:rPr>
+        <w:t>bba</w:t>
+      </w:r>
+      <w:r>
+        <w:rPr>
+          <w:color w:val="000000"/>
+          <w:u w:val="single"/>
+        </w:rPr>
+        <w:t>a</w:t>
+      </w:r>
+      <w:r>
+        <w:rPr>
+          <w:color w:val="000000"/>
+        </w:rPr>
+        <w:t>”, “</w:t>
+      </w:r>
+      <w:r>
+        <w:rPr>
+          <w:color w:val="000000"/>
+        </w:rPr>
+        <w:t>b</w:t>
+      </w:r>
+      <w:r>
+        <w:rPr>
+          <w:color w:val="000000"/>
+        </w:rPr>
+        <w:t xml:space="preserve">” </w:t>
+      </w:r>
+      <w:r>
+        <w:rPr>
+          <w:color w:val="000000"/>
+        </w:rPr>
+        <w:t>and “a” are</w:t>
+      </w:r>
+      <w:r>
+        <w:rPr>
+          <w:color w:val="000000"/>
+        </w:rPr>
+        <w:t xml:space="preserve"> stressed)</w:t>
+      </w:r>
+    </w:p>
+    <w:p>
+      <w:pPr>
+        <w:spacing w:after="240"/>
+        <w:rPr>
+          <w:rFonts w:ascii="Arial" w:hAnsi="Arial" w:cs="Arial"/>
+          <w:b/>
           <w:sz w:val="27"/>
           <w:szCs w:val="27"/>
         </w:rPr>
+      </w:pPr>
+      <w:r>
+        <w:rPr>
+          <w:bCs/>
+          <w:sz w:val="27"/>
+          <w:szCs w:val="27"/>
+        </w:rPr>
+        <w:t xml:space="preserve"> </w:t>
+      </w:r>
+      <w:r>
+        <w:rPr>
+          <w:rFonts w:ascii="Arial" w:hAnsi="Arial" w:cs="Arial"/>
+          <w:b/>
+          <w:sz w:val="27"/>
+          <w:szCs w:val="27"/>
+        </w:rPr>
+        <w:br w:type="page"/>
+      </w:r>
+    </w:p>
+    <w:p>
+      <w:pPr>
+        <w:spacing w:after="240"/>
+        <w:rPr>
+          <w:rFonts w:ascii="Arial" w:hAnsi="Arial" w:cs="Arial"/>
+          <w:b/>
+          <w:sz w:val="27"/>
+          <w:szCs w:val="27"/>
+        </w:rPr>
+      </w:pPr>
+      <w:r>
+        <w:rPr>
+          <w:rFonts w:ascii="Arial" w:hAnsi="Arial" w:cs="Arial"/>
+          <w:b/>
+          <w:sz w:val="27"/>
+          <w:szCs w:val="27"/>
+        </w:rPr>
+        <w:lastRenderedPageBreak/>
         <w:t>Typing Punctuation</w:t>
       </w:r>
     </w:p>
@@ -14952,10 +15302,163 @@
       <w:pPr>
         <w:spacing w:after="240"/>
         <w:rPr>
-          <w:rFonts w:ascii="Arial" w:hAnsi="Arial" w:cs="Arial"/>
-          <w:b/>
+          <w:bCs/>
         </w:rPr>
       </w:pPr>
+    </w:p>
+    <w:p>
+      <w:pPr>
+        <w:spacing w:after="240"/>
+      </w:pPr>
+      <w:r>
+        <w:rPr>
+          <w:bCs/>
+        </w:rPr>
+        <w:t>Period</w:t>
+      </w:r>
+      <w:r>
+        <w:rPr>
+          <w:bCs/>
+        </w:rPr>
+        <w:t>, ‘.’ may also be used to enter ‘</w:t>
+      </w:r>
+      <w:r>
+        <w:rPr>
+          <w:rFonts w:ascii="Abyssinica SIL" w:hAnsi="Abyssinica SIL" w:cs="Abyssinica SIL test"/>
+        </w:rPr>
+        <w:t>።</w:t>
+      </w:r>
+      <w:r>
+        <w:t>’</w:t>
+      </w:r>
+      <w:r>
+        <w:t>.  When a number follows ‘</w:t>
+      </w:r>
+      <w:r>
+        <w:rPr>
+          <w:rFonts w:ascii="Nyala" w:hAnsi="Nyala" w:cs="Nyala"/>
+          <w:lang w:val="am-ET"/>
+        </w:rPr>
+        <w:t>፡</w:t>
+      </w:r>
+      <w:r>
+        <w:t>’ and ‘</w:t>
+      </w:r>
+      <w:r>
+        <w:rPr>
+          <w:rFonts w:ascii="Nyala" w:hAnsi="Nyala" w:cs="Nyala"/>
+          <w:lang w:val="am-ET"/>
+        </w:rPr>
+        <w:t>።</w:t>
+      </w:r>
+      <w:r>
+        <w:t>’</w:t>
+      </w:r>
+      <w:r>
+        <w:rPr>
+          <w:rFonts w:ascii="Nyala" w:hAnsi="Nyala"/>
+          <w:lang w:val="am-ET"/>
+        </w:rPr>
+        <w:t xml:space="preserve"> </w:t>
+      </w:r>
+      <w:r>
+        <w:t>they will change back to their Latin form automatically.  For example:</w:t>
+      </w:r>
+    </w:p>
+    <w:p>
+      <w:pPr>
+        <w:tabs>
+          <w:tab w:val="left" w:pos="1620"/>
+        </w:tabs>
+        <w:spacing w:after="240"/>
+        <w:ind w:left="720"/>
+        <w:rPr>
+          <w:bCs/>
+        </w:rPr>
+      </w:pPr>
+      <w:r>
+        <w:t>123</w:t>
+      </w:r>
+      <w:r>
+        <w:rPr>
+          <w:rFonts w:ascii="Nyala" w:hAnsi="Nyala"/>
+          <w:lang w:val="am-ET"/>
+        </w:rPr>
+        <w:t>፡</w:t>
+      </w:r>
+      <w:r>
+        <w:t>456</w:t>
+      </w:r>
+      <w:r>
+        <w:tab/>
+      </w:r>
+      <w:r>
+        <w:rPr>
+          <w:rFonts w:ascii="Cambria Math" w:hAnsi="Cambria Math" w:cs="Cambria Math"/>
+          <w:color w:val="000000"/>
+        </w:rPr>
+        <w:t>⇒</w:t>
+      </w:r>
+      <w:r>
+        <w:rPr>
+          <w:rFonts w:ascii="Cambria Math" w:hAnsi="Cambria Math" w:cs="Cambria Math"/>
+          <w:color w:val="000000"/>
+        </w:rPr>
+        <w:t xml:space="preserve"> </w:t>
+      </w:r>
+      <w:r>
+        <w:rPr>
+          <w:rFonts w:ascii="Nyala" w:hAnsi="Nyala" w:cs="Cambria Math"/>
+          <w:color w:val="000000"/>
+          <w:lang w:val="am-ET"/>
+        </w:rPr>
+        <w:t xml:space="preserve"> </w:t>
+      </w:r>
+      <w:r>
+        <w:t xml:space="preserve">123,456 </w:t>
+      </w:r>
+      <w:r>
+        <w:br/>
+        <w:t>12</w:t>
+      </w:r>
+      <w:r>
+        <w:rPr>
+          <w:rFonts w:ascii="Nyala" w:hAnsi="Nyala" w:cs="Nyala"/>
+          <w:lang w:val="am-ET"/>
+        </w:rPr>
+        <w:t>።</w:t>
+      </w:r>
+      <w:r>
+        <w:t>50</w:t>
+      </w:r>
+      <w:r>
+        <w:tab/>
+      </w:r>
+      <w:r>
+        <w:rPr>
+          <w:rFonts w:ascii="Cambria Math" w:hAnsi="Cambria Math" w:cs="Cambria Math"/>
+          <w:color w:val="000000"/>
+        </w:rPr>
+        <w:t>⇒</w:t>
+      </w:r>
+      <w:r>
+        <w:rPr>
+          <w:rFonts w:ascii="Cambria Math" w:hAnsi="Cambria Math" w:cs="Cambria Math"/>
+          <w:color w:val="000000"/>
+        </w:rPr>
+        <w:t xml:space="preserve"> </w:t>
+      </w:r>
+      <w:r>
+        <w:rPr>
+          <w:rFonts w:ascii="Nyala" w:hAnsi="Nyala" w:cs="Cambria Math"/>
+          <w:color w:val="000000"/>
+          <w:lang w:val="am-ET"/>
+        </w:rPr>
+        <w:t xml:space="preserve"> </w:t>
+      </w:r>
+      <w:r>
+        <w:t>12.50</w:t>
+      </w:r>
     </w:p>
     <w:p>
       <w:pPr>
@@ -16102,7 +16605,7 @@
 </file>
 
 <file path=word/endnotes.xml><?xml version="1.0" encoding="utf-8"?>
-<w:endnotes xmlns:wpc="http://schemas.microsoft.com/office/word/2010/wordprocessingCanvas" xmlns:cx="http://schemas.microsoft.com/office/drawing/2014/chartex" xmlns:cx1="http://schemas.microsoft.com/office/drawing/2015/9/8/chartex" xmlns:cx2="http://schemas.microsoft.com/office/drawing/2015/10/21/chartex" xmlns:cx3="http://schemas.microsoft.com/office/drawing/2016/5/9/chartex" xmlns:cx4="http://schemas.microsoft.com/office/drawing/2016/5/10/chartex" xmlns:cx5="http://schemas.microsoft.com/office/drawing/2016/5/11/chartex" xmlns:cx6="http://schemas.microsoft.com/office/drawing/2016/5/12/chartex" xmlns:cx7="http://schemas.microsoft.com/office/drawing/2016/5/13/chartex" xmlns:cx8="http://schemas.microsoft.com/office/drawing/2016/5/14/chartex" xmlns:mc="http://schemas.openxmlformats.org/markup-compatibility/2006" xmlns:aink="http://schemas.microsoft.com/office/drawing/2016/ink" xmlns:am3d="http://schemas.microsoft.com/office/drawing/2017/model3d" xmlns:o="urn:schemas-microsoft-com:office:office" xmlns:r="http://schemas.openxmlformats.org/officeDocument/2006/relationships" xmlns:m="http://schemas.openxmlformats.org/officeDocument/2006/math" xmlns:v="urn:schemas-microsoft-com:vml" xmlns:wp14="http://schemas.microsoft.com/office/word/2010/wordprocessingDrawing" xmlns:wp="http://schemas.openxmlformats.org/drawingml/2006/wordprocessingDrawing" xmlns:w10="urn:schemas-microsoft-com:office:word" xmlns:w="http://schemas.openxmlformats.org/wordprocessingml/2006/main" xmlns:w14="http://schemas.microsoft.com/office/word/2010/wordml" xmlns:w15="http://schemas.microsoft.com/office/word/2012/wordml" xmlns:w16cid="http://schemas.microsoft.com/office/word/2016/wordml/cid" xmlns:w16se="http://schemas.microsoft.com/office/word/2015/wordml/symex" xmlns:wpg="http://schemas.microsoft.com/office/word/2010/wordprocessingGroup" xmlns:wpi="http://schemas.microsoft.com/office/word/2010/wordprocessingInk" xmlns:wne="http://schemas.microsoft.com/office/word/2006/wordml" xmlns:wps="http://schemas.microsoft.com/office/word/2010/wordprocessingShape" mc:Ignorable="w14 w15 w16se w16cid wp14">
+<w:endnotes xmlns:wpc="http://schemas.microsoft.com/office/word/2010/wordprocessingCanvas" xmlns:cx="http://schemas.microsoft.com/office/drawing/2014/chartex" xmlns:cx1="http://schemas.microsoft.com/office/drawing/2015/9/8/chartex" xmlns:cx2="http://schemas.microsoft.com/office/drawing/2015/10/21/chartex" xmlns:cx3="http://schemas.microsoft.com/office/drawing/2016/5/9/chartex" xmlns:cx4="http://schemas.microsoft.com/office/drawing/2016/5/10/chartex" xmlns:cx5="http://schemas.microsoft.com/office/drawing/2016/5/11/chartex" xmlns:cx6="http://schemas.microsoft.com/office/drawing/2016/5/12/chartex" xmlns:cx7="http://schemas.microsoft.com/office/drawing/2016/5/13/chartex" xmlns:cx8="http://schemas.microsoft.com/office/drawing/2016/5/14/chartex" xmlns:mc="http://schemas.openxmlformats.org/markup-compatibility/2006" xmlns:aink="http://schemas.microsoft.com/office/drawing/2016/ink" xmlns:am3d="http://schemas.microsoft.com/office/drawing/2017/model3d" xmlns:o="urn:schemas-microsoft-com:office:office" xmlns:oel="http://schemas.microsoft.com/office/2019/extlst" xmlns:r="http://schemas.openxmlformats.org/officeDocument/2006/relationships" xmlns:m="http://schemas.openxmlformats.org/officeDocument/2006/math" xmlns:v="urn:schemas-microsoft-com:vml" xmlns:wp14="http://schemas.microsoft.com/office/word/2010/wordprocessingDrawing" xmlns:wp="http://schemas.openxmlformats.org/drawingml/2006/wordprocessingDrawing" xmlns:w10="urn:schemas-microsoft-com:office:word" xmlns:w="http://schemas.openxmlformats.org/wordprocessingml/2006/main" xmlns:w14="http://schemas.microsoft.com/office/word/2010/wordml" xmlns:w15="http://schemas.microsoft.com/office/word/2012/wordml" xmlns:w16cex="http://schemas.microsoft.com/office/word/2018/wordml/cex" xmlns:w16cid="http://schemas.microsoft.com/office/word/2016/wordml/cid" xmlns:w16="http://schemas.microsoft.com/office/word/2018/wordml" xmlns:w16du="http://schemas.microsoft.com/office/word/2023/wordml/word16du" xmlns:w16sdtdh="http://schemas.microsoft.com/office/word/2020/wordml/sdtdatahash" xmlns:w16se="http://schemas.microsoft.com/office/word/2015/wordml/symex" xmlns:wpg="http://schemas.microsoft.com/office/word/2010/wordprocessingGroup" xmlns:wpi="http://schemas.microsoft.com/office/word/2010/wordprocessingInk" xmlns:wne="http://schemas.microsoft.com/office/word/2006/wordml" xmlns:wps="http://schemas.microsoft.com/office/word/2010/wordprocessingShape" mc:Ignorable="w14 w15 w16se w16cid w16 w16cex w16sdtdh wp14">
   <w:endnote w:type="separator" w:id="-1">
     <w:p>
       <w:r>
@@ -16121,7 +16624,7 @@
 </file>
 
 <file path=word/footnotes.xml><?xml version="1.0" encoding="utf-8"?>
-<w:footnotes xmlns:wpc="http://schemas.microsoft.com/office/word/2010/wordprocessingCanvas" xmlns:cx="http://schemas.microsoft.com/office/drawing/2014/chartex" xmlns:cx1="http://schemas.microsoft.com/office/drawing/2015/9/8/chartex" xmlns:cx2="http://schemas.microsoft.com/office/drawing/2015/10/21/chartex" xmlns:cx3="http://schemas.microsoft.com/office/drawing/2016/5/9/chartex" xmlns:cx4="http://schemas.microsoft.com/office/drawing/2016/5/10/chartex" xmlns:cx5="http://schemas.microsoft.com/office/drawing/2016/5/11/chartex" xmlns:cx6="http://schemas.microsoft.com/office/drawing/2016/5/12/chartex" xmlns:cx7="http://schemas.microsoft.com/office/drawing/2016/5/13/chartex" xmlns:cx8="http://schemas.microsoft.com/office/drawing/2016/5/14/chartex" xmlns:mc="http://schemas.openxmlformats.org/markup-compatibility/2006" xmlns:aink="http://schemas.microsoft.com/office/drawing/2016/ink" xmlns:am3d="http://schemas.microsoft.com/office/drawing/2017/model3d" xmlns:o="urn:schemas-microsoft-com:office:office" xmlns:r="http://schemas.openxmlformats.org/officeDocument/2006/relationships" xmlns:m="http://schemas.openxmlformats.org/officeDocument/2006/math" xmlns:v="urn:schemas-microsoft-com:vml" xmlns:wp14="http://schemas.microsoft.com/office/word/2010/wordprocessingDrawing" xmlns:wp="http://schemas.openxmlformats.org/drawingml/2006/wordprocessingDrawing" xmlns:w10="urn:schemas-microsoft-com:office:word" xmlns:w="http://schemas.openxmlformats.org/wordprocessingml/2006/main" xmlns:w14="http://schemas.microsoft.com/office/word/2010/wordml" xmlns:w15="http://schemas.microsoft.com/office/word/2012/wordml" xmlns:w16cid="http://schemas.microsoft.com/office/word/2016/wordml/cid" xmlns:w16se="http://schemas.microsoft.com/office/word/2015/wordml/symex" xmlns:wpg="http://schemas.microsoft.com/office/word/2010/wordprocessingGroup" xmlns:wpi="http://schemas.microsoft.com/office/word/2010/wordprocessingInk" xmlns:wne="http://schemas.microsoft.com/office/word/2006/wordml" xmlns:wps="http://schemas.microsoft.com/office/word/2010/wordprocessingShape" mc:Ignorable="w14 w15 w16se w16cid wp14">
+<w:footnotes xmlns:wpc="http://schemas.microsoft.com/office/word/2010/wordprocessingCanvas" xmlns:cx="http://schemas.microsoft.com/office/drawing/2014/chartex" xmlns:cx1="http://schemas.microsoft.com/office/drawing/2015/9/8/chartex" xmlns:cx2="http://schemas.microsoft.com/office/drawing/2015/10/21/chartex" xmlns:cx3="http://schemas.microsoft.com/office/drawing/2016/5/9/chartex" xmlns:cx4="http://schemas.microsoft.com/office/drawing/2016/5/10/chartex" xmlns:cx5="http://schemas.microsoft.com/office/drawing/2016/5/11/chartex" xmlns:cx6="http://schemas.microsoft.com/office/drawing/2016/5/12/chartex" xmlns:cx7="http://schemas.microsoft.com/office/drawing/2016/5/13/chartex" xmlns:cx8="http://schemas.microsoft.com/office/drawing/2016/5/14/chartex" xmlns:mc="http://schemas.openxmlformats.org/markup-compatibility/2006" xmlns:aink="http://schemas.microsoft.com/office/drawing/2016/ink" xmlns:am3d="http://schemas.microsoft.com/office/drawing/2017/model3d" xmlns:o="urn:schemas-microsoft-com:office:office" xmlns:oel="http://schemas.microsoft.com/office/2019/extlst" xmlns:r="http://schemas.openxmlformats.org/officeDocument/2006/relationships" xmlns:m="http://schemas.openxmlformats.org/officeDocument/2006/math" xmlns:v="urn:schemas-microsoft-com:vml" xmlns:wp14="http://schemas.microsoft.com/office/word/2010/wordprocessingDrawing" xmlns:wp="http://schemas.openxmlformats.org/drawingml/2006/wordprocessingDrawing" xmlns:w10="urn:schemas-microsoft-com:office:word" xmlns:w="http://schemas.openxmlformats.org/wordprocessingml/2006/main" xmlns:w14="http://schemas.microsoft.com/office/word/2010/wordml" xmlns:w15="http://schemas.microsoft.com/office/word/2012/wordml" xmlns:w16cex="http://schemas.microsoft.com/office/word/2018/wordml/cex" xmlns:w16cid="http://schemas.microsoft.com/office/word/2016/wordml/cid" xmlns:w16="http://schemas.microsoft.com/office/word/2018/wordml" xmlns:w16du="http://schemas.microsoft.com/office/word/2023/wordml/word16du" xmlns:w16sdtdh="http://schemas.microsoft.com/office/word/2020/wordml/sdtdatahash" xmlns:w16se="http://schemas.microsoft.com/office/word/2015/wordml/symex" xmlns:wpg="http://schemas.microsoft.com/office/word/2010/wordprocessingGroup" xmlns:wpi="http://schemas.microsoft.com/office/word/2010/wordprocessingInk" xmlns:wne="http://schemas.microsoft.com/office/word/2006/wordml" xmlns:wps="http://schemas.microsoft.com/office/word/2010/wordprocessingShape" mc:Ignorable="w14 w15 w16se w16cid w16 w16cex w16sdtdh wp14">
   <w:footnote w:type="separator" w:id="-1">
     <w:p>
       <w:r>
@@ -16140,7 +16643,7 @@
 </file>
 
 <file path=word/numbering.xml><?xml version="1.0" encoding="utf-8"?>
-<w:numbering xmlns:wpc="http://schemas.microsoft.com/office/word/2010/wordprocessingCanvas" xmlns:cx="http://schemas.microsoft.com/office/drawing/2014/chartex" xmlns:cx1="http://schemas.microsoft.com/office/drawing/2015/9/8/chartex" xmlns:cx2="http://schemas.microsoft.com/office/drawing/2015/10/21/chartex" xmlns:cx3="http://schemas.microsoft.com/office/drawing/2016/5/9/chartex" xmlns:cx4="http://schemas.microsoft.com/office/drawing/2016/5/10/chartex" xmlns:cx5="http://schemas.microsoft.com/office/drawing/2016/5/11/chartex" xmlns:cx6="http://schemas.microsoft.com/office/drawing/2016/5/12/chartex" xmlns:cx7="http://schemas.microsoft.com/office/drawing/2016/5/13/chartex" xmlns:cx8="http://schemas.microsoft.com/office/drawing/2016/5/14/chartex" xmlns:mc="http://schemas.openxmlformats.org/markup-compatibility/2006" xmlns:aink="http://schemas.microsoft.com/office/drawing/2016/ink" xmlns:am3d="http://schemas.microsoft.com/office/drawing/2017/model3d" xmlns:o="urn:schemas-microsoft-com:office:office" xmlns:r="http://schemas.openxmlformats.org/officeDocument/2006/relationships" xmlns:m="http://schemas.openxmlformats.org/officeDocument/2006/math" xmlns:v="urn:schemas-microsoft-com:vml" xmlns:wp14="http://schemas.microsoft.com/office/word/2010/wordprocessingDrawing" xmlns:wp="http://schemas.openxmlformats.org/drawingml/2006/wordprocessingDrawing" xmlns:w10="urn:schemas-microsoft-com:office:word" xmlns:w="http://schemas.openxmlformats.org/wordprocessingml/2006/main" xmlns:w14="http://schemas.microsoft.com/office/word/2010/wordml" xmlns:w15="http://schemas.microsoft.com/office/word/2012/wordml" xmlns:w16cid="http://schemas.microsoft.com/office/word/2016/wordml/cid" xmlns:w16se="http://schemas.microsoft.com/office/word/2015/wordml/symex" xmlns:wpg="http://schemas.microsoft.com/office/word/2010/wordprocessingGroup" xmlns:wpi="http://schemas.microsoft.com/office/word/2010/wordprocessingInk" xmlns:wne="http://schemas.microsoft.com/office/word/2006/wordml" xmlns:wps="http://schemas.microsoft.com/office/word/2010/wordprocessingShape" mc:Ignorable="w14 w15 w16se w16cid wp14">
+<w:numbering xmlns:wpc="http://schemas.microsoft.com/office/word/2010/wordprocessingCanvas" xmlns:cx="http://schemas.microsoft.com/office/drawing/2014/chartex" xmlns:cx1="http://schemas.microsoft.com/office/drawing/2015/9/8/chartex" xmlns:cx2="http://schemas.microsoft.com/office/drawing/2015/10/21/chartex" xmlns:cx3="http://schemas.microsoft.com/office/drawing/2016/5/9/chartex" xmlns:cx4="http://schemas.microsoft.com/office/drawing/2016/5/10/chartex" xmlns:cx5="http://schemas.microsoft.com/office/drawing/2016/5/11/chartex" xmlns:cx6="http://schemas.microsoft.com/office/drawing/2016/5/12/chartex" xmlns:cx7="http://schemas.microsoft.com/office/drawing/2016/5/13/chartex" xmlns:cx8="http://schemas.microsoft.com/office/drawing/2016/5/14/chartex" xmlns:mc="http://schemas.openxmlformats.org/markup-compatibility/2006" xmlns:aink="http://schemas.microsoft.com/office/drawing/2016/ink" xmlns:am3d="http://schemas.microsoft.com/office/drawing/2017/model3d" xmlns:o="urn:schemas-microsoft-com:office:office" xmlns:oel="http://schemas.microsoft.com/office/2019/extlst" xmlns:r="http://schemas.openxmlformats.org/officeDocument/2006/relationships" xmlns:m="http://schemas.openxmlformats.org/officeDocument/2006/math" xmlns:v="urn:schemas-microsoft-com:vml" xmlns:wp14="http://schemas.microsoft.com/office/word/2010/wordprocessingDrawing" xmlns:wp="http://schemas.openxmlformats.org/drawingml/2006/wordprocessingDrawing" xmlns:w10="urn:schemas-microsoft-com:office:word" xmlns:w="http://schemas.openxmlformats.org/wordprocessingml/2006/main" xmlns:w14="http://schemas.microsoft.com/office/word/2010/wordml" xmlns:w15="http://schemas.microsoft.com/office/word/2012/wordml" xmlns:w16cex="http://schemas.microsoft.com/office/word/2018/wordml/cex" xmlns:w16cid="http://schemas.microsoft.com/office/word/2016/wordml/cid" xmlns:w16="http://schemas.microsoft.com/office/word/2018/wordml" xmlns:w16du="http://schemas.microsoft.com/office/word/2023/wordml/word16du" xmlns:w16sdtdh="http://schemas.microsoft.com/office/word/2020/wordml/sdtdatahash" xmlns:w16se="http://schemas.microsoft.com/office/word/2015/wordml/symex" xmlns:wpg="http://schemas.microsoft.com/office/word/2010/wordprocessingGroup" xmlns:wpi="http://schemas.microsoft.com/office/word/2010/wordprocessingInk" xmlns:wne="http://schemas.microsoft.com/office/word/2006/wordml" xmlns:wps="http://schemas.microsoft.com/office/word/2010/wordprocessingShape" mc:Ignorable="w14 w15 w16se w16cid w16 w16cex w16sdtdh wp14">
   <w:abstractNum w:abstractNumId="0" w15:restartNumberingAfterBreak="0">
     <w:nsid w:val="FFFFFF7C"/>
     <w:multiLevelType w:val="singleLevel"/>
@@ -17238,61 +17741,61 @@
       </w:pPr>
     </w:lvl>
   </w:abstractNum>
-  <w:num w:numId="1">
+  <w:num w:numId="1" w16cid:durableId="1252932724">
     <w:abstractNumId w:val="9"/>
   </w:num>
-  <w:num w:numId="2">
+  <w:num w:numId="2" w16cid:durableId="2054108544">
     <w:abstractNumId w:val="7"/>
   </w:num>
-  <w:num w:numId="3">
+  <w:num w:numId="3" w16cid:durableId="194395212">
     <w:abstractNumId w:val="6"/>
   </w:num>
-  <w:num w:numId="4">
+  <w:num w:numId="4" w16cid:durableId="1368022058">
     <w:abstractNumId w:val="5"/>
   </w:num>
-  <w:num w:numId="5">
+  <w:num w:numId="5" w16cid:durableId="1184512581">
     <w:abstractNumId w:val="4"/>
   </w:num>
-  <w:num w:numId="6">
+  <w:num w:numId="6" w16cid:durableId="1828666527">
     <w:abstractNumId w:val="8"/>
   </w:num>
-  <w:num w:numId="7">
+  <w:num w:numId="7" w16cid:durableId="1156074167">
     <w:abstractNumId w:val="3"/>
   </w:num>
-  <w:num w:numId="8">
+  <w:num w:numId="8" w16cid:durableId="1937013974">
     <w:abstractNumId w:val="2"/>
   </w:num>
-  <w:num w:numId="9">
+  <w:num w:numId="9" w16cid:durableId="1063485323">
     <w:abstractNumId w:val="1"/>
   </w:num>
-  <w:num w:numId="10">
+  <w:num w:numId="10" w16cid:durableId="352655625">
     <w:abstractNumId w:val="0"/>
   </w:num>
-  <w:num w:numId="11">
+  <w:num w:numId="11" w16cid:durableId="1838762663">
     <w:abstractNumId w:val="12"/>
   </w:num>
-  <w:num w:numId="12">
+  <w:num w:numId="12" w16cid:durableId="610667695">
     <w:abstractNumId w:val="10"/>
   </w:num>
-  <w:num w:numId="13">
+  <w:num w:numId="13" w16cid:durableId="1447650627">
     <w:abstractNumId w:val="11"/>
   </w:num>
-  <w:num w:numId="14">
+  <w:num w:numId="14" w16cid:durableId="666401627">
     <w:abstractNumId w:val="15"/>
   </w:num>
-  <w:num w:numId="15">
+  <w:num w:numId="15" w16cid:durableId="1855604855">
     <w:abstractNumId w:val="17"/>
   </w:num>
-  <w:num w:numId="16">
+  <w:num w:numId="16" w16cid:durableId="659894060">
     <w:abstractNumId w:val="14"/>
   </w:num>
-  <w:num w:numId="17">
+  <w:num w:numId="17" w16cid:durableId="230963353">
     <w:abstractNumId w:val="13"/>
   </w:num>
-  <w:num w:numId="18">
+  <w:num w:numId="18" w16cid:durableId="1473446476">
     <w:abstractNumId w:val="16"/>
   </w:num>
-  <w:num w:numId="19">
+  <w:num w:numId="19" w16cid:durableId="967080958">
     <w:abstractNumId w:val="13"/>
     <w:lvlOverride w:ilvl="0">
       <w:startOverride w:val="1"/>
@@ -17326,7 +17829,7 @@
 </file>
 
 <file path=word/styles.xml><?xml version="1.0" encoding="utf-8"?>
-<w:styles xmlns:mc="http://schemas.openxmlformats.org/markup-compatibility/2006" xmlns:r="http://schemas.openxmlformats.org/officeDocument/2006/relationships" xmlns:w="http://schemas.openxmlformats.org/wordprocessingml/2006/main" xmlns:w14="http://schemas.microsoft.com/office/word/2010/wordml" xmlns:w15="http://schemas.microsoft.com/office/word/2012/wordml" xmlns:w16cid="http://schemas.microsoft.com/office/word/2016/wordml/cid" xmlns:w16se="http://schemas.microsoft.com/office/word/2015/wordml/symex" mc:Ignorable="w14 w15 w16se w16cid">
+<w:styles xmlns:mc="http://schemas.openxmlformats.org/markup-compatibility/2006" xmlns:r="http://schemas.openxmlformats.org/officeDocument/2006/relationships" xmlns:w="http://schemas.openxmlformats.org/wordprocessingml/2006/main" xmlns:w14="http://schemas.microsoft.com/office/word/2010/wordml" xmlns:w15="http://schemas.microsoft.com/office/word/2012/wordml" xmlns:w16cex="http://schemas.microsoft.com/office/word/2018/wordml/cex" xmlns:w16cid="http://schemas.microsoft.com/office/word/2016/wordml/cid" xmlns:w16="http://schemas.microsoft.com/office/word/2018/wordml" xmlns:w16sdtdh="http://schemas.microsoft.com/office/word/2020/wordml/sdtdatahash" xmlns:w16se="http://schemas.microsoft.com/office/word/2015/wordml/symex" mc:Ignorable="w14 w15 w16se w16cid w16 w16cex w16sdtdh">
   <w:docDefaults>
     <w:rPrDefault>
       <w:rPr>

</xml_diff>

<commit_message>
Updates including Waldba fonts for Blin.
</commit_message>
<xml_diff>
--- a/release/gff/gff_blin/source/BlinTyping-English.docx
+++ b/release/gff/gff_blin/source/BlinTyping-English.docx
@@ -72,7 +72,16 @@
         <w:t xml:space="preserve"> and then type it out with English.</w:t>
       </w:r>
     </w:p>
-    <w:p/>
+    <w:p>
+      <w:pPr>
+        <w:tabs>
+          <w:tab w:val="left" w:pos="1296"/>
+        </w:tabs>
+      </w:pPr>
+      <w:r>
+        <w:tab/>
+      </w:r>
+    </w:p>
     <w:p>
       <w:pPr>
         <w:ind w:left="720"/>
@@ -80,6 +89,7 @@
       <w:r>
         <w:t xml:space="preserve">Example: typing </w:t>
       </w:r>
+      <w:proofErr w:type="spellStart"/>
       <w:r>
         <w:rPr>
           <w:b/>
@@ -87,15 +97,18 @@
         </w:rPr>
         <w:t>selam</w:t>
       </w:r>
+      <w:proofErr w:type="spellEnd"/>
       <w:r>
         <w:t xml:space="preserve"> becomes </w:t>
       </w:r>
+      <w:proofErr w:type="spellStart"/>
       <w:r>
         <w:rPr>
           <w:rFonts w:ascii="Abyssinica SIL" w:hAnsi="Abyssinica SIL" w:cs="Abyssinica SIL test"/>
         </w:rPr>
         <w:t>ሰላም</w:t>
       </w:r>
+      <w:proofErr w:type="spellEnd"/>
     </w:p>
     <w:p/>
     <w:p>
@@ -162,6 +175,7 @@
       <w:r>
         <w:t xml:space="preserve">Example: typing </w:t>
       </w:r>
+      <w:proofErr w:type="spellStart"/>
       <w:r>
         <w:rPr>
           <w:b/>
@@ -169,9 +183,11 @@
         </w:rPr>
         <w:t>xGKuulen</w:t>
       </w:r>
+      <w:proofErr w:type="spellEnd"/>
       <w:r>
         <w:t xml:space="preserve"> becomes </w:t>
       </w:r>
+      <w:proofErr w:type="spellStart"/>
       <w:r>
         <w:rPr>
           <w:rFonts w:ascii="Abyssinica SIL" w:hAnsi="Abyssinica SIL" w:cs="Abyssinica SIL test"/>
@@ -194,6 +210,7 @@
         </w:rPr>
         <w:t>ለን</w:t>
       </w:r>
+      <w:proofErr w:type="spellEnd"/>
     </w:p>
     <w:p>
       <w:pPr>
@@ -226,8 +243,13 @@
         <w:t xml:space="preserve">’ and we needed both </w:t>
       </w:r>
       <w:r>
-        <w:t>“uu</w:t>
-      </w:r>
+        <w:t>“</w:t>
+      </w:r>
+      <w:proofErr w:type="spellStart"/>
+      <w:r>
+        <w:t>uu</w:t>
+      </w:r>
+      <w:proofErr w:type="spellEnd"/>
       <w:r>
         <w:t>” together to make the 5</w:t>
       </w:r>
@@ -327,6 +349,7 @@
       <w:r>
         <w:t xml:space="preserve">Example: typing </w:t>
       </w:r>
+      <w:proofErr w:type="spellStart"/>
       <w:r>
         <w:rPr>
           <w:b/>
@@ -334,6 +357,7 @@
         </w:rPr>
         <w:t>mua</w:t>
       </w:r>
+      <w:proofErr w:type="spellEnd"/>
       <w:r>
         <w:t xml:space="preserve"> becomes </w:t>
       </w:r>
@@ -376,12 +400,14 @@
       <w:r>
         <w:t xml:space="preserve">Finally, we must introduce a special rule for ' (apostrophe). Some words are spelt with a </w:t>
       </w:r>
+      <w:proofErr w:type="spellStart"/>
       <w:r>
         <w:rPr>
           <w:rFonts w:ascii="Abyssinica SIL" w:hAnsi="Abyssinica SIL" w:cs="Abyssinica SIL test"/>
         </w:rPr>
         <w:t>ሳድስ</w:t>
       </w:r>
+      <w:proofErr w:type="spellEnd"/>
       <w:r>
         <w:t xml:space="preserve"> (6</w:t>
       </w:r>
@@ -394,15 +420,18 @@
       <w:r>
         <w:t xml:space="preserve">) letter followed by a vowel, like </w:t>
       </w:r>
+      <w:proofErr w:type="spellStart"/>
       <w:r>
         <w:rPr>
           <w:rFonts w:ascii="Abyssinica SIL" w:hAnsi="Abyssinica SIL" w:cs="Abyssinica SIL test"/>
         </w:rPr>
         <w:t>ርኤ</w:t>
       </w:r>
+      <w:proofErr w:type="spellEnd"/>
       <w:r>
         <w:t xml:space="preserve"> in </w:t>
       </w:r>
+      <w:proofErr w:type="spellStart"/>
       <w:r>
         <w:rPr>
           <w:rFonts w:ascii="Abyssinica SIL" w:hAnsi="Abyssinica SIL" w:cs="Abyssinica SIL test"/>
@@ -422,8 +451,13 @@
         </w:rPr>
         <w:t>ል</w:t>
       </w:r>
-      <w:r>
-        <w:t>. We use the apostrophe here to type “geb</w:t>
+      <w:proofErr w:type="spellEnd"/>
+      <w:r>
+        <w:t>. We use the apostrophe here to type “</w:t>
+      </w:r>
+      <w:proofErr w:type="spellStart"/>
+      <w:r>
+        <w:t>geb</w:t>
       </w:r>
       <w:r>
         <w:rPr>
@@ -438,14 +472,20 @@
         <w:t>ie</w:t>
       </w:r>
       <w:r>
-        <w:t>l” to make sure we get “</w:t>
-      </w:r>
+        <w:t>l</w:t>
+      </w:r>
+      <w:proofErr w:type="spellEnd"/>
+      <w:r>
+        <w:t>” to make sure we get “</w:t>
+      </w:r>
+      <w:proofErr w:type="spellStart"/>
       <w:r>
         <w:rPr>
           <w:rFonts w:ascii="Abyssinica SIL test" w:hAnsi="Abyssinica SIL test" w:cs="Abyssinica SIL test"/>
         </w:rPr>
         <w:t>ርኤ</w:t>
       </w:r>
+      <w:proofErr w:type="spellEnd"/>
       <w:r>
         <w:t>” instead of ‘</w:t>
       </w:r>
@@ -471,6 +511,7 @@
       <w:r>
         <w:t xml:space="preserve">Example: typing </w:t>
       </w:r>
+      <w:proofErr w:type="spellStart"/>
       <w:r>
         <w:rPr>
           <w:b/>
@@ -478,9 +519,11 @@
         </w:rPr>
         <w:t>mel'ak</w:t>
       </w:r>
+      <w:proofErr w:type="spellEnd"/>
       <w:r>
         <w:t xml:space="preserve"> becomes </w:t>
       </w:r>
+      <w:proofErr w:type="spellStart"/>
       <w:r>
         <w:rPr>
           <w:rFonts w:ascii="Abyssinica SIL" w:hAnsi="Abyssinica SIL" w:cs="Abyssinica SIL test"/>
@@ -499,10 +542,12 @@
         </w:rPr>
         <w:t>ክ</w:t>
       </w:r>
+      <w:proofErr w:type="spellEnd"/>
       <w:r>
         <w:br/>
         <w:t xml:space="preserve">Example: typing </w:t>
       </w:r>
+      <w:proofErr w:type="spellStart"/>
       <w:r>
         <w:rPr>
           <w:b/>
@@ -510,15 +555,18 @@
         </w:rPr>
         <w:t>m'eeraf</w:t>
       </w:r>
+      <w:proofErr w:type="spellEnd"/>
       <w:r>
         <w:t xml:space="preserve"> becomes </w:t>
       </w:r>
+      <w:proofErr w:type="spellStart"/>
       <w:r>
         <w:rPr>
           <w:rFonts w:ascii="Abyssinica SIL" w:hAnsi="Abyssinica SIL" w:cs="Abyssinica SIL test"/>
         </w:rPr>
         <w:t>ምዕራፍ</w:t>
       </w:r>
+      <w:proofErr w:type="spellEnd"/>
     </w:p>
     <w:p/>
     <w:p>
@@ -628,6 +676,7 @@
                 <w:bCs/>
               </w:rPr>
             </w:pPr>
+            <w:proofErr w:type="spellStart"/>
             <w:r>
               <w:rPr>
                 <w:rFonts w:ascii="Abyssinica SIL" w:hAnsi="Abyssinica SIL" w:cs="Abyssinica SIL test"/>
@@ -635,6 +684,7 @@
               </w:rPr>
               <w:t>ቤተሰብ</w:t>
             </w:r>
+            <w:proofErr w:type="spellEnd"/>
           </w:p>
         </w:tc>
         <w:tc>
@@ -655,6 +705,7 @@
                 <w:bCs/>
               </w:rPr>
             </w:pPr>
+            <w:proofErr w:type="spellStart"/>
             <w:r>
               <w:rPr>
                 <w:rFonts w:ascii="Abyssinica SIL" w:hAnsi="Abyssinica SIL" w:cs="Abyssinica SIL test"/>
@@ -662,6 +713,7 @@
               </w:rPr>
               <w:t>ግዕዝ</w:t>
             </w:r>
+            <w:proofErr w:type="spellEnd"/>
           </w:p>
         </w:tc>
         <w:tc>
@@ -682,6 +734,7 @@
                 <w:bCs/>
               </w:rPr>
             </w:pPr>
+            <w:proofErr w:type="spellStart"/>
             <w:r>
               <w:rPr>
                 <w:rFonts w:ascii="Abyssinica SIL" w:hAnsi="Abyssinica SIL" w:cs="Abyssinica SIL test"/>
@@ -689,6 +742,7 @@
               </w:rPr>
               <w:t>ካዕብ</w:t>
             </w:r>
+            <w:proofErr w:type="spellEnd"/>
           </w:p>
         </w:tc>
         <w:tc>
@@ -709,6 +763,7 @@
                 <w:bCs/>
               </w:rPr>
             </w:pPr>
+            <w:proofErr w:type="spellStart"/>
             <w:r>
               <w:rPr>
                 <w:rFonts w:ascii="Abyssinica SIL" w:hAnsi="Abyssinica SIL" w:cs="Abyssinica SIL test"/>
@@ -716,6 +771,7 @@
               </w:rPr>
               <w:t>ሣልስ</w:t>
             </w:r>
+            <w:proofErr w:type="spellEnd"/>
           </w:p>
         </w:tc>
         <w:tc>
@@ -736,6 +792,7 @@
                 <w:bCs/>
               </w:rPr>
             </w:pPr>
+            <w:proofErr w:type="spellStart"/>
             <w:r>
               <w:rPr>
                 <w:rFonts w:ascii="Abyssinica SIL" w:hAnsi="Abyssinica SIL" w:cs="Abyssinica SIL test"/>
@@ -743,6 +800,7 @@
               </w:rPr>
               <w:t>ራብዕ</w:t>
             </w:r>
+            <w:proofErr w:type="spellEnd"/>
           </w:p>
         </w:tc>
         <w:tc>
@@ -763,6 +821,7 @@
                 <w:bCs/>
               </w:rPr>
             </w:pPr>
+            <w:proofErr w:type="spellStart"/>
             <w:r>
               <w:rPr>
                 <w:rFonts w:ascii="Abyssinica SIL" w:hAnsi="Abyssinica SIL" w:cs="Abyssinica SIL test"/>
@@ -770,6 +829,7 @@
               </w:rPr>
               <w:t>ኃምስ</w:t>
             </w:r>
+            <w:proofErr w:type="spellEnd"/>
           </w:p>
         </w:tc>
         <w:tc>
@@ -790,6 +850,7 @@
                 <w:bCs/>
               </w:rPr>
             </w:pPr>
+            <w:proofErr w:type="spellStart"/>
             <w:r>
               <w:rPr>
                 <w:rFonts w:ascii="Abyssinica SIL" w:hAnsi="Abyssinica SIL" w:cs="Abyssinica SIL test"/>
@@ -797,6 +858,7 @@
               </w:rPr>
               <w:t>ሳድስ</w:t>
             </w:r>
+            <w:proofErr w:type="spellEnd"/>
           </w:p>
         </w:tc>
         <w:tc>
@@ -817,6 +879,7 @@
                 <w:bCs/>
               </w:rPr>
             </w:pPr>
+            <w:proofErr w:type="spellStart"/>
             <w:r>
               <w:rPr>
                 <w:rFonts w:ascii="Abyssinica SIL" w:hAnsi="Abyssinica SIL" w:cs="Abyssinica SIL test"/>
@@ -824,6 +887,7 @@
               </w:rPr>
               <w:t>ሳብዕ</w:t>
             </w:r>
+            <w:proofErr w:type="spellEnd"/>
           </w:p>
         </w:tc>
         <w:tc>
@@ -844,6 +908,7 @@
                 <w:bCs/>
               </w:rPr>
             </w:pPr>
+            <w:proofErr w:type="spellStart"/>
             <w:r>
               <w:rPr>
                 <w:rFonts w:ascii="Abyssinica SIL" w:hAnsi="Abyssinica SIL" w:cs="Abyssinica SIL test"/>
@@ -851,6 +916,7 @@
               </w:rPr>
               <w:t>ዘመደ</w:t>
             </w:r>
+            <w:proofErr w:type="spellEnd"/>
             <w:r>
               <w:rPr>
                 <w:rFonts w:ascii="Abyssinica SIL" w:hAnsi="Abyssinica SIL"/>
@@ -865,6 +931,7 @@
               </w:rPr>
               <w:br/>
             </w:r>
+            <w:proofErr w:type="spellStart"/>
             <w:r>
               <w:rPr>
                 <w:rFonts w:ascii="Abyssinica SIL" w:hAnsi="Abyssinica SIL" w:cs="Abyssinica SIL test"/>
@@ -872,6 +939,7 @@
               </w:rPr>
               <w:t>ግዕዝ</w:t>
             </w:r>
+            <w:proofErr w:type="spellEnd"/>
           </w:p>
         </w:tc>
         <w:tc>
@@ -892,6 +960,7 @@
                 <w:bCs/>
               </w:rPr>
             </w:pPr>
+            <w:proofErr w:type="spellStart"/>
             <w:r>
               <w:rPr>
                 <w:rFonts w:ascii="Abyssinica SIL" w:hAnsi="Abyssinica SIL" w:cs="Abyssinica SIL test"/>
@@ -899,6 +968,7 @@
               </w:rPr>
               <w:t>ዘመደ</w:t>
             </w:r>
+            <w:proofErr w:type="spellEnd"/>
             <w:r>
               <w:rPr>
                 <w:rFonts w:ascii="Abyssinica SIL" w:hAnsi="Abyssinica SIL"/>
@@ -913,6 +983,7 @@
               </w:rPr>
               <w:br/>
             </w:r>
+            <w:proofErr w:type="spellStart"/>
             <w:r>
               <w:rPr>
                 <w:rFonts w:ascii="Abyssinica SIL" w:hAnsi="Abyssinica SIL" w:cs="Abyssinica SIL test"/>
@@ -920,6 +991,7 @@
               </w:rPr>
               <w:t>ካዕብ</w:t>
             </w:r>
+            <w:proofErr w:type="spellEnd"/>
           </w:p>
         </w:tc>
         <w:tc>
@@ -940,6 +1012,7 @@
                 <w:bCs/>
               </w:rPr>
             </w:pPr>
+            <w:proofErr w:type="spellStart"/>
             <w:r>
               <w:rPr>
                 <w:rFonts w:ascii="Abyssinica SIL" w:hAnsi="Abyssinica SIL" w:cs="Abyssinica SIL test"/>
@@ -947,6 +1020,7 @@
               </w:rPr>
               <w:t>ዘመደ</w:t>
             </w:r>
+            <w:proofErr w:type="spellEnd"/>
             <w:r>
               <w:rPr>
                 <w:rFonts w:ascii="Abyssinica SIL" w:hAnsi="Abyssinica SIL"/>
@@ -961,6 +1035,7 @@
               </w:rPr>
               <w:br/>
             </w:r>
+            <w:proofErr w:type="spellStart"/>
             <w:r>
               <w:rPr>
                 <w:rFonts w:ascii="Abyssinica SIL" w:hAnsi="Abyssinica SIL" w:cs="Abyssinica SIL test"/>
@@ -968,6 +1043,7 @@
               </w:rPr>
               <w:t>ሣልስ</w:t>
             </w:r>
+            <w:proofErr w:type="spellEnd"/>
           </w:p>
         </w:tc>
         <w:tc>
@@ -988,6 +1064,7 @@
                 <w:bCs/>
               </w:rPr>
             </w:pPr>
+            <w:proofErr w:type="spellStart"/>
             <w:r>
               <w:rPr>
                 <w:rFonts w:ascii="Abyssinica SIL" w:hAnsi="Abyssinica SIL" w:cs="Abyssinica SIL test"/>
@@ -995,6 +1072,7 @@
               </w:rPr>
               <w:t>ዘመደ</w:t>
             </w:r>
+            <w:proofErr w:type="spellEnd"/>
             <w:r>
               <w:rPr>
                 <w:rFonts w:ascii="Abyssinica SIL" w:hAnsi="Abyssinica SIL"/>
@@ -1009,6 +1087,7 @@
               </w:rPr>
               <w:br/>
             </w:r>
+            <w:proofErr w:type="spellStart"/>
             <w:r>
               <w:rPr>
                 <w:rFonts w:ascii="Abyssinica SIL" w:hAnsi="Abyssinica SIL" w:cs="Abyssinica SIL test"/>
@@ -1016,6 +1095,7 @@
               </w:rPr>
               <w:t>ራብዕ</w:t>
             </w:r>
+            <w:proofErr w:type="spellEnd"/>
           </w:p>
         </w:tc>
         <w:tc>
@@ -1036,6 +1116,7 @@
                 <w:bCs/>
               </w:rPr>
             </w:pPr>
+            <w:proofErr w:type="spellStart"/>
             <w:r>
               <w:rPr>
                 <w:rFonts w:ascii="Abyssinica SIL" w:hAnsi="Abyssinica SIL" w:cs="Abyssinica SIL test"/>
@@ -1043,6 +1124,7 @@
               </w:rPr>
               <w:t>ዘመደ</w:t>
             </w:r>
+            <w:proofErr w:type="spellEnd"/>
             <w:r>
               <w:rPr>
                 <w:rFonts w:ascii="Abyssinica SIL" w:hAnsi="Abyssinica SIL"/>
@@ -1057,6 +1139,7 @@
               </w:rPr>
               <w:br/>
             </w:r>
+            <w:proofErr w:type="spellStart"/>
             <w:r>
               <w:rPr>
                 <w:rFonts w:ascii="Abyssinica SIL" w:hAnsi="Abyssinica SIL" w:cs="Abyssinica SIL test"/>
@@ -1064,6 +1147,7 @@
               </w:rPr>
               <w:t>ኃምስ</w:t>
             </w:r>
+            <w:proofErr w:type="spellEnd"/>
           </w:p>
         </w:tc>
       </w:tr>
@@ -1086,6 +1170,7 @@
                 <w:bCs/>
               </w:rPr>
             </w:pPr>
+            <w:proofErr w:type="spellStart"/>
             <w:r>
               <w:rPr>
                 <w:rFonts w:ascii="Abyssinica SIL" w:hAnsi="Abyssinica SIL"/>
@@ -1093,6 +1178,7 @@
               </w:rPr>
               <w:t>ሆይ</w:t>
             </w:r>
+            <w:proofErr w:type="spellEnd"/>
           </w:p>
         </w:tc>
         <w:tc>
@@ -1466,6 +1552,7 @@
                 <w:bCs/>
               </w:rPr>
             </w:pPr>
+            <w:proofErr w:type="spellStart"/>
             <w:r>
               <w:rPr>
                 <w:rFonts w:ascii="Abyssinica SIL" w:hAnsi="Abyssinica SIL" w:cs="Abyssinica SIL test"/>
@@ -1473,6 +1560,7 @@
               </w:rPr>
               <w:t>ላዊ</w:t>
             </w:r>
+            <w:proofErr w:type="spellEnd"/>
           </w:p>
         </w:tc>
         <w:tc>
@@ -1536,9 +1624,11 @@
               </w:rPr>
               <w:br/>
             </w:r>
+            <w:proofErr w:type="spellStart"/>
             <w:r>
               <w:t>lu</w:t>
             </w:r>
+            <w:proofErr w:type="spellEnd"/>
           </w:p>
         </w:tc>
         <w:tc>
@@ -1806,9 +1896,11 @@
               </w:rPr>
               <w:br/>
             </w:r>
+            <w:proofErr w:type="spellStart"/>
             <w:r>
               <w:t>lua</w:t>
             </w:r>
+            <w:proofErr w:type="spellEnd"/>
           </w:p>
         </w:tc>
         <w:tc>
@@ -1855,6 +1947,7 @@
                 <w:bCs/>
               </w:rPr>
             </w:pPr>
+            <w:proofErr w:type="spellStart"/>
             <w:r>
               <w:rPr>
                 <w:rFonts w:ascii="Abyssinica SIL" w:hAnsi="Abyssinica SIL" w:cs="Abyssinica SIL test"/>
@@ -1862,6 +1955,7 @@
               </w:rPr>
               <w:t>ሐውት</w:t>
             </w:r>
+            <w:proofErr w:type="spellEnd"/>
           </w:p>
         </w:tc>
         <w:tc>
@@ -2244,6 +2338,7 @@
                 <w:bCs/>
               </w:rPr>
             </w:pPr>
+            <w:proofErr w:type="spellStart"/>
             <w:r>
               <w:rPr>
                 <w:rFonts w:ascii="Abyssinica SIL" w:hAnsi="Abyssinica SIL" w:cs="Abyssinica SIL test"/>
@@ -2251,6 +2346,7 @@
               </w:rPr>
               <w:t>ማይ</w:t>
             </w:r>
+            <w:proofErr w:type="spellEnd"/>
           </w:p>
         </w:tc>
         <w:tc>
@@ -2413,9 +2509,11 @@
               </w:rPr>
               <w:br/>
             </w:r>
+            <w:proofErr w:type="spellStart"/>
             <w:r>
               <w:t>mie</w:t>
             </w:r>
+            <w:proofErr w:type="spellEnd"/>
           </w:p>
         </w:tc>
         <w:tc>
@@ -2479,9 +2577,11 @@
               </w:rPr>
               <w:br/>
             </w:r>
+            <w:proofErr w:type="spellStart"/>
             <w:r>
               <w:t>mo</w:t>
             </w:r>
+            <w:proofErr w:type="spellEnd"/>
           </w:p>
         </w:tc>
         <w:tc>
@@ -2584,9 +2684,11 @@
               </w:rPr>
               <w:br/>
             </w:r>
+            <w:proofErr w:type="spellStart"/>
             <w:r>
               <w:t>mua</w:t>
             </w:r>
+            <w:proofErr w:type="spellEnd"/>
           </w:p>
         </w:tc>
         <w:tc>
@@ -2633,6 +2735,7 @@
                 <w:bCs/>
               </w:rPr>
             </w:pPr>
+            <w:proofErr w:type="spellStart"/>
             <w:r>
               <w:rPr>
                 <w:rFonts w:ascii="Abyssinica SIL" w:hAnsi="Abyssinica SIL" w:cs="Abyssinica SIL test"/>
@@ -2640,6 +2743,7 @@
               </w:rPr>
               <w:t>ሳት</w:t>
             </w:r>
+            <w:proofErr w:type="spellEnd"/>
           </w:p>
         </w:tc>
         <w:tc>
@@ -2703,9 +2807,11 @@
               </w:rPr>
               <w:br/>
             </w:r>
+            <w:proofErr w:type="spellStart"/>
             <w:r>
               <w:t>su</w:t>
             </w:r>
+            <w:proofErr w:type="spellEnd"/>
           </w:p>
         </w:tc>
         <w:tc>
@@ -2736,9 +2842,11 @@
               </w:rPr>
               <w:br/>
             </w:r>
+            <w:proofErr w:type="spellStart"/>
             <w:r>
               <w:t>si</w:t>
             </w:r>
+            <w:proofErr w:type="spellEnd"/>
           </w:p>
         </w:tc>
         <w:tc>
@@ -2769,9 +2877,11 @@
               </w:rPr>
               <w:br/>
             </w:r>
+            <w:proofErr w:type="spellStart"/>
             <w:r>
               <w:t>sa</w:t>
             </w:r>
+            <w:proofErr w:type="spellEnd"/>
           </w:p>
         </w:tc>
         <w:tc>
@@ -2802,9 +2912,11 @@
               </w:rPr>
               <w:br/>
             </w:r>
+            <w:proofErr w:type="spellStart"/>
             <w:r>
               <w:t>sie</w:t>
             </w:r>
+            <w:proofErr w:type="spellEnd"/>
           </w:p>
         </w:tc>
         <w:tc>
@@ -2973,9 +3085,11 @@
               </w:rPr>
               <w:br/>
             </w:r>
+            <w:proofErr w:type="spellStart"/>
             <w:r>
               <w:t>sua</w:t>
             </w:r>
+            <w:proofErr w:type="spellEnd"/>
           </w:p>
         </w:tc>
         <w:tc>
@@ -3022,6 +3136,7 @@
                 <w:bCs/>
               </w:rPr>
             </w:pPr>
+            <w:proofErr w:type="spellStart"/>
             <w:r>
               <w:rPr>
                 <w:rFonts w:ascii="Abyssinica SIL" w:hAnsi="Abyssinica SIL" w:cs="Abyssinica SIL test"/>
@@ -3029,6 +3144,7 @@
               </w:rPr>
               <w:t>ርእስ</w:t>
             </w:r>
+            <w:proofErr w:type="spellEnd"/>
           </w:p>
         </w:tc>
         <w:tc>
@@ -3092,9 +3208,11 @@
               </w:rPr>
               <w:br/>
             </w:r>
+            <w:proofErr w:type="spellStart"/>
             <w:r>
               <w:t>ru</w:t>
             </w:r>
+            <w:proofErr w:type="spellEnd"/>
           </w:p>
         </w:tc>
         <w:tc>
@@ -3125,9 +3243,11 @@
               </w:rPr>
               <w:br/>
             </w:r>
+            <w:proofErr w:type="spellStart"/>
             <w:r>
               <w:t>ri</w:t>
             </w:r>
+            <w:proofErr w:type="spellEnd"/>
           </w:p>
         </w:tc>
         <w:tc>
@@ -3158,9 +3278,11 @@
               </w:rPr>
               <w:br/>
             </w:r>
+            <w:proofErr w:type="spellStart"/>
             <w:r>
               <w:t>ra</w:t>
             </w:r>
+            <w:proofErr w:type="spellEnd"/>
           </w:p>
         </w:tc>
         <w:tc>
@@ -3191,9 +3313,11 @@
               </w:rPr>
               <w:br/>
             </w:r>
+            <w:proofErr w:type="spellStart"/>
             <w:r>
               <w:t>rie</w:t>
             </w:r>
+            <w:proofErr w:type="spellEnd"/>
           </w:p>
         </w:tc>
         <w:tc>
@@ -3257,9 +3381,11 @@
               </w:rPr>
               <w:br/>
             </w:r>
+            <w:proofErr w:type="spellStart"/>
             <w:r>
               <w:t>ro</w:t>
             </w:r>
+            <w:proofErr w:type="spellEnd"/>
           </w:p>
         </w:tc>
         <w:tc>
@@ -3362,9 +3488,11 @@
               </w:rPr>
               <w:br/>
             </w:r>
+            <w:proofErr w:type="spellStart"/>
             <w:r>
               <w:t>rua</w:t>
             </w:r>
+            <w:proofErr w:type="spellEnd"/>
           </w:p>
         </w:tc>
         <w:tc>
@@ -3425,6 +3553,7 @@
               </w:rPr>
               <w:t>-</w:t>
             </w:r>
+            <w:proofErr w:type="spellStart"/>
             <w:r>
               <w:rPr>
                 <w:rFonts w:ascii="Abyssinica SIL" w:hAnsi="Abyssinica SIL" w:cs="Abyssinica SIL test"/>
@@ -3432,6 +3561,7 @@
               </w:rPr>
               <w:t>ሳት</w:t>
             </w:r>
+            <w:proofErr w:type="spellEnd"/>
           </w:p>
         </w:tc>
         <w:tc>
@@ -3462,9 +3592,11 @@
               </w:rPr>
               <w:br/>
             </w:r>
+            <w:proofErr w:type="spellStart"/>
             <w:r>
               <w:t>xe</w:t>
             </w:r>
+            <w:proofErr w:type="spellEnd"/>
           </w:p>
         </w:tc>
         <w:tc>
@@ -3561,9 +3693,11 @@
               </w:rPr>
               <w:br/>
             </w:r>
+            <w:proofErr w:type="spellStart"/>
             <w:r>
               <w:t>xa</w:t>
             </w:r>
+            <w:proofErr w:type="spellEnd"/>
           </w:p>
         </w:tc>
         <w:tc>
@@ -3594,9 +3728,11 @@
               </w:rPr>
               <w:br/>
             </w:r>
+            <w:proofErr w:type="spellStart"/>
             <w:r>
               <w:t>xie</w:t>
             </w:r>
+            <w:proofErr w:type="spellEnd"/>
           </w:p>
         </w:tc>
         <w:tc>
@@ -3765,9 +3901,11 @@
               </w:rPr>
               <w:br/>
             </w:r>
+            <w:proofErr w:type="spellStart"/>
             <w:r>
               <w:t>xua</w:t>
             </w:r>
+            <w:proofErr w:type="spellEnd"/>
           </w:p>
         </w:tc>
         <w:tc>
@@ -3814,6 +3952,7 @@
                 <w:bCs/>
               </w:rPr>
             </w:pPr>
+            <w:proofErr w:type="spellStart"/>
             <w:r>
               <w:rPr>
                 <w:rFonts w:ascii="Abyssinica SIL" w:hAnsi="Abyssinica SIL" w:cs="Abyssinica SIL test"/>
@@ -3821,6 +3960,7 @@
               </w:rPr>
               <w:t>ቃፍ</w:t>
             </w:r>
+            <w:proofErr w:type="spellEnd"/>
           </w:p>
         </w:tc>
         <w:tc>
@@ -3851,9 +3991,11 @@
               </w:rPr>
               <w:br/>
             </w:r>
+            <w:proofErr w:type="spellStart"/>
             <w:r>
               <w:t>qe</w:t>
             </w:r>
+            <w:proofErr w:type="spellEnd"/>
           </w:p>
         </w:tc>
         <w:tc>
@@ -3884,9 +4026,11 @@
               </w:rPr>
               <w:br/>
             </w:r>
+            <w:proofErr w:type="spellStart"/>
             <w:r>
               <w:t>qu</w:t>
             </w:r>
+            <w:proofErr w:type="spellEnd"/>
           </w:p>
         </w:tc>
         <w:tc>
@@ -3950,9 +4094,11 @@
               </w:rPr>
               <w:br/>
             </w:r>
+            <w:proofErr w:type="spellStart"/>
             <w:r>
               <w:t>qa</w:t>
             </w:r>
+            <w:proofErr w:type="spellEnd"/>
           </w:p>
         </w:tc>
         <w:tc>
@@ -3983,9 +4129,11 @@
               </w:rPr>
               <w:br/>
             </w:r>
+            <w:proofErr w:type="spellStart"/>
             <w:r>
               <w:t>qie</w:t>
             </w:r>
+            <w:proofErr w:type="spellEnd"/>
           </w:p>
         </w:tc>
         <w:tc>
@@ -4049,9 +4197,11 @@
               </w:rPr>
               <w:br/>
             </w:r>
+            <w:proofErr w:type="spellStart"/>
             <w:r>
               <w:t>qo</w:t>
             </w:r>
+            <w:proofErr w:type="spellEnd"/>
           </w:p>
         </w:tc>
         <w:tc>
@@ -4115,12 +4265,14 @@
               </w:rPr>
               <w:br/>
             </w:r>
+            <w:proofErr w:type="spellStart"/>
             <w:r>
               <w:t>qu</w:t>
             </w:r>
             <w:r>
               <w:t>u</w:t>
             </w:r>
+            <w:proofErr w:type="spellEnd"/>
           </w:p>
         </w:tc>
         <w:tc>
@@ -4220,9 +4372,11 @@
               </w:rPr>
               <w:br/>
             </w:r>
+            <w:proofErr w:type="spellStart"/>
             <w:r>
               <w:t>quie</w:t>
             </w:r>
+            <w:proofErr w:type="spellEnd"/>
           </w:p>
         </w:tc>
       </w:tr>
@@ -4250,6 +4404,7 @@
               </w:rPr>
               <w:t>ቓ-</w:t>
             </w:r>
+            <w:proofErr w:type="spellStart"/>
             <w:r>
               <w:rPr>
                 <w:rFonts w:ascii="Abyssinica SIL" w:hAnsi="Abyssinica SIL" w:cs="Abyssinica SIL test"/>
@@ -4257,6 +4412,7 @@
               </w:rPr>
               <w:t>ቃፍ</w:t>
             </w:r>
+            <w:proofErr w:type="spellEnd"/>
           </w:p>
         </w:tc>
         <w:tc>
@@ -4285,9 +4441,11 @@
             <w:pPr>
               <w:jc w:val="center"/>
             </w:pPr>
+            <w:proofErr w:type="spellStart"/>
             <w:r>
               <w:t>Qe</w:t>
             </w:r>
+            <w:proofErr w:type="spellEnd"/>
           </w:p>
         </w:tc>
         <w:tc>
@@ -4387,9 +4545,11 @@
                 <w:rFonts w:ascii="Abyssinica SIL" w:hAnsi="Abyssinica SIL"/>
               </w:rPr>
             </w:pPr>
+            <w:proofErr w:type="spellStart"/>
             <w:r>
               <w:t>Qa</w:t>
             </w:r>
+            <w:proofErr w:type="spellEnd"/>
           </w:p>
         </w:tc>
         <w:tc>
@@ -4421,9 +4581,11 @@
                 <w:rFonts w:ascii="Abyssinica SIL" w:hAnsi="Abyssinica SIL"/>
               </w:rPr>
             </w:pPr>
+            <w:proofErr w:type="spellStart"/>
             <w:r>
               <w:t>Qie</w:t>
             </w:r>
+            <w:proofErr w:type="spellEnd"/>
           </w:p>
         </w:tc>
         <w:tc>
@@ -4554,9 +4716,11 @@
                 <w:rFonts w:ascii="Abyssinica SIL" w:hAnsi="Abyssinica SIL" w:cs="ES 781"/>
               </w:rPr>
             </w:pPr>
+            <w:proofErr w:type="spellStart"/>
             <w:r>
               <w:t>Quu</w:t>
             </w:r>
+            <w:proofErr w:type="spellEnd"/>
           </w:p>
         </w:tc>
         <w:tc>
@@ -4647,9 +4811,11 @@
                 <w:rFonts w:ascii="Abyssinica SIL" w:hAnsi="Abyssinica SIL"/>
               </w:rPr>
             </w:pPr>
+            <w:proofErr w:type="spellStart"/>
             <w:r>
               <w:t>Quie</w:t>
             </w:r>
+            <w:proofErr w:type="spellEnd"/>
           </w:p>
         </w:tc>
       </w:tr>
@@ -4672,6 +4838,7 @@
                 <w:bCs/>
               </w:rPr>
             </w:pPr>
+            <w:proofErr w:type="spellStart"/>
             <w:r>
               <w:rPr>
                 <w:rFonts w:ascii="Abyssinica SIL" w:hAnsi="Abyssinica SIL" w:cs="Abyssinica SIL test"/>
@@ -4679,6 +4846,7 @@
               </w:rPr>
               <w:t>ቤት</w:t>
             </w:r>
+            <w:proofErr w:type="spellEnd"/>
           </w:p>
         </w:tc>
         <w:tc>
@@ -4742,9 +4910,11 @@
               </w:rPr>
               <w:br/>
             </w:r>
+            <w:proofErr w:type="spellStart"/>
             <w:r>
               <w:t>bu</w:t>
             </w:r>
+            <w:proofErr w:type="spellEnd"/>
           </w:p>
         </w:tc>
         <w:tc>
@@ -4808,9 +4978,11 @@
               </w:rPr>
               <w:br/>
             </w:r>
+            <w:proofErr w:type="spellStart"/>
             <w:r>
               <w:t>ba</w:t>
             </w:r>
+            <w:proofErr w:type="spellEnd"/>
           </w:p>
         </w:tc>
         <w:tc>
@@ -4841,9 +5013,11 @@
               </w:rPr>
               <w:br/>
             </w:r>
+            <w:proofErr w:type="spellStart"/>
             <w:r>
               <w:t>bie</w:t>
             </w:r>
+            <w:proofErr w:type="spellEnd"/>
           </w:p>
         </w:tc>
         <w:tc>
@@ -4907,9 +5081,11 @@
               </w:rPr>
               <w:br/>
             </w:r>
+            <w:proofErr w:type="spellStart"/>
             <w:r>
               <w:t>bo</w:t>
             </w:r>
+            <w:proofErr w:type="spellEnd"/>
           </w:p>
         </w:tc>
         <w:tc>
@@ -5012,9 +5188,11 @@
               </w:rPr>
               <w:br/>
             </w:r>
+            <w:proofErr w:type="spellStart"/>
             <w:r>
               <w:t>bua</w:t>
             </w:r>
+            <w:proofErr w:type="spellEnd"/>
           </w:p>
         </w:tc>
         <w:tc>
@@ -5061,6 +5239,7 @@
                 <w:bCs/>
               </w:rPr>
             </w:pPr>
+            <w:proofErr w:type="spellStart"/>
             <w:r>
               <w:rPr>
                 <w:rFonts w:ascii="Abyssinica SIL" w:hAnsi="Abyssinica SIL" w:cs="Abyssinica SIL test"/>
@@ -5068,6 +5247,7 @@
               </w:rPr>
               <w:t>ታው</w:t>
             </w:r>
+            <w:proofErr w:type="spellEnd"/>
           </w:p>
         </w:tc>
         <w:tc>
@@ -5098,9 +5278,11 @@
               </w:rPr>
               <w:br/>
             </w:r>
+            <w:proofErr w:type="spellStart"/>
             <w:r>
               <w:t>te</w:t>
             </w:r>
+            <w:proofErr w:type="spellEnd"/>
           </w:p>
         </w:tc>
         <w:tc>
@@ -5131,9 +5313,11 @@
               </w:rPr>
               <w:br/>
             </w:r>
+            <w:proofErr w:type="spellStart"/>
             <w:r>
               <w:t>tu</w:t>
             </w:r>
+            <w:proofErr w:type="spellEnd"/>
           </w:p>
         </w:tc>
         <w:tc>
@@ -5164,9 +5348,11 @@
               </w:rPr>
               <w:br/>
             </w:r>
+            <w:proofErr w:type="spellStart"/>
             <w:r>
               <w:t>ti</w:t>
             </w:r>
+            <w:proofErr w:type="spellEnd"/>
           </w:p>
         </w:tc>
         <w:tc>
@@ -5401,9 +5587,11 @@
               </w:rPr>
               <w:br/>
             </w:r>
+            <w:proofErr w:type="spellStart"/>
             <w:r>
               <w:t>tua</w:t>
             </w:r>
+            <w:proofErr w:type="spellEnd"/>
           </w:p>
         </w:tc>
         <w:tc>
@@ -5450,6 +5638,7 @@
                 <w:bCs/>
               </w:rPr>
             </w:pPr>
+            <w:proofErr w:type="spellStart"/>
             <w:r>
               <w:rPr>
                 <w:rFonts w:ascii="Abyssinica SIL" w:hAnsi="Abyssinica SIL" w:cs="Abyssinica SIL test"/>
@@ -5457,6 +5646,7 @@
               </w:rPr>
               <w:t>ነሐስ</w:t>
             </w:r>
+            <w:proofErr w:type="spellEnd"/>
           </w:p>
         </w:tc>
         <w:tc>
@@ -5553,9 +5743,11 @@
               </w:rPr>
               <w:br/>
             </w:r>
+            <w:proofErr w:type="spellStart"/>
             <w:r>
               <w:t>ni</w:t>
             </w:r>
+            <w:proofErr w:type="spellEnd"/>
           </w:p>
         </w:tc>
         <w:tc>
@@ -5586,9 +5778,11 @@
               </w:rPr>
               <w:br/>
             </w:r>
+            <w:proofErr w:type="spellStart"/>
             <w:r>
               <w:t>na</w:t>
             </w:r>
+            <w:proofErr w:type="spellEnd"/>
           </w:p>
         </w:tc>
         <w:tc>
@@ -5619,9 +5813,11 @@
               </w:rPr>
               <w:br/>
             </w:r>
+            <w:proofErr w:type="spellStart"/>
             <w:r>
               <w:t>nie</w:t>
             </w:r>
+            <w:proofErr w:type="spellEnd"/>
           </w:p>
         </w:tc>
         <w:tc>
@@ -5790,9 +5986,11 @@
               </w:rPr>
               <w:br/>
             </w:r>
+            <w:proofErr w:type="spellStart"/>
             <w:r>
               <w:t>nua</w:t>
             </w:r>
+            <w:proofErr w:type="spellEnd"/>
           </w:p>
         </w:tc>
         <w:tc>
@@ -5839,6 +6037,7 @@
                 <w:bCs/>
               </w:rPr>
             </w:pPr>
+            <w:proofErr w:type="spellStart"/>
             <w:r>
               <w:rPr>
                 <w:rFonts w:ascii="Abyssinica SIL" w:hAnsi="Abyssinica SIL" w:cs="Abyssinica SIL test"/>
@@ -5846,6 +6045,7 @@
               </w:rPr>
               <w:t>አልፍ</w:t>
             </w:r>
+            <w:proofErr w:type="spellEnd"/>
           </w:p>
         </w:tc>
         <w:tc>
@@ -5877,12 +6077,14 @@
               </w:rPr>
               <w:br/>
             </w:r>
+            <w:proofErr w:type="spellStart"/>
             <w:r>
               <w:t>a</w:t>
             </w:r>
             <w:r>
               <w:t>aaa</w:t>
             </w:r>
+            <w:proofErr w:type="spellEnd"/>
           </w:p>
         </w:tc>
         <w:tc>
@@ -5948,9 +6150,11 @@
               </w:rPr>
               <w:br/>
             </w:r>
+            <w:proofErr w:type="spellStart"/>
             <w:r>
               <w:t>i</w:t>
             </w:r>
+            <w:proofErr w:type="spellEnd"/>
           </w:p>
         </w:tc>
         <w:tc>
@@ -6016,9 +6220,13 @@
               </w:rPr>
               <w:br/>
             </w:r>
+            <w:proofErr w:type="spellStart"/>
+            <w:proofErr w:type="gramStart"/>
             <w:r>
               <w:t>ie</w:t>
             </w:r>
+            <w:proofErr w:type="spellEnd"/>
+            <w:proofErr w:type="gramEnd"/>
           </w:p>
         </w:tc>
         <w:tc>
@@ -6224,6 +6432,7 @@
                 <w:bCs/>
               </w:rPr>
             </w:pPr>
+            <w:proofErr w:type="spellStart"/>
             <w:r>
               <w:rPr>
                 <w:rFonts w:ascii="Abyssinica SIL" w:hAnsi="Abyssinica SIL" w:cs="Abyssinica SIL test"/>
@@ -6231,6 +6440,7 @@
               </w:rPr>
               <w:t>ካፍ</w:t>
             </w:r>
+            <w:proofErr w:type="spellEnd"/>
           </w:p>
         </w:tc>
         <w:tc>
@@ -6261,9 +6471,11 @@
               </w:rPr>
               <w:br/>
             </w:r>
+            <w:proofErr w:type="spellStart"/>
             <w:r>
               <w:t>ke</w:t>
             </w:r>
+            <w:proofErr w:type="spellEnd"/>
           </w:p>
         </w:tc>
         <w:tc>
@@ -6294,9 +6506,11 @@
               </w:rPr>
               <w:br/>
             </w:r>
+            <w:proofErr w:type="spellStart"/>
             <w:r>
               <w:t>ku</w:t>
             </w:r>
+            <w:proofErr w:type="spellEnd"/>
           </w:p>
         </w:tc>
         <w:tc>
@@ -6393,9 +6607,11 @@
               </w:rPr>
               <w:br/>
             </w:r>
+            <w:proofErr w:type="spellStart"/>
             <w:r>
               <w:t>kie</w:t>
             </w:r>
+            <w:proofErr w:type="spellEnd"/>
           </w:p>
         </w:tc>
         <w:tc>
@@ -6492,9 +6708,11 @@
               </w:rPr>
               <w:br/>
             </w:r>
+            <w:proofErr w:type="spellStart"/>
             <w:r>
               <w:t>kue</w:t>
             </w:r>
+            <w:proofErr w:type="spellEnd"/>
           </w:p>
         </w:tc>
         <w:tc>
@@ -6525,12 +6743,14 @@
               </w:rPr>
               <w:br/>
             </w:r>
+            <w:proofErr w:type="spellStart"/>
             <w:r>
               <w:t>ku</w:t>
             </w:r>
             <w:r>
               <w:t>u</w:t>
             </w:r>
+            <w:proofErr w:type="spellEnd"/>
           </w:p>
         </w:tc>
         <w:tc>
@@ -6561,12 +6781,14 @@
               </w:rPr>
               <w:br/>
             </w:r>
+            <w:proofErr w:type="spellStart"/>
             <w:r>
               <w:t>ku</w:t>
             </w:r>
             <w:r>
               <w:t>i</w:t>
             </w:r>
+            <w:proofErr w:type="spellEnd"/>
           </w:p>
         </w:tc>
         <w:tc>
@@ -6597,9 +6819,11 @@
               </w:rPr>
               <w:br/>
             </w:r>
+            <w:proofErr w:type="spellStart"/>
             <w:r>
               <w:t>kua</w:t>
             </w:r>
+            <w:proofErr w:type="spellEnd"/>
           </w:p>
         </w:tc>
         <w:tc>
@@ -6630,9 +6854,11 @@
               </w:rPr>
               <w:br/>
             </w:r>
+            <w:proofErr w:type="spellStart"/>
             <w:r>
               <w:t>kuie</w:t>
             </w:r>
+            <w:proofErr w:type="spellEnd"/>
           </w:p>
         </w:tc>
       </w:tr>
@@ -6669,6 +6895,7 @@
               </w:rPr>
               <w:t>-</w:t>
             </w:r>
+            <w:proofErr w:type="spellStart"/>
             <w:r>
               <w:rPr>
                 <w:rFonts w:ascii="Abyssinica SIL" w:hAnsi="Abyssinica SIL" w:cs="Abyssinica SIL test"/>
@@ -6676,6 +6903,7 @@
               </w:rPr>
               <w:t>ካፍ</w:t>
             </w:r>
+            <w:proofErr w:type="spellEnd"/>
           </w:p>
         </w:tc>
         <w:tc>
@@ -6706,9 +6934,11 @@
               </w:rPr>
               <w:br/>
             </w:r>
+            <w:proofErr w:type="spellStart"/>
             <w:r>
               <w:t>Ke</w:t>
             </w:r>
+            <w:proofErr w:type="spellEnd"/>
           </w:p>
         </w:tc>
         <w:tc>
@@ -6838,9 +7068,11 @@
               </w:rPr>
               <w:br/>
             </w:r>
+            <w:proofErr w:type="spellStart"/>
             <w:r>
               <w:t>Kie</w:t>
             </w:r>
+            <w:proofErr w:type="spellEnd"/>
           </w:p>
         </w:tc>
         <w:tc>
@@ -6940,9 +7172,11 @@
                 <w:szCs w:val="32"/>
               </w:rPr>
             </w:pPr>
+            <w:proofErr w:type="spellStart"/>
             <w:r>
               <w:t>Kue</w:t>
             </w:r>
+            <w:proofErr w:type="spellEnd"/>
           </w:p>
         </w:tc>
         <w:tc>
@@ -7002,9 +7236,11 @@
                 <w:rFonts w:ascii="Abyssinica SIL" w:hAnsi="Abyssinica SIL"/>
               </w:rPr>
             </w:pPr>
+            <w:proofErr w:type="spellStart"/>
             <w:r>
               <w:t>Kui</w:t>
             </w:r>
+            <w:proofErr w:type="spellEnd"/>
           </w:p>
         </w:tc>
         <w:tc>
@@ -7033,9 +7269,11 @@
                 <w:rFonts w:ascii="Abyssinica SIL" w:hAnsi="Abyssinica SIL"/>
               </w:rPr>
             </w:pPr>
+            <w:proofErr w:type="spellStart"/>
             <w:r>
               <w:t>Kua</w:t>
             </w:r>
+            <w:proofErr w:type="spellEnd"/>
           </w:p>
         </w:tc>
         <w:tc>
@@ -7064,9 +7302,11 @@
                 <w:rFonts w:ascii="Abyssinica SIL" w:hAnsi="Abyssinica SIL"/>
               </w:rPr>
             </w:pPr>
+            <w:proofErr w:type="spellStart"/>
             <w:r>
               <w:t>Kuie</w:t>
             </w:r>
+            <w:proofErr w:type="spellEnd"/>
           </w:p>
         </w:tc>
       </w:tr>
@@ -7089,6 +7329,7 @@
                 <w:bCs/>
               </w:rPr>
             </w:pPr>
+            <w:proofErr w:type="spellStart"/>
             <w:r>
               <w:rPr>
                 <w:rFonts w:ascii="Abyssinica SIL" w:hAnsi="Abyssinica SIL" w:cs="Abyssinica SIL test"/>
@@ -7096,6 +7337,7 @@
               </w:rPr>
               <w:t>ወዌ</w:t>
             </w:r>
+            <w:proofErr w:type="spellEnd"/>
           </w:p>
         </w:tc>
         <w:tc>
@@ -7165,9 +7407,11 @@
               </w:rPr>
               <w:br/>
             </w:r>
+            <w:proofErr w:type="spellStart"/>
             <w:r>
               <w:t>wu</w:t>
             </w:r>
+            <w:proofErr w:type="spellEnd"/>
           </w:p>
         </w:tc>
         <w:tc>
@@ -7201,9 +7445,11 @@
               </w:rPr>
               <w:br/>
             </w:r>
+            <w:proofErr w:type="spellStart"/>
             <w:r>
               <w:t>wi</w:t>
             </w:r>
+            <w:proofErr w:type="spellEnd"/>
           </w:p>
         </w:tc>
         <w:tc>
@@ -7237,9 +7483,11 @@
               </w:rPr>
               <w:br/>
             </w:r>
+            <w:proofErr w:type="spellStart"/>
             <w:r>
               <w:t>wa</w:t>
             </w:r>
+            <w:proofErr w:type="spellEnd"/>
           </w:p>
         </w:tc>
         <w:tc>
@@ -7273,9 +7521,11 @@
               </w:rPr>
               <w:br/>
             </w:r>
+            <w:proofErr w:type="spellStart"/>
             <w:r>
               <w:t>wie</w:t>
             </w:r>
+            <w:proofErr w:type="spellEnd"/>
           </w:p>
         </w:tc>
         <w:tc>
@@ -7490,6 +7740,7 @@
                 <w:bCs/>
               </w:rPr>
             </w:pPr>
+            <w:proofErr w:type="spellStart"/>
             <w:r>
               <w:rPr>
                 <w:rFonts w:ascii="Abyssinica SIL" w:hAnsi="Abyssinica SIL" w:cs="Abyssinica SIL test"/>
@@ -7497,6 +7748,7 @@
               </w:rPr>
               <w:t>ዐይን</w:t>
             </w:r>
+            <w:proofErr w:type="spellEnd"/>
           </w:p>
         </w:tc>
         <w:tc>
@@ -7719,9 +7971,11 @@
               </w:rPr>
               <w:br/>
             </w:r>
+            <w:proofErr w:type="spellStart"/>
             <w:r>
               <w:t>Aie</w:t>
             </w:r>
+            <w:proofErr w:type="spellEnd"/>
             <w:r>
               <w:rPr>
                 <w:rFonts w:ascii="Abyssinica SIL" w:hAnsi="Abyssinica SIL"/>
@@ -7737,12 +7991,14 @@
               </w:rPr>
               <w:br/>
             </w:r>
+            <w:proofErr w:type="spellStart"/>
             <w:r>
               <w:t>A</w:t>
             </w:r>
             <w:r>
               <w:t>ie</w:t>
             </w:r>
+            <w:proofErr w:type="spellEnd"/>
           </w:p>
         </w:tc>
         <w:tc>
@@ -7832,9 +8088,11 @@
               </w:rPr>
               <w:br/>
             </w:r>
+            <w:proofErr w:type="spellStart"/>
             <w:r>
               <w:t>Ao</w:t>
             </w:r>
+            <w:proofErr w:type="spellEnd"/>
             <w:r>
               <w:t xml:space="preserve"> /</w:t>
             </w:r>
@@ -7984,6 +8242,7 @@
                 <w:bCs/>
               </w:rPr>
             </w:pPr>
+            <w:proofErr w:type="spellStart"/>
             <w:r>
               <w:rPr>
                 <w:rFonts w:ascii="Abyssinica SIL" w:hAnsi="Abyssinica SIL" w:cs="Abyssinica SIL test"/>
@@ -7991,6 +8250,7 @@
               </w:rPr>
               <w:t>የመነ</w:t>
             </w:r>
+            <w:proofErr w:type="spellEnd"/>
           </w:p>
         </w:tc>
         <w:tc>
@@ -8056,9 +8316,11 @@
               </w:rPr>
               <w:br/>
             </w:r>
+            <w:proofErr w:type="spellStart"/>
             <w:r>
               <w:t>yu</w:t>
             </w:r>
+            <w:proofErr w:type="spellEnd"/>
           </w:p>
         </w:tc>
         <w:tc>
@@ -8090,9 +8352,11 @@
               </w:rPr>
               <w:br/>
             </w:r>
+            <w:proofErr w:type="spellStart"/>
             <w:r>
               <w:t>yi</w:t>
             </w:r>
+            <w:proofErr w:type="spellEnd"/>
           </w:p>
         </w:tc>
         <w:tc>
@@ -8124,9 +8388,11 @@
               </w:rPr>
               <w:br/>
             </w:r>
+            <w:proofErr w:type="spellStart"/>
             <w:r>
               <w:t>ya</w:t>
             </w:r>
+            <w:proofErr w:type="spellEnd"/>
           </w:p>
         </w:tc>
         <w:tc>
@@ -8158,9 +8424,11 @@
               </w:rPr>
               <w:br/>
             </w:r>
+            <w:proofErr w:type="spellStart"/>
             <w:r>
               <w:t>yie</w:t>
             </w:r>
+            <w:proofErr w:type="spellEnd"/>
           </w:p>
         </w:tc>
         <w:tc>
@@ -8226,9 +8494,11 @@
               </w:rPr>
               <w:br/>
             </w:r>
+            <w:proofErr w:type="spellStart"/>
             <w:r>
               <w:t>yo</w:t>
             </w:r>
+            <w:proofErr w:type="spellEnd"/>
           </w:p>
         </w:tc>
         <w:tc>
@@ -8416,6 +8686,7 @@
                 <w:bCs/>
               </w:rPr>
             </w:pPr>
+            <w:proofErr w:type="spellStart"/>
             <w:r>
               <w:rPr>
                 <w:rFonts w:ascii="Abyssinica SIL" w:hAnsi="Abyssinica SIL" w:cs="Abyssinica SIL test"/>
@@ -8424,6 +8695,7 @@
               <w:lastRenderedPageBreak/>
               <w:t>ድንት</w:t>
             </w:r>
+            <w:proofErr w:type="spellEnd"/>
           </w:p>
         </w:tc>
         <w:tc>
@@ -8757,9 +9029,11 @@
               </w:rPr>
               <w:br/>
             </w:r>
+            <w:proofErr w:type="spellStart"/>
             <w:r>
               <w:t>dua</w:t>
             </w:r>
+            <w:proofErr w:type="spellEnd"/>
           </w:p>
         </w:tc>
         <w:tc>
@@ -8820,6 +9094,7 @@
               </w:rPr>
               <w:t>-</w:t>
             </w:r>
+            <w:proofErr w:type="spellStart"/>
             <w:r>
               <w:rPr>
                 <w:rFonts w:ascii="Abyssinica SIL" w:hAnsi="Abyssinica SIL" w:cs="Abyssinica SIL test"/>
@@ -8827,6 +9102,7 @@
               </w:rPr>
               <w:t>ድንት</w:t>
             </w:r>
+            <w:proofErr w:type="spellEnd"/>
           </w:p>
         </w:tc>
         <w:tc>
@@ -8890,9 +9166,11 @@
               </w:rPr>
               <w:br/>
             </w:r>
+            <w:proofErr w:type="spellStart"/>
             <w:r>
               <w:t>ju</w:t>
             </w:r>
+            <w:proofErr w:type="spellEnd"/>
           </w:p>
         </w:tc>
         <w:tc>
@@ -8989,9 +9267,11 @@
               </w:rPr>
               <w:br/>
             </w:r>
+            <w:proofErr w:type="spellStart"/>
             <w:r>
               <w:t>jie</w:t>
             </w:r>
+            <w:proofErr w:type="spellEnd"/>
           </w:p>
         </w:tc>
         <w:tc>
@@ -9160,9 +9440,11 @@
               </w:rPr>
               <w:br/>
             </w:r>
+            <w:proofErr w:type="spellStart"/>
             <w:r>
               <w:t>jua</w:t>
             </w:r>
+            <w:proofErr w:type="spellEnd"/>
           </w:p>
         </w:tc>
         <w:tc>
@@ -9209,6 +9491,7 @@
                 <w:bCs/>
               </w:rPr>
             </w:pPr>
+            <w:proofErr w:type="spellStart"/>
             <w:r>
               <w:rPr>
                 <w:rFonts w:ascii="Abyssinica SIL" w:hAnsi="Abyssinica SIL" w:cs="Abyssinica SIL test"/>
@@ -9216,6 +9499,7 @@
               </w:rPr>
               <w:t>ገምል</w:t>
             </w:r>
+            <w:proofErr w:type="spellEnd"/>
           </w:p>
         </w:tc>
         <w:tc>
@@ -9246,9 +9530,11 @@
               </w:rPr>
               <w:br/>
             </w:r>
+            <w:proofErr w:type="spellStart"/>
             <w:r>
               <w:t>ge</w:t>
             </w:r>
+            <w:proofErr w:type="spellEnd"/>
           </w:p>
         </w:tc>
         <w:tc>
@@ -9279,9 +9565,11 @@
               </w:rPr>
               <w:br/>
             </w:r>
+            <w:proofErr w:type="spellStart"/>
             <w:r>
               <w:t>gu</w:t>
             </w:r>
+            <w:proofErr w:type="spellEnd"/>
           </w:p>
         </w:tc>
         <w:tc>
@@ -9312,9 +9600,11 @@
               </w:rPr>
               <w:br/>
             </w:r>
+            <w:proofErr w:type="spellStart"/>
             <w:r>
               <w:t>gi</w:t>
             </w:r>
+            <w:proofErr w:type="spellEnd"/>
           </w:p>
         </w:tc>
         <w:tc>
@@ -9378,9 +9668,11 @@
               </w:rPr>
               <w:br/>
             </w:r>
+            <w:proofErr w:type="spellStart"/>
             <w:r>
               <w:t>gie</w:t>
             </w:r>
+            <w:proofErr w:type="spellEnd"/>
           </w:p>
         </w:tc>
         <w:tc>
@@ -9477,9 +9769,11 @@
               </w:rPr>
               <w:br/>
             </w:r>
+            <w:proofErr w:type="spellStart"/>
             <w:r>
               <w:t>gue</w:t>
             </w:r>
+            <w:proofErr w:type="spellEnd"/>
           </w:p>
         </w:tc>
         <w:tc>
@@ -9510,12 +9804,14 @@
               </w:rPr>
               <w:br/>
             </w:r>
+            <w:proofErr w:type="spellStart"/>
             <w:r>
               <w:t>gu</w:t>
             </w:r>
             <w:r>
               <w:t>u</w:t>
             </w:r>
+            <w:proofErr w:type="spellEnd"/>
           </w:p>
         </w:tc>
         <w:tc>
@@ -9546,12 +9842,14 @@
               </w:rPr>
               <w:br/>
             </w:r>
+            <w:proofErr w:type="spellStart"/>
             <w:r>
               <w:t>gu</w:t>
             </w:r>
             <w:r>
               <w:t>i</w:t>
             </w:r>
+            <w:proofErr w:type="spellEnd"/>
           </w:p>
         </w:tc>
         <w:tc>
@@ -9582,9 +9880,11 @@
               </w:rPr>
               <w:br/>
             </w:r>
+            <w:proofErr w:type="spellStart"/>
             <w:r>
               <w:t>gua</w:t>
             </w:r>
+            <w:proofErr w:type="spellEnd"/>
           </w:p>
         </w:tc>
         <w:tc>
@@ -9615,9 +9915,11 @@
               </w:rPr>
               <w:br/>
             </w:r>
+            <w:proofErr w:type="spellStart"/>
             <w:r>
               <w:t>guie</w:t>
             </w:r>
+            <w:proofErr w:type="spellEnd"/>
           </w:p>
         </w:tc>
       </w:tr>
@@ -9645,6 +9947,7 @@
               </w:rPr>
               <w:t>ጘ-</w:t>
             </w:r>
+            <w:proofErr w:type="spellStart"/>
             <w:r>
               <w:rPr>
                 <w:rFonts w:ascii="Abyssinica SIL" w:hAnsi="Abyssinica SIL" w:cs="Abyssinica SIL test"/>
@@ -9652,6 +9955,7 @@
               </w:rPr>
               <w:t>ገምል</w:t>
             </w:r>
+            <w:proofErr w:type="spellEnd"/>
           </w:p>
         </w:tc>
         <w:tc>
@@ -9816,9 +10120,11 @@
                 <w:rFonts w:ascii="Abyssinica SIL" w:hAnsi="Abyssinica SIL"/>
               </w:rPr>
             </w:pPr>
+            <w:proofErr w:type="spellStart"/>
             <w:r>
               <w:t>Gie</w:t>
             </w:r>
+            <w:proofErr w:type="spellEnd"/>
           </w:p>
         </w:tc>
         <w:tc>
@@ -9918,9 +10224,11 @@
                 <w:rFonts w:ascii="Abyssinica SIL" w:hAnsi="Abyssinica SIL"/>
               </w:rPr>
             </w:pPr>
+            <w:proofErr w:type="spellStart"/>
             <w:r>
               <w:t>Gue</w:t>
             </w:r>
+            <w:proofErr w:type="spellEnd"/>
           </w:p>
         </w:tc>
         <w:tc>
@@ -9949,9 +10257,11 @@
                 <w:rFonts w:ascii="Abyssinica SIL" w:hAnsi="Abyssinica SIL"/>
               </w:rPr>
             </w:pPr>
+            <w:proofErr w:type="spellStart"/>
             <w:r>
               <w:t>Guu</w:t>
             </w:r>
+            <w:proofErr w:type="spellEnd"/>
           </w:p>
         </w:tc>
         <w:tc>
@@ -9980,9 +10290,11 @@
                 <w:rFonts w:ascii="Abyssinica SIL" w:hAnsi="Abyssinica SIL"/>
               </w:rPr>
             </w:pPr>
+            <w:proofErr w:type="spellStart"/>
             <w:r>
               <w:t>Gui</w:t>
             </w:r>
+            <w:proofErr w:type="spellEnd"/>
           </w:p>
         </w:tc>
         <w:tc>
@@ -10042,9 +10354,11 @@
                 <w:rFonts w:ascii="Abyssinica SIL" w:hAnsi="Abyssinica SIL"/>
               </w:rPr>
             </w:pPr>
+            <w:proofErr w:type="spellStart"/>
             <w:r>
               <w:t>Guie</w:t>
             </w:r>
+            <w:proofErr w:type="spellEnd"/>
           </w:p>
         </w:tc>
       </w:tr>
@@ -10067,6 +10381,7 @@
                 <w:bCs/>
               </w:rPr>
             </w:pPr>
+            <w:proofErr w:type="spellStart"/>
             <w:r>
               <w:rPr>
                 <w:rFonts w:ascii="Abyssinica SIL" w:hAnsi="Abyssinica SIL" w:cs="Abyssinica SIL test"/>
@@ -10074,6 +10389,7 @@
               </w:rPr>
               <w:t>ጠይት</w:t>
             </w:r>
+            <w:proofErr w:type="spellEnd"/>
           </w:p>
         </w:tc>
         <w:tc>
@@ -10104,9 +10420,11 @@
               </w:rPr>
               <w:br/>
             </w:r>
+            <w:proofErr w:type="spellStart"/>
             <w:r>
               <w:t>Te</w:t>
             </w:r>
+            <w:proofErr w:type="spellEnd"/>
           </w:p>
         </w:tc>
         <w:tc>
@@ -10170,9 +10488,11 @@
               </w:rPr>
               <w:br/>
             </w:r>
+            <w:proofErr w:type="spellStart"/>
             <w:r>
               <w:t>Ti</w:t>
             </w:r>
+            <w:proofErr w:type="spellEnd"/>
           </w:p>
         </w:tc>
         <w:tc>
@@ -10407,9 +10727,11 @@
               </w:rPr>
               <w:br/>
             </w:r>
+            <w:proofErr w:type="spellStart"/>
             <w:r>
               <w:t>Tua</w:t>
             </w:r>
+            <w:proofErr w:type="spellEnd"/>
           </w:p>
         </w:tc>
         <w:tc>
@@ -10470,6 +10792,7 @@
               </w:rPr>
               <w:t>-</w:t>
             </w:r>
+            <w:proofErr w:type="spellStart"/>
             <w:r>
               <w:rPr>
                 <w:rFonts w:ascii="Abyssinica SIL" w:hAnsi="Abyssinica SIL" w:cs="Abyssinica SIL test"/>
@@ -10477,6 +10800,7 @@
               </w:rPr>
               <w:t>ጠይት</w:t>
             </w:r>
+            <w:proofErr w:type="spellEnd"/>
           </w:p>
         </w:tc>
         <w:tc>
@@ -10639,9 +10963,11 @@
               </w:rPr>
               <w:br/>
             </w:r>
+            <w:proofErr w:type="spellStart"/>
             <w:r>
               <w:t>Cie</w:t>
             </w:r>
+            <w:proofErr w:type="spellEnd"/>
           </w:p>
         </w:tc>
         <w:tc>
@@ -10810,9 +11136,11 @@
               </w:rPr>
               <w:br/>
             </w:r>
+            <w:proofErr w:type="spellStart"/>
             <w:r>
               <w:t>Cua</w:t>
             </w:r>
+            <w:proofErr w:type="spellEnd"/>
           </w:p>
         </w:tc>
         <w:tc>
@@ -10873,6 +11201,7 @@
               </w:rPr>
               <w:t>-</w:t>
             </w:r>
+            <w:proofErr w:type="spellStart"/>
             <w:r>
               <w:rPr>
                 <w:rFonts w:ascii="Abyssinica SIL" w:hAnsi="Abyssinica SIL" w:cs="Abyssinica SIL test"/>
@@ -10880,6 +11209,7 @@
               </w:rPr>
               <w:t>ታው</w:t>
             </w:r>
+            <w:proofErr w:type="spellEnd"/>
           </w:p>
         </w:tc>
         <w:tc>
@@ -10910,9 +11240,11 @@
               </w:rPr>
               <w:br/>
             </w:r>
+            <w:proofErr w:type="spellStart"/>
             <w:r>
               <w:t>ce</w:t>
             </w:r>
+            <w:proofErr w:type="spellEnd"/>
           </w:p>
         </w:tc>
         <w:tc>
@@ -11042,9 +11374,11 @@
               </w:rPr>
               <w:br/>
             </w:r>
+            <w:proofErr w:type="spellStart"/>
             <w:r>
               <w:t>cie</w:t>
             </w:r>
+            <w:proofErr w:type="spellEnd"/>
           </w:p>
         </w:tc>
         <w:tc>
@@ -11213,9 +11547,11 @@
               </w:rPr>
               <w:br/>
             </w:r>
+            <w:proofErr w:type="spellStart"/>
             <w:r>
               <w:t>cua</w:t>
             </w:r>
+            <w:proofErr w:type="spellEnd"/>
           </w:p>
         </w:tc>
         <w:tc>
@@ -11276,6 +11612,7 @@
               </w:rPr>
               <w:t>-</w:t>
             </w:r>
+            <w:proofErr w:type="spellStart"/>
             <w:r>
               <w:rPr>
                 <w:rFonts w:ascii="Abyssinica SIL" w:hAnsi="Abyssinica SIL" w:cs="Abyssinica SIL test"/>
@@ -11283,6 +11620,7 @@
               </w:rPr>
               <w:t>ነሐስ</w:t>
             </w:r>
+            <w:proofErr w:type="spellEnd"/>
           </w:p>
         </w:tc>
         <w:tc>
@@ -11460,9 +11798,11 @@
               </w:rPr>
               <w:br/>
             </w:r>
+            <w:proofErr w:type="spellStart"/>
             <w:r>
               <w:t>Nie</w:t>
             </w:r>
+            <w:proofErr w:type="spellEnd"/>
           </w:p>
         </w:tc>
         <w:tc>
@@ -11640,9 +11980,11 @@
               </w:rPr>
               <w:br/>
             </w:r>
+            <w:proofErr w:type="spellStart"/>
             <w:r>
               <w:t>Nua</w:t>
             </w:r>
+            <w:proofErr w:type="spellEnd"/>
           </w:p>
         </w:tc>
         <w:tc>
@@ -11689,6 +12031,7 @@
                 <w:bCs/>
               </w:rPr>
             </w:pPr>
+            <w:proofErr w:type="spellStart"/>
             <w:r>
               <w:rPr>
                 <w:rFonts w:ascii="Abyssinica SIL" w:hAnsi="Abyssinica SIL" w:cs="Abyssinica SIL test"/>
@@ -11696,6 +12039,7 @@
               </w:rPr>
               <w:t>ዘይ</w:t>
             </w:r>
+            <w:proofErr w:type="spellEnd"/>
           </w:p>
         </w:tc>
         <w:tc>
@@ -11759,9 +12103,11 @@
               </w:rPr>
               <w:br/>
             </w:r>
+            <w:proofErr w:type="spellStart"/>
             <w:r>
               <w:t>zu</w:t>
             </w:r>
+            <w:proofErr w:type="spellEnd"/>
           </w:p>
         </w:tc>
         <w:tc>
@@ -11858,9 +12204,11 @@
               </w:rPr>
               <w:br/>
             </w:r>
+            <w:proofErr w:type="spellStart"/>
             <w:r>
               <w:t>zie</w:t>
             </w:r>
+            <w:proofErr w:type="spellEnd"/>
           </w:p>
         </w:tc>
         <w:tc>
@@ -12029,9 +12377,11 @@
               </w:rPr>
               <w:br/>
             </w:r>
+            <w:proofErr w:type="spellStart"/>
             <w:r>
               <w:t>zua</w:t>
             </w:r>
+            <w:proofErr w:type="spellEnd"/>
           </w:p>
         </w:tc>
         <w:tc>
@@ -12092,6 +12442,7 @@
               </w:rPr>
               <w:t>-</w:t>
             </w:r>
+            <w:proofErr w:type="spellStart"/>
             <w:r>
               <w:rPr>
                 <w:rFonts w:ascii="Abyssinica SIL" w:hAnsi="Abyssinica SIL" w:cs="Abyssinica SIL test"/>
@@ -12099,6 +12450,7 @@
               </w:rPr>
               <w:t>ዘይ</w:t>
             </w:r>
+            <w:proofErr w:type="spellEnd"/>
           </w:p>
         </w:tc>
         <w:tc>
@@ -12261,9 +12613,11 @@
               </w:rPr>
               <w:br/>
             </w:r>
+            <w:proofErr w:type="spellStart"/>
             <w:r>
               <w:t>Zie</w:t>
             </w:r>
+            <w:proofErr w:type="spellEnd"/>
           </w:p>
         </w:tc>
         <w:tc>
@@ -12432,9 +12786,11 @@
               </w:rPr>
               <w:br/>
             </w:r>
+            <w:proofErr w:type="spellStart"/>
             <w:r>
               <w:t>Zua</w:t>
             </w:r>
+            <w:proofErr w:type="spellEnd"/>
           </w:p>
         </w:tc>
         <w:tc>
@@ -12481,6 +12837,7 @@
                 <w:bCs/>
               </w:rPr>
             </w:pPr>
+            <w:proofErr w:type="spellStart"/>
             <w:r>
               <w:rPr>
                 <w:rFonts w:ascii="Abyssinica SIL" w:hAnsi="Abyssinica SIL" w:cs="Abyssinica SIL test"/>
@@ -12488,6 +12845,7 @@
               </w:rPr>
               <w:t>ጸደይ</w:t>
             </w:r>
+            <w:proofErr w:type="spellEnd"/>
           </w:p>
         </w:tc>
         <w:tc>
@@ -12551,9 +12909,11 @@
               </w:rPr>
               <w:br/>
             </w:r>
+            <w:proofErr w:type="spellStart"/>
             <w:r>
               <w:t>Su</w:t>
             </w:r>
+            <w:proofErr w:type="spellEnd"/>
           </w:p>
         </w:tc>
         <w:tc>
@@ -12821,9 +13181,11 @@
               </w:rPr>
               <w:br/>
             </w:r>
+            <w:proofErr w:type="spellStart"/>
             <w:r>
               <w:t>Sua</w:t>
             </w:r>
+            <w:proofErr w:type="spellEnd"/>
           </w:p>
         </w:tc>
         <w:tc>
@@ -12870,6 +13232,7 @@
                 <w:bCs/>
               </w:rPr>
             </w:pPr>
+            <w:proofErr w:type="spellStart"/>
             <w:r>
               <w:rPr>
                 <w:rFonts w:ascii="Abyssinica SIL" w:hAnsi="Abyssinica SIL" w:cs="Abyssinica SIL test"/>
@@ -12877,6 +13240,7 @@
               </w:rPr>
               <w:t>ጰይት</w:t>
             </w:r>
+            <w:proofErr w:type="spellEnd"/>
           </w:p>
         </w:tc>
         <w:tc>
@@ -13210,9 +13574,11 @@
               </w:rPr>
               <w:br/>
             </w:r>
+            <w:proofErr w:type="spellStart"/>
             <w:r>
               <w:t>Pua</w:t>
             </w:r>
+            <w:proofErr w:type="spellEnd"/>
           </w:p>
         </w:tc>
         <w:tc>
@@ -13259,6 +13625,7 @@
                 <w:bCs/>
               </w:rPr>
             </w:pPr>
+            <w:proofErr w:type="spellStart"/>
             <w:r>
               <w:rPr>
                 <w:rFonts w:ascii="Abyssinica SIL" w:hAnsi="Abyssinica SIL" w:cs="Abyssinica SIL test"/>
@@ -13266,6 +13633,7 @@
               </w:rPr>
               <w:t>አፍ</w:t>
             </w:r>
+            <w:proofErr w:type="spellEnd"/>
           </w:p>
         </w:tc>
         <w:tc>
@@ -13296,9 +13664,11 @@
               </w:rPr>
               <w:br/>
             </w:r>
+            <w:proofErr w:type="spellStart"/>
             <w:r>
               <w:t>fe</w:t>
             </w:r>
+            <w:proofErr w:type="spellEnd"/>
           </w:p>
         </w:tc>
         <w:tc>
@@ -13494,9 +13864,11 @@
               </w:rPr>
               <w:br/>
             </w:r>
+            <w:proofErr w:type="spellStart"/>
             <w:r>
               <w:t>fo</w:t>
             </w:r>
+            <w:proofErr w:type="spellEnd"/>
           </w:p>
         </w:tc>
         <w:tc>
@@ -13599,9 +13971,11 @@
               </w:rPr>
               <w:br/>
             </w:r>
+            <w:proofErr w:type="spellStart"/>
             <w:r>
               <w:t>fua</w:t>
             </w:r>
+            <w:proofErr w:type="spellEnd"/>
           </w:p>
         </w:tc>
         <w:tc>
@@ -13648,6 +14022,7 @@
                 <w:bCs/>
               </w:rPr>
             </w:pPr>
+            <w:proofErr w:type="spellStart"/>
             <w:r>
               <w:rPr>
                 <w:rFonts w:ascii="Abyssinica SIL" w:hAnsi="Abyssinica SIL" w:cs="Abyssinica SIL test"/>
@@ -13655,6 +14030,7 @@
               </w:rPr>
               <w:t>ፕሳ</w:t>
             </w:r>
+            <w:proofErr w:type="spellEnd"/>
           </w:p>
         </w:tc>
         <w:tc>
@@ -13718,9 +14094,11 @@
               </w:rPr>
               <w:br/>
             </w:r>
+            <w:proofErr w:type="spellStart"/>
             <w:r>
               <w:t>pu</w:t>
             </w:r>
+            <w:proofErr w:type="spellEnd"/>
           </w:p>
         </w:tc>
         <w:tc>
@@ -13988,9 +14366,11 @@
               </w:rPr>
               <w:br/>
             </w:r>
+            <w:proofErr w:type="spellStart"/>
             <w:r>
               <w:t>pua</w:t>
             </w:r>
+            <w:proofErr w:type="spellEnd"/>
           </w:p>
         </w:tc>
         <w:tc>
@@ -14055,6 +14435,7 @@
               </w:rPr>
               <w:t>-</w:t>
             </w:r>
+            <w:proofErr w:type="spellStart"/>
             <w:r>
               <w:rPr>
                 <w:rFonts w:ascii="Abyssinica SIL" w:hAnsi="Abyssinica SIL" w:cs="Abyssinica SIL test"/>
@@ -14062,6 +14443,7 @@
               </w:rPr>
               <w:t>ቤት</w:t>
             </w:r>
+            <w:proofErr w:type="spellEnd"/>
           </w:p>
         </w:tc>
         <w:tc>
@@ -14096,9 +14478,11 @@
               </w:rPr>
               <w:br/>
             </w:r>
+            <w:proofErr w:type="spellStart"/>
             <w:r>
               <w:t>ve</w:t>
             </w:r>
+            <w:proofErr w:type="spellEnd"/>
           </w:p>
         </w:tc>
         <w:tc>
@@ -14207,9 +14591,11 @@
               </w:rPr>
               <w:br/>
             </w:r>
+            <w:proofErr w:type="spellStart"/>
             <w:r>
               <w:t>va</w:t>
             </w:r>
+            <w:proofErr w:type="spellEnd"/>
           </w:p>
         </w:tc>
         <w:tc>
@@ -14318,9 +14704,11 @@
               </w:rPr>
               <w:br/>
             </w:r>
+            <w:proofErr w:type="spellStart"/>
             <w:r>
               <w:t>vo</w:t>
             </w:r>
+            <w:proofErr w:type="spellEnd"/>
           </w:p>
         </w:tc>
         <w:tc>
@@ -14439,9 +14827,11 @@
               </w:rPr>
               <w:br/>
             </w:r>
+            <w:proofErr w:type="spellStart"/>
             <w:r>
               <w:t>vua</w:t>
             </w:r>
+            <w:proofErr w:type="spellEnd"/>
           </w:p>
         </w:tc>
         <w:tc>
@@ -14541,12 +14931,21 @@
           <w:bCs/>
         </w:rPr>
       </w:pPr>
+      <w:proofErr w:type="spellStart"/>
       <w:r>
         <w:rPr>
           <w:rFonts w:ascii="Abyssinica SIL" w:hAnsi="Abyssinica SIL" w:cs="Abyssinica SIL"/>
           <w:bCs/>
         </w:rPr>
-        <w:t xml:space="preserve">ኣባ </w:t>
+        <w:t>ኣባ</w:t>
+      </w:r>
+      <w:proofErr w:type="spellEnd"/>
+      <w:r>
+        <w:rPr>
+          <w:rFonts w:ascii="Abyssinica SIL" w:hAnsi="Abyssinica SIL" w:cs="Abyssinica SIL"/>
+          <w:bCs/>
+        </w:rPr>
+        <w:t xml:space="preserve"> </w:t>
       </w:r>
       <w:r>
         <w:rPr>
@@ -14588,18 +14987,27 @@
         </w:rPr>
         <w:tab/>
       </w:r>
+      <w:proofErr w:type="spellStart"/>
       <w:r>
         <w:rPr>
           <w:rFonts w:ascii="Abyssinica SIL" w:hAnsi="Abyssinica SIL" w:cs="Abyssinica SIL"/>
           <w:color w:val="000000"/>
         </w:rPr>
-        <w:t>ኣባ፞</w:t>
-      </w:r>
+        <w:t>ኣባ</w:t>
+      </w:r>
+      <w:proofErr w:type="spellEnd"/>
       <w:r>
         <w:rPr>
           <w:rFonts w:ascii="Abyssinica SIL" w:hAnsi="Abyssinica SIL" w:cs="Abyssinica SIL"/>
           <w:color w:val="000000"/>
         </w:rPr>
+        <w:t>፞</w:t>
+      </w:r>
+      <w:r>
+        <w:rPr>
+          <w:rFonts w:ascii="Abyssinica SIL" w:hAnsi="Abyssinica SIL" w:cs="Abyssinica SIL"/>
+          <w:color w:val="000000"/>
+        </w:rPr>
         <w:t xml:space="preserve"> </w:t>
       </w:r>
       <w:r>
@@ -14612,7 +15020,14 @@
         <w:rPr>
           <w:color w:val="000000"/>
         </w:rPr>
-        <w:t>“ab</w:t>
+        <w:t>“</w:t>
+      </w:r>
+      <w:proofErr w:type="spellStart"/>
+      <w:r>
+        <w:rPr>
+          <w:color w:val="000000"/>
+        </w:rPr>
+        <w:t>ab</w:t>
       </w:r>
       <w:r>
         <w:rPr>
@@ -14621,6 +15036,7 @@
         </w:rPr>
         <w:t>aa</w:t>
       </w:r>
+      <w:proofErr w:type="spellEnd"/>
       <w:r>
         <w:rPr>
           <w:color w:val="000000"/>
@@ -14640,7 +15056,22 @@
           <w:color w:val="000000"/>
         </w:rPr>
         <w:tab/>
-        <w:t xml:space="preserve">ኣባ፞ </w:t>
+      </w:r>
+      <w:proofErr w:type="spellStart"/>
+      <w:r>
+        <w:rPr>
+          <w:rFonts w:ascii="Abyssinica SIL" w:hAnsi="Abyssinica SIL" w:cs="Abyssinica SIL"/>
+          <w:color w:val="000000"/>
+        </w:rPr>
+        <w:t>ኣባ</w:t>
+      </w:r>
+      <w:proofErr w:type="spellEnd"/>
+      <w:r>
+        <w:rPr>
+          <w:rFonts w:ascii="Abyssinica SIL" w:hAnsi="Abyssinica SIL" w:cs="Abyssinica SIL"/>
+          <w:color w:val="000000"/>
+        </w:rPr>
+        <w:t xml:space="preserve">፞ </w:t>
       </w:r>
       <w:r>
         <w:rPr>
@@ -14682,18 +15113,27 @@
         </w:rPr>
         <w:tab/>
       </w:r>
+      <w:proofErr w:type="spellStart"/>
       <w:r>
         <w:rPr>
           <w:rFonts w:ascii="Abyssinica SIL" w:hAnsi="Abyssinica SIL" w:cs="Abyssinica SIL"/>
           <w:color w:val="000000"/>
         </w:rPr>
-        <w:t>ኣባ፟</w:t>
-      </w:r>
+        <w:t>ኣባ</w:t>
+      </w:r>
+      <w:proofErr w:type="spellEnd"/>
       <w:r>
         <w:rPr>
           <w:rFonts w:ascii="Abyssinica SIL" w:hAnsi="Abyssinica SIL" w:cs="Abyssinica SIL"/>
           <w:color w:val="000000"/>
         </w:rPr>
+        <w:t>፟</w:t>
+      </w:r>
+      <w:r>
+        <w:rPr>
+          <w:rFonts w:ascii="Abyssinica SIL" w:hAnsi="Abyssinica SIL" w:cs="Abyssinica SIL"/>
+          <w:color w:val="000000"/>
+        </w:rPr>
         <w:t xml:space="preserve"> (</w:t>
       </w:r>
       <w:r>
@@ -14740,7 +15180,22 @@
           <w:color w:val="000000"/>
         </w:rPr>
         <w:tab/>
-        <w:t xml:space="preserve">ኣባ፟ </w:t>
+      </w:r>
+      <w:proofErr w:type="spellStart"/>
+      <w:r>
+        <w:rPr>
+          <w:rFonts w:ascii="Abyssinica SIL" w:hAnsi="Abyssinica SIL" w:cs="Abyssinica SIL"/>
+          <w:color w:val="000000"/>
+        </w:rPr>
+        <w:t>ኣባ</w:t>
+      </w:r>
+      <w:proofErr w:type="spellEnd"/>
+      <w:r>
+        <w:rPr>
+          <w:rFonts w:ascii="Abyssinica SIL" w:hAnsi="Abyssinica SIL" w:cs="Abyssinica SIL"/>
+          <w:color w:val="000000"/>
+        </w:rPr>
+        <w:t xml:space="preserve">፟ </w:t>
       </w:r>
       <w:r>
         <w:rPr>
@@ -14782,69 +15237,60 @@
         </w:rPr>
         <w:tab/>
       </w:r>
+      <w:proofErr w:type="spellStart"/>
       <w:r>
         <w:rPr>
           <w:rFonts w:ascii="Abyssinica SIL" w:hAnsi="Abyssinica SIL" w:cs="Abyssinica SIL"/>
           <w:color w:val="000000"/>
         </w:rPr>
-        <w:t>ኣባ፝</w:t>
-      </w:r>
+        <w:t>ኣባ</w:t>
+      </w:r>
+      <w:proofErr w:type="spellEnd"/>
       <w:r>
         <w:rPr>
           <w:rFonts w:ascii="Abyssinica SIL" w:hAnsi="Abyssinica SIL" w:cs="Abyssinica SIL"/>
           <w:color w:val="000000"/>
         </w:rPr>
-        <w:t xml:space="preserve"> (</w:t>
+        <w:t>፝ (</w:t>
       </w:r>
       <w:r>
         <w:rPr>
           <w:color w:val="000000"/>
         </w:rPr>
-        <w:t>“a</w:t>
+        <w:t>“</w:t>
+      </w:r>
+      <w:proofErr w:type="spellStart"/>
+      <w:r>
+        <w:rPr>
+          <w:color w:val="000000"/>
+        </w:rPr>
+        <w:t>a</w:t>
       </w:r>
       <w:r>
         <w:rPr>
           <w:color w:val="000000"/>
           <w:u w:val="single"/>
         </w:rPr>
-        <w:t>bba</w:t>
-      </w:r>
+        <w:t>bbaa</w:t>
+      </w:r>
+      <w:proofErr w:type="spellEnd"/>
       <w:r>
         <w:rPr>
           <w:color w:val="000000"/>
-          <w:u w:val="single"/>
-        </w:rPr>
-        <w:t>a</w:t>
+        </w:rPr>
+        <w:t>”, “</w:t>
       </w:r>
       <w:r>
         <w:rPr>
           <w:color w:val="000000"/>
         </w:rPr>
-        <w:t>”, “</w:t>
+        <w:t>b</w:t>
       </w:r>
       <w:r>
         <w:rPr>
           <w:color w:val="000000"/>
         </w:rPr>
-        <w:t>b</w:t>
-      </w:r>
-      <w:r>
-        <w:rPr>
-          <w:color w:val="000000"/>
-        </w:rPr>
-        <w:t xml:space="preserve">” </w:t>
-      </w:r>
-      <w:r>
-        <w:rPr>
-          <w:color w:val="000000"/>
-        </w:rPr>
-        <w:t>and “a” are</w:t>
-      </w:r>
-      <w:r>
-        <w:rPr>
-          <w:color w:val="000000"/>
-        </w:rPr>
-        <w:t xml:space="preserve"> stressed)</w:t>
+        <w:t>” and “a” are stressed)</w:t>
       </w:r>
     </w:p>
     <w:p>
@@ -16592,6 +17038,1926 @@
       </w:pPr>
       <w:r>
         <w:t xml:space="preserve"> </w:t>
+      </w:r>
+    </w:p>
+    <w:p>
+      <w:pPr>
+        <w:rPr>
+          <w:rFonts w:ascii="Arial" w:hAnsi="Arial" w:cs="Arial"/>
+          <w:b/>
+          <w:bCs/>
+          <w:kern w:val="32"/>
+          <w:sz w:val="32"/>
+          <w:szCs w:val="32"/>
+        </w:rPr>
+      </w:pPr>
+      <w:r>
+        <w:br w:type="page"/>
+      </w:r>
+    </w:p>
+    <w:p>
+      <w:pPr>
+        <w:shd w:val="clear" w:color="auto" w:fill="FFFFFF"/>
+        <w:spacing w:line="276" w:lineRule="auto"/>
+        <w:outlineLvl w:val="2"/>
+        <w:rPr>
+          <w:rFonts w:asciiTheme="minorHAnsi" w:hAnsiTheme="minorHAnsi" w:cstheme="minorHAnsi"/>
+          <w:b/>
+          <w:bCs/>
+          <w:color w:val="1F2328"/>
+          <w:sz w:val="32"/>
+          <w:szCs w:val="32"/>
+          <w:u w:val="thick"/>
+          <w:lang w:eastAsia="ja-JP"/>
+        </w:rPr>
+      </w:pPr>
+      <w:r>
+        <w:rPr>
+          <w:rFonts w:asciiTheme="minorHAnsi" w:hAnsiTheme="minorHAnsi" w:cstheme="minorHAnsi"/>
+          <w:b/>
+          <w:bCs/>
+          <w:color w:val="1F2328"/>
+          <w:sz w:val="32"/>
+          <w:szCs w:val="32"/>
+          <w:u w:val="thick"/>
+          <w:lang w:eastAsia="ja-JP"/>
+        </w:rPr>
+        <w:lastRenderedPageBreak/>
+        <w:t>Blin Fonts</w:t>
+      </w:r>
+    </w:p>
+    <w:p>
+      <w:pPr>
+        <w:shd w:val="clear" w:color="auto" w:fill="FFFFFF"/>
+        <w:spacing w:after="240" w:line="276" w:lineRule="auto"/>
+        <w:outlineLvl w:val="2"/>
+        <w:rPr>
+          <w:color w:val="1F2328"/>
+          <w:lang w:eastAsia="ja-JP"/>
+        </w:rPr>
+      </w:pPr>
+      <w:r>
+        <w:rPr>
+          <w:color w:val="1F2328"/>
+          <w:lang w:eastAsia="ja-JP"/>
+        </w:rPr>
+        <w:t>The “</w:t>
+      </w:r>
+      <w:proofErr w:type="spellStart"/>
+      <w:r>
+        <w:rPr>
+          <w:color w:val="1F2328"/>
+          <w:lang w:eastAsia="ja-JP"/>
+        </w:rPr>
+        <w:t>Waldba</w:t>
+      </w:r>
+      <w:proofErr w:type="spellEnd"/>
+      <w:r>
+        <w:rPr>
+          <w:color w:val="1F2328"/>
+          <w:lang w:eastAsia="ja-JP"/>
+        </w:rPr>
+        <w:t>” font collection is installed with the desktop keyboard (Windows and Mac) and provides many styles for the Blin letters. Examples are shown below:</w:t>
+      </w:r>
+    </w:p>
+    <w:p>
+      <w:pPr>
+        <w:shd w:val="clear" w:color="auto" w:fill="FFFFFF"/>
+        <w:spacing w:line="276" w:lineRule="auto"/>
+        <w:outlineLvl w:val="2"/>
+        <w:rPr>
+          <w:color w:val="1F2328"/>
+          <w:lang w:eastAsia="ja-JP"/>
+        </w:rPr>
+      </w:pPr>
+    </w:p>
+    <w:p>
+      <w:pPr>
+        <w:shd w:val="clear" w:color="auto" w:fill="FFFFFF"/>
+        <w:spacing w:line="276" w:lineRule="auto"/>
+        <w:outlineLvl w:val="2"/>
+        <w:rPr>
+          <w:rFonts w:ascii="Abyssinica SIL" w:hAnsi="Abyssinica SIL" w:cs="Abyssinica SIL"/>
+          <w:color w:val="1F2328"/>
+          <w:sz w:val="32"/>
+          <w:szCs w:val="32"/>
+          <w:u w:val="thick"/>
+          <w:lang w:eastAsia="ja-JP"/>
+        </w:rPr>
+      </w:pPr>
+      <w:proofErr w:type="spellStart"/>
+      <w:r>
+        <w:rPr>
+          <w:rFonts w:ascii="Abyssinica SIL" w:hAnsi="Abyssinica SIL" w:cs="Abyssinica SIL"/>
+          <w:color w:val="1F2328"/>
+          <w:sz w:val="32"/>
+          <w:szCs w:val="32"/>
+          <w:u w:val="thick"/>
+          <w:lang w:eastAsia="ja-JP"/>
+        </w:rPr>
+        <w:t>ዋልድባ</w:t>
+      </w:r>
+      <w:proofErr w:type="spellEnd"/>
+      <w:r>
+        <w:rPr>
+          <w:rFonts w:ascii="Abyssinica SIL" w:hAnsi="Abyssinica SIL" w:cs="Abyssinica SIL"/>
+          <w:color w:val="1F2328"/>
+          <w:sz w:val="32"/>
+          <w:szCs w:val="32"/>
+          <w:u w:val="thick"/>
+          <w:lang w:eastAsia="ja-JP"/>
+        </w:rPr>
+        <w:t xml:space="preserve"> - </w:t>
+      </w:r>
+      <w:proofErr w:type="spellStart"/>
+      <w:r>
+        <w:rPr>
+          <w:rFonts w:ascii="Abyssinica SIL" w:hAnsi="Abyssinica SIL" w:cs="Abyssinica SIL"/>
+          <w:color w:val="1F2328"/>
+          <w:sz w:val="32"/>
+          <w:szCs w:val="32"/>
+          <w:u w:val="thick"/>
+          <w:lang w:eastAsia="ja-JP"/>
+        </w:rPr>
+        <w:t>ህዋእ</w:t>
+      </w:r>
+      <w:proofErr w:type="spellEnd"/>
+    </w:p>
+    <w:p>
+      <w:pPr>
+        <w:pStyle w:val="Heading3"/>
+        <w:shd w:val="clear" w:color="auto" w:fill="FFFFFF"/>
+        <w:spacing w:before="0" w:beforeAutospacing="0" w:after="240" w:afterAutospacing="0" w:line="276" w:lineRule="auto"/>
+        <w:ind w:left="720"/>
+        <w:rPr>
+          <w:rFonts w:ascii="ዋልድባ - ህዋእ" w:hAnsi="ዋልድባ - ህዋእ" w:cs="Abyssinica SIL"/>
+          <w:b w:val="0"/>
+          <w:bCs w:val="0"/>
+          <w:color w:val="1F2328"/>
+          <w:sz w:val="48"/>
+          <w:szCs w:val="48"/>
+        </w:rPr>
+      </w:pPr>
+      <w:r>
+        <w:rPr>
+          <w:rFonts w:ascii="ዋልድባ - ህዋእ" w:hAnsi="ዋልድባ - ህዋእ" w:cs="Abyssinica SIL"/>
+          <w:b w:val="0"/>
+          <w:bCs w:val="0"/>
+          <w:color w:val="1F2328"/>
+          <w:sz w:val="48"/>
+          <w:szCs w:val="48"/>
+          <w:lang w:val="am-ET"/>
+        </w:rPr>
+        <w:t xml:space="preserve">ሀለሐመ </w:t>
+      </w:r>
+      <w:r>
+        <w:rPr>
+          <w:rFonts w:ascii="ዋልድባ - ህዋእ" w:hAnsi="ዋልድባ - ህዋእ" w:cs="Abyssinica SIL"/>
+          <w:b w:val="0"/>
+          <w:bCs w:val="0"/>
+          <w:color w:val="1F2328"/>
+          <w:sz w:val="48"/>
+          <w:szCs w:val="48"/>
+        </w:rPr>
+        <w:t xml:space="preserve">… </w:t>
+      </w:r>
+      <w:r>
+        <w:rPr>
+          <w:rFonts w:ascii="ዋልድባ - ህዋእ" w:hAnsi="ዋልድባ - ህዋእ" w:cs="Abyssinica SIL"/>
+          <w:b w:val="0"/>
+          <w:bCs w:val="0"/>
+          <w:color w:val="1F2328"/>
+          <w:sz w:val="48"/>
+          <w:szCs w:val="48"/>
+          <w:lang w:val="am-ET"/>
+        </w:rPr>
+        <w:t>ጘ ጙ ጚ ጛ ጜ ጝ ጞ ጟ ⶓ</w:t>
+      </w:r>
+      <w:r>
+        <w:rPr>
+          <w:rFonts w:ascii="ዋልድባ - ህዋእ" w:hAnsi="ዋልድባ - ህዋእ" w:cs="Abyssinica SIL"/>
+          <w:b w:val="0"/>
+          <w:bCs w:val="0"/>
+          <w:color w:val="1F2328"/>
+          <w:sz w:val="48"/>
+          <w:szCs w:val="48"/>
+          <w:lang w:val="am-ET"/>
+        </w:rPr>
+        <w:t xml:space="preserve"> ⶔ </w:t>
+      </w:r>
+      <w:r>
+        <w:rPr>
+          <w:rFonts w:ascii="ዋልድባ - ህዋእ" w:hAnsi="ዋልድባ - ህዋእ" w:cs="Abyssinica SIL"/>
+          <w:b w:val="0"/>
+          <w:bCs w:val="0"/>
+          <w:color w:val="1F2328"/>
+          <w:sz w:val="48"/>
+          <w:szCs w:val="48"/>
+          <w:lang w:val="am-ET"/>
+        </w:rPr>
+        <w:t>ⶕ ⶖ</w:t>
+      </w:r>
+    </w:p>
+    <w:p>
+      <w:pPr>
+        <w:shd w:val="clear" w:color="auto" w:fill="FFFFFF"/>
+        <w:spacing w:before="360" w:line="276" w:lineRule="auto"/>
+        <w:outlineLvl w:val="2"/>
+        <w:rPr>
+          <w:rFonts w:ascii="Abyssinica SIL" w:hAnsi="Abyssinica SIL" w:cs="Abyssinica SIL"/>
+          <w:color w:val="1F2328"/>
+          <w:sz w:val="32"/>
+          <w:szCs w:val="32"/>
+          <w:u w:val="thick"/>
+          <w:lang w:eastAsia="ja-JP"/>
+        </w:rPr>
+      </w:pPr>
+      <w:proofErr w:type="spellStart"/>
+      <w:r>
+        <w:rPr>
+          <w:rFonts w:ascii="Abyssinica SIL" w:hAnsi="Abyssinica SIL" w:cs="Abyssinica SIL"/>
+          <w:color w:val="1F2328"/>
+          <w:sz w:val="32"/>
+          <w:szCs w:val="32"/>
+          <w:u w:val="thick"/>
+          <w:lang w:eastAsia="ja-JP"/>
+        </w:rPr>
+        <w:t>ዋልድባ</w:t>
+      </w:r>
+      <w:proofErr w:type="spellEnd"/>
+      <w:r>
+        <w:rPr>
+          <w:rFonts w:ascii="Abyssinica SIL" w:hAnsi="Abyssinica SIL" w:cs="Abyssinica SIL"/>
+          <w:color w:val="1F2328"/>
+          <w:sz w:val="32"/>
+          <w:szCs w:val="32"/>
+          <w:u w:val="thick"/>
+          <w:lang w:eastAsia="ja-JP"/>
+        </w:rPr>
+        <w:t xml:space="preserve"> - </w:t>
+      </w:r>
+      <w:proofErr w:type="spellStart"/>
+      <w:r>
+        <w:rPr>
+          <w:rFonts w:ascii="Abyssinica SIL" w:hAnsi="Abyssinica SIL" w:cs="Abyssinica SIL"/>
+          <w:color w:val="1F2328"/>
+          <w:sz w:val="32"/>
+          <w:szCs w:val="32"/>
+          <w:u w:val="thick"/>
+          <w:lang w:eastAsia="ja-JP"/>
+        </w:rPr>
+        <w:t>ውቂያኖስ</w:t>
+      </w:r>
+      <w:proofErr w:type="spellEnd"/>
+    </w:p>
+    <w:p>
+      <w:pPr>
+        <w:pStyle w:val="Heading3"/>
+        <w:shd w:val="clear" w:color="auto" w:fill="FFFFFF"/>
+        <w:spacing w:before="0" w:beforeAutospacing="0" w:after="240" w:afterAutospacing="0"/>
+        <w:ind w:left="720"/>
+        <w:rPr>
+          <w:rFonts w:ascii="ዋልድባ - ውቂያኖስ" w:hAnsi="ዋልድባ - ውቂያኖስ" w:cs="Abyssinica SIL"/>
+          <w:b w:val="0"/>
+          <w:bCs w:val="0"/>
+          <w:color w:val="1F2328"/>
+          <w:sz w:val="48"/>
+          <w:szCs w:val="48"/>
+        </w:rPr>
+      </w:pPr>
+      <w:r>
+        <w:rPr>
+          <w:rFonts w:ascii="ዋልድባ - ውቂያኖስ" w:hAnsi="ዋልድባ - ውቂያኖስ" w:cs="Abyssinica SIL"/>
+          <w:b w:val="0"/>
+          <w:bCs w:val="0"/>
+          <w:color w:val="1F2328"/>
+          <w:sz w:val="48"/>
+          <w:szCs w:val="48"/>
+          <w:lang w:val="am-ET"/>
+        </w:rPr>
+        <w:t xml:space="preserve">ሀለሐመ </w:t>
+      </w:r>
+      <w:r>
+        <w:rPr>
+          <w:rFonts w:ascii="ዋልድባ - ውቂያኖስ" w:hAnsi="ዋልድባ - ውቂያኖስ" w:cs="Abyssinica SIL"/>
+          <w:b w:val="0"/>
+          <w:bCs w:val="0"/>
+          <w:color w:val="1F2328"/>
+          <w:sz w:val="48"/>
+          <w:szCs w:val="48"/>
+        </w:rPr>
+        <w:t xml:space="preserve">… </w:t>
+      </w:r>
+      <w:r>
+        <w:rPr>
+          <w:rFonts w:ascii="ዋልድባ - ውቂያኖስ" w:hAnsi="ዋልድባ - ውቂያኖስ" w:cs="Abyssinica SIL"/>
+          <w:b w:val="0"/>
+          <w:bCs w:val="0"/>
+          <w:color w:val="1F2328"/>
+          <w:sz w:val="48"/>
+          <w:szCs w:val="48"/>
+          <w:lang w:val="am-ET"/>
+        </w:rPr>
+        <w:t xml:space="preserve">ጘ ጙ ጚ ጛ ጜ ጝ ጞ ጟ ⶓ </w:t>
+      </w:r>
+      <w:r>
+        <w:rPr>
+          <w:rFonts w:ascii="ዋልድባ - ውቂያኖስ" w:hAnsi="ዋልድባ - ውቂያኖስ" w:cs="Abyssinica SIL"/>
+          <w:b w:val="0"/>
+          <w:bCs w:val="0"/>
+          <w:color w:val="1F2328"/>
+          <w:sz w:val="48"/>
+          <w:szCs w:val="48"/>
+          <w:lang w:val="am-ET"/>
+        </w:rPr>
+        <w:t>ⶔ</w:t>
+      </w:r>
+      <w:r>
+        <w:rPr>
+          <w:rFonts w:ascii="ዋልድባ - ውቂያኖስ" w:hAnsi="ዋልድባ - ውቂያኖስ" w:cs="Abyssinica SIL"/>
+          <w:b w:val="0"/>
+          <w:bCs w:val="0"/>
+          <w:color w:val="1F2328"/>
+          <w:sz w:val="48"/>
+          <w:szCs w:val="48"/>
+          <w:lang w:val="am-ET"/>
+        </w:rPr>
+        <w:t xml:space="preserve"> </w:t>
+      </w:r>
+      <w:r>
+        <w:rPr>
+          <w:rFonts w:ascii="ዋልድባ - ውቂያኖስ" w:hAnsi="ዋልድባ - ውቂያኖስ" w:cs="Abyssinica SIL"/>
+          <w:b w:val="0"/>
+          <w:bCs w:val="0"/>
+          <w:color w:val="1F2328"/>
+          <w:sz w:val="48"/>
+          <w:szCs w:val="48"/>
+          <w:lang w:val="am-ET"/>
+        </w:rPr>
+        <w:t>ⶕ ⶖ</w:t>
+      </w:r>
+    </w:p>
+    <w:p>
+      <w:pPr>
+        <w:pStyle w:val="Heading3"/>
+        <w:shd w:val="clear" w:color="auto" w:fill="FFFFFF"/>
+        <w:spacing w:before="360" w:beforeAutospacing="0" w:after="0" w:afterAutospacing="0" w:line="276" w:lineRule="auto"/>
+        <w:rPr>
+          <w:rFonts w:ascii="Abyssinica SIL" w:hAnsi="Abyssinica SIL" w:cs="Abyssinica SIL"/>
+          <w:b w:val="0"/>
+          <w:bCs w:val="0"/>
+          <w:color w:val="1F2328"/>
+          <w:sz w:val="32"/>
+          <w:szCs w:val="32"/>
+          <w:u w:val="thick"/>
+        </w:rPr>
+      </w:pPr>
+      <w:proofErr w:type="spellStart"/>
+      <w:r>
+        <w:rPr>
+          <w:rFonts w:ascii="Abyssinica SIL" w:hAnsi="Abyssinica SIL" w:cs="Abyssinica SIL"/>
+          <w:b w:val="0"/>
+          <w:bCs w:val="0"/>
+          <w:color w:val="1F2328"/>
+          <w:sz w:val="32"/>
+          <w:szCs w:val="32"/>
+          <w:u w:val="thick"/>
+        </w:rPr>
+        <w:t>ዋልድባ</w:t>
+      </w:r>
+      <w:proofErr w:type="spellEnd"/>
+      <w:r>
+        <w:rPr>
+          <w:rFonts w:ascii="Abyssinica SIL" w:hAnsi="Abyssinica SIL" w:cs="Abyssinica SIL"/>
+          <w:b w:val="0"/>
+          <w:bCs w:val="0"/>
+          <w:color w:val="1F2328"/>
+          <w:sz w:val="32"/>
+          <w:szCs w:val="32"/>
+          <w:u w:val="thick"/>
+        </w:rPr>
+        <w:t xml:space="preserve"> - </w:t>
+      </w:r>
+      <w:proofErr w:type="spellStart"/>
+      <w:r>
+        <w:rPr>
+          <w:rFonts w:ascii="Abyssinica SIL" w:hAnsi="Abyssinica SIL" w:cs="Abyssinica SIL"/>
+          <w:b w:val="0"/>
+          <w:bCs w:val="0"/>
+          <w:color w:val="1F2328"/>
+          <w:sz w:val="32"/>
+          <w:szCs w:val="32"/>
+          <w:u w:val="thick"/>
+        </w:rPr>
+        <w:t>ዘላን</w:t>
+      </w:r>
+      <w:proofErr w:type="spellEnd"/>
+    </w:p>
+    <w:p>
+      <w:pPr>
+        <w:pStyle w:val="Heading3"/>
+        <w:shd w:val="clear" w:color="auto" w:fill="FFFFFF"/>
+        <w:spacing w:before="0" w:beforeAutospacing="0" w:after="240" w:afterAutospacing="0"/>
+        <w:ind w:left="720"/>
+        <w:rPr>
+          <w:rFonts w:ascii="ዋልድባ - ዘላን" w:hAnsi="ዋልድባ - ዘላን" w:cs="Abyssinica SIL"/>
+          <w:b w:val="0"/>
+          <w:bCs w:val="0"/>
+          <w:color w:val="1F2328"/>
+          <w:sz w:val="48"/>
+          <w:szCs w:val="48"/>
+        </w:rPr>
+      </w:pPr>
+      <w:r>
+        <w:rPr>
+          <w:rFonts w:ascii="ዋልድባ - ዘላን" w:hAnsi="ዋልድባ - ዘላን" w:cs="Abyssinica SIL"/>
+          <w:b w:val="0"/>
+          <w:bCs w:val="0"/>
+          <w:color w:val="1F2328"/>
+          <w:sz w:val="48"/>
+          <w:szCs w:val="48"/>
+          <w:lang w:val="am-ET"/>
+        </w:rPr>
+        <w:t xml:space="preserve">ሀለሐመ </w:t>
+      </w:r>
+      <w:r>
+        <w:rPr>
+          <w:rFonts w:ascii="ዋልድባ - ዘላን" w:hAnsi="ዋልድባ - ዘላን" w:cs="Abyssinica SIL"/>
+          <w:b w:val="0"/>
+          <w:bCs w:val="0"/>
+          <w:color w:val="1F2328"/>
+          <w:sz w:val="48"/>
+          <w:szCs w:val="48"/>
+        </w:rPr>
+        <w:t xml:space="preserve">… </w:t>
+      </w:r>
+      <w:r>
+        <w:rPr>
+          <w:rFonts w:ascii="ዋልድባ - ዘላን" w:hAnsi="ዋልድባ - ዘላን" w:cs="Abyssinica SIL"/>
+          <w:b w:val="0"/>
+          <w:bCs w:val="0"/>
+          <w:color w:val="1F2328"/>
+          <w:sz w:val="48"/>
+          <w:szCs w:val="48"/>
+          <w:lang w:val="am-ET"/>
+        </w:rPr>
+        <w:t xml:space="preserve">ጘ ጙ ጚ ጛ ጜ ጝ ጞ ጟ ⶓ </w:t>
+      </w:r>
+      <w:r>
+        <w:rPr>
+          <w:rFonts w:ascii="ዋልድባ - ዘላን" w:hAnsi="ዋልድባ - ዘላን" w:cs="Abyssinica SIL"/>
+          <w:b w:val="0"/>
+          <w:bCs w:val="0"/>
+          <w:color w:val="1F2328"/>
+          <w:sz w:val="48"/>
+          <w:szCs w:val="48"/>
+          <w:lang w:val="am-ET"/>
+        </w:rPr>
+        <w:t xml:space="preserve">ⶔ </w:t>
+      </w:r>
+      <w:r>
+        <w:rPr>
+          <w:rFonts w:ascii="ዋልድባ - ዘላን" w:hAnsi="ዋልድባ - ዘላን" w:cs="Abyssinica SIL"/>
+          <w:b w:val="0"/>
+          <w:bCs w:val="0"/>
+          <w:color w:val="1F2328"/>
+          <w:sz w:val="48"/>
+          <w:szCs w:val="48"/>
+          <w:lang w:val="am-ET"/>
+        </w:rPr>
+        <w:t>ⶕ ⶖ</w:t>
+      </w:r>
+    </w:p>
+    <w:p>
+      <w:pPr>
+        <w:shd w:val="clear" w:color="auto" w:fill="FFFFFF"/>
+        <w:spacing w:before="360" w:line="276" w:lineRule="auto"/>
+        <w:outlineLvl w:val="2"/>
+        <w:rPr>
+          <w:rFonts w:ascii="Abyssinica SIL" w:hAnsi="Abyssinica SIL" w:cs="Abyssinica SIL"/>
+          <w:color w:val="1F2328"/>
+          <w:sz w:val="32"/>
+          <w:szCs w:val="32"/>
+          <w:u w:val="thick"/>
+          <w:lang w:eastAsia="ja-JP"/>
+        </w:rPr>
+      </w:pPr>
+      <w:proofErr w:type="spellStart"/>
+      <w:r>
+        <w:rPr>
+          <w:rFonts w:ascii="Abyssinica SIL" w:hAnsi="Abyssinica SIL" w:cs="Abyssinica SIL"/>
+          <w:color w:val="1F2328"/>
+          <w:sz w:val="32"/>
+          <w:szCs w:val="32"/>
+          <w:u w:val="thick"/>
+          <w:lang w:eastAsia="ja-JP"/>
+        </w:rPr>
+        <w:t>ዋልድባ</w:t>
+      </w:r>
+      <w:proofErr w:type="spellEnd"/>
+      <w:r>
+        <w:rPr>
+          <w:rFonts w:ascii="Abyssinica SIL" w:hAnsi="Abyssinica SIL" w:cs="Abyssinica SIL"/>
+          <w:color w:val="1F2328"/>
+          <w:sz w:val="32"/>
+          <w:szCs w:val="32"/>
+          <w:u w:val="thick"/>
+          <w:lang w:eastAsia="ja-JP"/>
+        </w:rPr>
+        <w:t xml:space="preserve"> - </w:t>
+      </w:r>
+      <w:proofErr w:type="spellStart"/>
+      <w:r>
+        <w:rPr>
+          <w:rFonts w:ascii="Abyssinica SIL" w:hAnsi="Abyssinica SIL" w:cs="Abyssinica SIL"/>
+          <w:color w:val="1F2328"/>
+          <w:sz w:val="32"/>
+          <w:szCs w:val="32"/>
+          <w:u w:val="thick"/>
+          <w:lang w:eastAsia="ja-JP"/>
+        </w:rPr>
+        <w:t>የብሰ</w:t>
+      </w:r>
+      <w:proofErr w:type="spellEnd"/>
+    </w:p>
+    <w:p>
+      <w:pPr>
+        <w:pStyle w:val="Heading3"/>
+        <w:shd w:val="clear" w:color="auto" w:fill="FFFFFF"/>
+        <w:spacing w:before="0" w:beforeAutospacing="0" w:after="240" w:afterAutospacing="0"/>
+        <w:ind w:left="720"/>
+        <w:rPr>
+          <w:rFonts w:ascii="ዋልድባ - የብሰ" w:hAnsi="ዋልድባ - የብሰ" w:cs="Abyssinica SIL"/>
+          <w:b w:val="0"/>
+          <w:bCs w:val="0"/>
+          <w:color w:val="1F2328"/>
+          <w:sz w:val="48"/>
+          <w:szCs w:val="48"/>
+        </w:rPr>
+      </w:pPr>
+      <w:r>
+        <w:rPr>
+          <w:rFonts w:ascii="ዋልድባ - የብሰ" w:hAnsi="ዋልድባ - የብሰ" w:cs="Abyssinica SIL"/>
+          <w:b w:val="0"/>
+          <w:bCs w:val="0"/>
+          <w:color w:val="1F2328"/>
+          <w:sz w:val="48"/>
+          <w:szCs w:val="48"/>
+          <w:lang w:val="am-ET"/>
+        </w:rPr>
+        <w:t>ሀለሐመ</w:t>
+      </w:r>
+      <w:r>
+        <w:rPr>
+          <w:rFonts w:ascii="ዋልድባ - የብሰ" w:hAnsi="ዋልድባ - የብሰ" w:cs="Abyssinica SIL"/>
+          <w:b w:val="0"/>
+          <w:bCs w:val="0"/>
+          <w:color w:val="1F2328"/>
+          <w:sz w:val="36"/>
+          <w:szCs w:val="36"/>
+          <w:lang w:val="am-ET"/>
+        </w:rPr>
+        <w:t xml:space="preserve"> </w:t>
+      </w:r>
+      <w:r>
+        <w:rPr>
+          <w:rFonts w:ascii="ዋልድባ - የብሰ" w:hAnsi="ዋልድባ - የብሰ" w:cs="Abyssinica SIL"/>
+          <w:b w:val="0"/>
+          <w:bCs w:val="0"/>
+          <w:color w:val="1F2328"/>
+          <w:sz w:val="48"/>
+          <w:szCs w:val="48"/>
+        </w:rPr>
+        <w:t>…</w:t>
+      </w:r>
+      <w:r>
+        <w:rPr>
+          <w:rFonts w:ascii="ዋልድባ - የብሰ" w:hAnsi="ዋልድባ - የብሰ" w:cs="Abyssinica SIL"/>
+          <w:b w:val="0"/>
+          <w:bCs w:val="0"/>
+          <w:color w:val="1F2328"/>
+          <w:sz w:val="36"/>
+          <w:szCs w:val="36"/>
+        </w:rPr>
+        <w:t xml:space="preserve"> </w:t>
+      </w:r>
+      <w:r>
+        <w:rPr>
+          <w:rFonts w:ascii="ዋልድባ - የብሰ" w:hAnsi="ዋልድባ - የብሰ" w:cs="Abyssinica SIL"/>
+          <w:b w:val="0"/>
+          <w:bCs w:val="0"/>
+          <w:color w:val="1F2328"/>
+          <w:sz w:val="48"/>
+          <w:szCs w:val="48"/>
+          <w:lang w:val="am-ET"/>
+        </w:rPr>
+        <w:t>ጘ</w:t>
+      </w:r>
+      <w:r>
+        <w:rPr>
+          <w:rFonts w:ascii="ዋልድባ - የብሰ" w:hAnsi="ዋልድባ - የብሰ" w:cs="Abyssinica SIL"/>
+          <w:b w:val="0"/>
+          <w:bCs w:val="0"/>
+          <w:color w:val="1F2328"/>
+          <w:sz w:val="36"/>
+          <w:szCs w:val="36"/>
+          <w:lang w:val="am-ET"/>
+        </w:rPr>
+        <w:t xml:space="preserve"> </w:t>
+      </w:r>
+      <w:r>
+        <w:rPr>
+          <w:rFonts w:ascii="ዋልድባ - የብሰ" w:hAnsi="ዋልድባ - የብሰ" w:cs="Abyssinica SIL"/>
+          <w:b w:val="0"/>
+          <w:bCs w:val="0"/>
+          <w:color w:val="1F2328"/>
+          <w:sz w:val="48"/>
+          <w:szCs w:val="48"/>
+          <w:lang w:val="am-ET"/>
+        </w:rPr>
+        <w:t>ጙ</w:t>
+      </w:r>
+      <w:r>
+        <w:rPr>
+          <w:rFonts w:ascii="ዋልድባ - የብሰ" w:hAnsi="ዋልድባ - የብሰ" w:cs="Abyssinica SIL"/>
+          <w:b w:val="0"/>
+          <w:bCs w:val="0"/>
+          <w:color w:val="1F2328"/>
+          <w:sz w:val="36"/>
+          <w:szCs w:val="36"/>
+          <w:lang w:val="am-ET"/>
+        </w:rPr>
+        <w:t xml:space="preserve"> </w:t>
+      </w:r>
+      <w:r>
+        <w:rPr>
+          <w:rFonts w:ascii="ዋልድባ - የብሰ" w:hAnsi="ዋልድባ - የብሰ" w:cs="Abyssinica SIL"/>
+          <w:b w:val="0"/>
+          <w:bCs w:val="0"/>
+          <w:color w:val="1F2328"/>
+          <w:sz w:val="48"/>
+          <w:szCs w:val="48"/>
+          <w:lang w:val="am-ET"/>
+        </w:rPr>
+        <w:t>ጚ ጛ</w:t>
+      </w:r>
+      <w:r>
+        <w:rPr>
+          <w:rFonts w:ascii="ዋልድባ - የብሰ" w:hAnsi="ዋልድባ - የብሰ" w:cs="Abyssinica SIL"/>
+          <w:b w:val="0"/>
+          <w:bCs w:val="0"/>
+          <w:color w:val="1F2328"/>
+          <w:sz w:val="36"/>
+          <w:szCs w:val="36"/>
+          <w:lang w:val="am-ET"/>
+        </w:rPr>
+        <w:t xml:space="preserve"> </w:t>
+      </w:r>
+      <w:r>
+        <w:rPr>
+          <w:rFonts w:ascii="ዋልድባ - የብሰ" w:hAnsi="ዋልድባ - የብሰ" w:cs="Abyssinica SIL"/>
+          <w:b w:val="0"/>
+          <w:bCs w:val="0"/>
+          <w:color w:val="1F2328"/>
+          <w:sz w:val="48"/>
+          <w:szCs w:val="48"/>
+          <w:lang w:val="am-ET"/>
+        </w:rPr>
+        <w:t>ጜ</w:t>
+      </w:r>
+      <w:r>
+        <w:rPr>
+          <w:rFonts w:ascii="ዋልድባ - የብሰ" w:hAnsi="ዋልድባ - የብሰ" w:cs="Abyssinica SIL"/>
+          <w:b w:val="0"/>
+          <w:bCs w:val="0"/>
+          <w:color w:val="1F2328"/>
+          <w:sz w:val="36"/>
+          <w:szCs w:val="36"/>
+          <w:lang w:val="am-ET"/>
+        </w:rPr>
+        <w:t xml:space="preserve"> </w:t>
+      </w:r>
+      <w:r>
+        <w:rPr>
+          <w:rFonts w:ascii="ዋልድባ - የብሰ" w:hAnsi="ዋልድባ - የብሰ" w:cs="Abyssinica SIL"/>
+          <w:b w:val="0"/>
+          <w:bCs w:val="0"/>
+          <w:color w:val="1F2328"/>
+          <w:sz w:val="48"/>
+          <w:szCs w:val="48"/>
+          <w:lang w:val="am-ET"/>
+        </w:rPr>
+        <w:t>ጝ</w:t>
+      </w:r>
+      <w:r>
+        <w:rPr>
+          <w:rFonts w:ascii="ዋልድባ - የብሰ" w:hAnsi="ዋልድባ - የብሰ" w:cs="Abyssinica SIL"/>
+          <w:b w:val="0"/>
+          <w:bCs w:val="0"/>
+          <w:color w:val="1F2328"/>
+          <w:sz w:val="36"/>
+          <w:szCs w:val="36"/>
+          <w:lang w:val="am-ET"/>
+        </w:rPr>
+        <w:t xml:space="preserve"> </w:t>
+      </w:r>
+      <w:r>
+        <w:rPr>
+          <w:rFonts w:ascii="ዋልድባ - የብሰ" w:hAnsi="ዋልድባ - የብሰ" w:cs="Abyssinica SIL"/>
+          <w:b w:val="0"/>
+          <w:bCs w:val="0"/>
+          <w:color w:val="1F2328"/>
+          <w:sz w:val="48"/>
+          <w:szCs w:val="48"/>
+          <w:lang w:val="am-ET"/>
+        </w:rPr>
+        <w:t>ጞ</w:t>
+      </w:r>
+      <w:r>
+        <w:rPr>
+          <w:rFonts w:ascii="ዋልድባ - የብሰ" w:hAnsi="ዋልድባ - የብሰ" w:cs="Abyssinica SIL"/>
+          <w:b w:val="0"/>
+          <w:bCs w:val="0"/>
+          <w:color w:val="1F2328"/>
+          <w:sz w:val="36"/>
+          <w:szCs w:val="36"/>
+          <w:lang w:val="am-ET"/>
+        </w:rPr>
+        <w:t xml:space="preserve"> </w:t>
+      </w:r>
+      <w:r>
+        <w:rPr>
+          <w:rFonts w:ascii="ዋልድባ - የብሰ" w:hAnsi="ዋልድባ - የብሰ" w:cs="Abyssinica SIL"/>
+          <w:b w:val="0"/>
+          <w:bCs w:val="0"/>
+          <w:color w:val="1F2328"/>
+          <w:sz w:val="48"/>
+          <w:szCs w:val="48"/>
+          <w:lang w:val="am-ET"/>
+        </w:rPr>
+        <w:t>ጟ</w:t>
+      </w:r>
+      <w:r>
+        <w:rPr>
+          <w:rFonts w:ascii="ዋልድባ - የብሰ" w:hAnsi="ዋልድባ - የብሰ" w:cs="Abyssinica SIL"/>
+          <w:b w:val="0"/>
+          <w:bCs w:val="0"/>
+          <w:color w:val="1F2328"/>
+          <w:sz w:val="36"/>
+          <w:szCs w:val="36"/>
+          <w:lang w:val="am-ET"/>
+        </w:rPr>
+        <w:t xml:space="preserve"> </w:t>
+      </w:r>
+      <w:r>
+        <w:rPr>
+          <w:rFonts w:ascii="ዋልድባ - የብሰ" w:hAnsi="ዋልድባ - የብሰ" w:cs="Abyssinica SIL"/>
+          <w:b w:val="0"/>
+          <w:bCs w:val="0"/>
+          <w:color w:val="1F2328"/>
+          <w:sz w:val="48"/>
+          <w:szCs w:val="48"/>
+          <w:lang w:val="am-ET"/>
+        </w:rPr>
+        <w:t>ⶓ</w:t>
+      </w:r>
+      <w:r>
+        <w:rPr>
+          <w:rFonts w:ascii="ዋልድባ - የብሰ" w:hAnsi="ዋልድባ - የብሰ" w:cs="Abyssinica SIL"/>
+          <w:b w:val="0"/>
+          <w:bCs w:val="0"/>
+          <w:color w:val="1F2328"/>
+          <w:sz w:val="36"/>
+          <w:szCs w:val="36"/>
+          <w:lang w:val="am-ET"/>
+        </w:rPr>
+        <w:t xml:space="preserve"> </w:t>
+      </w:r>
+      <w:r>
+        <w:rPr>
+          <w:rFonts w:ascii="ዋልድባ - የብሰ" w:hAnsi="ዋልድባ - የብሰ" w:cs="Abyssinica SIL"/>
+          <w:b w:val="0"/>
+          <w:bCs w:val="0"/>
+          <w:color w:val="1F2328"/>
+          <w:sz w:val="48"/>
+          <w:szCs w:val="48"/>
+          <w:lang w:val="am-ET"/>
+        </w:rPr>
+        <w:t>ⶔ</w:t>
+      </w:r>
+      <w:r>
+        <w:rPr>
+          <w:rFonts w:ascii="ዋልድባ - የብሰ" w:hAnsi="ዋልድባ - የብሰ" w:cs="Abyssinica SIL"/>
+          <w:b w:val="0"/>
+          <w:bCs w:val="0"/>
+          <w:color w:val="1F2328"/>
+          <w:sz w:val="36"/>
+          <w:szCs w:val="36"/>
+          <w:lang w:val="am-ET"/>
+        </w:rPr>
+        <w:t xml:space="preserve"> </w:t>
+      </w:r>
+      <w:r>
+        <w:rPr>
+          <w:rFonts w:ascii="ዋልድባ - የብሰ" w:hAnsi="ዋልድባ - የብሰ" w:cs="Abyssinica SIL"/>
+          <w:b w:val="0"/>
+          <w:bCs w:val="0"/>
+          <w:color w:val="1F2328"/>
+          <w:sz w:val="48"/>
+          <w:szCs w:val="48"/>
+          <w:lang w:val="am-ET"/>
+        </w:rPr>
+        <w:t>ⶕ</w:t>
+      </w:r>
+      <w:r>
+        <w:rPr>
+          <w:rFonts w:ascii="ዋልድባ - የብሰ" w:hAnsi="ዋልድባ - የብሰ" w:cs="Abyssinica SIL"/>
+          <w:b w:val="0"/>
+          <w:bCs w:val="0"/>
+          <w:color w:val="1F2328"/>
+          <w:sz w:val="36"/>
+          <w:szCs w:val="36"/>
+          <w:lang w:val="am-ET"/>
+        </w:rPr>
+        <w:t xml:space="preserve"> </w:t>
+      </w:r>
+      <w:r>
+        <w:rPr>
+          <w:rFonts w:ascii="ዋልድባ - የብሰ" w:hAnsi="ዋልድባ - የብሰ" w:cs="Abyssinica SIL"/>
+          <w:b w:val="0"/>
+          <w:bCs w:val="0"/>
+          <w:color w:val="1F2328"/>
+          <w:sz w:val="48"/>
+          <w:szCs w:val="48"/>
+          <w:lang w:val="am-ET"/>
+        </w:rPr>
+        <w:t>ⶖ</w:t>
+      </w:r>
+    </w:p>
+    <w:p>
+      <w:pPr>
+        <w:shd w:val="clear" w:color="auto" w:fill="FFFFFF"/>
+        <w:spacing w:before="360" w:line="276" w:lineRule="auto"/>
+        <w:outlineLvl w:val="2"/>
+        <w:rPr>
+          <w:rFonts w:ascii="Abyssinica SIL" w:hAnsi="Abyssinica SIL" w:cs="Abyssinica SIL"/>
+          <w:color w:val="1F2328"/>
+          <w:sz w:val="32"/>
+          <w:szCs w:val="32"/>
+          <w:u w:val="thick"/>
+          <w:lang w:eastAsia="ja-JP"/>
+        </w:rPr>
+      </w:pPr>
+      <w:proofErr w:type="spellStart"/>
+      <w:r>
+        <w:rPr>
+          <w:rFonts w:ascii="Abyssinica SIL" w:hAnsi="Abyssinica SIL" w:cs="Abyssinica SIL"/>
+          <w:color w:val="1F2328"/>
+          <w:sz w:val="32"/>
+          <w:szCs w:val="32"/>
+          <w:u w:val="thick"/>
+          <w:lang w:eastAsia="ja-JP"/>
+        </w:rPr>
+        <w:t>ዋልድባ</w:t>
+      </w:r>
+      <w:proofErr w:type="spellEnd"/>
+      <w:r>
+        <w:rPr>
+          <w:rFonts w:ascii="Abyssinica SIL" w:hAnsi="Abyssinica SIL" w:cs="Abyssinica SIL"/>
+          <w:color w:val="1F2328"/>
+          <w:sz w:val="32"/>
+          <w:szCs w:val="32"/>
+          <w:u w:val="thick"/>
+          <w:lang w:eastAsia="ja-JP"/>
+        </w:rPr>
+        <w:t xml:space="preserve"> - </w:t>
+      </w:r>
+      <w:proofErr w:type="spellStart"/>
+      <w:r>
+        <w:rPr>
+          <w:rFonts w:ascii="Abyssinica SIL" w:hAnsi="Abyssinica SIL" w:cs="Abyssinica SIL"/>
+          <w:color w:val="1F2328"/>
+          <w:sz w:val="32"/>
+          <w:szCs w:val="32"/>
+          <w:u w:val="thick"/>
+          <w:lang w:eastAsia="ja-JP"/>
+        </w:rPr>
+        <w:t>ይገዙ</w:t>
+      </w:r>
+      <w:proofErr w:type="spellEnd"/>
+      <w:r>
+        <w:rPr>
+          <w:rFonts w:ascii="Abyssinica SIL" w:hAnsi="Abyssinica SIL" w:cs="Abyssinica SIL"/>
+          <w:color w:val="1F2328"/>
+          <w:sz w:val="32"/>
+          <w:szCs w:val="32"/>
+          <w:u w:val="thick"/>
+          <w:lang w:eastAsia="ja-JP"/>
+        </w:rPr>
+        <w:t xml:space="preserve"> </w:t>
+      </w:r>
+      <w:proofErr w:type="spellStart"/>
+      <w:r>
+        <w:rPr>
+          <w:rFonts w:ascii="Abyssinica SIL" w:hAnsi="Abyssinica SIL" w:cs="Abyssinica SIL"/>
+          <w:color w:val="1F2328"/>
+          <w:sz w:val="32"/>
+          <w:szCs w:val="32"/>
+          <w:u w:val="thick"/>
+          <w:lang w:eastAsia="ja-JP"/>
+        </w:rPr>
+        <w:t>ብሥራት</w:t>
+      </w:r>
+      <w:proofErr w:type="spellEnd"/>
+      <w:r>
+        <w:rPr>
+          <w:rFonts w:ascii="Abyssinica SIL" w:hAnsi="Abyssinica SIL" w:cs="Abyssinica SIL"/>
+          <w:color w:val="1F2328"/>
+          <w:sz w:val="32"/>
+          <w:szCs w:val="32"/>
+          <w:u w:val="thick"/>
+          <w:lang w:eastAsia="ja-JP"/>
+        </w:rPr>
+        <w:t xml:space="preserve"> </w:t>
+      </w:r>
+      <w:proofErr w:type="spellStart"/>
+      <w:r>
+        <w:rPr>
+          <w:rFonts w:ascii="Abyssinica SIL" w:hAnsi="Abyssinica SIL" w:cs="Abyssinica SIL"/>
+          <w:color w:val="1F2328"/>
+          <w:sz w:val="32"/>
+          <w:szCs w:val="32"/>
+          <w:u w:val="thick"/>
+          <w:lang w:eastAsia="ja-JP"/>
+        </w:rPr>
+        <w:t>ጎቲክ</w:t>
+      </w:r>
+      <w:proofErr w:type="spellEnd"/>
+    </w:p>
+    <w:p>
+      <w:pPr>
+        <w:pStyle w:val="Heading3"/>
+        <w:shd w:val="clear" w:color="auto" w:fill="FFFFFF"/>
+        <w:spacing w:before="0" w:beforeAutospacing="0" w:after="240" w:afterAutospacing="0"/>
+        <w:ind w:left="720"/>
+        <w:rPr>
+          <w:rFonts w:ascii="ዋልድባ - ይገዙ ብሥራት ጎቲክ" w:hAnsi="ዋልድባ - ይገዙ ብሥራት ጎቲክ" w:cs="Abyssinica SIL"/>
+          <w:b w:val="0"/>
+          <w:bCs w:val="0"/>
+          <w:color w:val="1F2328"/>
+          <w:sz w:val="48"/>
+          <w:szCs w:val="48"/>
+        </w:rPr>
+      </w:pPr>
+      <w:r>
+        <w:rPr>
+          <w:rFonts w:ascii="ዋልድባ - ይገዙ ብሥራት ጎቲክ" w:hAnsi="ዋልድባ - ይገዙ ብሥራት ጎቲክ" w:cs="Abyssinica SIL"/>
+          <w:b w:val="0"/>
+          <w:bCs w:val="0"/>
+          <w:color w:val="1F2328"/>
+          <w:sz w:val="48"/>
+          <w:szCs w:val="48"/>
+          <w:lang w:val="am-ET"/>
+        </w:rPr>
+        <w:t xml:space="preserve">ሀለሐመ </w:t>
+      </w:r>
+      <w:r>
+        <w:rPr>
+          <w:rFonts w:ascii="ዋልድባ - ይገዙ ብሥራት ጎቲክ" w:hAnsi="ዋልድባ - ይገዙ ብሥራት ጎቲክ" w:cs="Abyssinica SIL"/>
+          <w:b w:val="0"/>
+          <w:bCs w:val="0"/>
+          <w:color w:val="1F2328"/>
+          <w:sz w:val="48"/>
+          <w:szCs w:val="48"/>
+        </w:rPr>
+        <w:t xml:space="preserve">… </w:t>
+      </w:r>
+      <w:r>
+        <w:rPr>
+          <w:rFonts w:ascii="ዋልድባ - ይገዙ ብሥራት ጎቲክ" w:hAnsi="ዋልድባ - ይገዙ ብሥራት ጎቲክ" w:cs="Abyssinica SIL"/>
+          <w:b w:val="0"/>
+          <w:bCs w:val="0"/>
+          <w:color w:val="1F2328"/>
+          <w:sz w:val="48"/>
+          <w:szCs w:val="48"/>
+          <w:lang w:val="am-ET"/>
+        </w:rPr>
+        <w:t xml:space="preserve">ጘ ጙ ጚ ጛ ጜ ጝ ጞ ጟ ⶓ </w:t>
+      </w:r>
+      <w:r>
+        <w:rPr>
+          <w:rFonts w:ascii="ዋልድባ - ይገዙ ብሥራት ጎቲክ" w:hAnsi="ዋልድባ - ይገዙ ብሥራት ጎቲክ" w:cs="Abyssinica SIL"/>
+          <w:b w:val="0"/>
+          <w:bCs w:val="0"/>
+          <w:color w:val="1F2328"/>
+          <w:sz w:val="48"/>
+          <w:szCs w:val="48"/>
+          <w:lang w:val="am-ET"/>
+        </w:rPr>
+        <w:t xml:space="preserve">ⶔ </w:t>
+      </w:r>
+      <w:r>
+        <w:rPr>
+          <w:rFonts w:ascii="ዋልድባ - ይገዙ ብሥራት ጎቲክ" w:hAnsi="ዋልድባ - ይገዙ ብሥራት ጎቲክ" w:cs="Abyssinica SIL"/>
+          <w:b w:val="0"/>
+          <w:bCs w:val="0"/>
+          <w:color w:val="1F2328"/>
+          <w:sz w:val="48"/>
+          <w:szCs w:val="48"/>
+          <w:lang w:val="am-ET"/>
+        </w:rPr>
+        <w:t>ⶕ ⶖ</w:t>
+      </w:r>
+    </w:p>
+    <w:p>
+      <w:pPr>
+        <w:shd w:val="clear" w:color="auto" w:fill="FFFFFF"/>
+        <w:spacing w:before="360" w:line="276" w:lineRule="auto"/>
+        <w:outlineLvl w:val="2"/>
+        <w:rPr>
+          <w:rFonts w:ascii="Abyssinica SIL" w:hAnsi="Abyssinica SIL" w:cs="Abyssinica SIL"/>
+          <w:color w:val="1F2328"/>
+          <w:sz w:val="32"/>
+          <w:szCs w:val="32"/>
+          <w:u w:val="thick"/>
+          <w:lang w:eastAsia="ja-JP"/>
+        </w:rPr>
+      </w:pPr>
+      <w:proofErr w:type="spellStart"/>
+      <w:r>
+        <w:rPr>
+          <w:rFonts w:ascii="Abyssinica SIL" w:hAnsi="Abyssinica SIL" w:cs="Abyssinica SIL"/>
+          <w:color w:val="1F2328"/>
+          <w:sz w:val="32"/>
+          <w:szCs w:val="32"/>
+          <w:u w:val="thick"/>
+          <w:lang w:eastAsia="ja-JP"/>
+        </w:rPr>
+        <w:t>ዋልድባ</w:t>
+      </w:r>
+      <w:proofErr w:type="spellEnd"/>
+      <w:r>
+        <w:rPr>
+          <w:rFonts w:ascii="Abyssinica SIL" w:hAnsi="Abyssinica SIL" w:cs="Abyssinica SIL"/>
+          <w:color w:val="1F2328"/>
+          <w:sz w:val="32"/>
+          <w:szCs w:val="32"/>
+          <w:u w:val="thick"/>
+          <w:lang w:eastAsia="ja-JP"/>
+        </w:rPr>
+        <w:t xml:space="preserve"> - </w:t>
+      </w:r>
+      <w:proofErr w:type="spellStart"/>
+      <w:r>
+        <w:rPr>
+          <w:rFonts w:ascii="Abyssinica SIL" w:hAnsi="Abyssinica SIL" w:cs="Abyssinica SIL"/>
+          <w:color w:val="1F2328"/>
+          <w:sz w:val="32"/>
+          <w:szCs w:val="32"/>
+          <w:u w:val="thick"/>
+          <w:lang w:eastAsia="ja-JP"/>
+        </w:rPr>
+        <w:t>ይገዙ</w:t>
+      </w:r>
+      <w:proofErr w:type="spellEnd"/>
+      <w:r>
+        <w:rPr>
+          <w:rFonts w:ascii="Abyssinica SIL" w:hAnsi="Abyssinica SIL" w:cs="Abyssinica SIL"/>
+          <w:color w:val="1F2328"/>
+          <w:sz w:val="32"/>
+          <w:szCs w:val="32"/>
+          <w:u w:val="thick"/>
+          <w:lang w:eastAsia="ja-JP"/>
+        </w:rPr>
+        <w:t xml:space="preserve"> </w:t>
+      </w:r>
+      <w:proofErr w:type="spellStart"/>
+      <w:r>
+        <w:rPr>
+          <w:rFonts w:ascii="Abyssinica SIL" w:hAnsi="Abyssinica SIL" w:cs="Abyssinica SIL"/>
+          <w:color w:val="1F2328"/>
+          <w:sz w:val="32"/>
+          <w:szCs w:val="32"/>
+          <w:u w:val="thick"/>
+          <w:lang w:eastAsia="ja-JP"/>
+        </w:rPr>
+        <w:t>ብሥራት</w:t>
+      </w:r>
+      <w:proofErr w:type="spellEnd"/>
+      <w:r>
+        <w:rPr>
+          <w:rFonts w:ascii="Abyssinica SIL" w:hAnsi="Abyssinica SIL" w:cs="Abyssinica SIL"/>
+          <w:color w:val="1F2328"/>
+          <w:sz w:val="32"/>
+          <w:szCs w:val="32"/>
+          <w:u w:val="thick"/>
+          <w:lang w:eastAsia="ja-JP"/>
+        </w:rPr>
+        <w:t xml:space="preserve"> </w:t>
+      </w:r>
+      <w:proofErr w:type="spellStart"/>
+      <w:r>
+        <w:rPr>
+          <w:rFonts w:ascii="Abyssinica SIL" w:hAnsi="Abyssinica SIL" w:cs="Abyssinica SIL"/>
+          <w:color w:val="1F2328"/>
+          <w:sz w:val="32"/>
+          <w:szCs w:val="32"/>
+          <w:u w:val="thick"/>
+          <w:lang w:eastAsia="ja-JP"/>
+        </w:rPr>
+        <w:t>ጎፈር</w:t>
+      </w:r>
+      <w:proofErr w:type="spellEnd"/>
+    </w:p>
+    <w:p>
+      <w:pPr>
+        <w:pStyle w:val="Heading3"/>
+        <w:shd w:val="clear" w:color="auto" w:fill="FFFFFF"/>
+        <w:spacing w:before="0" w:beforeAutospacing="0" w:after="240" w:afterAutospacing="0"/>
+        <w:ind w:left="720"/>
+        <w:rPr>
+          <w:rFonts w:ascii="ዋልድባ - ይገዙ ብሥራት ጎፈር" w:hAnsi="ዋልድባ - ይገዙ ብሥራት ጎፈር" w:cs="Abyssinica SIL"/>
+          <w:b w:val="0"/>
+          <w:bCs w:val="0"/>
+          <w:color w:val="1F2328"/>
+          <w:sz w:val="48"/>
+          <w:szCs w:val="48"/>
+        </w:rPr>
+      </w:pPr>
+      <w:r>
+        <w:rPr>
+          <w:rFonts w:ascii="ዋልድባ - ይገዙ ብሥራት ጎፈር" w:hAnsi="ዋልድባ - ይገዙ ብሥራት ጎፈር" w:cs="Abyssinica SIL"/>
+          <w:b w:val="0"/>
+          <w:bCs w:val="0"/>
+          <w:color w:val="1F2328"/>
+          <w:sz w:val="48"/>
+          <w:szCs w:val="48"/>
+          <w:lang w:val="am-ET"/>
+        </w:rPr>
+        <w:t xml:space="preserve">ሀለሐመ </w:t>
+      </w:r>
+      <w:r>
+        <w:rPr>
+          <w:rFonts w:ascii="ዋልድባ - ይገዙ ብሥራት ጎፈር" w:hAnsi="ዋልድባ - ይገዙ ብሥራት ጎፈር" w:cs="Abyssinica SIL"/>
+          <w:b w:val="0"/>
+          <w:bCs w:val="0"/>
+          <w:color w:val="1F2328"/>
+          <w:sz w:val="48"/>
+          <w:szCs w:val="48"/>
+        </w:rPr>
+        <w:t xml:space="preserve">… </w:t>
+      </w:r>
+      <w:r>
+        <w:rPr>
+          <w:rFonts w:ascii="ዋልድባ - ይገዙ ብሥራት ጎፈር" w:hAnsi="ዋልድባ - ይገዙ ብሥራት ጎፈር" w:cs="Abyssinica SIL"/>
+          <w:b w:val="0"/>
+          <w:bCs w:val="0"/>
+          <w:color w:val="1F2328"/>
+          <w:sz w:val="48"/>
+          <w:szCs w:val="48"/>
+          <w:lang w:val="am-ET"/>
+        </w:rPr>
+        <w:t xml:space="preserve">ጘ ጙ ጚ ጛ ጜ ጝ ጞ ጟ ⶓ </w:t>
+      </w:r>
+      <w:r>
+        <w:rPr>
+          <w:rFonts w:ascii="ዋልድባ - ይገዙ ብሥራት ጎፈር" w:hAnsi="ዋልድባ - ይገዙ ብሥራት ጎፈር" w:cs="Abyssinica SIL"/>
+          <w:b w:val="0"/>
+          <w:bCs w:val="0"/>
+          <w:color w:val="1F2328"/>
+          <w:sz w:val="48"/>
+          <w:szCs w:val="48"/>
+          <w:lang w:val="am-ET"/>
+        </w:rPr>
+        <w:t xml:space="preserve">ⶔ </w:t>
+      </w:r>
+      <w:r>
+        <w:rPr>
+          <w:rFonts w:ascii="ዋልድባ - ይገዙ ብሥራት ጎፈር" w:hAnsi="ዋልድባ - ይገዙ ብሥራት ጎፈር" w:cs="Abyssinica SIL"/>
+          <w:b w:val="0"/>
+          <w:bCs w:val="0"/>
+          <w:color w:val="1F2328"/>
+          <w:sz w:val="48"/>
+          <w:szCs w:val="48"/>
+          <w:lang w:val="am-ET"/>
+        </w:rPr>
+        <w:t>ⶕ ⶖ</w:t>
+      </w:r>
+    </w:p>
+    <w:p>
+      <w:pPr>
+        <w:shd w:val="clear" w:color="auto" w:fill="FFFFFF"/>
+        <w:spacing w:before="360" w:line="276" w:lineRule="auto"/>
+        <w:outlineLvl w:val="2"/>
+        <w:rPr>
+          <w:rFonts w:ascii="Abyssinica SIL" w:hAnsi="Abyssinica SIL" w:cs="Abyssinica SIL"/>
+          <w:color w:val="1F2328"/>
+          <w:sz w:val="32"/>
+          <w:szCs w:val="32"/>
+          <w:u w:val="thick"/>
+          <w:lang w:eastAsia="ja-JP"/>
+        </w:rPr>
+      </w:pPr>
+      <w:proofErr w:type="spellStart"/>
+      <w:r>
+        <w:rPr>
+          <w:rFonts w:ascii="Abyssinica SIL" w:hAnsi="Abyssinica SIL" w:cs="Abyssinica SIL"/>
+          <w:color w:val="1F2328"/>
+          <w:sz w:val="32"/>
+          <w:szCs w:val="32"/>
+          <w:u w:val="thick"/>
+          <w:lang w:eastAsia="ja-JP"/>
+        </w:rPr>
+        <w:t>ዋልድባ</w:t>
+      </w:r>
+      <w:proofErr w:type="spellEnd"/>
+      <w:r>
+        <w:rPr>
+          <w:rFonts w:ascii="Abyssinica SIL" w:hAnsi="Abyssinica SIL" w:cs="Abyssinica SIL"/>
+          <w:color w:val="1F2328"/>
+          <w:sz w:val="32"/>
+          <w:szCs w:val="32"/>
+          <w:u w:val="thick"/>
+          <w:lang w:eastAsia="ja-JP"/>
+        </w:rPr>
+        <w:t xml:space="preserve"> - </w:t>
+      </w:r>
+      <w:proofErr w:type="spellStart"/>
+      <w:r>
+        <w:rPr>
+          <w:rFonts w:ascii="Abyssinica SIL" w:hAnsi="Abyssinica SIL" w:cs="Abyssinica SIL"/>
+          <w:color w:val="1F2328"/>
+          <w:sz w:val="32"/>
+          <w:szCs w:val="32"/>
+          <w:u w:val="thick"/>
+          <w:lang w:eastAsia="ja-JP"/>
+        </w:rPr>
+        <w:t>ጅረት</w:t>
+      </w:r>
+      <w:proofErr w:type="spellEnd"/>
+    </w:p>
+    <w:p>
+      <w:pPr>
+        <w:pStyle w:val="Heading3"/>
+        <w:shd w:val="clear" w:color="auto" w:fill="FFFFFF"/>
+        <w:spacing w:before="0" w:beforeAutospacing="0" w:after="240" w:afterAutospacing="0"/>
+        <w:ind w:left="720"/>
+        <w:rPr>
+          <w:rFonts w:ascii="ዋልድባ - ጅረት" w:hAnsi="ዋልድባ - ጅረት" w:cs="Abyssinica SIL"/>
+          <w:b w:val="0"/>
+          <w:bCs w:val="0"/>
+          <w:color w:val="1F2328"/>
+          <w:sz w:val="48"/>
+          <w:szCs w:val="48"/>
+        </w:rPr>
+      </w:pPr>
+      <w:r>
+        <w:rPr>
+          <w:rFonts w:ascii="ዋልድባ - ጅረት" w:hAnsi="ዋልድባ - ጅረት" w:cs="Abyssinica SIL"/>
+          <w:b w:val="0"/>
+          <w:bCs w:val="0"/>
+          <w:color w:val="1F2328"/>
+          <w:sz w:val="48"/>
+          <w:szCs w:val="48"/>
+          <w:lang w:val="am-ET"/>
+        </w:rPr>
+        <w:t xml:space="preserve">ሀለሐመ </w:t>
+      </w:r>
+      <w:r>
+        <w:rPr>
+          <w:rFonts w:ascii="ዋልድባ - ጅረት" w:hAnsi="ዋልድባ - ጅረት" w:cs="Abyssinica SIL"/>
+          <w:b w:val="0"/>
+          <w:bCs w:val="0"/>
+          <w:color w:val="1F2328"/>
+          <w:sz w:val="48"/>
+          <w:szCs w:val="48"/>
+        </w:rPr>
+        <w:t xml:space="preserve">… </w:t>
+      </w:r>
+      <w:r>
+        <w:rPr>
+          <w:rFonts w:ascii="ዋልድባ - ጅረት" w:hAnsi="ዋልድባ - ጅረት" w:cs="Abyssinica SIL"/>
+          <w:b w:val="0"/>
+          <w:bCs w:val="0"/>
+          <w:color w:val="1F2328"/>
+          <w:sz w:val="48"/>
+          <w:szCs w:val="48"/>
+          <w:lang w:val="am-ET"/>
+        </w:rPr>
+        <w:t xml:space="preserve">ጘ ጙ ጚ ጛ ጜ ጝ </w:t>
+      </w:r>
+      <w:r>
+        <w:rPr>
+          <w:rFonts w:ascii="ዋልድባ - ጅረት" w:hAnsi="ዋልድባ - ጅረት" w:cs="Abyssinica SIL"/>
+          <w:b w:val="0"/>
+          <w:bCs w:val="0"/>
+          <w:color w:val="1F2328"/>
+          <w:sz w:val="48"/>
+          <w:szCs w:val="48"/>
+          <w:lang w:val="am-ET"/>
+        </w:rPr>
+        <w:t>ጞ</w:t>
+      </w:r>
+      <w:r>
+        <w:rPr>
+          <w:rFonts w:ascii="ዋልድባ - ጅረት" w:hAnsi="ዋልድባ - ጅረት" w:cs="Abyssinica SIL"/>
+          <w:b w:val="0"/>
+          <w:bCs w:val="0"/>
+          <w:color w:val="1F2328"/>
+          <w:sz w:val="48"/>
+          <w:szCs w:val="48"/>
+          <w:lang w:val="am-ET"/>
+        </w:rPr>
+        <w:t xml:space="preserve"> ጟ </w:t>
+      </w:r>
+      <w:r>
+        <w:rPr>
+          <w:rFonts w:ascii="ዋልድባ - ጅረት" w:hAnsi="ዋልድባ - ጅረት" w:cs="Nyala"/>
+          <w:b w:val="0"/>
+          <w:bCs w:val="0"/>
+          <w:color w:val="1F2328"/>
+          <w:sz w:val="48"/>
+          <w:szCs w:val="48"/>
+          <w:lang w:val="am-ET"/>
+        </w:rPr>
+        <w:t>ⶓ</w:t>
+      </w:r>
+      <w:r>
+        <w:rPr>
+          <w:rFonts w:ascii="ዋልድባ - ጅረት" w:hAnsi="ዋልድባ - ጅረት" w:cs="Abyssinica SIL"/>
+          <w:b w:val="0"/>
+          <w:bCs w:val="0"/>
+          <w:color w:val="1F2328"/>
+          <w:sz w:val="48"/>
+          <w:szCs w:val="48"/>
+          <w:lang w:val="am-ET"/>
+        </w:rPr>
+        <w:t xml:space="preserve"> </w:t>
+      </w:r>
+      <w:r>
+        <w:rPr>
+          <w:rFonts w:ascii="ዋልድባ - ጅረት" w:hAnsi="ዋልድባ - ጅረት" w:cs="Nyala"/>
+          <w:b w:val="0"/>
+          <w:bCs w:val="0"/>
+          <w:color w:val="1F2328"/>
+          <w:sz w:val="48"/>
+          <w:szCs w:val="48"/>
+          <w:lang w:val="am-ET"/>
+        </w:rPr>
+        <w:t xml:space="preserve">ⶔ </w:t>
+      </w:r>
+      <w:r>
+        <w:rPr>
+          <w:rFonts w:ascii="ዋልድባ - ጅረት" w:hAnsi="ዋልድባ - ጅረት" w:cs="Nyala"/>
+          <w:b w:val="0"/>
+          <w:bCs w:val="0"/>
+          <w:color w:val="1F2328"/>
+          <w:sz w:val="48"/>
+          <w:szCs w:val="48"/>
+          <w:lang w:val="am-ET"/>
+        </w:rPr>
+        <w:t>ⶕ</w:t>
+      </w:r>
+      <w:r>
+        <w:rPr>
+          <w:rFonts w:ascii="ዋልድባ - ጅረት" w:hAnsi="ዋልድባ - ጅረት" w:cs="Abyssinica SIL"/>
+          <w:b w:val="0"/>
+          <w:bCs w:val="0"/>
+          <w:color w:val="1F2328"/>
+          <w:sz w:val="48"/>
+          <w:szCs w:val="48"/>
+          <w:lang w:val="am-ET"/>
+        </w:rPr>
+        <w:t xml:space="preserve"> </w:t>
+      </w:r>
+      <w:r>
+        <w:rPr>
+          <w:rFonts w:ascii="ዋልድባ - ጅረት" w:hAnsi="ዋልድባ - ጅረት" w:cs="Nyala"/>
+          <w:b w:val="0"/>
+          <w:bCs w:val="0"/>
+          <w:color w:val="1F2328"/>
+          <w:sz w:val="48"/>
+          <w:szCs w:val="48"/>
+          <w:lang w:val="am-ET"/>
+        </w:rPr>
+        <w:t>ⶖ</w:t>
+      </w:r>
+    </w:p>
+    <w:p>
+      <w:pPr>
+        <w:shd w:val="clear" w:color="auto" w:fill="FFFFFF"/>
+        <w:spacing w:before="360" w:line="276" w:lineRule="auto"/>
+        <w:outlineLvl w:val="2"/>
+        <w:rPr>
+          <w:rFonts w:ascii="Abyssinica SIL" w:hAnsi="Abyssinica SIL" w:cs="Abyssinica SIL"/>
+          <w:color w:val="1F2328"/>
+          <w:sz w:val="32"/>
+          <w:szCs w:val="32"/>
+          <w:u w:val="thick"/>
+          <w:lang w:eastAsia="ja-JP"/>
+        </w:rPr>
+      </w:pPr>
+      <w:proofErr w:type="spellStart"/>
+      <w:r>
+        <w:rPr>
+          <w:rFonts w:ascii="Abyssinica SIL" w:hAnsi="Abyssinica SIL" w:cs="Abyssinica SIL"/>
+          <w:color w:val="1F2328"/>
+          <w:sz w:val="32"/>
+          <w:szCs w:val="32"/>
+          <w:u w:val="thick"/>
+          <w:lang w:eastAsia="ja-JP"/>
+        </w:rPr>
+        <w:t>ዋልድባ</w:t>
+      </w:r>
+      <w:proofErr w:type="spellEnd"/>
+      <w:r>
+        <w:rPr>
+          <w:rFonts w:ascii="Abyssinica SIL" w:hAnsi="Abyssinica SIL" w:cs="Abyssinica SIL"/>
+          <w:color w:val="1F2328"/>
+          <w:sz w:val="32"/>
+          <w:szCs w:val="32"/>
+          <w:u w:val="thick"/>
+          <w:lang w:eastAsia="ja-JP"/>
+        </w:rPr>
+        <w:t xml:space="preserve"> - </w:t>
+      </w:r>
+      <w:proofErr w:type="spellStart"/>
+      <w:r>
+        <w:rPr>
+          <w:rFonts w:ascii="Abyssinica SIL" w:hAnsi="Abyssinica SIL" w:cs="Abyssinica SIL"/>
+          <w:color w:val="1F2328"/>
+          <w:sz w:val="32"/>
+          <w:szCs w:val="32"/>
+          <w:u w:val="thick"/>
+          <w:lang w:eastAsia="ja-JP"/>
+        </w:rPr>
+        <w:t>ጥንት</w:t>
+      </w:r>
+      <w:proofErr w:type="spellEnd"/>
+    </w:p>
+    <w:p>
+      <w:pPr>
+        <w:pStyle w:val="Heading3"/>
+        <w:shd w:val="clear" w:color="auto" w:fill="FFFFFF"/>
+        <w:spacing w:before="40" w:beforeAutospacing="0" w:after="240" w:afterAutospacing="0"/>
+        <w:ind w:left="720"/>
+        <w:rPr>
+          <w:rFonts w:ascii="ዋልድባ - ጥንት" w:hAnsi="ዋልድባ - ጥንት" w:cs="Abyssinica SIL"/>
+          <w:b w:val="0"/>
+          <w:bCs w:val="0"/>
+          <w:color w:val="1F2328"/>
+          <w:sz w:val="48"/>
+          <w:szCs w:val="48"/>
+        </w:rPr>
+      </w:pPr>
+      <w:r>
+        <w:rPr>
+          <w:rFonts w:ascii="ዋልድባ - ጥንት" w:hAnsi="ዋልድባ - ጥንት" w:cs="Abyssinica SIL"/>
+          <w:b w:val="0"/>
+          <w:bCs w:val="0"/>
+          <w:color w:val="1F2328"/>
+          <w:sz w:val="48"/>
+          <w:szCs w:val="48"/>
+          <w:lang w:val="am-ET"/>
+        </w:rPr>
+        <w:t>ሀለሐመ</w:t>
+      </w:r>
+      <w:r>
+        <w:rPr>
+          <w:rFonts w:ascii="ዋልድባ - ጥንት" w:hAnsi="ዋልድባ - ጥንት" w:cs="Abyssinica SIL"/>
+          <w:b w:val="0"/>
+          <w:bCs w:val="0"/>
+          <w:color w:val="1F2328"/>
+          <w:sz w:val="28"/>
+          <w:szCs w:val="28"/>
+          <w:lang w:val="am-ET"/>
+        </w:rPr>
+        <w:t xml:space="preserve"> </w:t>
+      </w:r>
+      <w:r>
+        <w:rPr>
+          <w:rFonts w:ascii="ዋልድባ - ጥንት" w:hAnsi="ዋልድባ - ጥንት" w:cs="Abyssinica SIL"/>
+          <w:b w:val="0"/>
+          <w:bCs w:val="0"/>
+          <w:color w:val="1F2328"/>
+          <w:sz w:val="48"/>
+          <w:szCs w:val="48"/>
+        </w:rPr>
+        <w:t>…</w:t>
+      </w:r>
+      <w:r>
+        <w:rPr>
+          <w:rFonts w:ascii="ዋልድባ - ጥንት" w:hAnsi="ዋልድባ - ጥንት" w:cs="Abyssinica SIL"/>
+          <w:b w:val="0"/>
+          <w:bCs w:val="0"/>
+          <w:color w:val="1F2328"/>
+          <w:sz w:val="28"/>
+          <w:szCs w:val="28"/>
+        </w:rPr>
+        <w:t xml:space="preserve"> </w:t>
+      </w:r>
+      <w:r>
+        <w:rPr>
+          <w:rFonts w:ascii="ዋልድባ - ጥንት" w:hAnsi="ዋልድባ - ጥንት" w:cs="Abyssinica SIL"/>
+          <w:b w:val="0"/>
+          <w:bCs w:val="0"/>
+          <w:color w:val="1F2328"/>
+          <w:sz w:val="48"/>
+          <w:szCs w:val="48"/>
+          <w:lang w:val="am-ET"/>
+        </w:rPr>
+        <w:t>ጘ</w:t>
+      </w:r>
+      <w:r>
+        <w:rPr>
+          <w:rFonts w:ascii="ዋልድባ - ጥንት" w:hAnsi="ዋልድባ - ጥንት" w:cs="Abyssinica SIL"/>
+          <w:b w:val="0"/>
+          <w:bCs w:val="0"/>
+          <w:color w:val="1F2328"/>
+          <w:sz w:val="30"/>
+          <w:szCs w:val="30"/>
+          <w:lang w:val="am-ET"/>
+        </w:rPr>
+        <w:t xml:space="preserve"> </w:t>
+      </w:r>
+      <w:r>
+        <w:rPr>
+          <w:rFonts w:ascii="ዋልድባ - ጥንት" w:hAnsi="ዋልድባ - ጥንት" w:cs="Abyssinica SIL"/>
+          <w:b w:val="0"/>
+          <w:bCs w:val="0"/>
+          <w:color w:val="1F2328"/>
+          <w:sz w:val="48"/>
+          <w:szCs w:val="48"/>
+          <w:lang w:val="am-ET"/>
+        </w:rPr>
+        <w:t>ጙ</w:t>
+      </w:r>
+      <w:r>
+        <w:rPr>
+          <w:rFonts w:ascii="ዋልድባ - ጥንት" w:hAnsi="ዋልድባ - ጥንት" w:cs="Abyssinica SIL"/>
+          <w:b w:val="0"/>
+          <w:bCs w:val="0"/>
+          <w:color w:val="1F2328"/>
+          <w:sz w:val="28"/>
+          <w:szCs w:val="28"/>
+          <w:lang w:val="am-ET"/>
+        </w:rPr>
+        <w:t xml:space="preserve"> </w:t>
+      </w:r>
+      <w:r>
+        <w:rPr>
+          <w:rFonts w:ascii="ዋልድባ - ጥንት" w:hAnsi="ዋልድባ - ጥንት" w:cs="Abyssinica SIL"/>
+          <w:b w:val="0"/>
+          <w:bCs w:val="0"/>
+          <w:color w:val="1F2328"/>
+          <w:sz w:val="48"/>
+          <w:szCs w:val="48"/>
+          <w:lang w:val="am-ET"/>
+        </w:rPr>
+        <w:t>ጚ</w:t>
+      </w:r>
+      <w:r>
+        <w:rPr>
+          <w:rFonts w:ascii="ዋልድባ - ጥንት" w:hAnsi="ዋልድባ - ጥንት" w:cs="Abyssinica SIL"/>
+          <w:b w:val="0"/>
+          <w:bCs w:val="0"/>
+          <w:color w:val="1F2328"/>
+          <w:sz w:val="28"/>
+          <w:szCs w:val="28"/>
+          <w:lang w:val="am-ET"/>
+        </w:rPr>
+        <w:t xml:space="preserve"> </w:t>
+      </w:r>
+      <w:r>
+        <w:rPr>
+          <w:rFonts w:ascii="ዋልድባ - ጥንት" w:hAnsi="ዋልድባ - ጥንት" w:cs="Abyssinica SIL"/>
+          <w:b w:val="0"/>
+          <w:bCs w:val="0"/>
+          <w:color w:val="1F2328"/>
+          <w:sz w:val="48"/>
+          <w:szCs w:val="48"/>
+          <w:lang w:val="am-ET"/>
+        </w:rPr>
+        <w:t>ጛ</w:t>
+      </w:r>
+      <w:r>
+        <w:rPr>
+          <w:rFonts w:ascii="ዋልድባ - ጥንት" w:hAnsi="ዋልድባ - ጥንት" w:cs="Abyssinica SIL"/>
+          <w:b w:val="0"/>
+          <w:bCs w:val="0"/>
+          <w:color w:val="1F2328"/>
+          <w:sz w:val="30"/>
+          <w:szCs w:val="30"/>
+          <w:lang w:val="am-ET"/>
+        </w:rPr>
+        <w:t xml:space="preserve"> </w:t>
+      </w:r>
+      <w:r>
+        <w:rPr>
+          <w:rFonts w:ascii="ዋልድባ - ጥንት" w:hAnsi="ዋልድባ - ጥንት" w:cs="Abyssinica SIL"/>
+          <w:b w:val="0"/>
+          <w:bCs w:val="0"/>
+          <w:color w:val="1F2328"/>
+          <w:sz w:val="48"/>
+          <w:szCs w:val="48"/>
+          <w:lang w:val="am-ET"/>
+        </w:rPr>
+        <w:t>ጜ</w:t>
+      </w:r>
+      <w:r>
+        <w:rPr>
+          <w:rFonts w:ascii="ዋልድባ - ጥንት" w:hAnsi="ዋልድባ - ጥንት" w:cs="Abyssinica SIL"/>
+          <w:b w:val="0"/>
+          <w:bCs w:val="0"/>
+          <w:color w:val="1F2328"/>
+          <w:sz w:val="28"/>
+          <w:szCs w:val="28"/>
+          <w:lang w:val="am-ET"/>
+        </w:rPr>
+        <w:t xml:space="preserve"> </w:t>
+      </w:r>
+      <w:r>
+        <w:rPr>
+          <w:rFonts w:ascii="ዋልድባ - ጥንት" w:hAnsi="ዋልድባ - ጥንት" w:cs="Abyssinica SIL"/>
+          <w:b w:val="0"/>
+          <w:bCs w:val="0"/>
+          <w:color w:val="1F2328"/>
+          <w:sz w:val="48"/>
+          <w:szCs w:val="48"/>
+          <w:lang w:val="am-ET"/>
+        </w:rPr>
+        <w:t>ጝ</w:t>
+      </w:r>
+      <w:r>
+        <w:rPr>
+          <w:rFonts w:ascii="ዋልድባ - ጥንት" w:hAnsi="ዋልድባ - ጥንት" w:cs="Abyssinica SIL"/>
+          <w:b w:val="0"/>
+          <w:bCs w:val="0"/>
+          <w:color w:val="1F2328"/>
+          <w:sz w:val="28"/>
+          <w:szCs w:val="28"/>
+          <w:lang w:val="am-ET"/>
+        </w:rPr>
+        <w:t xml:space="preserve"> </w:t>
+      </w:r>
+      <w:r>
+        <w:rPr>
+          <w:rFonts w:ascii="ዋልድባ - ጥንት" w:hAnsi="ዋልድባ - ጥንት" w:cs="Abyssinica SIL"/>
+          <w:b w:val="0"/>
+          <w:bCs w:val="0"/>
+          <w:color w:val="1F2328"/>
+          <w:sz w:val="48"/>
+          <w:szCs w:val="48"/>
+          <w:lang w:val="am-ET"/>
+        </w:rPr>
+        <w:t>ጞ</w:t>
+      </w:r>
+      <w:r>
+        <w:rPr>
+          <w:rFonts w:ascii="ዋልድባ - ጥንት" w:hAnsi="ዋልድባ - ጥንት" w:cs="Abyssinica SIL"/>
+          <w:b w:val="0"/>
+          <w:bCs w:val="0"/>
+          <w:color w:val="1F2328"/>
+          <w:sz w:val="30"/>
+          <w:szCs w:val="30"/>
+          <w:lang w:val="am-ET"/>
+        </w:rPr>
+        <w:t xml:space="preserve"> </w:t>
+      </w:r>
+      <w:r>
+        <w:rPr>
+          <w:rFonts w:ascii="ዋልድባ - ጥንት" w:hAnsi="ዋልድባ - ጥንት" w:cs="Abyssinica SIL"/>
+          <w:b w:val="0"/>
+          <w:bCs w:val="0"/>
+          <w:color w:val="1F2328"/>
+          <w:sz w:val="48"/>
+          <w:szCs w:val="48"/>
+          <w:lang w:val="am-ET"/>
+        </w:rPr>
+        <w:t>ጟ</w:t>
+      </w:r>
+      <w:r>
+        <w:rPr>
+          <w:rFonts w:ascii="ዋልድባ - ጥንት" w:hAnsi="ዋልድባ - ጥንት" w:cs="Abyssinica SIL"/>
+          <w:b w:val="0"/>
+          <w:bCs w:val="0"/>
+          <w:color w:val="1F2328"/>
+          <w:sz w:val="28"/>
+          <w:szCs w:val="28"/>
+          <w:lang w:val="am-ET"/>
+        </w:rPr>
+        <w:t xml:space="preserve"> </w:t>
+      </w:r>
+      <w:r>
+        <w:rPr>
+          <w:rFonts w:ascii="ዋልድባ - ጥንት" w:hAnsi="ዋልድባ - ጥንት" w:cs="Abyssinica SIL"/>
+          <w:b w:val="0"/>
+          <w:bCs w:val="0"/>
+          <w:color w:val="1F2328"/>
+          <w:sz w:val="48"/>
+          <w:szCs w:val="48"/>
+          <w:lang w:val="am-ET"/>
+        </w:rPr>
+        <w:t>ⶓ</w:t>
+      </w:r>
+      <w:r>
+        <w:rPr>
+          <w:rFonts w:ascii="ዋልድባ - ጥንት" w:hAnsi="ዋልድባ - ጥንት" w:cs="Abyssinica SIL"/>
+          <w:b w:val="0"/>
+          <w:bCs w:val="0"/>
+          <w:color w:val="1F2328"/>
+          <w:sz w:val="30"/>
+          <w:szCs w:val="30"/>
+          <w:lang w:val="am-ET"/>
+        </w:rPr>
+        <w:t xml:space="preserve"> </w:t>
+      </w:r>
+      <w:r>
+        <w:rPr>
+          <w:rFonts w:ascii="ዋልድባ - ጥንት" w:hAnsi="ዋልድባ - ጥንት" w:cs="Abyssinica SIL"/>
+          <w:b w:val="0"/>
+          <w:bCs w:val="0"/>
+          <w:color w:val="1F2328"/>
+          <w:sz w:val="48"/>
+          <w:szCs w:val="48"/>
+          <w:lang w:val="am-ET"/>
+        </w:rPr>
+        <w:t>ⶔ</w:t>
+      </w:r>
+      <w:r>
+        <w:rPr>
+          <w:rFonts w:ascii="ዋልድባ - ጥንት" w:hAnsi="ዋልድባ - ጥንት" w:cs="Abyssinica SIL"/>
+          <w:b w:val="0"/>
+          <w:bCs w:val="0"/>
+          <w:color w:val="1F2328"/>
+          <w:sz w:val="28"/>
+          <w:szCs w:val="28"/>
+          <w:lang w:val="am-ET"/>
+        </w:rPr>
+        <w:t xml:space="preserve"> </w:t>
+      </w:r>
+      <w:r>
+        <w:rPr>
+          <w:rFonts w:ascii="ዋልድባ - ጥንት" w:hAnsi="ዋልድባ - ጥንት" w:cs="Abyssinica SIL"/>
+          <w:b w:val="0"/>
+          <w:bCs w:val="0"/>
+          <w:color w:val="1F2328"/>
+          <w:sz w:val="48"/>
+          <w:szCs w:val="48"/>
+          <w:lang w:val="am-ET"/>
+        </w:rPr>
+        <w:t>ⶕ</w:t>
+      </w:r>
+      <w:r>
+        <w:rPr>
+          <w:rFonts w:ascii="ዋልድባ - ጥንት" w:hAnsi="ዋልድባ - ጥንት" w:cs="Abyssinica SIL"/>
+          <w:b w:val="0"/>
+          <w:bCs w:val="0"/>
+          <w:color w:val="1F2328"/>
+          <w:sz w:val="28"/>
+          <w:szCs w:val="28"/>
+          <w:lang w:val="am-ET"/>
+        </w:rPr>
+        <w:t xml:space="preserve"> </w:t>
+      </w:r>
+      <w:r>
+        <w:rPr>
+          <w:rFonts w:ascii="ዋልድባ - ጥንት" w:hAnsi="ዋልድባ - ጥንት" w:cs="Abyssinica SIL"/>
+          <w:b w:val="0"/>
+          <w:bCs w:val="0"/>
+          <w:color w:val="1F2328"/>
+          <w:sz w:val="48"/>
+          <w:szCs w:val="48"/>
+          <w:lang w:val="am-ET"/>
+        </w:rPr>
+        <w:t>ⶖ</w:t>
+      </w:r>
+    </w:p>
+    <w:p>
+      <w:pPr>
+        <w:shd w:val="clear" w:color="auto" w:fill="FFFFFF"/>
+        <w:spacing w:before="360" w:line="276" w:lineRule="auto"/>
+        <w:outlineLvl w:val="2"/>
+        <w:rPr>
+          <w:rFonts w:ascii="Abyssinica SIL" w:hAnsi="Abyssinica SIL" w:cs="Abyssinica SIL"/>
+          <w:color w:val="1F2328"/>
+          <w:sz w:val="32"/>
+          <w:szCs w:val="32"/>
+          <w:u w:val="thick"/>
+          <w:lang w:eastAsia="ja-JP"/>
+        </w:rPr>
+      </w:pPr>
+      <w:proofErr w:type="spellStart"/>
+      <w:r>
+        <w:rPr>
+          <w:rFonts w:ascii="Abyssinica SIL" w:hAnsi="Abyssinica SIL" w:cs="Abyssinica SIL"/>
+          <w:color w:val="1F2328"/>
+          <w:sz w:val="32"/>
+          <w:szCs w:val="32"/>
+          <w:u w:val="thick"/>
+          <w:lang w:eastAsia="ja-JP"/>
+        </w:rPr>
+        <w:t>ዋልድባ</w:t>
+      </w:r>
+      <w:proofErr w:type="spellEnd"/>
+      <w:r>
+        <w:rPr>
+          <w:rFonts w:ascii="Abyssinica SIL" w:hAnsi="Abyssinica SIL" w:cs="Abyssinica SIL"/>
+          <w:color w:val="1F2328"/>
+          <w:sz w:val="32"/>
+          <w:szCs w:val="32"/>
+          <w:u w:val="thick"/>
+          <w:lang w:eastAsia="ja-JP"/>
+        </w:rPr>
+        <w:t xml:space="preserve"> - </w:t>
+      </w:r>
+      <w:proofErr w:type="spellStart"/>
+      <w:r>
+        <w:rPr>
+          <w:rFonts w:ascii="Abyssinica SIL" w:hAnsi="Abyssinica SIL" w:cs="Abyssinica SIL"/>
+          <w:color w:val="1F2328"/>
+          <w:sz w:val="32"/>
+          <w:szCs w:val="32"/>
+          <w:u w:val="thick"/>
+          <w:lang w:eastAsia="ja-JP"/>
+        </w:rPr>
+        <w:t>ፋንትዋ</w:t>
+      </w:r>
+      <w:proofErr w:type="spellEnd"/>
+    </w:p>
+    <w:p>
+      <w:pPr>
+        <w:pStyle w:val="Heading3"/>
+        <w:shd w:val="clear" w:color="auto" w:fill="FFFFFF"/>
+        <w:spacing w:before="0" w:beforeAutospacing="0" w:after="240" w:afterAutospacing="0"/>
+        <w:ind w:left="720"/>
+        <w:rPr>
+          <w:rFonts w:ascii="ዋልድባ - ፋንትዋ" w:hAnsi="ዋልድባ - ፋንትዋ" w:cs="Abyssinica SIL"/>
+          <w:b w:val="0"/>
+          <w:bCs w:val="0"/>
+          <w:color w:val="1F2328"/>
+          <w:sz w:val="48"/>
+          <w:szCs w:val="48"/>
+        </w:rPr>
+      </w:pPr>
+      <w:r>
+        <w:rPr>
+          <w:rFonts w:ascii="ዋልድባ - ፋንትዋ" w:hAnsi="ዋልድባ - ፋንትዋ" w:cs="Abyssinica SIL"/>
+          <w:b w:val="0"/>
+          <w:bCs w:val="0"/>
+          <w:color w:val="1F2328"/>
+          <w:sz w:val="48"/>
+          <w:szCs w:val="48"/>
+          <w:lang w:val="am-ET"/>
+        </w:rPr>
+        <w:t xml:space="preserve">ሀለሐመ </w:t>
+      </w:r>
+      <w:r>
+        <w:rPr>
+          <w:rFonts w:ascii="ዋልድባ - ፋንትዋ" w:hAnsi="ዋልድባ - ፋንትዋ" w:cs="Abyssinica SIL"/>
+          <w:b w:val="0"/>
+          <w:bCs w:val="0"/>
+          <w:color w:val="1F2328"/>
+          <w:sz w:val="48"/>
+          <w:szCs w:val="48"/>
+        </w:rPr>
+        <w:t xml:space="preserve">… </w:t>
+      </w:r>
+      <w:r>
+        <w:rPr>
+          <w:rFonts w:ascii="ዋልድባ - ፋንትዋ" w:hAnsi="ዋልድባ - ፋንትዋ" w:cs="Abyssinica SIL"/>
+          <w:b w:val="0"/>
+          <w:bCs w:val="0"/>
+          <w:color w:val="1F2328"/>
+          <w:sz w:val="48"/>
+          <w:szCs w:val="48"/>
+          <w:lang w:val="am-ET"/>
+        </w:rPr>
+        <w:t xml:space="preserve">ጘ ጙ ጚ ጛ ጜ ጝ ጞ ጟ ⶓ </w:t>
+      </w:r>
+      <w:r>
+        <w:rPr>
+          <w:rFonts w:ascii="ዋልድባ - ፋንትዋ" w:hAnsi="ዋልድባ - ፋንትዋ" w:cs="Abyssinica SIL"/>
+          <w:b w:val="0"/>
+          <w:bCs w:val="0"/>
+          <w:color w:val="1F2328"/>
+          <w:sz w:val="48"/>
+          <w:szCs w:val="48"/>
+          <w:lang w:val="am-ET"/>
+        </w:rPr>
+        <w:t xml:space="preserve">ⶔ </w:t>
+      </w:r>
+      <w:r>
+        <w:rPr>
+          <w:rFonts w:ascii="ዋልድባ - ፋንትዋ" w:hAnsi="ዋልድባ - ፋንትዋ" w:cs="Abyssinica SIL"/>
+          <w:b w:val="0"/>
+          <w:bCs w:val="0"/>
+          <w:color w:val="1F2328"/>
+          <w:sz w:val="48"/>
+          <w:szCs w:val="48"/>
+          <w:lang w:val="am-ET"/>
+        </w:rPr>
+        <w:t>ⶕ ⶖ</w:t>
       </w:r>
     </w:p>
     <w:sectPr>
@@ -17843,7 +20209,7 @@
     <w:lsdException w:name="Normal" w:qFormat="1"/>
     <w:lsdException w:name="heading 1" w:qFormat="1"/>
     <w:lsdException w:name="heading 2" w:qFormat="1"/>
-    <w:lsdException w:name="heading 3" w:qFormat="1"/>
+    <w:lsdException w:name="heading 3" w:uiPriority="9" w:qFormat="1"/>
     <w:lsdException w:name="heading 4" w:semiHidden="1" w:unhideWhenUsed="1" w:qFormat="1"/>
     <w:lsdException w:name="heading 5" w:semiHidden="1" w:unhideWhenUsed="1" w:qFormat="1"/>
     <w:lsdException w:name="heading 6" w:semiHidden="1" w:unhideWhenUsed="1" w:qFormat="1"/>
@@ -18168,6 +20534,8 @@
   <w:style w:type="paragraph" w:styleId="Heading3">
     <w:name w:val="heading 3"/>
     <w:basedOn w:val="Normal"/>
+    <w:link w:val="Heading3Char"/>
+    <w:uiPriority w:val="9"/>
     <w:qFormat/>
     <w:rsid w:val="00A848E2"/>
     <w:pPr>
@@ -18295,6 +20663,20 @@
       <w:rFonts w:ascii="Tahoma" w:hAnsi="Tahoma" w:cs="Tahoma"/>
       <w:sz w:val="16"/>
       <w:szCs w:val="16"/>
+    </w:rPr>
+  </w:style>
+  <w:style w:type="character" w:customStyle="1" w:styleId="Heading3Char">
+    <w:name w:val="Heading 3 Char"/>
+    <w:basedOn w:val="DefaultParagraphFont"/>
+    <w:link w:val="Heading3"/>
+    <w:uiPriority w:val="9"/>
+    <w:rsid w:val="001436B6"/>
+    <w:rPr>
+      <w:b/>
+      <w:bCs/>
+      <w:sz w:val="27"/>
+      <w:szCs w:val="27"/>
+      <w:lang w:eastAsia="ko-KR"/>
     </w:rPr>
   </w:style>
 </w:styles>

</xml_diff>

<commit_message>
GFF Blin v1.51 -font refresh.
</commit_message>
<xml_diff>
--- a/release/gff/gff_blin/source/BlinTyping-English.docx
+++ b/release/gff/gff_blin/source/BlinTyping-English.docx
@@ -17182,12 +17182,23 @@
         <w:t>ህዋእ</w:t>
       </w:r>
       <w:proofErr w:type="spellEnd"/>
+      <w:r>
+        <w:rPr>
+          <w:rFonts w:ascii="Abyssinica SIL" w:hAnsi="Abyssinica SIL" w:cs="Abyssinica SIL"/>
+          <w:color w:val="1F2328"/>
+          <w:sz w:val="32"/>
+          <w:szCs w:val="32"/>
+          <w:u w:val="thick"/>
+          <w:lang w:val="am-ET" w:eastAsia="ja-JP"/>
+        </w:rPr>
+        <w:t>ሽ</w:t>
+      </w:r>
     </w:p>
     <w:p>
       <w:pPr>
         <w:pStyle w:val="Heading3"/>
         <w:shd w:val="clear" w:color="auto" w:fill="FFFFFF"/>
-        <w:spacing w:before="0" w:beforeAutospacing="0" w:after="240" w:afterAutospacing="0" w:line="276" w:lineRule="auto"/>
+        <w:spacing w:before="0" w:beforeAutospacing="0" w:after="0" w:afterAutospacing="0" w:line="276" w:lineRule="auto"/>
         <w:ind w:left="720"/>
         <w:rPr>
           <w:rFonts w:ascii="ዋልድባ - ህዋእ" w:hAnsi="ዋልድባ - ህዋእ" w:cs="Abyssinica SIL"/>
@@ -17261,7 +17272,7 @@
     <w:p>
       <w:pPr>
         <w:shd w:val="clear" w:color="auto" w:fill="FFFFFF"/>
-        <w:spacing w:before="360" w:line="276" w:lineRule="auto"/>
+        <w:spacing w:before="240" w:line="276" w:lineRule="auto"/>
         <w:outlineLvl w:val="2"/>
         <w:rPr>
           <w:rFonts w:ascii="Abyssinica SIL" w:hAnsi="Abyssinica SIL" w:cs="Abyssinica SIL"/>
@@ -17314,7 +17325,7 @@
       <w:pPr>
         <w:pStyle w:val="Heading3"/>
         <w:shd w:val="clear" w:color="auto" w:fill="FFFFFF"/>
-        <w:spacing w:before="0" w:beforeAutospacing="0" w:after="240" w:afterAutospacing="0"/>
+        <w:spacing w:before="0" w:beforeAutospacing="0" w:after="0" w:afterAutospacing="0"/>
         <w:ind w:left="720"/>
         <w:rPr>
           <w:rFonts w:ascii="ዋልድባ - ውቂያኖስ" w:hAnsi="ዋልድባ - ውቂያኖስ" w:cs="Abyssinica SIL"/>
@@ -17401,7 +17412,7 @@
       <w:pPr>
         <w:pStyle w:val="Heading3"/>
         <w:shd w:val="clear" w:color="auto" w:fill="FFFFFF"/>
-        <w:spacing w:before="360" w:beforeAutospacing="0" w:after="0" w:afterAutospacing="0" w:line="276" w:lineRule="auto"/>
+        <w:spacing w:before="240" w:beforeAutospacing="0" w:after="0" w:afterAutospacing="0" w:line="276" w:lineRule="auto"/>
         <w:rPr>
           <w:rFonts w:ascii="Abyssinica SIL" w:hAnsi="Abyssinica SIL" w:cs="Abyssinica SIL"/>
           <w:b w:val="0"/>
@@ -17457,7 +17468,7 @@
       <w:pPr>
         <w:pStyle w:val="Heading3"/>
         <w:shd w:val="clear" w:color="auto" w:fill="FFFFFF"/>
-        <w:spacing w:before="0" w:beforeAutospacing="0" w:after="240" w:afterAutospacing="0"/>
+        <w:spacing w:before="0" w:beforeAutospacing="0" w:after="0" w:afterAutospacing="0"/>
         <w:ind w:left="720"/>
         <w:rPr>
           <w:rFonts w:ascii="ዋልድባ - ዘላን" w:hAnsi="ዋልድባ - ዘላን" w:cs="Abyssinica SIL"/>
@@ -17531,7 +17542,7 @@
     <w:p>
       <w:pPr>
         <w:shd w:val="clear" w:color="auto" w:fill="FFFFFF"/>
-        <w:spacing w:before="360" w:line="276" w:lineRule="auto"/>
+        <w:spacing w:before="240" w:line="276" w:lineRule="auto"/>
         <w:outlineLvl w:val="2"/>
         <w:rPr>
           <w:rFonts w:ascii="Abyssinica SIL" w:hAnsi="Abyssinica SIL" w:cs="Abyssinica SIL"/>
@@ -17584,7 +17595,7 @@
       <w:pPr>
         <w:pStyle w:val="Heading3"/>
         <w:shd w:val="clear" w:color="auto" w:fill="FFFFFF"/>
-        <w:spacing w:before="0" w:beforeAutospacing="0" w:after="240" w:afterAutospacing="0"/>
+        <w:spacing w:before="0" w:beforeAutospacing="0" w:after="0" w:afterAutospacing="0"/>
         <w:ind w:left="720"/>
         <w:rPr>
           <w:rFonts w:ascii="ዋልድባ - የብሰ" w:hAnsi="ዋልድባ - የብሰ" w:cs="Abyssinica SIL"/>
@@ -17897,7 +17908,7 @@
     <w:p>
       <w:pPr>
         <w:shd w:val="clear" w:color="auto" w:fill="FFFFFF"/>
-        <w:spacing w:before="360" w:line="276" w:lineRule="auto"/>
+        <w:spacing w:before="240" w:line="276" w:lineRule="auto"/>
         <w:outlineLvl w:val="2"/>
         <w:rPr>
           <w:rFonts w:ascii="Abyssinica SIL" w:hAnsi="Abyssinica SIL" w:cs="Abyssinica SIL"/>
@@ -17998,7 +18009,7 @@
       <w:pPr>
         <w:pStyle w:val="Heading3"/>
         <w:shd w:val="clear" w:color="auto" w:fill="FFFFFF"/>
-        <w:spacing w:before="0" w:beforeAutospacing="0" w:after="240" w:afterAutospacing="0"/>
+        <w:spacing w:before="0" w:beforeAutospacing="0" w:after="0" w:afterAutospacing="0"/>
         <w:ind w:left="720"/>
         <w:rPr>
           <w:rFonts w:ascii="ዋልድባ - ይገዙ ብሥራት ጎቲክ" w:hAnsi="ዋልድባ - ይገዙ ብሥራት ጎቲክ" w:cs="Abyssinica SIL"/>
@@ -18072,7 +18083,7 @@
     <w:p>
       <w:pPr>
         <w:shd w:val="clear" w:color="auto" w:fill="FFFFFF"/>
-        <w:spacing w:before="360" w:line="276" w:lineRule="auto"/>
+        <w:spacing w:before="240" w:line="276" w:lineRule="auto"/>
         <w:outlineLvl w:val="2"/>
         <w:rPr>
           <w:rFonts w:ascii="Abyssinica SIL" w:hAnsi="Abyssinica SIL" w:cs="Abyssinica SIL"/>
@@ -18173,7 +18184,7 @@
       <w:pPr>
         <w:pStyle w:val="Heading3"/>
         <w:shd w:val="clear" w:color="auto" w:fill="FFFFFF"/>
-        <w:spacing w:before="0" w:beforeAutospacing="0" w:after="240" w:afterAutospacing="0"/>
+        <w:spacing w:before="0" w:beforeAutospacing="0" w:after="0" w:afterAutospacing="0"/>
         <w:ind w:left="720"/>
         <w:rPr>
           <w:rFonts w:ascii="ዋልድባ - ይገዙ ብሥራት ጎፈር" w:hAnsi="ዋልድባ - ይገዙ ብሥራት ጎፈር" w:cs="Abyssinica SIL"/>
@@ -18247,7 +18258,7 @@
     <w:p>
       <w:pPr>
         <w:shd w:val="clear" w:color="auto" w:fill="FFFFFF"/>
-        <w:spacing w:before="360" w:line="276" w:lineRule="auto"/>
+        <w:spacing w:before="240" w:line="276" w:lineRule="auto"/>
         <w:outlineLvl w:val="2"/>
         <w:rPr>
           <w:rFonts w:ascii="Abyssinica SIL" w:hAnsi="Abyssinica SIL" w:cs="Abyssinica SIL"/>
@@ -18300,7 +18311,7 @@
       <w:pPr>
         <w:pStyle w:val="Heading3"/>
         <w:shd w:val="clear" w:color="auto" w:fill="FFFFFF"/>
-        <w:spacing w:before="0" w:beforeAutospacing="0" w:after="240" w:afterAutospacing="0"/>
+        <w:spacing w:before="0" w:beforeAutospacing="0" w:after="0" w:afterAutospacing="0"/>
         <w:ind w:left="720"/>
         <w:rPr>
           <w:rFonts w:ascii="ዋልድባ - ጅረት" w:hAnsi="ዋልድባ - ጅረት" w:cs="Abyssinica SIL"/>
@@ -18446,7 +18457,7 @@
     <w:p>
       <w:pPr>
         <w:shd w:val="clear" w:color="auto" w:fill="FFFFFF"/>
-        <w:spacing w:before="360" w:line="276" w:lineRule="auto"/>
+        <w:spacing w:before="240" w:line="276" w:lineRule="auto"/>
         <w:outlineLvl w:val="2"/>
         <w:rPr>
           <w:rFonts w:ascii="Abyssinica SIL" w:hAnsi="Abyssinica SIL" w:cs="Abyssinica SIL"/>
@@ -18499,7 +18510,7 @@
       <w:pPr>
         <w:pStyle w:val="Heading3"/>
         <w:shd w:val="clear" w:color="auto" w:fill="FFFFFF"/>
-        <w:spacing w:before="40" w:beforeAutospacing="0" w:after="240" w:afterAutospacing="0"/>
+        <w:spacing w:before="0" w:beforeAutospacing="0" w:after="0" w:afterAutospacing="0"/>
         <w:ind w:left="720"/>
         <w:rPr>
           <w:rFonts w:ascii="ዋልድባ - ጥንት" w:hAnsi="ዋልድባ - ጥንት" w:cs="Abyssinica SIL"/>
@@ -18836,7 +18847,7 @@
     <w:p>
       <w:pPr>
         <w:shd w:val="clear" w:color="auto" w:fill="FFFFFF"/>
-        <w:spacing w:before="360" w:line="276" w:lineRule="auto"/>
+        <w:spacing w:before="240" w:line="276" w:lineRule="auto"/>
         <w:outlineLvl w:val="2"/>
         <w:rPr>
           <w:rFonts w:ascii="Abyssinica SIL" w:hAnsi="Abyssinica SIL" w:cs="Abyssinica SIL"/>
@@ -18889,7 +18900,7 @@
       <w:pPr>
         <w:pStyle w:val="Heading3"/>
         <w:shd w:val="clear" w:color="auto" w:fill="FFFFFF"/>
-        <w:spacing w:before="0" w:beforeAutospacing="0" w:after="240" w:afterAutospacing="0"/>
+        <w:spacing w:before="0" w:beforeAutospacing="0" w:after="0" w:afterAutospacing="0"/>
         <w:ind w:left="720"/>
         <w:rPr>
           <w:rFonts w:ascii="ዋልድባ - ፋንትዋ" w:hAnsi="ዋልድባ - ፋንትዋ" w:cs="Abyssinica SIL"/>

</xml_diff>

<commit_message>
Semicolon fix, documentation enhancements.
</commit_message>
<xml_diff>
--- a/release/gff/gff_blin/source/BlinTyping-English.docx
+++ b/release/gff/gff_blin/source/BlinTyping-English.docx
@@ -127,7 +127,15 @@
         <w:t>,</w:t>
       </w:r>
       <w:r>
-        <w:t xml:space="preserve"> we sometimes have to adjust this rule. For example</w:t>
+        <w:t xml:space="preserve"> we sometimes </w:t>
+      </w:r>
+      <w:proofErr w:type="gramStart"/>
+      <w:r>
+        <w:t>have to</w:t>
+      </w:r>
+      <w:proofErr w:type="gramEnd"/>
+      <w:r>
+        <w:t xml:space="preserve"> adjust this rule. For example</w:t>
       </w:r>
       <w:r>
         <w:t>,</w:t>
@@ -147,8 +155,13 @@
       <w:r>
         <w:t>g</w:t>
       </w:r>
-      <w:r>
-        <w:t>’. In this case</w:t>
+      <w:proofErr w:type="gramStart"/>
+      <w:r>
+        <w:t>’.</w:t>
+      </w:r>
+      <w:proofErr w:type="gramEnd"/>
+      <w:r>
+        <w:t xml:space="preserve"> In this case</w:t>
       </w:r>
       <w:r>
         <w:t>,</w:t>
@@ -464,9 +477,11 @@
         </w:rPr>
         <w:t>ሬ</w:t>
       </w:r>
+      <w:proofErr w:type="gramStart"/>
       <w:r>
         <w:t>’.</w:t>
       </w:r>
+      <w:proofErr w:type="gramEnd"/>
     </w:p>
     <w:p>
       <w:pPr>
@@ -553,7 +568,15 @@
         <w:t>Blin</w:t>
       </w:r>
       <w:r>
-        <w:t xml:space="preserve"> letters, numbers and punctuation.</w:t>
+        <w:t xml:space="preserve"> letters, </w:t>
+      </w:r>
+      <w:proofErr w:type="gramStart"/>
+      <w:r>
+        <w:t>numbers</w:t>
+      </w:r>
+      <w:proofErr w:type="gramEnd"/>
+      <w:r>
+        <w:t xml:space="preserve"> and punctuation.</w:t>
       </w:r>
     </w:p>
     <w:p>
@@ -6225,9 +6248,11 @@
               </w:rPr>
               <w:br/>
             </w:r>
+            <w:proofErr w:type="gramStart"/>
             <w:r>
               <w:t>ie</w:t>
             </w:r>
+            <w:proofErr w:type="gramEnd"/>
           </w:p>
         </w:tc>
         <w:tc>
@@ -14988,7 +15013,23 @@
           <w:rFonts w:ascii="Courier New" w:hAnsi="Courier New" w:cs="Courier New"/>
           <w:b/>
         </w:rPr>
-        <w:t xml:space="preserve">CTRL + . </w:t>
+        <w:t xml:space="preserve">CTRL </w:t>
+      </w:r>
+      <w:proofErr w:type="gramStart"/>
+      <w:r>
+        <w:rPr>
+          <w:rFonts w:ascii="Courier New" w:hAnsi="Courier New" w:cs="Courier New"/>
+          <w:b/>
+        </w:rPr>
+        <w:t>+ .</w:t>
+      </w:r>
+      <w:proofErr w:type="gramEnd"/>
+      <w:r>
+        <w:rPr>
+          <w:rFonts w:ascii="Courier New" w:hAnsi="Courier New" w:cs="Courier New"/>
+          <w:b/>
+        </w:rPr>
+        <w:t xml:space="preserve"> </w:t>
       </w:r>
       <w:r>
         <w:rPr>
@@ -15019,6 +15060,7 @@
         </w:rPr>
         <w:t xml:space="preserve">ኣባ </w:t>
       </w:r>
+      <w:proofErr w:type="gramStart"/>
       <w:r>
         <w:rPr>
           <w:rFonts w:ascii="Courier New" w:hAnsi="Courier New" w:cs="Courier New"/>
@@ -15039,6 +15081,7 @@
         </w:rPr>
         <w:t>.</w:t>
       </w:r>
+      <w:proofErr w:type="gramEnd"/>
       <w:r>
         <w:rPr>
           <w:rFonts w:ascii="Abyssinica SIL" w:hAnsi="Abyssinica SIL" w:cs="Abyssinica SIL"/>
@@ -15113,6 +15156,7 @@
         <w:tab/>
         <w:t xml:space="preserve">ኣባ፞ </w:t>
       </w:r>
+      <w:proofErr w:type="gramStart"/>
       <w:r>
         <w:rPr>
           <w:rFonts w:ascii="Courier New" w:hAnsi="Courier New" w:cs="Courier New"/>
@@ -15133,6 +15177,7 @@
         </w:rPr>
         <w:t>.</w:t>
       </w:r>
+      <w:proofErr w:type="gramEnd"/>
       <w:r>
         <w:rPr>
           <w:rFonts w:ascii="Courier New" w:hAnsi="Courier New" w:cs="Courier New"/>
@@ -15213,6 +15258,7 @@
         <w:tab/>
         <w:t xml:space="preserve">ኣባ፟ </w:t>
       </w:r>
+      <w:proofErr w:type="gramStart"/>
       <w:r>
         <w:rPr>
           <w:rFonts w:ascii="Courier New" w:hAnsi="Courier New" w:cs="Courier New"/>
@@ -15233,6 +15279,7 @@
         </w:rPr>
         <w:t>.</w:t>
       </w:r>
+      <w:proofErr w:type="gramEnd"/>
       <w:r>
         <w:rPr>
           <w:rFonts w:ascii="Courier New" w:hAnsi="Courier New" w:cs="Courier New"/>
@@ -15273,11 +15320,19 @@
         </w:rPr>
         <w:t>bbaa</w:t>
       </w:r>
+      <w:proofErr w:type="gramStart"/>
       <w:r>
         <w:rPr>
           <w:color w:val="000000"/>
         </w:rPr>
-        <w:t>”, “</w:t>
+        <w:t>”,</w:t>
+      </w:r>
+      <w:proofErr w:type="gramEnd"/>
+      <w:r>
+        <w:rPr>
+          <w:color w:val="000000"/>
+        </w:rPr>
+        <w:t xml:space="preserve"> “</w:t>
       </w:r>
       <w:r>
         <w:rPr>
@@ -15745,7 +15800,6 @@
     </w:tbl>
     <w:p>
       <w:pPr>
-        <w:spacing w:after="240"/>
         <w:rPr>
           <w:bCs/>
         </w:rPr>
@@ -15852,6 +15906,33 @@
         <w:t xml:space="preserve"> </w:t>
       </w:r>
       <w:r>
+        <w:t xml:space="preserve">123,456 </w:t>
+      </w:r>
+      <w:r>
+        <w:br/>
+        <w:t>12</w:t>
+      </w:r>
+      <w:r>
+        <w:rPr>
+          <w:rFonts w:ascii="Nyala" w:hAnsi="Nyala" w:cs="Nyala"/>
+          <w:lang w:val="am-ET"/>
+        </w:rPr>
+        <w:t>።</w:t>
+      </w:r>
+      <w:r>
+        <w:t>50</w:t>
+      </w:r>
+      <w:r>
+        <w:tab/>
+      </w:r>
+      <w:r>
+        <w:rPr>
+          <w:rFonts w:ascii="Cambria Math" w:hAnsi="Cambria Math" w:cs="Cambria Math"/>
+          <w:color w:val="000000"/>
+        </w:rPr>
+        <w:t>⇒</w:t>
+      </w:r>
+      <w:r>
         <w:rPr>
           <w:rFonts w:ascii="Nyala" w:hAnsi="Nyala" w:cs="Cambria Math"/>
           <w:color w:val="000000"/>
@@ -15860,88 +15941,41 @@
         <w:t xml:space="preserve"> </w:t>
       </w:r>
       <w:r>
-        <w:t xml:space="preserve">123,456 </w:t>
-      </w:r>
-      <w:r>
-        <w:br/>
-        <w:t>12</w:t>
-      </w:r>
-      <w:r>
-        <w:rPr>
-          <w:rFonts w:ascii="Nyala" w:hAnsi="Nyala" w:cs="Nyala"/>
-          <w:lang w:val="am-ET"/>
-        </w:rPr>
-        <w:t>።</w:t>
-      </w:r>
-      <w:r>
-        <w:t>50</w:t>
-      </w:r>
-      <w:r>
-        <w:tab/>
-      </w:r>
-      <w:r>
-        <w:rPr>
-          <w:rFonts w:ascii="Cambria Math" w:hAnsi="Cambria Math" w:cs="Cambria Math"/>
-          <w:color w:val="000000"/>
-        </w:rPr>
-        <w:t>⇒</w:t>
-      </w:r>
-      <w:r>
-        <w:rPr>
-          <w:rFonts w:ascii="Cambria Math" w:hAnsi="Cambria Math" w:cs="Cambria Math"/>
-          <w:color w:val="000000"/>
-        </w:rPr>
-        <w:t xml:space="preserve"> </w:t>
-      </w:r>
-      <w:r>
-        <w:rPr>
-          <w:rFonts w:ascii="Nyala" w:hAnsi="Nyala" w:cs="Cambria Math"/>
-          <w:color w:val="000000"/>
-          <w:lang w:val="am-ET"/>
-        </w:rPr>
-        <w:t xml:space="preserve"> </w:t>
-      </w:r>
-      <w:r>
         <w:t>12.50</w:t>
+      </w:r>
+    </w:p>
+    <w:p>
+      <w:pPr>
+        <w:spacing w:before="240" w:after="240"/>
+        <w:rPr>
+          <w:rFonts w:ascii="Arial" w:hAnsi="Arial" w:cs="Arial"/>
+          <w:b/>
+        </w:rPr>
+      </w:pPr>
+      <w:r>
+        <w:rPr>
+          <w:rFonts w:ascii="Arial" w:hAnsi="Arial" w:cs="Arial"/>
+          <w:b/>
+        </w:rPr>
+        <w:t>Keyboard Punctuation</w:t>
       </w:r>
     </w:p>
     <w:p>
       <w:pPr>
         <w:spacing w:after="240"/>
-        <w:rPr>
-          <w:rFonts w:ascii="Arial" w:hAnsi="Arial" w:cs="Arial"/>
-          <w:b/>
-        </w:rPr>
+        <w:jc w:val="both"/>
       </w:pPr>
       <w:r>
-        <w:rPr>
-          <w:rFonts w:ascii="Arial" w:hAnsi="Arial" w:cs="Arial"/>
-          <w:b/>
-        </w:rPr>
-        <w:t>Keyboard Punctuation</w:t>
+        <w:t xml:space="preserve">All regular punctuation on your keyboard remains available. Most punctuation can be typed with a single keystroke as usual. Those used to input Ethiopic symbols can be entered by hitting the </w:t>
+      </w:r>
+      <w:r>
+        <w:t>punctuation</w:t>
+      </w:r>
+      <w:r>
+        <w:t xml:space="preserve"> key two or more times until it appears.</w:t>
       </w:r>
     </w:p>
     <w:p>
-      <w:pPr>
-        <w:jc w:val="both"/>
-      </w:pPr>
-      <w:r>
-        <w:t xml:space="preserve">All regular punctuation on your keyboard remains available. Most punctuation can be typed with a single keystroke as usual. Those used to input Ethiopic symbols can be entered by hitting the </w:t>
-      </w:r>
-      <w:r>
-        <w:t>punctuation</w:t>
-      </w:r>
-      <w:r>
-        <w:t xml:space="preserve"> key two or more times until it appears.</w:t>
-      </w:r>
-    </w:p>
-    <w:p>
-      <w:pPr>
-        <w:pStyle w:val="Heading1"/>
-        <w:tabs>
-          <w:tab w:val="left" w:pos="7200"/>
-        </w:tabs>
-      </w:pPr>
       <w:r>
         <w:tab/>
       </w:r>

</xml_diff>

<commit_message>
Adding note on smart-colon composition.
</commit_message>
<xml_diff>
--- a/release/gff/gff_blin/source/BlinTyping-English.docx
+++ b/release/gff/gff_blin/source/BlinTyping-English.docx
@@ -127,15 +127,7 @@
         <w:t>,</w:t>
       </w:r>
       <w:r>
-        <w:t xml:space="preserve"> we sometimes </w:t>
-      </w:r>
-      <w:proofErr w:type="gramStart"/>
-      <w:r>
-        <w:t>have to</w:t>
-      </w:r>
-      <w:proofErr w:type="gramEnd"/>
-      <w:r>
-        <w:t xml:space="preserve"> adjust this rule. For example</w:t>
+        <w:t xml:space="preserve"> we sometimes have to adjust this rule. For example</w:t>
       </w:r>
       <w:r>
         <w:t>,</w:t>
@@ -155,13 +147,8 @@
       <w:r>
         <w:t>g</w:t>
       </w:r>
-      <w:proofErr w:type="gramStart"/>
-      <w:r>
-        <w:t>’.</w:t>
-      </w:r>
-      <w:proofErr w:type="gramEnd"/>
-      <w:r>
-        <w:t xml:space="preserve"> In this case</w:t>
+      <w:r>
+        <w:t>’. In this case</w:t>
       </w:r>
       <w:r>
         <w:t>,</w:t>
@@ -477,11 +464,9 @@
         </w:rPr>
         <w:t>ሬ</w:t>
       </w:r>
-      <w:proofErr w:type="gramStart"/>
       <w:r>
         <w:t>’.</w:t>
       </w:r>
-      <w:proofErr w:type="gramEnd"/>
     </w:p>
     <w:p>
       <w:pPr>
@@ -568,15 +553,7 @@
         <w:t>Blin</w:t>
       </w:r>
       <w:r>
-        <w:t xml:space="preserve"> letters, </w:t>
-      </w:r>
-      <w:proofErr w:type="gramStart"/>
-      <w:r>
-        <w:t>numbers</w:t>
-      </w:r>
-      <w:proofErr w:type="gramEnd"/>
-      <w:r>
-        <w:t xml:space="preserve"> and punctuation.</w:t>
+        <w:t xml:space="preserve"> letters, numbers and punctuation.</w:t>
       </w:r>
     </w:p>
     <w:p>
@@ -6252,11 +6229,9 @@
               </w:rPr>
               <w:br/>
             </w:r>
-            <w:proofErr w:type="gramStart"/>
             <w:r>
               <w:t>ie</w:t>
             </w:r>
-            <w:proofErr w:type="gramEnd"/>
           </w:p>
         </w:tc>
         <w:tc>
@@ -15017,23 +14992,7 @@
           <w:rFonts w:ascii="Courier New" w:hAnsi="Courier New" w:cs="Courier New"/>
           <w:b/>
         </w:rPr>
-        <w:t xml:space="preserve">CTRL </w:t>
-      </w:r>
-      <w:proofErr w:type="gramStart"/>
-      <w:r>
-        <w:rPr>
-          <w:rFonts w:ascii="Courier New" w:hAnsi="Courier New" w:cs="Courier New"/>
-          <w:b/>
-        </w:rPr>
-        <w:t>+ .</w:t>
-      </w:r>
-      <w:proofErr w:type="gramEnd"/>
-      <w:r>
-        <w:rPr>
-          <w:rFonts w:ascii="Courier New" w:hAnsi="Courier New" w:cs="Courier New"/>
-          <w:b/>
-        </w:rPr>
-        <w:t xml:space="preserve"> </w:t>
+        <w:t xml:space="preserve">CTRL + . </w:t>
       </w:r>
       <w:r>
         <w:rPr>
@@ -15064,7 +15023,6 @@
         </w:rPr>
         <w:t xml:space="preserve">ኣባ </w:t>
       </w:r>
-      <w:proofErr w:type="gramStart"/>
       <w:r>
         <w:rPr>
           <w:rFonts w:ascii="Courier New" w:hAnsi="Courier New" w:cs="Courier New"/>
@@ -15085,7 +15043,6 @@
         </w:rPr>
         <w:t>.</w:t>
       </w:r>
-      <w:proofErr w:type="gramEnd"/>
       <w:r>
         <w:rPr>
           <w:rFonts w:ascii="Abyssinica SIL" w:hAnsi="Abyssinica SIL" w:cs="Abyssinica SIL"/>
@@ -15160,7 +15117,6 @@
         <w:tab/>
         <w:t xml:space="preserve">ኣባ፞ </w:t>
       </w:r>
-      <w:proofErr w:type="gramStart"/>
       <w:r>
         <w:rPr>
           <w:rFonts w:ascii="Courier New" w:hAnsi="Courier New" w:cs="Courier New"/>
@@ -15181,7 +15137,6 @@
         </w:rPr>
         <w:t>.</w:t>
       </w:r>
-      <w:proofErr w:type="gramEnd"/>
       <w:r>
         <w:rPr>
           <w:rFonts w:ascii="Courier New" w:hAnsi="Courier New" w:cs="Courier New"/>
@@ -15262,7 +15217,6 @@
         <w:tab/>
         <w:t xml:space="preserve">ኣባ፟ </w:t>
       </w:r>
-      <w:proofErr w:type="gramStart"/>
       <w:r>
         <w:rPr>
           <w:rFonts w:ascii="Courier New" w:hAnsi="Courier New" w:cs="Courier New"/>
@@ -15283,7 +15237,6 @@
         </w:rPr>
         <w:t>.</w:t>
       </w:r>
-      <w:proofErr w:type="gramEnd"/>
       <w:r>
         <w:rPr>
           <w:rFonts w:ascii="Courier New" w:hAnsi="Courier New" w:cs="Courier New"/>
@@ -15324,19 +15277,11 @@
         </w:rPr>
         <w:t>bbaa</w:t>
       </w:r>
-      <w:proofErr w:type="gramStart"/>
       <w:r>
         <w:rPr>
           <w:color w:val="000000"/>
         </w:rPr>
-        <w:t>”,</w:t>
-      </w:r>
-      <w:proofErr w:type="gramEnd"/>
-      <w:r>
-        <w:rPr>
-          <w:color w:val="000000"/>
-        </w:rPr>
-        <w:t xml:space="preserve"> “</w:t>
+        <w:t>”, “</w:t>
       </w:r>
       <w:r>
         <w:rPr>
@@ -16013,13 +15958,7 @@
         <w:rPr>
           <w:bCs/>
         </w:rPr>
-        <w:t>Period</w:t>
-      </w:r>
-      <w:r>
-        <w:rPr>
-          <w:bCs/>
-        </w:rPr>
-        <w:t>, ‘.’ may also be used to enter ‘</w:t>
+        <w:t>Period, ‘.’ may also be used to enter ‘</w:t>
       </w:r>
       <w:r>
         <w:rPr>
@@ -16028,34 +15967,38 @@
         <w:t>።</w:t>
       </w:r>
       <w:r>
+        <w:t>’.  When a number follows ‘</w:t>
+      </w:r>
+      <w:r>
+        <w:rPr>
+          <w:rFonts w:ascii="Abyssinica SIL" w:hAnsi="Abyssinica SIL" w:cs="Abyssinica SIL"/>
+        </w:rPr>
+        <w:t>፡</w:t>
+      </w:r>
+      <w:r>
+        <w:t>’, ‘</w:t>
+      </w:r>
+      <w:r>
+        <w:rPr>
+          <w:rFonts w:ascii="Abyssinica SIL" w:hAnsi="Abyssinica SIL" w:cs="Abyssinica SIL"/>
+        </w:rPr>
+        <w:t>፣</w:t>
+      </w:r>
+      <w:r>
+        <w:t>’ and ‘</w:t>
+      </w:r>
+      <w:r>
+        <w:rPr>
+          <w:rFonts w:ascii="Abyssinica SIL" w:hAnsi="Abyssinica SIL" w:cs="Abyssinica SIL"/>
+          <w:lang w:val="am-ET"/>
+        </w:rPr>
+        <w:t>።</w:t>
+      </w:r>
+      <w:r>
         <w:t>’</w:t>
       </w:r>
       <w:r>
-        <w:t>.  When a number follows ‘</w:t>
-      </w:r>
-      <w:r>
-        <w:rPr>
-          <w:rFonts w:ascii="Nyala" w:hAnsi="Nyala" w:cs="Nyala"/>
-          <w:lang w:val="am-ET"/>
-        </w:rPr>
-        <w:t>፡</w:t>
-      </w:r>
-      <w:r>
-        <w:t>’ and ‘</w:t>
-      </w:r>
-      <w:r>
-        <w:rPr>
-          <w:rFonts w:ascii="Nyala" w:hAnsi="Nyala" w:cs="Nyala"/>
-          <w:lang w:val="am-ET"/>
-        </w:rPr>
-        <w:t>።</w:t>
-      </w:r>
-      <w:r>
-        <w:t>’</w:t>
-      </w:r>
-      <w:r>
-        <w:rPr>
-          <w:rFonts w:ascii="Nyala" w:hAnsi="Nyala"/>
+        <w:rPr>
           <w:lang w:val="am-ET"/>
         </w:rPr>
         <w:t xml:space="preserve"> </w:t>
@@ -16080,10 +16023,9 @@
       </w:r>
       <w:r>
         <w:rPr>
-          <w:rFonts w:ascii="Nyala" w:hAnsi="Nyala"/>
-          <w:lang w:val="am-ET"/>
-        </w:rPr>
-        <w:t>፡</w:t>
+          <w:rFonts w:ascii="Abyssinica SIL" w:hAnsi="Abyssinica SIL" w:cs="Abyssinica SIL"/>
+        </w:rPr>
+        <w:t>፣</w:t>
       </w:r>
       <w:r>
         <w:t>456</w:t>
@@ -16096,17 +16038,37 @@
           <w:rFonts w:ascii="Cambria Math" w:hAnsi="Cambria Math" w:cs="Cambria Math"/>
           <w:color w:val="000000"/>
         </w:rPr>
-        <w:t>⇒</w:t>
+        <w:t xml:space="preserve">⇒ </w:t>
+      </w:r>
+      <w:r>
+        <w:t xml:space="preserve">123,456 </w:t>
+      </w:r>
+      <w:r>
+        <w:br/>
+        <w:t>12</w:t>
+      </w:r>
+      <w:r>
+        <w:rPr>
+          <w:rFonts w:ascii="Abyssinica SIL" w:hAnsi="Abyssinica SIL" w:cs="Abyssinica SIL"/>
+          <w:lang w:val="am-ET"/>
+        </w:rPr>
+        <w:t>።</w:t>
+      </w:r>
+      <w:r>
+        <w:t>50</w:t>
+      </w:r>
+      <w:r>
+        <w:tab/>
       </w:r>
       <w:r>
         <w:rPr>
           <w:rFonts w:ascii="Cambria Math" w:hAnsi="Cambria Math" w:cs="Cambria Math"/>
           <w:color w:val="000000"/>
         </w:rPr>
-        <w:t xml:space="preserve"> </w:t>
-      </w:r>
-      <w:r>
-        <w:t xml:space="preserve">123,456 </w:t>
+        <w:t xml:space="preserve">⇒ </w:t>
+      </w:r>
+      <w:r>
+        <w:t>12.50</w:t>
       </w:r>
       <w:r>
         <w:br/>
@@ -16114,10 +16076,10 @@
       </w:r>
       <w:r>
         <w:rPr>
-          <w:rFonts w:ascii="Nyala" w:hAnsi="Nyala" w:cs="Nyala"/>
-          <w:lang w:val="am-ET"/>
-        </w:rPr>
-        <w:t>።</w:t>
+          <w:rFonts w:ascii="Abyssinica SIL" w:hAnsi="Abyssinica SIL" w:cs="Abyssinica SIL"/>
+          <w:lang w:val="byn-Ethi-ER"/>
+        </w:rPr>
+        <w:t>፡</w:t>
       </w:r>
       <w:r>
         <w:t>50</w:t>
@@ -16130,18 +16092,10 @@
           <w:rFonts w:ascii="Cambria Math" w:hAnsi="Cambria Math" w:cs="Cambria Math"/>
           <w:color w:val="000000"/>
         </w:rPr>
-        <w:t>⇒</w:t>
-      </w:r>
-      <w:r>
-        <w:rPr>
-          <w:rFonts w:ascii="Nyala" w:hAnsi="Nyala" w:cs="Cambria Math"/>
-          <w:color w:val="000000"/>
-          <w:lang w:val="am-ET"/>
-        </w:rPr>
-        <w:t xml:space="preserve"> </w:t>
-      </w:r>
-      <w:r>
-        <w:t>12.50</w:t>
+        <w:t xml:space="preserve">⇒ </w:t>
+      </w:r>
+      <w:r>
+        <w:t>12:50</w:t>
       </w:r>
     </w:p>
     <w:p>

</xml_diff>

<commit_message>
Formatting and missing section added.
</commit_message>
<xml_diff>
--- a/release/gff/gff_blin/source/BlinTyping-English.docx
+++ b/release/gff/gff_blin/source/BlinTyping-English.docx
@@ -15953,6 +15953,7 @@
     <w:p>
       <w:pPr>
         <w:spacing w:after="240"/>
+        <w:jc w:val="both"/>
       </w:pPr>
       <w:r>
         <w:rPr>
@@ -17221,12 +17222,135 @@
     <w:p/>
     <w:p>
       <w:pPr>
-        <w:pStyle w:val="Heading1"/>
+        <w:jc w:val="both"/>
       </w:pPr>
       <w:r>
         <w:t xml:space="preserve"> </w:t>
       </w:r>
+      <w:r>
+        <w:t>The “connected” style of Ethiopic numerals can be created by changing the font from “Abyssinica SIL” to “Abyssinica SIL (Connected)” as seen in the following table:</w:t>
+      </w:r>
     </w:p>
+    <w:p>
+      <w:pPr>
+        <w:jc w:val="both"/>
+      </w:pPr>
+    </w:p>
+    <w:tbl>
+      <w:tblPr>
+        <w:tblStyle w:val="TableGrid"/>
+        <w:tblW w:w="0" w:type="auto"/>
+        <w:tblLook w:val="04A0" w:firstRow="1" w:lastRow="0" w:firstColumn="1" w:lastColumn="0" w:noHBand="0" w:noVBand="1"/>
+      </w:tblPr>
+      <w:tblGrid>
+        <w:gridCol w:w="2425"/>
+        <w:gridCol w:w="4410"/>
+      </w:tblGrid>
+      <w:tr>
+        <w:tc>
+          <w:tcPr>
+            <w:tcW w:w="2425" w:type="dxa"/>
+          </w:tcPr>
+          <w:p>
+            <w:pPr>
+              <w:jc w:val="center"/>
+              <w:rPr>
+                <w:b/>
+                <w:bCs/>
+                <w:sz w:val="28"/>
+                <w:szCs w:val="28"/>
+              </w:rPr>
+            </w:pPr>
+            <w:r>
+              <w:rPr>
+                <w:b/>
+                <w:bCs/>
+                <w:sz w:val="28"/>
+                <w:szCs w:val="28"/>
+              </w:rPr>
+              <w:t>Abyssinica SIL</w:t>
+            </w:r>
+          </w:p>
+        </w:tc>
+        <w:tc>
+          <w:tcPr>
+            <w:tcW w:w="4410" w:type="dxa"/>
+          </w:tcPr>
+          <w:p>
+            <w:pPr>
+              <w:jc w:val="center"/>
+              <w:rPr>
+                <w:b/>
+                <w:bCs/>
+                <w:sz w:val="28"/>
+                <w:szCs w:val="28"/>
+              </w:rPr>
+            </w:pPr>
+            <w:r>
+              <w:rPr>
+                <w:b/>
+                <w:bCs/>
+                <w:sz w:val="28"/>
+                <w:szCs w:val="28"/>
+              </w:rPr>
+              <w:t>Abyssinica SIL (Connected)</w:t>
+            </w:r>
+          </w:p>
+        </w:tc>
+      </w:tr>
+      <w:tr>
+        <w:tc>
+          <w:tcPr>
+            <w:tcW w:w="2425" w:type="dxa"/>
+          </w:tcPr>
+          <w:p>
+            <w:pPr>
+              <w:jc w:val="center"/>
+              <w:rPr>
+                <w:rFonts w:ascii="Abyssinica SIL" w:hAnsi="Abyssinica SIL" w:cs="Abyssinica SIL"/>
+                <w:sz w:val="32"/>
+                <w:szCs w:val="32"/>
+                <w:lang w:val="gez-Ethi-ET"/>
+              </w:rPr>
+            </w:pPr>
+            <w:r>
+              <w:rPr>
+                <w:rFonts w:ascii="Abyssinica SIL" w:hAnsi="Abyssinica SIL" w:cs="Abyssinica SIL"/>
+                <w:sz w:val="32"/>
+                <w:szCs w:val="32"/>
+                <w:lang w:val="gez-Ethi-ET"/>
+              </w:rPr>
+              <w:t>፲፱፻፹፫</w:t>
+            </w:r>
+          </w:p>
+        </w:tc>
+        <w:tc>
+          <w:tcPr>
+            <w:tcW w:w="4410" w:type="dxa"/>
+          </w:tcPr>
+          <w:p>
+            <w:pPr>
+              <w:jc w:val="center"/>
+              <w:rPr>
+                <w:rFonts w:ascii="Abyssinica SIL (Connected)" w:hAnsi="Abyssinica SIL (Connected)" w:cs="Abyssinica SIL (Connected)"/>
+                <w:sz w:val="32"/>
+                <w:szCs w:val="32"/>
+                <w:lang w:val="gez-Ethi-ET"/>
+              </w:rPr>
+            </w:pPr>
+            <w:r>
+              <w:rPr>
+                <w:rFonts w:ascii="Abyssinica SIL (Connected)" w:hAnsi="Abyssinica SIL (Connected)" w:cs="Abyssinica SIL (Connected)"/>
+                <w:sz w:val="32"/>
+                <w:szCs w:val="32"/>
+                <w:lang w:val="gez-Ethi-ET"/>
+              </w:rPr>
+              <w:t>፲፱፻፹፫</w:t>
+            </w:r>
+          </w:p>
+        </w:tc>
+      </w:tr>
+    </w:tbl>
     <w:p>
       <w:pPr>
         <w:rPr>

</xml_diff>

<commit_message>
Addition of Noto Ethiopic fonts and documentation.
</commit_message>
<xml_diff>
--- a/release/gff/gff_blin/source/BlinTyping-English.docx
+++ b/release/gff/gff_blin/source/BlinTyping-English.docx
@@ -154,11 +154,16 @@
       <w:r>
         <w:t xml:space="preserve"> keyboard </w:t>
       </w:r>
+      <w:proofErr w:type="gramStart"/>
       <w:r>
         <w:t>(</w:t>
       </w:r>
       <w:r>
-        <w:t xml:space="preserve">    </w:t>
+        <w:t xml:space="preserve">  </w:t>
+      </w:r>
+      <w:proofErr w:type="gramEnd"/>
+      <w:r>
+        <w:t xml:space="preserve">  </w:t>
       </w:r>
       <w:r>
         <w:t xml:space="preserve">) </w:t>
@@ -237,7 +242,15 @@
         <w:t>,</w:t>
       </w:r>
       <w:r>
-        <w:t xml:space="preserve"> we sometimes have to adjust this rule. For example</w:t>
+        <w:t xml:space="preserve"> we sometimes </w:t>
+      </w:r>
+      <w:proofErr w:type="gramStart"/>
+      <w:r>
+        <w:t>have to</w:t>
+      </w:r>
+      <w:proofErr w:type="gramEnd"/>
+      <w:r>
+        <w:t xml:space="preserve"> adjust this rule. For example</w:t>
       </w:r>
       <w:r>
         <w:t>,</w:t>
@@ -257,8 +270,13 @@
       <w:r>
         <w:t>g</w:t>
       </w:r>
-      <w:r>
-        <w:t>’. In this case</w:t>
+      <w:proofErr w:type="gramStart"/>
+      <w:r>
+        <w:t>’.</w:t>
+      </w:r>
+      <w:proofErr w:type="gramEnd"/>
+      <w:r>
+        <w:t xml:space="preserve"> In this case</w:t>
       </w:r>
       <w:r>
         <w:t>,</w:t>
@@ -574,9 +592,11 @@
         </w:rPr>
         <w:t>ሬ</w:t>
       </w:r>
+      <w:proofErr w:type="gramStart"/>
       <w:r>
         <w:t>’.</w:t>
       </w:r>
+      <w:proofErr w:type="gramEnd"/>
     </w:p>
     <w:p>
       <w:pPr>
@@ -6373,9 +6393,11 @@
               </w:rPr>
               <w:br/>
             </w:r>
+            <w:proofErr w:type="gramStart"/>
             <w:r>
               <w:t>ie</w:t>
             </w:r>
+            <w:proofErr w:type="gramEnd"/>
           </w:p>
         </w:tc>
         <w:tc>
@@ -15169,7 +15191,23 @@
           <w:rFonts w:ascii="Courier New" w:hAnsi="Courier New" w:cs="Courier New"/>
           <w:b/>
         </w:rPr>
-        <w:t xml:space="preserve">CTRL + . </w:t>
+        <w:t xml:space="preserve">CTRL </w:t>
+      </w:r>
+      <w:proofErr w:type="gramStart"/>
+      <w:r>
+        <w:rPr>
+          <w:rFonts w:ascii="Courier New" w:hAnsi="Courier New" w:cs="Courier New"/>
+          <w:b/>
+        </w:rPr>
+        <w:t>+ .</w:t>
+      </w:r>
+      <w:proofErr w:type="gramEnd"/>
+      <w:r>
+        <w:rPr>
+          <w:rFonts w:ascii="Courier New" w:hAnsi="Courier New" w:cs="Courier New"/>
+          <w:b/>
+        </w:rPr>
+        <w:t xml:space="preserve"> </w:t>
       </w:r>
       <w:r>
         <w:rPr>
@@ -15200,6 +15238,7 @@
         </w:rPr>
         <w:t xml:space="preserve">ኣባ </w:t>
       </w:r>
+      <w:proofErr w:type="gramStart"/>
       <w:r>
         <w:rPr>
           <w:rFonts w:ascii="Courier New" w:hAnsi="Courier New" w:cs="Courier New"/>
@@ -15220,6 +15259,7 @@
         </w:rPr>
         <w:t>.</w:t>
       </w:r>
+      <w:proofErr w:type="gramEnd"/>
       <w:r>
         <w:rPr>
           <w:rFonts w:ascii="Abyssinica SIL" w:hAnsi="Abyssinica SIL" w:cs="Abyssinica SIL"/>
@@ -15294,6 +15334,7 @@
         <w:tab/>
         <w:t xml:space="preserve">ኣባ፞ </w:t>
       </w:r>
+      <w:proofErr w:type="gramStart"/>
       <w:r>
         <w:rPr>
           <w:rFonts w:ascii="Courier New" w:hAnsi="Courier New" w:cs="Courier New"/>
@@ -15314,6 +15355,7 @@
         </w:rPr>
         <w:t>.</w:t>
       </w:r>
+      <w:proofErr w:type="gramEnd"/>
       <w:r>
         <w:rPr>
           <w:rFonts w:ascii="Courier New" w:hAnsi="Courier New" w:cs="Courier New"/>
@@ -15394,6 +15436,7 @@
         <w:tab/>
         <w:t xml:space="preserve">ኣባ፟ </w:t>
       </w:r>
+      <w:proofErr w:type="gramStart"/>
       <w:r>
         <w:rPr>
           <w:rFonts w:ascii="Courier New" w:hAnsi="Courier New" w:cs="Courier New"/>
@@ -15414,6 +15457,7 @@
         </w:rPr>
         <w:t>.</w:t>
       </w:r>
+      <w:proofErr w:type="gramEnd"/>
       <w:r>
         <w:rPr>
           <w:rFonts w:ascii="Courier New" w:hAnsi="Courier New" w:cs="Courier New"/>
@@ -15454,11 +15498,19 @@
         </w:rPr>
         <w:t>bbaa</w:t>
       </w:r>
+      <w:proofErr w:type="gramStart"/>
       <w:r>
         <w:rPr>
           <w:color w:val="000000"/>
         </w:rPr>
-        <w:t>”, “</w:t>
+        <w:t>”,</w:t>
+      </w:r>
+      <w:proofErr w:type="gramEnd"/>
+      <w:r>
+        <w:rPr>
+          <w:color w:val="000000"/>
+        </w:rPr>
+        <w:t xml:space="preserve"> “</w:t>
       </w:r>
       <w:r>
         <w:rPr>
@@ -16152,8 +16204,13 @@
         </w:rPr>
         <w:t>፡</w:t>
       </w:r>
-      <w:r>
-        <w:t>’, ‘</w:t>
+      <w:proofErr w:type="gramStart"/>
+      <w:r>
+        <w:t>’,</w:t>
+      </w:r>
+      <w:proofErr w:type="gramEnd"/>
+      <w:r>
+        <w:t xml:space="preserve"> ‘</w:t>
       </w:r>
       <w:r>
         <w:rPr>
@@ -16254,7 +16311,7 @@
       <w:r>
         <w:rPr>
           <w:rFonts w:ascii="Abyssinica SIL" w:hAnsi="Abyssinica SIL" w:cs="Abyssinica SIL"/>
-          <w:lang w:val="byn-Ethi-ER"/>
+          <w:lang/>
         </w:rPr>
         <w:t>፡</w:t>
       </w:r>
@@ -17579,6 +17636,7 @@
       <w:pPr>
         <w:shd w:val="clear" w:color="auto" w:fill="FFFFFF"/>
         <w:spacing w:after="240" w:line="276" w:lineRule="auto"/>
+        <w:jc w:val="both"/>
         <w:outlineLvl w:val="2"/>
         <w:rPr>
           <w:color w:val="1F2328"/>
@@ -19050,6 +19108,7 @@
           <w:color w:val="1F2328"/>
           <w:sz w:val="48"/>
           <w:szCs w:val="48"/>
+          <w:lang w:val="am-ET"/>
         </w:rPr>
       </w:pPr>
       <w:r>
@@ -19111,6 +19170,601 @@
         </w:rPr>
         <w:t>ⶕ ⶖ</w:t>
       </w:r>
+    </w:p>
+    <w:p>
+      <w:pPr>
+        <w:jc w:val="both"/>
+        <w:rPr>
+          <w:lang w:eastAsia="ja-JP"/>
+        </w:rPr>
+      </w:pPr>
+      <w:r>
+        <w:rPr>
+          <w:lang w:eastAsia="ja-JP"/>
+        </w:rPr>
+        <w:lastRenderedPageBreak/>
+        <w:t>Along with the Waldba font collection, the following fonts have also been included that support Blin orthography:</w:t>
+      </w:r>
+    </w:p>
+    <w:p>
+      <w:pPr>
+        <w:rPr>
+          <w:lang w:eastAsia="ja-JP"/>
+        </w:rPr>
+      </w:pPr>
+    </w:p>
+    <w:p>
+      <w:pPr>
+        <w:shd w:val="clear" w:color="auto" w:fill="FFFFFF"/>
+        <w:spacing w:before="240" w:line="276" w:lineRule="auto"/>
+        <w:outlineLvl w:val="2"/>
+        <w:rPr>
+          <w:rFonts w:asciiTheme="minorHAnsi" w:hAnsiTheme="minorHAnsi" w:cstheme="minorHAnsi"/>
+          <w:b/>
+          <w:bCs/>
+          <w:color w:val="1F2328"/>
+          <w:sz w:val="32"/>
+          <w:szCs w:val="32"/>
+          <w:u w:val="thick"/>
+          <w:lang w:eastAsia="ja-JP"/>
+        </w:rPr>
+      </w:pPr>
+      <w:r>
+        <w:rPr>
+          <w:rFonts w:asciiTheme="minorHAnsi" w:hAnsiTheme="minorHAnsi" w:cstheme="minorHAnsi"/>
+          <w:b/>
+          <w:bCs/>
+          <w:color w:val="1F2328"/>
+          <w:sz w:val="32"/>
+          <w:szCs w:val="32"/>
+          <w:u w:val="thick"/>
+          <w:lang w:eastAsia="ja-JP"/>
+        </w:rPr>
+        <w:t>Abyssinica SIL</w:t>
+      </w:r>
+    </w:p>
+    <w:p>
+      <w:pPr>
+        <w:pStyle w:val="Heading3"/>
+        <w:shd w:val="clear" w:color="auto" w:fill="FFFFFF"/>
+        <w:spacing w:before="0" w:beforeAutospacing="0" w:after="0" w:afterAutospacing="0"/>
+        <w:rPr>
+          <w:rFonts w:ascii="Abyssinica SIL" w:hAnsi="Abyssinica SIL" w:cs="Abyssinica SIL"/>
+          <w:b w:val="0"/>
+          <w:bCs w:val="0"/>
+          <w:color w:val="1F2328"/>
+          <w:sz w:val="48"/>
+          <w:szCs w:val="48"/>
+          <w:lang w:val="am-ET"/>
+        </w:rPr>
+      </w:pPr>
+      <w:r>
+        <w:rPr>
+          <w:rFonts w:ascii="Abyssinica SIL" w:hAnsi="Abyssinica SIL" w:cs="Abyssinica SIL"/>
+          <w:b w:val="0"/>
+          <w:bCs w:val="0"/>
+          <w:color w:val="1F2328"/>
+          <w:sz w:val="48"/>
+          <w:szCs w:val="48"/>
+          <w:lang w:val="am-ET"/>
+        </w:rPr>
+        <w:t>ሀለሐመ</w:t>
+      </w:r>
+      <w:r>
+        <w:rPr>
+          <w:rFonts w:ascii="Abyssinica SIL" w:hAnsi="Abyssinica SIL" w:cs="Abyssinica SIL"/>
+          <w:b w:val="0"/>
+          <w:bCs w:val="0"/>
+          <w:color w:val="1F2328"/>
+          <w:sz w:val="36"/>
+          <w:szCs w:val="36"/>
+          <w:lang w:val="am-ET"/>
+        </w:rPr>
+        <w:t xml:space="preserve"> </w:t>
+      </w:r>
+      <w:r>
+        <w:rPr>
+          <w:rFonts w:ascii="Abyssinica SIL" w:hAnsi="Abyssinica SIL" w:cs="Abyssinica SIL"/>
+          <w:b w:val="0"/>
+          <w:bCs w:val="0"/>
+          <w:color w:val="1F2328"/>
+          <w:sz w:val="48"/>
+          <w:szCs w:val="48"/>
+        </w:rPr>
+        <w:t>…</w:t>
+      </w:r>
+      <w:r>
+        <w:rPr>
+          <w:rFonts w:ascii="Abyssinica SIL" w:hAnsi="Abyssinica SIL" w:cs="Abyssinica SIL"/>
+          <w:b w:val="0"/>
+          <w:bCs w:val="0"/>
+          <w:color w:val="1F2328"/>
+          <w:sz w:val="36"/>
+          <w:szCs w:val="36"/>
+        </w:rPr>
+        <w:t xml:space="preserve"> </w:t>
+      </w:r>
+      <w:r>
+        <w:rPr>
+          <w:rFonts w:ascii="Abyssinica SIL" w:hAnsi="Abyssinica SIL" w:cs="Abyssinica SIL"/>
+          <w:b w:val="0"/>
+          <w:bCs w:val="0"/>
+          <w:color w:val="1F2328"/>
+          <w:sz w:val="48"/>
+          <w:szCs w:val="48"/>
+          <w:lang w:val="am-ET"/>
+        </w:rPr>
+        <w:t>ጘ</w:t>
+      </w:r>
+      <w:r>
+        <w:rPr>
+          <w:rFonts w:ascii="Abyssinica SIL" w:hAnsi="Abyssinica SIL" w:cs="Abyssinica SIL"/>
+          <w:b w:val="0"/>
+          <w:bCs w:val="0"/>
+          <w:color w:val="1F2328"/>
+          <w:sz w:val="36"/>
+          <w:szCs w:val="36"/>
+          <w:lang w:val="am-ET"/>
+        </w:rPr>
+        <w:t xml:space="preserve"> </w:t>
+      </w:r>
+      <w:r>
+        <w:rPr>
+          <w:rFonts w:ascii="Abyssinica SIL" w:hAnsi="Abyssinica SIL" w:cs="Abyssinica SIL"/>
+          <w:b w:val="0"/>
+          <w:bCs w:val="0"/>
+          <w:color w:val="1F2328"/>
+          <w:sz w:val="48"/>
+          <w:szCs w:val="48"/>
+          <w:lang w:val="am-ET"/>
+        </w:rPr>
+        <w:t>ጙ</w:t>
+      </w:r>
+      <w:r>
+        <w:rPr>
+          <w:rFonts w:ascii="Abyssinica SIL" w:hAnsi="Abyssinica SIL" w:cs="Abyssinica SIL"/>
+          <w:b w:val="0"/>
+          <w:bCs w:val="0"/>
+          <w:color w:val="1F2328"/>
+          <w:sz w:val="36"/>
+          <w:szCs w:val="36"/>
+          <w:lang w:val="am-ET"/>
+        </w:rPr>
+        <w:t xml:space="preserve"> </w:t>
+      </w:r>
+      <w:r>
+        <w:rPr>
+          <w:rFonts w:ascii="Abyssinica SIL" w:hAnsi="Abyssinica SIL" w:cs="Abyssinica SIL"/>
+          <w:b w:val="0"/>
+          <w:bCs w:val="0"/>
+          <w:color w:val="1F2328"/>
+          <w:sz w:val="48"/>
+          <w:szCs w:val="48"/>
+          <w:lang w:val="am-ET"/>
+        </w:rPr>
+        <w:t>ጚ</w:t>
+      </w:r>
+      <w:r>
+        <w:rPr>
+          <w:rFonts w:ascii="Abyssinica SIL" w:hAnsi="Abyssinica SIL" w:cs="Abyssinica SIL"/>
+          <w:b w:val="0"/>
+          <w:bCs w:val="0"/>
+          <w:color w:val="1F2328"/>
+          <w:sz w:val="36"/>
+          <w:szCs w:val="36"/>
+          <w:lang w:val="am-ET"/>
+        </w:rPr>
+        <w:t xml:space="preserve"> </w:t>
+      </w:r>
+      <w:r>
+        <w:rPr>
+          <w:rFonts w:ascii="Abyssinica SIL" w:hAnsi="Abyssinica SIL" w:cs="Abyssinica SIL"/>
+          <w:b w:val="0"/>
+          <w:bCs w:val="0"/>
+          <w:color w:val="1F2328"/>
+          <w:sz w:val="48"/>
+          <w:szCs w:val="48"/>
+          <w:lang w:val="am-ET"/>
+        </w:rPr>
+        <w:t>ጛ</w:t>
+      </w:r>
+      <w:r>
+        <w:rPr>
+          <w:rFonts w:ascii="Abyssinica SIL" w:hAnsi="Abyssinica SIL" w:cs="Abyssinica SIL"/>
+          <w:b w:val="0"/>
+          <w:bCs w:val="0"/>
+          <w:color w:val="1F2328"/>
+          <w:sz w:val="36"/>
+          <w:szCs w:val="36"/>
+          <w:lang w:val="am-ET"/>
+        </w:rPr>
+        <w:t xml:space="preserve"> </w:t>
+      </w:r>
+      <w:r>
+        <w:rPr>
+          <w:rFonts w:ascii="Abyssinica SIL" w:hAnsi="Abyssinica SIL" w:cs="Abyssinica SIL"/>
+          <w:b w:val="0"/>
+          <w:bCs w:val="0"/>
+          <w:color w:val="1F2328"/>
+          <w:sz w:val="48"/>
+          <w:szCs w:val="48"/>
+          <w:lang w:val="am-ET"/>
+        </w:rPr>
+        <w:t>ጜ</w:t>
+      </w:r>
+      <w:r>
+        <w:rPr>
+          <w:rFonts w:ascii="Abyssinica SIL" w:hAnsi="Abyssinica SIL" w:cs="Abyssinica SIL"/>
+          <w:b w:val="0"/>
+          <w:bCs w:val="0"/>
+          <w:color w:val="1F2328"/>
+          <w:sz w:val="36"/>
+          <w:szCs w:val="36"/>
+          <w:lang w:val="am-ET"/>
+        </w:rPr>
+        <w:t xml:space="preserve"> </w:t>
+      </w:r>
+      <w:r>
+        <w:rPr>
+          <w:rFonts w:ascii="Abyssinica SIL" w:hAnsi="Abyssinica SIL" w:cs="Abyssinica SIL"/>
+          <w:b w:val="0"/>
+          <w:bCs w:val="0"/>
+          <w:color w:val="1F2328"/>
+          <w:sz w:val="48"/>
+          <w:szCs w:val="48"/>
+          <w:lang w:val="am-ET"/>
+        </w:rPr>
+        <w:t>ጝ</w:t>
+      </w:r>
+      <w:r>
+        <w:rPr>
+          <w:rFonts w:ascii="Abyssinica SIL" w:hAnsi="Abyssinica SIL" w:cs="Abyssinica SIL"/>
+          <w:b w:val="0"/>
+          <w:bCs w:val="0"/>
+          <w:color w:val="1F2328"/>
+          <w:sz w:val="36"/>
+          <w:szCs w:val="36"/>
+          <w:lang w:val="am-ET"/>
+        </w:rPr>
+        <w:t xml:space="preserve"> </w:t>
+      </w:r>
+      <w:r>
+        <w:rPr>
+          <w:rFonts w:ascii="Abyssinica SIL" w:hAnsi="Abyssinica SIL" w:cs="Abyssinica SIL"/>
+          <w:b w:val="0"/>
+          <w:bCs w:val="0"/>
+          <w:color w:val="1F2328"/>
+          <w:sz w:val="48"/>
+          <w:szCs w:val="48"/>
+          <w:lang w:val="am-ET"/>
+        </w:rPr>
+        <w:t>ጞ</w:t>
+      </w:r>
+      <w:r>
+        <w:rPr>
+          <w:rFonts w:ascii="Abyssinica SIL" w:hAnsi="Abyssinica SIL" w:cs="Abyssinica SIL"/>
+          <w:b w:val="0"/>
+          <w:bCs w:val="0"/>
+          <w:color w:val="1F2328"/>
+          <w:sz w:val="36"/>
+          <w:szCs w:val="36"/>
+          <w:lang w:val="am-ET"/>
+        </w:rPr>
+        <w:t xml:space="preserve"> </w:t>
+      </w:r>
+      <w:r>
+        <w:rPr>
+          <w:rFonts w:ascii="Abyssinica SIL" w:hAnsi="Abyssinica SIL" w:cs="Abyssinica SIL"/>
+          <w:b w:val="0"/>
+          <w:bCs w:val="0"/>
+          <w:color w:val="1F2328"/>
+          <w:sz w:val="48"/>
+          <w:szCs w:val="48"/>
+          <w:lang w:val="am-ET"/>
+        </w:rPr>
+        <w:t>ጟ</w:t>
+      </w:r>
+      <w:r>
+        <w:rPr>
+          <w:rFonts w:ascii="Abyssinica SIL" w:hAnsi="Abyssinica SIL" w:cs="Abyssinica SIL"/>
+          <w:b w:val="0"/>
+          <w:bCs w:val="0"/>
+          <w:color w:val="1F2328"/>
+          <w:sz w:val="36"/>
+          <w:szCs w:val="36"/>
+          <w:lang w:val="am-ET"/>
+        </w:rPr>
+        <w:t xml:space="preserve"> </w:t>
+      </w:r>
+      <w:r>
+        <w:rPr>
+          <w:rFonts w:ascii="Abyssinica SIL" w:hAnsi="Abyssinica SIL" w:cs="Abyssinica SIL"/>
+          <w:b w:val="0"/>
+          <w:bCs w:val="0"/>
+          <w:color w:val="1F2328"/>
+          <w:sz w:val="48"/>
+          <w:szCs w:val="48"/>
+          <w:lang w:val="am-ET"/>
+        </w:rPr>
+        <w:t>ⶓ</w:t>
+      </w:r>
+      <w:r>
+        <w:rPr>
+          <w:rFonts w:ascii="Abyssinica SIL" w:hAnsi="Abyssinica SIL" w:cs="Abyssinica SIL"/>
+          <w:b w:val="0"/>
+          <w:bCs w:val="0"/>
+          <w:color w:val="1F2328"/>
+          <w:sz w:val="36"/>
+          <w:szCs w:val="36"/>
+          <w:lang w:val="am-ET"/>
+        </w:rPr>
+        <w:t xml:space="preserve"> </w:t>
+      </w:r>
+      <w:r>
+        <w:rPr>
+          <w:rFonts w:ascii="Abyssinica SIL" w:hAnsi="Abyssinica SIL" w:cs="Abyssinica SIL"/>
+          <w:b w:val="0"/>
+          <w:bCs w:val="0"/>
+          <w:color w:val="1F2328"/>
+          <w:sz w:val="48"/>
+          <w:szCs w:val="48"/>
+          <w:lang w:val="am-ET"/>
+        </w:rPr>
+        <w:t>ⶔ</w:t>
+      </w:r>
+      <w:r>
+        <w:rPr>
+          <w:rFonts w:ascii="Abyssinica SIL" w:hAnsi="Abyssinica SIL" w:cs="Abyssinica SIL"/>
+          <w:b w:val="0"/>
+          <w:bCs w:val="0"/>
+          <w:color w:val="1F2328"/>
+          <w:sz w:val="36"/>
+          <w:szCs w:val="36"/>
+          <w:lang w:val="am-ET"/>
+        </w:rPr>
+        <w:t xml:space="preserve"> </w:t>
+      </w:r>
+      <w:r>
+        <w:rPr>
+          <w:rFonts w:ascii="Abyssinica SIL" w:hAnsi="Abyssinica SIL" w:cs="Abyssinica SIL"/>
+          <w:b w:val="0"/>
+          <w:bCs w:val="0"/>
+          <w:color w:val="1F2328"/>
+          <w:sz w:val="48"/>
+          <w:szCs w:val="48"/>
+          <w:lang w:val="am-ET"/>
+        </w:rPr>
+        <w:t>ⶕ</w:t>
+      </w:r>
+      <w:r>
+        <w:rPr>
+          <w:rFonts w:ascii="Abyssinica SIL" w:hAnsi="Abyssinica SIL" w:cs="Abyssinica SIL"/>
+          <w:b w:val="0"/>
+          <w:bCs w:val="0"/>
+          <w:color w:val="1F2328"/>
+          <w:sz w:val="36"/>
+          <w:szCs w:val="36"/>
+          <w:lang w:val="am-ET"/>
+        </w:rPr>
+        <w:t xml:space="preserve"> </w:t>
+      </w:r>
+      <w:r>
+        <w:rPr>
+          <w:rFonts w:ascii="Abyssinica SIL" w:hAnsi="Abyssinica SIL" w:cs="Abyssinica SIL"/>
+          <w:b w:val="0"/>
+          <w:bCs w:val="0"/>
+          <w:color w:val="1F2328"/>
+          <w:sz w:val="48"/>
+          <w:szCs w:val="48"/>
+          <w:lang w:val="am-ET"/>
+        </w:rPr>
+        <w:t>ⶖ</w:t>
+      </w:r>
+    </w:p>
+    <w:p>
+      <w:pPr>
+        <w:shd w:val="clear" w:color="auto" w:fill="FFFFFF"/>
+        <w:spacing w:before="240" w:line="276" w:lineRule="auto"/>
+        <w:outlineLvl w:val="2"/>
+        <w:rPr>
+          <w:rFonts w:asciiTheme="minorHAnsi" w:hAnsiTheme="minorHAnsi" w:cstheme="minorHAnsi"/>
+          <w:b/>
+          <w:bCs/>
+          <w:color w:val="1F2328"/>
+          <w:sz w:val="32"/>
+          <w:szCs w:val="32"/>
+          <w:u w:val="thick"/>
+          <w:lang w:eastAsia="ja-JP"/>
+        </w:rPr>
+      </w:pPr>
+      <w:r>
+        <w:rPr>
+          <w:rFonts w:asciiTheme="minorHAnsi" w:hAnsiTheme="minorHAnsi" w:cstheme="minorHAnsi"/>
+          <w:b/>
+          <w:bCs/>
+          <w:color w:val="1F2328"/>
+          <w:sz w:val="32"/>
+          <w:szCs w:val="32"/>
+          <w:u w:val="thick"/>
+          <w:lang w:eastAsia="ja-JP"/>
+        </w:rPr>
+        <w:t>Noto Ethiopic Sans</w:t>
+      </w:r>
+    </w:p>
+    <w:p>
+      <w:pPr>
+        <w:pStyle w:val="Heading3"/>
+        <w:shd w:val="clear" w:color="auto" w:fill="FFFFFF"/>
+        <w:spacing w:before="0" w:beforeAutospacing="0" w:after="0" w:afterAutospacing="0"/>
+        <w:rPr>
+          <w:rFonts w:ascii="Noto Sans Ethiopic" w:hAnsi="Noto Sans Ethiopic" w:cs="Abyssinica SIL"/>
+          <w:b w:val="0"/>
+          <w:bCs w:val="0"/>
+          <w:color w:val="1F2328"/>
+          <w:sz w:val="48"/>
+          <w:szCs w:val="48"/>
+          <w:lang w:val="am-ET"/>
+        </w:rPr>
+      </w:pPr>
+      <w:r>
+        <w:rPr>
+          <w:rFonts w:ascii="Noto Sans Ethiopic" w:hAnsi="Noto Sans Ethiopic" w:cs="Abyssinica SIL"/>
+          <w:b w:val="0"/>
+          <w:bCs w:val="0"/>
+          <w:color w:val="1F2328"/>
+          <w:sz w:val="48"/>
+          <w:szCs w:val="48"/>
+          <w:lang w:val="am-ET"/>
+        </w:rPr>
+        <w:t xml:space="preserve">ሀለሐመ </w:t>
+      </w:r>
+      <w:r>
+        <w:rPr>
+          <w:rFonts w:ascii="Arial" w:hAnsi="Arial" w:cs="Arial"/>
+          <w:b w:val="0"/>
+          <w:bCs w:val="0"/>
+          <w:color w:val="1F2328"/>
+          <w:sz w:val="48"/>
+          <w:szCs w:val="48"/>
+        </w:rPr>
+        <w:t>…</w:t>
+      </w:r>
+      <w:r>
+        <w:rPr>
+          <w:rFonts w:ascii="Noto Sans Ethiopic" w:hAnsi="Noto Sans Ethiopic" w:cs="Abyssinica SIL"/>
+          <w:b w:val="0"/>
+          <w:bCs w:val="0"/>
+          <w:color w:val="1F2328"/>
+          <w:sz w:val="48"/>
+          <w:szCs w:val="48"/>
+          <w:lang w:val="am-ET"/>
+        </w:rPr>
+        <w:t xml:space="preserve"> ጘ ጙ ጚ ጛ ጜ ጝ ጞ ጟ ⶓ ⶔ ⶕ ⶖ</w:t>
+      </w:r>
+    </w:p>
+    <w:p>
+      <w:pPr>
+        <w:shd w:val="clear" w:color="auto" w:fill="FFFFFF"/>
+        <w:spacing w:before="240" w:line="276" w:lineRule="auto"/>
+        <w:outlineLvl w:val="2"/>
+        <w:rPr>
+          <w:rFonts w:asciiTheme="minorHAnsi" w:hAnsiTheme="minorHAnsi" w:cstheme="minorHAnsi"/>
+          <w:b/>
+          <w:bCs/>
+          <w:color w:val="1F2328"/>
+          <w:sz w:val="32"/>
+          <w:szCs w:val="32"/>
+          <w:u w:val="thick"/>
+          <w:lang w:eastAsia="ja-JP"/>
+        </w:rPr>
+      </w:pPr>
+      <w:r>
+        <w:rPr>
+          <w:rFonts w:asciiTheme="minorHAnsi" w:hAnsiTheme="minorHAnsi" w:cstheme="minorHAnsi"/>
+          <w:b/>
+          <w:bCs/>
+          <w:color w:val="1F2328"/>
+          <w:sz w:val="32"/>
+          <w:szCs w:val="32"/>
+          <w:u w:val="thick"/>
+          <w:lang w:eastAsia="ja-JP"/>
+        </w:rPr>
+        <w:t>Noto Ethiopic Serif</w:t>
+      </w:r>
+    </w:p>
+    <w:p>
+      <w:pPr>
+        <w:pStyle w:val="Heading3"/>
+        <w:shd w:val="clear" w:color="auto" w:fill="FFFFFF"/>
+        <w:spacing w:before="0" w:beforeAutospacing="0" w:after="0" w:afterAutospacing="0"/>
+        <w:rPr>
+          <w:rFonts w:ascii="Noto Serif Ethiopic" w:hAnsi="Noto Serif Ethiopic" w:cs="Abyssinica SIL"/>
+          <w:b w:val="0"/>
+          <w:bCs w:val="0"/>
+          <w:color w:val="1F2328"/>
+          <w:sz w:val="48"/>
+          <w:szCs w:val="48"/>
+          <w:lang w:val="am-ET"/>
+        </w:rPr>
+      </w:pPr>
+      <w:r>
+        <w:rPr>
+          <w:rFonts w:ascii="Noto Serif Ethiopic" w:hAnsi="Noto Serif Ethiopic" w:cs="Abyssinica SIL"/>
+          <w:b w:val="0"/>
+          <w:bCs w:val="0"/>
+          <w:color w:val="1F2328"/>
+          <w:sz w:val="48"/>
+          <w:szCs w:val="48"/>
+          <w:lang w:val="am-ET"/>
+        </w:rPr>
+        <w:t xml:space="preserve">ሀለሐመ </w:t>
+      </w:r>
+      <w:r>
+        <w:rPr>
+          <w:b w:val="0"/>
+          <w:bCs w:val="0"/>
+          <w:color w:val="1F2328"/>
+          <w:sz w:val="48"/>
+          <w:szCs w:val="48"/>
+        </w:rPr>
+        <w:t>…</w:t>
+      </w:r>
+      <w:r>
+        <w:rPr>
+          <w:rFonts w:ascii="Noto Serif Ethiopic" w:hAnsi="Noto Serif Ethiopic" w:cs="Abyssinica SIL"/>
+          <w:b w:val="0"/>
+          <w:bCs w:val="0"/>
+          <w:color w:val="1F2328"/>
+          <w:sz w:val="48"/>
+          <w:szCs w:val="48"/>
+        </w:rPr>
+        <w:t xml:space="preserve"> </w:t>
+      </w:r>
+      <w:r>
+        <w:rPr>
+          <w:rFonts w:ascii="Noto Serif Ethiopic" w:hAnsi="Noto Serif Ethiopic" w:cs="Abyssinica SIL"/>
+          <w:b w:val="0"/>
+          <w:bCs w:val="0"/>
+          <w:color w:val="1F2328"/>
+          <w:sz w:val="48"/>
+          <w:szCs w:val="48"/>
+          <w:lang w:val="am-ET"/>
+        </w:rPr>
+        <w:t>ጘ ጙ ጚ ጛ ጜ ጝ ጞ ጟ ⶓ ⶔ ⶕ ⶖ</w:t>
+      </w:r>
+    </w:p>
+    <w:p>
+      <w:pPr>
+        <w:pStyle w:val="Heading3"/>
+        <w:shd w:val="clear" w:color="auto" w:fill="FFFFFF"/>
+        <w:spacing w:before="0" w:beforeAutospacing="0" w:after="0" w:afterAutospacing="0"/>
+        <w:ind w:left="720"/>
+        <w:rPr>
+          <w:rFonts w:ascii="Abyssinica SIL" w:hAnsi="Abyssinica SIL" w:cs="Abyssinica SIL"/>
+          <w:b w:val="0"/>
+          <w:bCs w:val="0"/>
+          <w:color w:val="1F2328"/>
+          <w:sz w:val="48"/>
+          <w:szCs w:val="48"/>
+          <w:lang w:val="am-ET"/>
+        </w:rPr>
+      </w:pPr>
+    </w:p>
+    <w:p>
+      <w:pPr>
+        <w:pStyle w:val="Heading3"/>
+        <w:shd w:val="clear" w:color="auto" w:fill="FFFFFF"/>
+        <w:spacing w:before="0" w:beforeAutospacing="0" w:after="0" w:afterAutospacing="0"/>
+        <w:ind w:left="720"/>
+        <w:rPr>
+          <w:rFonts w:ascii="ዋልድባ - ፋንትዋ" w:hAnsi="ዋልድባ - ፋንትዋ" w:cs="Abyssinica SIL"/>
+          <w:b w:val="0"/>
+          <w:bCs w:val="0"/>
+          <w:color w:val="1F2328"/>
+          <w:sz w:val="48"/>
+          <w:szCs w:val="48"/>
+        </w:rPr>
+      </w:pPr>
     </w:p>
     <w:sectPr>
       <w:pgSz w:w="11909" w:h="16834" w:code="9"/>

</xml_diff>